<commit_message>
generte desr file to color tree by target name
</commit_message>
<xml_diff>
--- a/Manuscript/manuscript.docx
+++ b/Manuscript/manuscript.docx
@@ -6,7 +6,6 @@
       <w:pPr>
         <w:rPr>
           <w:rFonts w:ascii="Calibri" w:hAnsi="Calibri" w:cs="Times New Roman"/>
-          <w:b/>
           <w:bCs/>
           <w:i/>
           <w:iCs/>
@@ -15,14 +14,12 @@
       <w:r>
         <w:rPr>
           <w:rFonts w:ascii="Calibri" w:hAnsi="Calibri" w:cs="Times New Roman"/>
-          <w:b/>
         </w:rPr>
         <w:t xml:space="preserve">Target-guided genome </w:t>
       </w:r>
       <w:r>
         <w:rPr>
           <w:rFonts w:ascii="Calibri" w:hAnsi="Calibri" w:cs="Times New Roman"/>
-          <w:b/>
           <w:bCs/>
         </w:rPr>
         <w:t>mining of natural product gene clusters and heterologous expression in</w:t>
@@ -30,7 +27,6 @@
       <w:r>
         <w:rPr>
           <w:rFonts w:ascii="Calibri" w:hAnsi="Calibri" w:cs="Times New Roman"/>
-          <w:b/>
           <w:bCs/>
           <w:i/>
           <w:iCs/>
@@ -42,7 +38,6 @@
       <w:pPr>
         <w:rPr>
           <w:rFonts w:ascii="Calibri" w:hAnsi="Calibri" w:cs="Times New Roman"/>
-          <w:b/>
           <w:bCs/>
           <w:i/>
           <w:iCs/>
@@ -55,16 +50,13 @@
         <w:autoSpaceDE w:val="0"/>
         <w:autoSpaceDN w:val="0"/>
         <w:adjustRightInd w:val="0"/>
-        <w:spacing w:after="240" w:line="280" w:lineRule="atLeast"/>
         <w:rPr>
           <w:rFonts w:ascii="Calibri" w:hAnsi="Calibri" w:cs="Times New Roman"/>
-          <w:b/>
         </w:rPr>
       </w:pPr>
       <w:r>
         <w:rPr>
           <w:rFonts w:ascii="Calibri" w:hAnsi="Calibri" w:cs="Times New Roman"/>
-          <w:b/>
         </w:rPr>
         <w:t xml:space="preserve">Introduction. </w:t>
       </w:r>
@@ -143,7 +135,6 @@
         <w:autoSpaceDE w:val="0"/>
         <w:autoSpaceDN w:val="0"/>
         <w:adjustRightInd w:val="0"/>
-        <w:spacing w:after="240" w:line="280" w:lineRule="atLeast"/>
         <w:rPr>
           <w:rFonts w:ascii="Calibri" w:hAnsi="Calibri" w:cs="Times New Roman"/>
         </w:rPr>
@@ -337,14 +328,12 @@
       <w:r>
         <w:rPr>
           <w:rFonts w:ascii="Calibri" w:hAnsi="Calibri" w:cs="Times New Roman"/>
-          <w:b/>
         </w:rPr>
         <w:t xml:space="preserve">Computational approach to selecting clusters for heterologous expression in </w:t>
       </w:r>
       <w:r>
         <w:rPr>
           <w:rFonts w:ascii="Calibri" w:hAnsi="Calibri" w:cs="Times New Roman"/>
-          <w:b/>
           <w:i/>
         </w:rPr>
         <w:t xml:space="preserve">E. coli. </w:t>
@@ -353,14 +342,14 @@
         <w:rPr>
           <w:rFonts w:ascii="Calibri" w:hAnsi="Calibri" w:cs="Times New Roman"/>
         </w:rPr>
-        <w:t xml:space="preserve">I have developed an automated method to identify and catalog clusters that harbor a </w:t>
+        <w:t xml:space="preserve">I have developed an automated method to identify and catalog clusters that harbor a potential antibacterial target protein, generating a non-redundant catalog of X PKSs, Y NRPSs, and Z PKS/NRPS hybrids. Manually curated list of known antibacterial target </w:t>
       </w:r>
       <w:r>
         <w:rPr>
           <w:rFonts w:ascii="Calibri" w:hAnsi="Calibri" w:cs="Times New Roman"/>
         </w:rPr>
         <w:lastRenderedPageBreak/>
-        <w:t xml:space="preserve">potential antibacterial target protein, generating a non-redundant catalog of X PKSs, Y NRPSs, and Z PKS/NRPS hybrids. Manually curated list of known antibacterial target genes was used to mine the NCBI database. The algorithm takes into account the distance of the potential target to a core enzyme in the biosynthetic gene cluster and the presence of a duplicated housekeeping copy of the target gene. This method is generalizable since it can be applied to extract gene clusters from any class of natural products, which can be characterized by a core enzyme. It can also be used to identify potential clusters not only from bacterial origin, but also from fungal and plant native hosts. Most importantly, it can be used to prioritize gene clusters harboring novel targets and encoding compounds with new mechanisms of action. </w:t>
+        <w:t xml:space="preserve">genes was used to mine the NCBI database. The algorithm takes into account the distance of the potential target to a core enzyme in the biosynthetic gene cluster and the presence of a duplicated housekeeping copy of the target gene. This method is generalizable since it can be applied to extract gene clusters from any class of natural products, which can be characterized by a core enzyme. It can also be used to identify potential clusters not only from bacterial origin, but also from fungal and plant native hosts. Most importantly, it can be used to prioritize gene clusters harboring novel targets and encoding compounds with new mechanisms of action. </w:t>
       </w:r>
     </w:p>
     <w:p>
@@ -389,7 +378,6 @@
         <w:autoSpaceDE w:val="0"/>
         <w:autoSpaceDN w:val="0"/>
         <w:adjustRightInd w:val="0"/>
-        <w:spacing w:after="240" w:line="180" w:lineRule="atLeast"/>
         <w:rPr>
           <w:rFonts w:ascii="Calibri" w:hAnsi="Calibri" w:cs="Times"/>
         </w:rPr>
@@ -450,67 +438,56 @@
         <w:autoSpaceDE w:val="0"/>
         <w:autoSpaceDN w:val="0"/>
         <w:adjustRightInd w:val="0"/>
-        <w:spacing w:after="240" w:line="180" w:lineRule="atLeast"/>
-        <w:rPr>
-          <w:rFonts w:ascii="Calibri" w:hAnsi="Calibri" w:cs="Times"/>
-        </w:rPr>
-      </w:pPr>
-    </w:p>
-    <w:p>
-      <w:pPr>
-        <w:widowControl w:val="0"/>
-        <w:autoSpaceDE w:val="0"/>
-        <w:autoSpaceDN w:val="0"/>
-        <w:adjustRightInd w:val="0"/>
-        <w:spacing w:after="240" w:line="180" w:lineRule="atLeast"/>
-        <w:rPr>
-          <w:rFonts w:ascii="Calibri" w:hAnsi="Calibri" w:cs="Times"/>
-        </w:rPr>
-      </w:pPr>
-    </w:p>
-    <w:p>
-      <w:pPr>
-        <w:widowControl w:val="0"/>
-        <w:autoSpaceDE w:val="0"/>
-        <w:autoSpaceDN w:val="0"/>
-        <w:adjustRightInd w:val="0"/>
-        <w:spacing w:after="240" w:line="180" w:lineRule="atLeast"/>
-        <w:rPr>
-          <w:rFonts w:ascii="Calibri" w:hAnsi="Calibri" w:cs="Times"/>
-        </w:rPr>
-      </w:pPr>
-      <w:r>
-        <w:rPr>
-          <w:rFonts w:ascii="Calibri" w:hAnsi="Calibri" w:cs="Times"/>
-        </w:rPr>
-        <w:t xml:space="preserve">Figure 1. </w:t>
-      </w:r>
-      <w:r>
-        <w:rPr>
-          <w:rFonts w:ascii="Calibri" w:hAnsi="Calibri" w:cs="Times"/>
-        </w:rPr>
-        <w:t>Pipeline</w:t>
-      </w:r>
-    </w:p>
-    <w:p>
-      <w:pPr>
-        <w:widowControl w:val="0"/>
-        <w:autoSpaceDE w:val="0"/>
-        <w:autoSpaceDN w:val="0"/>
-        <w:adjustRightInd w:val="0"/>
-        <w:spacing w:after="240" w:line="180" w:lineRule="atLeast"/>
-        <w:rPr>
-          <w:rFonts w:ascii="Calibri" w:hAnsi="Calibri" w:cs="Times"/>
-        </w:rPr>
-      </w:pPr>
-    </w:p>
-    <w:p>
-      <w:pPr>
-        <w:widowControl w:val="0"/>
-        <w:autoSpaceDE w:val="0"/>
-        <w:autoSpaceDN w:val="0"/>
-        <w:adjustRightInd w:val="0"/>
-        <w:spacing w:after="240" w:line="180" w:lineRule="atLeast"/>
+        <w:rPr>
+          <w:rFonts w:ascii="Calibri" w:hAnsi="Calibri" w:cs="Times"/>
+        </w:rPr>
+      </w:pPr>
+    </w:p>
+    <w:p>
+      <w:pPr>
+        <w:widowControl w:val="0"/>
+        <w:autoSpaceDE w:val="0"/>
+        <w:autoSpaceDN w:val="0"/>
+        <w:adjustRightInd w:val="0"/>
+        <w:rPr>
+          <w:rFonts w:ascii="Calibri" w:hAnsi="Calibri" w:cs="Times"/>
+        </w:rPr>
+      </w:pPr>
+    </w:p>
+    <w:p>
+      <w:pPr>
+        <w:widowControl w:val="0"/>
+        <w:autoSpaceDE w:val="0"/>
+        <w:autoSpaceDN w:val="0"/>
+        <w:adjustRightInd w:val="0"/>
+        <w:rPr>
+          <w:rFonts w:ascii="Calibri" w:hAnsi="Calibri" w:cs="Times"/>
+        </w:rPr>
+      </w:pPr>
+      <w:r>
+        <w:rPr>
+          <w:rFonts w:ascii="Calibri" w:hAnsi="Calibri" w:cs="Times"/>
+        </w:rPr>
+        <w:t>Figure 1. Pipeline</w:t>
+      </w:r>
+    </w:p>
+    <w:p>
+      <w:pPr>
+        <w:widowControl w:val="0"/>
+        <w:autoSpaceDE w:val="0"/>
+        <w:autoSpaceDN w:val="0"/>
+        <w:adjustRightInd w:val="0"/>
+        <w:rPr>
+          <w:rFonts w:ascii="Calibri" w:hAnsi="Calibri" w:cs="Times"/>
+        </w:rPr>
+      </w:pPr>
+    </w:p>
+    <w:p>
+      <w:pPr>
+        <w:widowControl w:val="0"/>
+        <w:autoSpaceDE w:val="0"/>
+        <w:autoSpaceDN w:val="0"/>
+        <w:adjustRightInd w:val="0"/>
         <w:rPr>
           <w:rFonts w:ascii="Calibri" w:hAnsi="Calibri" w:cs="Times"/>
         </w:rPr>
@@ -528,19 +505,17 @@
         <w:autoSpaceDE w:val="0"/>
         <w:autoSpaceDN w:val="0"/>
         <w:adjustRightInd w:val="0"/>
-        <w:spacing w:after="240" w:line="180" w:lineRule="atLeast"/>
-        <w:rPr>
-          <w:rFonts w:ascii="Calibri" w:hAnsi="Calibri" w:cs="Times"/>
-        </w:rPr>
-      </w:pPr>
-    </w:p>
-    <w:p>
-      <w:pPr>
-        <w:widowControl w:val="0"/>
-        <w:autoSpaceDE w:val="0"/>
-        <w:autoSpaceDN w:val="0"/>
-        <w:adjustRightInd w:val="0"/>
-        <w:spacing w:after="240" w:line="180" w:lineRule="atLeast"/>
+        <w:rPr>
+          <w:rFonts w:ascii="Calibri" w:hAnsi="Calibri" w:cs="Times"/>
+        </w:rPr>
+      </w:pPr>
+    </w:p>
+    <w:p>
+      <w:pPr>
+        <w:widowControl w:val="0"/>
+        <w:autoSpaceDE w:val="0"/>
+        <w:autoSpaceDN w:val="0"/>
+        <w:adjustRightInd w:val="0"/>
         <w:rPr>
           <w:rFonts w:ascii="Calibri" w:hAnsi="Calibri" w:cs="Times"/>
         </w:rPr>
@@ -558,19 +533,17 @@
         <w:autoSpaceDE w:val="0"/>
         <w:autoSpaceDN w:val="0"/>
         <w:adjustRightInd w:val="0"/>
-        <w:spacing w:after="240" w:line="180" w:lineRule="atLeast"/>
-        <w:rPr>
-          <w:rFonts w:ascii="Calibri" w:hAnsi="Calibri" w:cs="Times"/>
-        </w:rPr>
-      </w:pPr>
-    </w:p>
-    <w:p>
-      <w:pPr>
-        <w:widowControl w:val="0"/>
-        <w:autoSpaceDE w:val="0"/>
-        <w:autoSpaceDN w:val="0"/>
-        <w:adjustRightInd w:val="0"/>
-        <w:spacing w:after="240" w:line="180" w:lineRule="atLeast"/>
+        <w:rPr>
+          <w:rFonts w:ascii="Calibri" w:hAnsi="Calibri" w:cs="Times"/>
+        </w:rPr>
+      </w:pPr>
+    </w:p>
+    <w:p>
+      <w:pPr>
+        <w:widowControl w:val="0"/>
+        <w:autoSpaceDE w:val="0"/>
+        <w:autoSpaceDN w:val="0"/>
+        <w:adjustRightInd w:val="0"/>
         <w:rPr>
           <w:rFonts w:ascii="Calibri" w:hAnsi="Calibri" w:cs="Times"/>
         </w:rPr>
@@ -588,131 +561,3125 @@
         <w:autoSpaceDE w:val="0"/>
         <w:autoSpaceDN w:val="0"/>
         <w:adjustRightInd w:val="0"/>
-        <w:spacing w:after="240" w:line="180" w:lineRule="atLeast"/>
-        <w:rPr>
-          <w:rFonts w:ascii="Calibri" w:hAnsi="Calibri" w:cs="Times"/>
-        </w:rPr>
-      </w:pPr>
-    </w:p>
-    <w:p>
-      <w:pPr>
-        <w:widowControl w:val="0"/>
-        <w:autoSpaceDE w:val="0"/>
-        <w:autoSpaceDN w:val="0"/>
-        <w:adjustRightInd w:val="0"/>
-        <w:spacing w:after="240" w:line="180" w:lineRule="atLeast"/>
-        <w:rPr>
-          <w:rFonts w:ascii="Calibri" w:hAnsi="Calibri" w:cs="Times"/>
-        </w:rPr>
-      </w:pPr>
-    </w:p>
-    <w:p>
-      <w:pPr>
-        <w:widowControl w:val="0"/>
-        <w:autoSpaceDE w:val="0"/>
-        <w:autoSpaceDN w:val="0"/>
-        <w:adjustRightInd w:val="0"/>
-        <w:spacing w:after="240" w:line="180" w:lineRule="atLeast"/>
-        <w:rPr>
-          <w:rFonts w:ascii="Calibri" w:hAnsi="Calibri" w:cs="Times"/>
-        </w:rPr>
-      </w:pPr>
-    </w:p>
-    <w:p>
-      <w:pPr>
-        <w:widowControl w:val="0"/>
-        <w:autoSpaceDE w:val="0"/>
-        <w:autoSpaceDN w:val="0"/>
-        <w:adjustRightInd w:val="0"/>
-        <w:spacing w:after="240" w:line="180" w:lineRule="atLeast"/>
-        <w:rPr>
-          <w:rFonts w:ascii="Calibri" w:hAnsi="Calibri" w:cs="Times"/>
-        </w:rPr>
-      </w:pPr>
-    </w:p>
-    <w:p>
-      <w:pPr>
-        <w:widowControl w:val="0"/>
-        <w:autoSpaceDE w:val="0"/>
-        <w:autoSpaceDN w:val="0"/>
-        <w:adjustRightInd w:val="0"/>
-        <w:spacing w:after="240" w:line="180" w:lineRule="atLeast"/>
-        <w:rPr>
-          <w:rFonts w:ascii="Calibri" w:hAnsi="Calibri" w:cs="Times"/>
-        </w:rPr>
-      </w:pPr>
-    </w:p>
-    <w:p>
-      <w:pPr>
-        <w:widowControl w:val="0"/>
-        <w:autoSpaceDE w:val="0"/>
-        <w:autoSpaceDN w:val="0"/>
-        <w:adjustRightInd w:val="0"/>
-        <w:spacing w:after="240" w:line="180" w:lineRule="atLeast"/>
-        <w:rPr>
-          <w:rFonts w:ascii="Calibri" w:hAnsi="Calibri" w:cs="Times"/>
-        </w:rPr>
-      </w:pPr>
-    </w:p>
-    <w:p>
-      <w:pPr>
-        <w:widowControl w:val="0"/>
-        <w:autoSpaceDE w:val="0"/>
-        <w:autoSpaceDN w:val="0"/>
-        <w:adjustRightInd w:val="0"/>
-        <w:spacing w:after="240" w:line="180" w:lineRule="atLeast"/>
-        <w:rPr>
-          <w:rFonts w:ascii="Calibri" w:hAnsi="Calibri" w:cs="Times"/>
-        </w:rPr>
-      </w:pPr>
-    </w:p>
-    <w:p>
-      <w:pPr>
-        <w:widowControl w:val="0"/>
-        <w:autoSpaceDE w:val="0"/>
-        <w:autoSpaceDN w:val="0"/>
-        <w:adjustRightInd w:val="0"/>
-        <w:spacing w:after="240" w:line="180" w:lineRule="atLeast"/>
-        <w:rPr>
-          <w:rFonts w:ascii="Calibri" w:hAnsi="Calibri" w:cs="Times"/>
-        </w:rPr>
-      </w:pPr>
-    </w:p>
-    <w:p>
-      <w:pPr>
-        <w:widowControl w:val="0"/>
-        <w:autoSpaceDE w:val="0"/>
-        <w:autoSpaceDN w:val="0"/>
-        <w:adjustRightInd w:val="0"/>
-        <w:spacing w:after="240" w:line="180" w:lineRule="atLeast"/>
-        <w:rPr>
-          <w:rFonts w:ascii="Calibri" w:hAnsi="Calibri" w:cs="Times"/>
-        </w:rPr>
-      </w:pPr>
-      <w:r>
-        <w:rPr>
-          <w:rFonts w:ascii="Calibri" w:hAnsi="Calibri" w:cs="Times"/>
-        </w:rPr>
-        <w:t>Step1. Blast search for KS homologs.</w:t>
-      </w:r>
-      <w:r>
-        <w:rPr>
-          <w:rFonts w:ascii="Calibri" w:hAnsi="Calibri" w:cs="Times"/>
-        </w:rPr>
-        <w:t xml:space="preserve"> Blast 8 diverse KS against 11 NCBI nucleotide databases. Downloading traditional databases (10) and the NCBI Assembly database</w:t>
-      </w:r>
-    </w:p>
-    <w:p>
-      <w:pPr>
-        <w:widowControl w:val="0"/>
-        <w:autoSpaceDE w:val="0"/>
-        <w:autoSpaceDN w:val="0"/>
-        <w:adjustRightInd w:val="0"/>
-        <w:spacing w:after="240" w:line="180" w:lineRule="atLeast"/>
-        <w:rPr>
-          <w:rFonts w:ascii="Calibri" w:hAnsi="Calibri" w:cs="Times"/>
-        </w:rPr>
-      </w:pPr>
+        <w:rPr>
+          <w:rFonts w:ascii="Calibri" w:hAnsi="Calibri" w:cs="Times"/>
+        </w:rPr>
+      </w:pPr>
+    </w:p>
+    <w:p>
+      <w:pPr>
+        <w:widowControl w:val="0"/>
+        <w:autoSpaceDE w:val="0"/>
+        <w:autoSpaceDN w:val="0"/>
+        <w:adjustRightInd w:val="0"/>
+        <w:rPr>
+          <w:rFonts w:ascii="Calibri" w:hAnsi="Calibri" w:cs="Times"/>
+        </w:rPr>
+      </w:pPr>
+    </w:p>
+    <w:p>
+      <w:pPr>
+        <w:widowControl w:val="0"/>
+        <w:autoSpaceDE w:val="0"/>
+        <w:autoSpaceDN w:val="0"/>
+        <w:adjustRightInd w:val="0"/>
+        <w:rPr>
+          <w:rFonts w:ascii="Calibri" w:hAnsi="Calibri" w:cs="Times"/>
+        </w:rPr>
+      </w:pPr>
+      <w:r>
+        <w:rPr>
+          <w:rFonts w:ascii="Calibri" w:hAnsi="Calibri" w:cs="Times"/>
+        </w:rPr>
+        <w:t>Step1. Blast search for KS homologs. Blast 8 diverse KS against 11 NCBI nucleotide databases. Downloading traditional databases (10) and the NCBI Assembly database</w:t>
+      </w:r>
+      <w:r>
+        <w:rPr>
+          <w:rFonts w:ascii="Calibri" w:hAnsi="Calibri" w:cs="Times"/>
+        </w:rPr>
+        <w:t xml:space="preserve">. An initial relaxed blast search (e value &lt; 1) identified 199 </w:t>
+      </w:r>
+      <w:proofErr w:type="gramStart"/>
+      <w:r>
+        <w:rPr>
+          <w:rFonts w:ascii="Calibri" w:hAnsi="Calibri" w:cs="Times"/>
+        </w:rPr>
+        <w:t>894 protein</w:t>
+      </w:r>
+      <w:proofErr w:type="gramEnd"/>
+      <w:r>
+        <w:rPr>
+          <w:rFonts w:ascii="Calibri" w:hAnsi="Calibri" w:cs="Times"/>
+        </w:rPr>
+        <w:t xml:space="preserve"> records, of which </w:t>
+      </w:r>
+      <w:r>
+        <w:rPr>
+          <w:rFonts w:ascii="Calibri" w:hAnsi="Calibri" w:cs="Times"/>
+        </w:rPr>
+        <w:t xml:space="preserve">110174 </w:t>
+      </w:r>
+      <w:r>
+        <w:rPr>
+          <w:rFonts w:ascii="Calibri" w:hAnsi="Calibri" w:cs="Times"/>
+        </w:rPr>
+        <w:t xml:space="preserve">unique NCBI nucleotide records/genomes. </w:t>
+      </w:r>
+    </w:p>
+    <w:p>
+      <w:pPr>
+        <w:widowControl w:val="0"/>
+        <w:autoSpaceDE w:val="0"/>
+        <w:autoSpaceDN w:val="0"/>
+        <w:adjustRightInd w:val="0"/>
+        <w:rPr>
+          <w:rFonts w:ascii="Calibri" w:hAnsi="Calibri" w:cs="Times"/>
+        </w:rPr>
+      </w:pPr>
+    </w:p>
+    <w:p>
+      <w:pPr>
+        <w:widowControl w:val="0"/>
+        <w:autoSpaceDE w:val="0"/>
+        <w:autoSpaceDN w:val="0"/>
+        <w:adjustRightInd w:val="0"/>
+        <w:rPr>
+          <w:rFonts w:ascii="Calibri" w:hAnsi="Calibri" w:cs="Helvetica"/>
+          <w:bCs/>
+        </w:rPr>
+      </w:pPr>
+    </w:p>
+    <w:p>
+      <w:pPr>
+        <w:widowControl w:val="0"/>
+        <w:autoSpaceDE w:val="0"/>
+        <w:autoSpaceDN w:val="0"/>
+        <w:adjustRightInd w:val="0"/>
+        <w:rPr>
+          <w:rFonts w:ascii="Calibri" w:hAnsi="Calibri" w:cs="Helvetica"/>
+          <w:bCs/>
+        </w:rPr>
+      </w:pPr>
+    </w:p>
+    <w:p>
+      <w:pPr>
+        <w:widowControl w:val="0"/>
+        <w:autoSpaceDE w:val="0"/>
+        <w:autoSpaceDN w:val="0"/>
+        <w:adjustRightInd w:val="0"/>
+        <w:rPr>
+          <w:rFonts w:ascii="Calibri" w:hAnsi="Calibri" w:cs="Helvetica"/>
+          <w:bCs/>
+        </w:rPr>
+      </w:pPr>
+    </w:p>
+    <w:p>
+      <w:pPr>
+        <w:widowControl w:val="0"/>
+        <w:autoSpaceDE w:val="0"/>
+        <w:autoSpaceDN w:val="0"/>
+        <w:adjustRightInd w:val="0"/>
+        <w:rPr>
+          <w:rFonts w:ascii="Calibri" w:hAnsi="Calibri" w:cs="Helvetica"/>
+          <w:bCs/>
+        </w:rPr>
+      </w:pPr>
+    </w:p>
+    <w:p>
+      <w:pPr>
+        <w:widowControl w:val="0"/>
+        <w:autoSpaceDE w:val="0"/>
+        <w:autoSpaceDN w:val="0"/>
+        <w:adjustRightInd w:val="0"/>
+        <w:rPr>
+          <w:rFonts w:ascii="Calibri" w:hAnsi="Calibri" w:cs="Helvetica"/>
+          <w:bCs/>
+        </w:rPr>
+      </w:pPr>
+    </w:p>
+    <w:p>
+      <w:pPr>
+        <w:widowControl w:val="0"/>
+        <w:autoSpaceDE w:val="0"/>
+        <w:autoSpaceDN w:val="0"/>
+        <w:adjustRightInd w:val="0"/>
+        <w:rPr>
+          <w:rFonts w:ascii="Calibri" w:hAnsi="Calibri" w:cs="Helvetica"/>
+          <w:bCs/>
+        </w:rPr>
+      </w:pPr>
+    </w:p>
+    <w:p>
+      <w:pPr>
+        <w:widowControl w:val="0"/>
+        <w:autoSpaceDE w:val="0"/>
+        <w:autoSpaceDN w:val="0"/>
+        <w:adjustRightInd w:val="0"/>
+        <w:rPr>
+          <w:rFonts w:ascii="Calibri" w:hAnsi="Calibri" w:cs="Helvetica"/>
+          <w:bCs/>
+        </w:rPr>
+      </w:pPr>
+    </w:p>
+    <w:p>
+      <w:pPr>
+        <w:widowControl w:val="0"/>
+        <w:autoSpaceDE w:val="0"/>
+        <w:autoSpaceDN w:val="0"/>
+        <w:adjustRightInd w:val="0"/>
+        <w:rPr>
+          <w:rFonts w:ascii="Calibri" w:hAnsi="Calibri" w:cs="Helvetica"/>
+          <w:bCs/>
+        </w:rPr>
+      </w:pPr>
+    </w:p>
+    <w:p>
+      <w:pPr>
+        <w:widowControl w:val="0"/>
+        <w:autoSpaceDE w:val="0"/>
+        <w:autoSpaceDN w:val="0"/>
+        <w:adjustRightInd w:val="0"/>
+        <w:rPr>
+          <w:rFonts w:ascii="Calibri" w:hAnsi="Calibri" w:cs="Helvetica"/>
+          <w:bCs/>
+        </w:rPr>
+      </w:pPr>
+    </w:p>
+    <w:p>
+      <w:pPr>
+        <w:widowControl w:val="0"/>
+        <w:autoSpaceDE w:val="0"/>
+        <w:autoSpaceDN w:val="0"/>
+        <w:adjustRightInd w:val="0"/>
+        <w:rPr>
+          <w:rFonts w:ascii="Calibri" w:hAnsi="Calibri" w:cs="Helvetica"/>
+          <w:bCs/>
+        </w:rPr>
+      </w:pPr>
+    </w:p>
+    <w:p>
+      <w:pPr>
+        <w:widowControl w:val="0"/>
+        <w:autoSpaceDE w:val="0"/>
+        <w:autoSpaceDN w:val="0"/>
+        <w:adjustRightInd w:val="0"/>
+        <w:rPr>
+          <w:rFonts w:ascii="Calibri" w:hAnsi="Calibri" w:cs="Helvetica"/>
+          <w:bCs/>
+        </w:rPr>
+      </w:pPr>
+    </w:p>
+    <w:p>
+      <w:pPr>
+        <w:widowControl w:val="0"/>
+        <w:autoSpaceDE w:val="0"/>
+        <w:autoSpaceDN w:val="0"/>
+        <w:adjustRightInd w:val="0"/>
+        <w:rPr>
+          <w:rFonts w:ascii="Calibri" w:hAnsi="Calibri" w:cs="Helvetica"/>
+          <w:bCs/>
+        </w:rPr>
+      </w:pPr>
+    </w:p>
+    <w:p>
+      <w:pPr>
+        <w:widowControl w:val="0"/>
+        <w:autoSpaceDE w:val="0"/>
+        <w:autoSpaceDN w:val="0"/>
+        <w:adjustRightInd w:val="0"/>
+        <w:rPr>
+          <w:rFonts w:ascii="Calibri" w:hAnsi="Calibri" w:cs="Helvetica"/>
+          <w:bCs/>
+        </w:rPr>
+      </w:pPr>
+    </w:p>
+    <w:p>
+      <w:pPr>
+        <w:widowControl w:val="0"/>
+        <w:autoSpaceDE w:val="0"/>
+        <w:autoSpaceDN w:val="0"/>
+        <w:adjustRightInd w:val="0"/>
+        <w:rPr>
+          <w:rFonts w:ascii="Calibri" w:hAnsi="Calibri" w:cs="Helvetica"/>
+          <w:bCs/>
+        </w:rPr>
+      </w:pPr>
+    </w:p>
+    <w:p>
+      <w:pPr>
+        <w:widowControl w:val="0"/>
+        <w:autoSpaceDE w:val="0"/>
+        <w:autoSpaceDN w:val="0"/>
+        <w:adjustRightInd w:val="0"/>
+        <w:rPr>
+          <w:rFonts w:ascii="Calibri" w:hAnsi="Calibri" w:cs="Helvetica"/>
+          <w:bCs/>
+        </w:rPr>
+      </w:pPr>
+    </w:p>
+    <w:p>
+      <w:pPr>
+        <w:widowControl w:val="0"/>
+        <w:autoSpaceDE w:val="0"/>
+        <w:autoSpaceDN w:val="0"/>
+        <w:adjustRightInd w:val="0"/>
+        <w:rPr>
+          <w:rFonts w:ascii="Calibri" w:hAnsi="Calibri" w:cs="Helvetica"/>
+          <w:bCs/>
+        </w:rPr>
+      </w:pPr>
+    </w:p>
+    <w:p>
+      <w:pPr>
+        <w:widowControl w:val="0"/>
+        <w:autoSpaceDE w:val="0"/>
+        <w:autoSpaceDN w:val="0"/>
+        <w:adjustRightInd w:val="0"/>
+        <w:rPr>
+          <w:rFonts w:ascii="Calibri" w:hAnsi="Calibri" w:cs="Helvetica"/>
+          <w:bCs/>
+        </w:rPr>
+      </w:pPr>
+    </w:p>
+    <w:p>
+      <w:pPr>
+        <w:widowControl w:val="0"/>
+        <w:autoSpaceDE w:val="0"/>
+        <w:autoSpaceDN w:val="0"/>
+        <w:adjustRightInd w:val="0"/>
+        <w:rPr>
+          <w:rFonts w:ascii="Calibri" w:hAnsi="Calibri" w:cs="Helvetica"/>
+          <w:bCs/>
+        </w:rPr>
+      </w:pPr>
+    </w:p>
+    <w:p>
+      <w:pPr>
+        <w:widowControl w:val="0"/>
+        <w:autoSpaceDE w:val="0"/>
+        <w:autoSpaceDN w:val="0"/>
+        <w:adjustRightInd w:val="0"/>
+        <w:rPr>
+          <w:rFonts w:ascii="Calibri" w:hAnsi="Calibri" w:cs="Helvetica"/>
+          <w:bCs/>
+        </w:rPr>
+      </w:pPr>
+    </w:p>
+    <w:p>
+      <w:pPr>
+        <w:widowControl w:val="0"/>
+        <w:autoSpaceDE w:val="0"/>
+        <w:autoSpaceDN w:val="0"/>
+        <w:adjustRightInd w:val="0"/>
+        <w:rPr>
+          <w:rFonts w:ascii="Calibri" w:hAnsi="Calibri" w:cs="Times"/>
+        </w:rPr>
+      </w:pPr>
+      <w:r>
+        <w:rPr>
+          <w:rFonts w:ascii="Calibri" w:hAnsi="Calibri" w:cs="Helvetica"/>
+          <w:bCs/>
+        </w:rPr>
+        <w:t xml:space="preserve">Step 1: BLAST search for KS homologs. </w:t>
+      </w:r>
+    </w:p>
+    <w:p>
+      <w:pPr>
+        <w:widowControl w:val="0"/>
+        <w:autoSpaceDE w:val="0"/>
+        <w:autoSpaceDN w:val="0"/>
+        <w:adjustRightInd w:val="0"/>
+        <w:rPr>
+          <w:rFonts w:ascii="Calibri" w:hAnsi="Calibri" w:cs="Times"/>
+        </w:rPr>
+      </w:pPr>
+      <w:r>
+        <w:rPr>
+          <w:rFonts w:ascii="Calibri" w:hAnsi="Calibri" w:cs="Helvetica Light"/>
+        </w:rPr>
+        <w:t xml:space="preserve">Using 8 diverse KS query sequences, e-value &lt; 1 </w:t>
+      </w:r>
+    </w:p>
+    <w:p>
+      <w:pPr>
+        <w:widowControl w:val="0"/>
+        <w:autoSpaceDE w:val="0"/>
+        <w:autoSpaceDN w:val="0"/>
+        <w:adjustRightInd w:val="0"/>
+        <w:rPr>
+          <w:rFonts w:ascii="Calibri" w:hAnsi="Calibri" w:cs="Helvetica Light"/>
+          <w:i/>
+          <w:iCs/>
+        </w:rPr>
+      </w:pPr>
+      <w:r>
+        <w:rPr>
+          <w:rFonts w:ascii="Calibri" w:hAnsi="Calibri" w:cs="Times"/>
+        </w:rPr>
+        <w:t xml:space="preserve">199 894 </w:t>
+      </w:r>
+      <w:r>
+        <w:rPr>
+          <w:rFonts w:ascii="Calibri" w:hAnsi="Calibri" w:cs="Helvetica Light"/>
+          <w:i/>
+          <w:iCs/>
+        </w:rPr>
+        <w:t>proteins</w:t>
+      </w:r>
+      <w:proofErr w:type="gramStart"/>
+      <w:r>
+        <w:rPr>
+          <w:rFonts w:ascii="Calibri" w:hAnsi="Calibri" w:cs="Helvetica Light"/>
+          <w:i/>
+          <w:iCs/>
+        </w:rPr>
+        <w:t>; +</w:t>
+      </w:r>
+      <w:proofErr w:type="gramEnd"/>
+      <w:r>
+        <w:rPr>
+          <w:rFonts w:ascii="Calibri" w:hAnsi="Calibri" w:cs="Times"/>
+        </w:rPr>
+        <w:t xml:space="preserve"> 110174</w:t>
+      </w:r>
+      <w:r>
+        <w:rPr>
+          <w:rFonts w:ascii="Calibri" w:hAnsi="Calibri" w:cs="Helvetica Light"/>
+          <w:i/>
+          <w:iCs/>
+        </w:rPr>
+        <w:t xml:space="preserve"> NCBI nucleotide records/genomes </w:t>
+      </w:r>
+    </w:p>
+    <w:p>
+      <w:pPr>
+        <w:widowControl w:val="0"/>
+        <w:autoSpaceDE w:val="0"/>
+        <w:autoSpaceDN w:val="0"/>
+        <w:adjustRightInd w:val="0"/>
+        <w:rPr>
+          <w:rFonts w:ascii="Calibri" w:hAnsi="Calibri" w:cs="Helvetica Light"/>
+          <w:i/>
+          <w:iCs/>
+        </w:rPr>
+      </w:pPr>
+    </w:p>
+    <w:p>
+      <w:pPr>
+        <w:widowControl w:val="0"/>
+        <w:autoSpaceDE w:val="0"/>
+        <w:autoSpaceDN w:val="0"/>
+        <w:adjustRightInd w:val="0"/>
+        <w:rPr>
+          <w:rFonts w:ascii="Calibri" w:hAnsi="Calibri" w:cs="Helvetica"/>
+          <w:bCs/>
+        </w:rPr>
+      </w:pPr>
+      <w:r>
+        <w:rPr>
+          <w:rFonts w:ascii="Calibri" w:hAnsi="Calibri" w:cs="Helvetica"/>
+          <w:bCs/>
+        </w:rPr>
+        <w:t xml:space="preserve">Step 2: </w:t>
+      </w:r>
+      <w:r>
+        <w:rPr>
+          <w:rFonts w:ascii="Calibri" w:hAnsi="Calibri" w:cs="Helvetica"/>
+          <w:bCs/>
+        </w:rPr>
+        <w:t xml:space="preserve">Fetch all </w:t>
+      </w:r>
+      <w:proofErr w:type="spellStart"/>
+      <w:r>
+        <w:rPr>
+          <w:rFonts w:ascii="Calibri" w:hAnsi="Calibri" w:cs="Helvetica"/>
+          <w:bCs/>
+        </w:rPr>
+        <w:t>genbank</w:t>
+      </w:r>
+      <w:proofErr w:type="spellEnd"/>
+      <w:r>
+        <w:rPr>
+          <w:rFonts w:ascii="Calibri" w:hAnsi="Calibri" w:cs="Helvetica"/>
+          <w:bCs/>
+        </w:rPr>
+        <w:t xml:space="preserve"> ids that contain a KS</w:t>
+      </w:r>
+    </w:p>
+    <w:p>
+      <w:pPr>
+        <w:widowControl w:val="0"/>
+        <w:autoSpaceDE w:val="0"/>
+        <w:autoSpaceDN w:val="0"/>
+        <w:adjustRightInd w:val="0"/>
+        <w:rPr>
+          <w:rFonts w:ascii="Calibri" w:hAnsi="Calibri" w:cs="Helvetica"/>
+          <w:bCs/>
+        </w:rPr>
+      </w:pPr>
+      <w:r>
+        <w:rPr>
+          <w:rFonts w:ascii="Calibri" w:hAnsi="Calibri" w:cs="Helvetica"/>
+          <w:bCs/>
+        </w:rPr>
+        <w:t xml:space="preserve">       </w:t>
+      </w:r>
+      <w:proofErr w:type="spellStart"/>
+      <w:r>
+        <w:rPr>
+          <w:rFonts w:ascii="Calibri" w:hAnsi="Calibri" w:cs="Helvetica"/>
+          <w:bCs/>
+        </w:rPr>
+        <w:t>Genbank</w:t>
+      </w:r>
+      <w:proofErr w:type="spellEnd"/>
+      <w:r>
+        <w:rPr>
+          <w:rFonts w:ascii="Calibri" w:hAnsi="Calibri" w:cs="Helvetica"/>
+          <w:bCs/>
+        </w:rPr>
+        <w:t>/</w:t>
+      </w:r>
+      <w:proofErr w:type="spellStart"/>
+      <w:r>
+        <w:rPr>
+          <w:rFonts w:ascii="Calibri" w:hAnsi="Calibri" w:cs="Helvetica"/>
+          <w:bCs/>
+        </w:rPr>
+        <w:t>gbdir</w:t>
+      </w:r>
+      <w:proofErr w:type="spellEnd"/>
+      <w:r>
+        <w:rPr>
+          <w:rFonts w:ascii="Calibri" w:hAnsi="Calibri" w:cs="Helvetica"/>
+          <w:bCs/>
+        </w:rPr>
+        <w:t xml:space="preserve"> (89449 </w:t>
+      </w:r>
+      <w:proofErr w:type="spellStart"/>
+      <w:r>
+        <w:rPr>
+          <w:rFonts w:ascii="Calibri" w:hAnsi="Calibri" w:cs="Helvetica"/>
+          <w:bCs/>
+        </w:rPr>
+        <w:t>gbids</w:t>
+      </w:r>
+      <w:proofErr w:type="spellEnd"/>
+      <w:r>
+        <w:rPr>
+          <w:rFonts w:ascii="Calibri" w:hAnsi="Calibri" w:cs="Helvetica"/>
+          <w:bCs/>
+        </w:rPr>
+        <w:t>)</w:t>
+      </w:r>
+    </w:p>
+    <w:p>
+      <w:pPr>
+        <w:widowControl w:val="0"/>
+        <w:autoSpaceDE w:val="0"/>
+        <w:autoSpaceDN w:val="0"/>
+        <w:adjustRightInd w:val="0"/>
+        <w:rPr>
+          <w:rFonts w:ascii="Calibri" w:hAnsi="Calibri" w:cs="Helvetica"/>
+          <w:bCs/>
+        </w:rPr>
+      </w:pPr>
+      <w:r>
+        <w:rPr>
+          <w:rFonts w:ascii="Calibri" w:hAnsi="Calibri" w:cs="Helvetica"/>
+          <w:bCs/>
+        </w:rPr>
+        <w:t xml:space="preserve">       </w:t>
+      </w:r>
+      <w:proofErr w:type="spellStart"/>
+      <w:r>
+        <w:rPr>
+          <w:rFonts w:ascii="Calibri" w:hAnsi="Calibri" w:cs="Helvetica"/>
+          <w:bCs/>
+        </w:rPr>
+        <w:t>Genbank</w:t>
+      </w:r>
+      <w:proofErr w:type="spellEnd"/>
+      <w:r>
+        <w:rPr>
+          <w:rFonts w:ascii="Calibri" w:hAnsi="Calibri" w:cs="Helvetica"/>
+          <w:bCs/>
+        </w:rPr>
+        <w:t>/</w:t>
+      </w:r>
+      <w:proofErr w:type="spellStart"/>
+      <w:r>
+        <w:rPr>
+          <w:rFonts w:ascii="Calibri" w:hAnsi="Calibri" w:cs="Helvetica"/>
+          <w:bCs/>
+        </w:rPr>
+        <w:t>assembly_gb</w:t>
+      </w:r>
+      <w:proofErr w:type="spellEnd"/>
+      <w:r>
+        <w:rPr>
+          <w:rFonts w:ascii="Calibri" w:hAnsi="Calibri" w:cs="Helvetica"/>
+          <w:bCs/>
+        </w:rPr>
+        <w:t xml:space="preserve"> (21080 </w:t>
+      </w:r>
+      <w:proofErr w:type="spellStart"/>
+      <w:r>
+        <w:rPr>
+          <w:rFonts w:ascii="Calibri" w:hAnsi="Calibri" w:cs="Helvetica"/>
+          <w:bCs/>
+        </w:rPr>
+        <w:t>gbids</w:t>
+      </w:r>
+      <w:proofErr w:type="spellEnd"/>
+      <w:r>
+        <w:rPr>
+          <w:rFonts w:ascii="Calibri" w:hAnsi="Calibri" w:cs="Helvetica"/>
+          <w:bCs/>
+        </w:rPr>
+        <w:t>)</w:t>
+      </w:r>
+    </w:p>
+    <w:p>
+      <w:pPr>
+        <w:widowControl w:val="0"/>
+        <w:autoSpaceDE w:val="0"/>
+        <w:autoSpaceDN w:val="0"/>
+        <w:adjustRightInd w:val="0"/>
+        <w:rPr>
+          <w:rFonts w:ascii="Calibri" w:hAnsi="Calibri" w:cs="Helvetica"/>
+          <w:bCs/>
+        </w:rPr>
+      </w:pPr>
+    </w:p>
+    <w:p>
+      <w:pPr>
+        <w:widowControl w:val="0"/>
+        <w:autoSpaceDE w:val="0"/>
+        <w:autoSpaceDN w:val="0"/>
+        <w:adjustRightInd w:val="0"/>
+        <w:rPr>
+          <w:rFonts w:ascii="Calibri" w:hAnsi="Calibri" w:cs="Times"/>
+        </w:rPr>
+      </w:pPr>
+      <w:r>
+        <w:rPr>
+          <w:rFonts w:ascii="Calibri" w:hAnsi="Calibri" w:cs="Times"/>
+        </w:rPr>
+        <w:t xml:space="preserve">STEP3. Run </w:t>
+      </w:r>
+      <w:proofErr w:type="spellStart"/>
+      <w:r>
+        <w:rPr>
+          <w:rFonts w:ascii="Calibri" w:hAnsi="Calibri" w:cs="Times"/>
+        </w:rPr>
+        <w:t>Antismash</w:t>
+      </w:r>
+      <w:proofErr w:type="spellEnd"/>
+      <w:r>
+        <w:rPr>
+          <w:rFonts w:ascii="Calibri" w:hAnsi="Calibri" w:cs="Times"/>
+        </w:rPr>
+        <w:t xml:space="preserve"> on all 89k </w:t>
+      </w:r>
+      <w:proofErr w:type="spellStart"/>
+      <w:r>
+        <w:rPr>
+          <w:rFonts w:ascii="Calibri" w:hAnsi="Calibri" w:cs="Times"/>
+        </w:rPr>
+        <w:t>genbank</w:t>
+      </w:r>
+      <w:proofErr w:type="spellEnd"/>
+      <w:r>
+        <w:rPr>
+          <w:rFonts w:ascii="Calibri" w:hAnsi="Calibri" w:cs="Times"/>
+        </w:rPr>
+        <w:t xml:space="preserve"> ids and 21k assembly ids</w:t>
+      </w:r>
+    </w:p>
+    <w:p>
+      <w:pPr>
+        <w:widowControl w:val="0"/>
+        <w:autoSpaceDE w:val="0"/>
+        <w:autoSpaceDN w:val="0"/>
+        <w:adjustRightInd w:val="0"/>
+        <w:rPr>
+          <w:rFonts w:ascii="Calibri" w:hAnsi="Calibri" w:cs="Times"/>
+        </w:rPr>
+      </w:pPr>
+      <w:r>
+        <w:rPr>
+          <w:rFonts w:ascii="Calibri" w:hAnsi="Calibri" w:cs="Times"/>
+        </w:rPr>
+        <w:tab/>
+        <w:t xml:space="preserve">Some assembly </w:t>
+      </w:r>
+      <w:proofErr w:type="spellStart"/>
+      <w:proofErr w:type="gramStart"/>
+      <w:r>
+        <w:rPr>
+          <w:rFonts w:ascii="Calibri" w:hAnsi="Calibri" w:cs="Times"/>
+        </w:rPr>
+        <w:t>gb</w:t>
+      </w:r>
+      <w:proofErr w:type="spellEnd"/>
+      <w:proofErr w:type="gramEnd"/>
+      <w:r>
+        <w:rPr>
+          <w:rFonts w:ascii="Calibri" w:hAnsi="Calibri" w:cs="Times"/>
+        </w:rPr>
+        <w:t xml:space="preserve"> files split into smaller files</w:t>
+      </w:r>
+      <w:r>
+        <w:rPr>
+          <w:rFonts w:ascii="Calibri" w:hAnsi="Calibri" w:cs="Times"/>
+        </w:rPr>
+        <w:t xml:space="preserve"> (26575 assembly files total)</w:t>
+      </w:r>
+    </w:p>
+    <w:p>
+      <w:pPr>
+        <w:widowControl w:val="0"/>
+        <w:autoSpaceDE w:val="0"/>
+        <w:autoSpaceDN w:val="0"/>
+        <w:adjustRightInd w:val="0"/>
+        <w:rPr>
+          <w:rFonts w:ascii="Calibri" w:hAnsi="Calibri" w:cs="Times"/>
+        </w:rPr>
+      </w:pPr>
+    </w:p>
+    <w:p>
+      <w:pPr>
+        <w:widowControl w:val="0"/>
+        <w:autoSpaceDE w:val="0"/>
+        <w:autoSpaceDN w:val="0"/>
+        <w:adjustRightInd w:val="0"/>
+        <w:rPr>
+          <w:rFonts w:ascii="Calibri" w:hAnsi="Calibri" w:cs="Times"/>
+        </w:rPr>
+      </w:pPr>
+      <w:r>
+        <w:rPr>
+          <w:rFonts w:ascii="Calibri" w:hAnsi="Calibri" w:cs="Times"/>
+        </w:rPr>
+        <w:t>ST</w:t>
+      </w:r>
+      <w:r>
+        <w:rPr>
+          <w:rFonts w:ascii="Calibri" w:hAnsi="Calibri" w:cs="Times"/>
+        </w:rPr>
+        <w:t xml:space="preserve">EP4. Extract gene sequences </w:t>
+      </w:r>
+      <w:r>
+        <w:rPr>
+          <w:rFonts w:ascii="Calibri" w:hAnsi="Calibri" w:cs="Times"/>
+        </w:rPr>
+        <w:t xml:space="preserve">and KS sequences </w:t>
+      </w:r>
+      <w:r>
+        <w:rPr>
+          <w:rFonts w:ascii="Calibri" w:hAnsi="Calibri" w:cs="Times"/>
+        </w:rPr>
+        <w:t xml:space="preserve">from all </w:t>
+      </w:r>
+      <w:proofErr w:type="spellStart"/>
+      <w:r>
+        <w:rPr>
+          <w:rFonts w:ascii="Calibri" w:hAnsi="Calibri" w:cs="Times"/>
+        </w:rPr>
+        <w:t>pks</w:t>
+      </w:r>
+      <w:proofErr w:type="spellEnd"/>
+      <w:r>
+        <w:rPr>
+          <w:rFonts w:ascii="Calibri" w:hAnsi="Calibri" w:cs="Times"/>
+        </w:rPr>
+        <w:t xml:space="preserve"> clusters found by </w:t>
+      </w:r>
+      <w:proofErr w:type="spellStart"/>
+      <w:r>
+        <w:rPr>
+          <w:rFonts w:ascii="Calibri" w:hAnsi="Calibri" w:cs="Times"/>
+        </w:rPr>
+        <w:t>antismash</w:t>
+      </w:r>
+      <w:proofErr w:type="spellEnd"/>
+    </w:p>
+    <w:p>
+      <w:pPr>
+        <w:widowControl w:val="0"/>
+        <w:autoSpaceDE w:val="0"/>
+        <w:autoSpaceDN w:val="0"/>
+        <w:adjustRightInd w:val="0"/>
+        <w:rPr>
+          <w:rFonts w:ascii="Calibri" w:hAnsi="Calibri" w:cs="Times"/>
+        </w:rPr>
+      </w:pPr>
+      <w:r>
+        <w:rPr>
+          <w:rFonts w:ascii="Calibri" w:hAnsi="Calibri" w:cs="Times"/>
+        </w:rPr>
+        <w:t xml:space="preserve">    </w:t>
+      </w:r>
+      <w:proofErr w:type="gramStart"/>
+      <w:r>
+        <w:rPr>
+          <w:rFonts w:ascii="Calibri" w:hAnsi="Calibri" w:cs="Times"/>
+        </w:rPr>
+        <w:t>cluster</w:t>
+      </w:r>
+      <w:proofErr w:type="gramEnd"/>
+      <w:r>
+        <w:rPr>
+          <w:rFonts w:ascii="Calibri" w:hAnsi="Calibri" w:cs="Times"/>
+        </w:rPr>
+        <w:t>_genes.21k.fasta</w:t>
+      </w:r>
+    </w:p>
+    <w:p>
+      <w:pPr>
+        <w:widowControl w:val="0"/>
+        <w:autoSpaceDE w:val="0"/>
+        <w:autoSpaceDN w:val="0"/>
+        <w:adjustRightInd w:val="0"/>
+        <w:rPr>
+          <w:rFonts w:ascii="Calibri" w:hAnsi="Calibri" w:cs="Times"/>
+        </w:rPr>
+      </w:pPr>
+      <w:r>
+        <w:rPr>
+          <w:rFonts w:ascii="Calibri" w:hAnsi="Calibri" w:cs="Times"/>
+        </w:rPr>
+        <w:t xml:space="preserve">    KS.21k.fasta</w:t>
+      </w:r>
+    </w:p>
+    <w:p>
+      <w:pPr>
+        <w:widowControl w:val="0"/>
+        <w:autoSpaceDE w:val="0"/>
+        <w:autoSpaceDN w:val="0"/>
+        <w:adjustRightInd w:val="0"/>
+        <w:rPr>
+          <w:rFonts w:ascii="Calibri" w:hAnsi="Calibri" w:cs="Times"/>
+        </w:rPr>
+      </w:pPr>
+      <w:r>
+        <w:rPr>
+          <w:rFonts w:ascii="Calibri" w:hAnsi="Calibri" w:cs="Times"/>
+        </w:rPr>
+        <w:t xml:space="preserve">    </w:t>
+      </w:r>
+      <w:proofErr w:type="gramStart"/>
+      <w:r>
+        <w:rPr>
+          <w:rFonts w:ascii="Calibri" w:hAnsi="Calibri" w:cs="Times"/>
+        </w:rPr>
+        <w:t>cluster</w:t>
+      </w:r>
+      <w:proofErr w:type="gramEnd"/>
+      <w:r>
+        <w:rPr>
+          <w:rFonts w:ascii="Calibri" w:hAnsi="Calibri" w:cs="Times"/>
+        </w:rPr>
+        <w:t>_genes.89k.fasta</w:t>
+      </w:r>
+    </w:p>
+    <w:p>
+      <w:pPr>
+        <w:widowControl w:val="0"/>
+        <w:autoSpaceDE w:val="0"/>
+        <w:autoSpaceDN w:val="0"/>
+        <w:adjustRightInd w:val="0"/>
+        <w:rPr>
+          <w:rFonts w:ascii="Calibri" w:hAnsi="Calibri" w:cs="Times"/>
+        </w:rPr>
+      </w:pPr>
+      <w:r>
+        <w:rPr>
+          <w:rFonts w:ascii="Calibri" w:hAnsi="Calibri" w:cs="Times"/>
+        </w:rPr>
+        <w:t xml:space="preserve">    KS.89k.fasta</w:t>
+      </w:r>
+    </w:p>
+    <w:p>
+      <w:pPr>
+        <w:widowControl w:val="0"/>
+        <w:autoSpaceDE w:val="0"/>
+        <w:autoSpaceDN w:val="0"/>
+        <w:adjustRightInd w:val="0"/>
+        <w:rPr>
+          <w:rFonts w:ascii="Calibri" w:hAnsi="Calibri" w:cs="Times"/>
+        </w:rPr>
+      </w:pPr>
+      <w:r>
+        <w:rPr>
+          <w:rFonts w:ascii="Calibri" w:hAnsi="Calibri" w:cs="Times"/>
+        </w:rPr>
+        <w:t>78 clusters don’t have predicted KS domains (</w:t>
+      </w:r>
+      <w:proofErr w:type="spellStart"/>
+      <w:r>
+        <w:rPr>
+          <w:rFonts w:ascii="Calibri" w:hAnsi="Calibri" w:cs="Times"/>
+        </w:rPr>
+        <w:t>details_data</w:t>
+      </w:r>
+      <w:proofErr w:type="spellEnd"/>
+      <w:r>
+        <w:rPr>
+          <w:rFonts w:ascii="Calibri" w:hAnsi="Calibri" w:cs="Times"/>
+        </w:rPr>
+        <w:t xml:space="preserve"> empty) </w:t>
+      </w:r>
+    </w:p>
+    <w:p>
+      <w:pPr>
+        <w:widowControl w:val="0"/>
+        <w:autoSpaceDE w:val="0"/>
+        <w:autoSpaceDN w:val="0"/>
+        <w:adjustRightInd w:val="0"/>
+        <w:rPr>
+          <w:rFonts w:ascii="Calibri" w:hAnsi="Calibri" w:cs="Times"/>
+        </w:rPr>
+      </w:pPr>
+    </w:p>
+    <w:p>
+      <w:pPr>
+        <w:widowControl w:val="0"/>
+        <w:autoSpaceDE w:val="0"/>
+        <w:autoSpaceDN w:val="0"/>
+        <w:adjustRightInd w:val="0"/>
+        <w:rPr>
+          <w:rFonts w:ascii="Calibri" w:hAnsi="Calibri" w:cs="Times"/>
+        </w:rPr>
+      </w:pPr>
+      <w:r>
+        <w:rPr>
+          <w:rFonts w:ascii="Calibri" w:hAnsi="Calibri" w:cs="Times"/>
+        </w:rPr>
+        <w:t>STEP5. Make blast database from cluster_genes.21k.fasta and cluster_genes.89k.fasta</w:t>
+      </w:r>
+    </w:p>
+    <w:p>
+      <w:pPr>
+        <w:widowControl w:val="0"/>
+        <w:autoSpaceDE w:val="0"/>
+        <w:autoSpaceDN w:val="0"/>
+        <w:adjustRightInd w:val="0"/>
+        <w:rPr>
+          <w:rFonts w:ascii="Calibri" w:hAnsi="Calibri" w:cs="Times"/>
+        </w:rPr>
+      </w:pPr>
+    </w:p>
+    <w:p>
+      <w:pPr>
+        <w:widowControl w:val="0"/>
+        <w:autoSpaceDE w:val="0"/>
+        <w:autoSpaceDN w:val="0"/>
+        <w:adjustRightInd w:val="0"/>
+        <w:rPr>
+          <w:rFonts w:ascii="Calibri" w:hAnsi="Calibri" w:cs="Times"/>
+        </w:rPr>
+      </w:pPr>
+      <w:r>
+        <w:rPr>
+          <w:rFonts w:ascii="Calibri" w:hAnsi="Calibri" w:cs="Times"/>
+        </w:rPr>
+        <w:t xml:space="preserve">STEP6. Blast 12 targets genes against </w:t>
+      </w:r>
+      <w:proofErr w:type="spellStart"/>
+      <w:r>
+        <w:rPr>
+          <w:rFonts w:ascii="Calibri" w:hAnsi="Calibri" w:cs="Times"/>
+        </w:rPr>
+        <w:t>antismash</w:t>
+      </w:r>
+      <w:proofErr w:type="spellEnd"/>
+      <w:r>
+        <w:rPr>
+          <w:rFonts w:ascii="Calibri" w:hAnsi="Calibri" w:cs="Times"/>
+        </w:rPr>
+        <w:t xml:space="preserve"> database from 110k </w:t>
+      </w:r>
+      <w:proofErr w:type="spellStart"/>
+      <w:r>
+        <w:rPr>
+          <w:rFonts w:ascii="Calibri" w:hAnsi="Calibri" w:cs="Times"/>
+        </w:rPr>
+        <w:t>genbank</w:t>
+      </w:r>
+      <w:proofErr w:type="spellEnd"/>
+      <w:r>
+        <w:rPr>
+          <w:rFonts w:ascii="Calibri" w:hAnsi="Calibri" w:cs="Times"/>
+        </w:rPr>
+        <w:t xml:space="preserve"> ids</w:t>
+      </w:r>
+    </w:p>
+    <w:p>
+      <w:pPr>
+        <w:widowControl w:val="0"/>
+        <w:tabs>
+          <w:tab w:val="left" w:pos="560"/>
+          <w:tab w:val="left" w:pos="1120"/>
+          <w:tab w:val="left" w:pos="1680"/>
+          <w:tab w:val="left" w:pos="2240"/>
+          <w:tab w:val="left" w:pos="2800"/>
+          <w:tab w:val="left" w:pos="3360"/>
+          <w:tab w:val="left" w:pos="3920"/>
+          <w:tab w:val="left" w:pos="4480"/>
+          <w:tab w:val="left" w:pos="5040"/>
+          <w:tab w:val="left" w:pos="5600"/>
+          <w:tab w:val="left" w:pos="6160"/>
+          <w:tab w:val="left" w:pos="6720"/>
+        </w:tabs>
+        <w:autoSpaceDE w:val="0"/>
+        <w:autoSpaceDN w:val="0"/>
+        <w:adjustRightInd w:val="0"/>
+        <w:rPr>
+          <w:rFonts w:ascii="Calibri" w:hAnsi="Calibri" w:cs="Menlo Regular"/>
+          <w:color w:val="000000"/>
+        </w:rPr>
+      </w:pPr>
+      <w:r>
+        <w:rPr>
+          <w:rFonts w:ascii="Calibri" w:hAnsi="Calibri" w:cs="Menlo Regular"/>
+          <w:color w:val="000000"/>
+        </w:rPr>
+        <w:t>4404 hits.</w:t>
+      </w:r>
+    </w:p>
+    <w:p>
+      <w:pPr>
+        <w:widowControl w:val="0"/>
+        <w:tabs>
+          <w:tab w:val="left" w:pos="560"/>
+          <w:tab w:val="left" w:pos="1120"/>
+          <w:tab w:val="left" w:pos="1680"/>
+          <w:tab w:val="left" w:pos="2240"/>
+          <w:tab w:val="left" w:pos="2800"/>
+          <w:tab w:val="left" w:pos="3360"/>
+          <w:tab w:val="left" w:pos="3920"/>
+          <w:tab w:val="left" w:pos="4480"/>
+          <w:tab w:val="left" w:pos="5040"/>
+          <w:tab w:val="left" w:pos="5600"/>
+          <w:tab w:val="left" w:pos="6160"/>
+          <w:tab w:val="left" w:pos="6720"/>
+        </w:tabs>
+        <w:autoSpaceDE w:val="0"/>
+        <w:autoSpaceDN w:val="0"/>
+        <w:adjustRightInd w:val="0"/>
+        <w:rPr>
+          <w:rFonts w:ascii="Calibri" w:hAnsi="Calibri" w:cs="Menlo Regular"/>
+          <w:color w:val="000000"/>
+        </w:rPr>
+      </w:pPr>
+    </w:p>
+    <w:p>
+      <w:pPr>
+        <w:widowControl w:val="0"/>
+        <w:tabs>
+          <w:tab w:val="left" w:pos="560"/>
+          <w:tab w:val="left" w:pos="1120"/>
+          <w:tab w:val="left" w:pos="1680"/>
+          <w:tab w:val="left" w:pos="2240"/>
+          <w:tab w:val="left" w:pos="2800"/>
+          <w:tab w:val="left" w:pos="3360"/>
+          <w:tab w:val="left" w:pos="3920"/>
+          <w:tab w:val="left" w:pos="4480"/>
+          <w:tab w:val="left" w:pos="5040"/>
+          <w:tab w:val="left" w:pos="5600"/>
+          <w:tab w:val="left" w:pos="6160"/>
+          <w:tab w:val="left" w:pos="6720"/>
+        </w:tabs>
+        <w:autoSpaceDE w:val="0"/>
+        <w:autoSpaceDN w:val="0"/>
+        <w:adjustRightInd w:val="0"/>
+        <w:rPr>
+          <w:rFonts w:ascii="Calibri" w:hAnsi="Calibri" w:cs="Menlo Regular"/>
+          <w:color w:val="000000"/>
+        </w:rPr>
+      </w:pPr>
+      <w:r>
+        <w:rPr>
+          <w:rFonts w:ascii="Calibri" w:hAnsi="Calibri" w:cs="Menlo Regular"/>
+          <w:color w:val="000000"/>
+        </w:rPr>
+        <w:t xml:space="preserve">STEP7. Filter blast hits by </w:t>
+      </w:r>
+      <w:proofErr w:type="spellStart"/>
+      <w:r>
+        <w:rPr>
+          <w:rFonts w:ascii="Calibri" w:hAnsi="Calibri" w:cs="Menlo Regular"/>
+          <w:color w:val="000000"/>
+        </w:rPr>
+        <w:t>evalue</w:t>
+      </w:r>
+      <w:proofErr w:type="spellEnd"/>
+      <w:r>
+        <w:rPr>
+          <w:rFonts w:ascii="Calibri" w:hAnsi="Calibri" w:cs="Menlo Regular"/>
+          <w:color w:val="000000"/>
+        </w:rPr>
+        <w:t xml:space="preserve"> &lt;1e-8 and identity &gt; 0.3 (and </w:t>
+      </w:r>
+      <w:proofErr w:type="spellStart"/>
+      <w:r>
+        <w:rPr>
+          <w:rFonts w:ascii="Calibri" w:hAnsi="Calibri" w:cs="Menlo Regular"/>
+          <w:color w:val="000000"/>
+        </w:rPr>
+        <w:t>FabB</w:t>
+      </w:r>
+      <w:proofErr w:type="spellEnd"/>
+      <w:r>
+        <w:rPr>
+          <w:rFonts w:ascii="Calibri" w:hAnsi="Calibri" w:cs="Menlo Regular"/>
+          <w:color w:val="000000"/>
+        </w:rPr>
+        <w:t>/F identity &gt; 0.6)</w:t>
+      </w:r>
+    </w:p>
+    <w:p>
+      <w:pPr>
+        <w:widowControl w:val="0"/>
+        <w:tabs>
+          <w:tab w:val="left" w:pos="560"/>
+          <w:tab w:val="left" w:pos="1120"/>
+          <w:tab w:val="left" w:pos="1680"/>
+          <w:tab w:val="left" w:pos="2240"/>
+          <w:tab w:val="left" w:pos="2800"/>
+          <w:tab w:val="left" w:pos="3360"/>
+          <w:tab w:val="left" w:pos="3920"/>
+          <w:tab w:val="left" w:pos="4480"/>
+          <w:tab w:val="left" w:pos="5040"/>
+          <w:tab w:val="left" w:pos="5600"/>
+          <w:tab w:val="left" w:pos="6160"/>
+          <w:tab w:val="left" w:pos="6720"/>
+        </w:tabs>
+        <w:autoSpaceDE w:val="0"/>
+        <w:autoSpaceDN w:val="0"/>
+        <w:adjustRightInd w:val="0"/>
+        <w:rPr>
+          <w:rFonts w:ascii="Calibri" w:hAnsi="Calibri" w:cs="Menlo Regular"/>
+          <w:color w:val="000000"/>
+        </w:rPr>
+      </w:pPr>
+      <w:r>
+        <w:rPr>
+          <w:rFonts w:ascii="Calibri" w:hAnsi="Calibri" w:cs="Menlo Regular"/>
+          <w:color w:val="000000"/>
+        </w:rPr>
+        <w:t>806 hits.</w:t>
+      </w:r>
+    </w:p>
+    <w:p>
+      <w:pPr>
+        <w:widowControl w:val="0"/>
+        <w:tabs>
+          <w:tab w:val="left" w:pos="560"/>
+          <w:tab w:val="left" w:pos="1120"/>
+          <w:tab w:val="left" w:pos="1680"/>
+          <w:tab w:val="left" w:pos="2240"/>
+          <w:tab w:val="left" w:pos="2800"/>
+          <w:tab w:val="left" w:pos="3360"/>
+          <w:tab w:val="left" w:pos="3920"/>
+          <w:tab w:val="left" w:pos="4480"/>
+          <w:tab w:val="left" w:pos="5040"/>
+          <w:tab w:val="left" w:pos="5600"/>
+          <w:tab w:val="left" w:pos="6160"/>
+          <w:tab w:val="left" w:pos="6720"/>
+        </w:tabs>
+        <w:autoSpaceDE w:val="0"/>
+        <w:autoSpaceDN w:val="0"/>
+        <w:adjustRightInd w:val="0"/>
+        <w:rPr>
+          <w:rFonts w:ascii="Calibri" w:hAnsi="Calibri" w:cs="Menlo Regular"/>
+          <w:color w:val="000000"/>
+        </w:rPr>
+      </w:pPr>
+    </w:p>
+    <w:p>
+      <w:pPr>
+        <w:widowControl w:val="0"/>
+        <w:autoSpaceDE w:val="0"/>
+        <w:autoSpaceDN w:val="0"/>
+        <w:adjustRightInd w:val="0"/>
+        <w:spacing w:after="240" w:line="280" w:lineRule="atLeast"/>
+        <w:rPr>
+          <w:rFonts w:ascii="Calibri" w:hAnsi="Calibri" w:cs="Helvetica"/>
+          <w:bCs/>
+        </w:rPr>
+      </w:pPr>
+      <w:r>
+        <w:rPr>
+          <w:rFonts w:ascii="Calibri" w:hAnsi="Calibri" w:cs="Menlo Regular"/>
+          <w:color w:val="000000"/>
+        </w:rPr>
+        <w:t xml:space="preserve">STEP8. </w:t>
+      </w:r>
+      <w:r>
+        <w:rPr>
+          <w:rFonts w:ascii="Calibri" w:hAnsi="Calibri" w:cs="Helvetica"/>
+          <w:bCs/>
+        </w:rPr>
+        <w:t xml:space="preserve">Require both KS+ target &lt;10kb apart. </w:t>
+      </w:r>
+      <w:proofErr w:type="gramStart"/>
+      <w:r>
+        <w:rPr>
+          <w:rFonts w:ascii="Calibri" w:hAnsi="Calibri" w:cs="Helvetica"/>
+          <w:bCs/>
+        </w:rPr>
+        <w:t>Extract KS and target sequences.</w:t>
+      </w:r>
+      <w:proofErr w:type="gramEnd"/>
+    </w:p>
+    <w:p>
+      <w:pPr>
+        <w:widowControl w:val="0"/>
+        <w:autoSpaceDE w:val="0"/>
+        <w:autoSpaceDN w:val="0"/>
+        <w:adjustRightInd w:val="0"/>
+        <w:spacing w:after="240" w:line="280" w:lineRule="atLeast"/>
+        <w:rPr>
+          <w:rFonts w:ascii="Calibri" w:hAnsi="Calibri" w:cs="Helvetica"/>
+          <w:bCs/>
+        </w:rPr>
+      </w:pPr>
+      <w:r>
+        <w:rPr>
+          <w:rFonts w:ascii="Calibri" w:hAnsi="Calibri" w:cs="Helvetica"/>
+          <w:bCs/>
+        </w:rPr>
+        <w:t xml:space="preserve">252 hits. </w:t>
+      </w:r>
+    </w:p>
+    <w:p>
+      <w:pPr>
+        <w:widowControl w:val="0"/>
+        <w:tabs>
+          <w:tab w:val="left" w:pos="560"/>
+          <w:tab w:val="left" w:pos="1120"/>
+          <w:tab w:val="left" w:pos="1680"/>
+          <w:tab w:val="left" w:pos="2240"/>
+          <w:tab w:val="left" w:pos="2800"/>
+          <w:tab w:val="left" w:pos="3360"/>
+          <w:tab w:val="left" w:pos="3920"/>
+          <w:tab w:val="left" w:pos="4480"/>
+          <w:tab w:val="left" w:pos="5040"/>
+          <w:tab w:val="left" w:pos="5600"/>
+          <w:tab w:val="left" w:pos="6160"/>
+          <w:tab w:val="left" w:pos="6720"/>
+        </w:tabs>
+        <w:autoSpaceDE w:val="0"/>
+        <w:autoSpaceDN w:val="0"/>
+        <w:adjustRightInd w:val="0"/>
+        <w:rPr>
+          <w:rFonts w:ascii="Calibri" w:hAnsi="Calibri" w:cs="Menlo Regular"/>
+          <w:b/>
+          <w:bCs/>
+          <w:color w:val="B42419"/>
+        </w:rPr>
+      </w:pPr>
+      <w:r>
+        <w:rPr>
+          <w:rFonts w:ascii="Calibri" w:hAnsi="Calibri" w:cs="Menlo Regular"/>
+          <w:b/>
+          <w:bCs/>
+          <w:color w:val="B42419"/>
+        </w:rPr>
+        <w:t>&gt;</w:t>
+      </w:r>
+      <w:proofErr w:type="spellStart"/>
+      <w:r>
+        <w:rPr>
+          <w:rFonts w:ascii="Calibri" w:hAnsi="Calibri" w:cs="Menlo Regular"/>
+          <w:color w:val="000000"/>
+        </w:rPr>
+        <w:t>AdmT_ACC</w:t>
+      </w:r>
+      <w:proofErr w:type="spellEnd"/>
+      <w:r>
+        <w:rPr>
+          <w:rFonts w:ascii="Calibri" w:hAnsi="Calibri" w:cs="Menlo Regular"/>
+          <w:color w:val="000000"/>
+        </w:rPr>
+        <w:tab/>
+      </w:r>
+      <w:r>
+        <w:rPr>
+          <w:rFonts w:ascii="Calibri" w:hAnsi="Calibri" w:cs="Menlo Regular"/>
+          <w:color w:val="000000"/>
+        </w:rPr>
+        <w:tab/>
+      </w:r>
+      <w:r>
+        <w:rPr>
+          <w:rFonts w:ascii="Calibri" w:hAnsi="Calibri" w:cs="Menlo Regular"/>
+          <w:color w:val="000000"/>
+        </w:rPr>
+        <w:tab/>
+      </w:r>
+      <w:r>
+        <w:rPr>
+          <w:rFonts w:ascii="Calibri" w:hAnsi="Calibri" w:cs="Menlo Regular"/>
+          <w:color w:val="000000"/>
+        </w:rPr>
+        <w:tab/>
+        <w:t>64</w:t>
+      </w:r>
+    </w:p>
+    <w:p>
+      <w:pPr>
+        <w:widowControl w:val="0"/>
+        <w:tabs>
+          <w:tab w:val="left" w:pos="560"/>
+          <w:tab w:val="left" w:pos="1120"/>
+          <w:tab w:val="left" w:pos="1680"/>
+          <w:tab w:val="left" w:pos="2240"/>
+          <w:tab w:val="left" w:pos="2800"/>
+          <w:tab w:val="left" w:pos="3360"/>
+          <w:tab w:val="left" w:pos="3920"/>
+          <w:tab w:val="left" w:pos="4480"/>
+          <w:tab w:val="left" w:pos="5040"/>
+          <w:tab w:val="left" w:pos="5600"/>
+          <w:tab w:val="left" w:pos="6160"/>
+          <w:tab w:val="left" w:pos="6720"/>
+        </w:tabs>
+        <w:autoSpaceDE w:val="0"/>
+        <w:autoSpaceDN w:val="0"/>
+        <w:adjustRightInd w:val="0"/>
+        <w:rPr>
+          <w:rFonts w:ascii="Calibri" w:hAnsi="Calibri" w:cs="Menlo Regular"/>
+          <w:color w:val="000000"/>
+        </w:rPr>
+      </w:pPr>
+      <w:r>
+        <w:rPr>
+          <w:rFonts w:ascii="Calibri" w:hAnsi="Calibri" w:cs="Menlo Regular"/>
+          <w:b/>
+          <w:bCs/>
+          <w:color w:val="B42419"/>
+        </w:rPr>
+        <w:t>&gt;</w:t>
+      </w:r>
+      <w:proofErr w:type="spellStart"/>
+      <w:r>
+        <w:rPr>
+          <w:rFonts w:ascii="Calibri" w:hAnsi="Calibri" w:cs="Menlo Regular"/>
+          <w:color w:val="000000"/>
+        </w:rPr>
+        <w:t>SalI_beta_proteasome</w:t>
+      </w:r>
+      <w:proofErr w:type="spellEnd"/>
+      <w:r>
+        <w:rPr>
+          <w:rFonts w:ascii="Calibri" w:hAnsi="Calibri" w:cs="Menlo Regular"/>
+          <w:color w:val="000000"/>
+        </w:rPr>
+        <w:t xml:space="preserve"> </w:t>
+      </w:r>
+      <w:r>
+        <w:rPr>
+          <w:rFonts w:ascii="Calibri" w:hAnsi="Calibri" w:cs="Menlo Regular"/>
+          <w:color w:val="000000"/>
+        </w:rPr>
+        <w:tab/>
+      </w:r>
+      <w:r>
+        <w:rPr>
+          <w:rFonts w:ascii="Calibri" w:hAnsi="Calibri" w:cs="Menlo Regular"/>
+          <w:color w:val="000000"/>
+        </w:rPr>
+        <w:tab/>
+      </w:r>
+      <w:r>
+        <w:rPr>
+          <w:rFonts w:ascii="Calibri" w:hAnsi="Calibri" w:cs="Menlo Regular"/>
+          <w:color w:val="000000"/>
+        </w:rPr>
+        <w:t>18</w:t>
+      </w:r>
+    </w:p>
+    <w:p>
+      <w:pPr>
+        <w:widowControl w:val="0"/>
+        <w:tabs>
+          <w:tab w:val="left" w:pos="560"/>
+          <w:tab w:val="left" w:pos="1120"/>
+          <w:tab w:val="left" w:pos="1680"/>
+          <w:tab w:val="left" w:pos="2240"/>
+          <w:tab w:val="left" w:pos="2800"/>
+          <w:tab w:val="left" w:pos="3360"/>
+          <w:tab w:val="left" w:pos="3920"/>
+          <w:tab w:val="left" w:pos="4480"/>
+          <w:tab w:val="left" w:pos="5040"/>
+          <w:tab w:val="left" w:pos="5600"/>
+          <w:tab w:val="left" w:pos="6160"/>
+          <w:tab w:val="left" w:pos="6720"/>
+        </w:tabs>
+        <w:autoSpaceDE w:val="0"/>
+        <w:autoSpaceDN w:val="0"/>
+        <w:adjustRightInd w:val="0"/>
+        <w:rPr>
+          <w:rFonts w:ascii="Calibri" w:hAnsi="Calibri" w:cs="Menlo Regular"/>
+          <w:color w:val="000000"/>
+        </w:rPr>
+      </w:pPr>
+      <w:r>
+        <w:rPr>
+          <w:rFonts w:ascii="Calibri" w:hAnsi="Calibri" w:cs="Menlo Regular"/>
+          <w:b/>
+          <w:bCs/>
+          <w:color w:val="B42419"/>
+        </w:rPr>
+        <w:t>&gt;</w:t>
+      </w:r>
+      <w:proofErr w:type="spellStart"/>
+      <w:r>
+        <w:rPr>
+          <w:rFonts w:ascii="Calibri" w:hAnsi="Calibri" w:cs="Menlo Regular"/>
+          <w:color w:val="000000"/>
+        </w:rPr>
+        <w:t>GriR_DnaN</w:t>
+      </w:r>
+      <w:proofErr w:type="spellEnd"/>
+      <w:r>
+        <w:rPr>
+          <w:rFonts w:ascii="Calibri" w:hAnsi="Calibri" w:cs="Menlo Regular"/>
+          <w:color w:val="000000"/>
+        </w:rPr>
+        <w:tab/>
+      </w:r>
+      <w:r>
+        <w:rPr>
+          <w:rFonts w:ascii="Calibri" w:hAnsi="Calibri" w:cs="Menlo Regular"/>
+          <w:color w:val="000000"/>
+        </w:rPr>
+        <w:tab/>
+      </w:r>
+      <w:r>
+        <w:rPr>
+          <w:rFonts w:ascii="Calibri" w:hAnsi="Calibri" w:cs="Menlo Regular"/>
+          <w:color w:val="000000"/>
+        </w:rPr>
+        <w:tab/>
+      </w:r>
+      <w:r>
+        <w:rPr>
+          <w:rFonts w:ascii="Calibri" w:hAnsi="Calibri" w:cs="Menlo Regular"/>
+          <w:color w:val="000000"/>
+        </w:rPr>
+        <w:tab/>
+        <w:t>3</w:t>
+      </w:r>
+    </w:p>
+    <w:p>
+      <w:pPr>
+        <w:widowControl w:val="0"/>
+        <w:tabs>
+          <w:tab w:val="left" w:pos="560"/>
+          <w:tab w:val="left" w:pos="1120"/>
+          <w:tab w:val="left" w:pos="1680"/>
+          <w:tab w:val="left" w:pos="2240"/>
+          <w:tab w:val="left" w:pos="2800"/>
+          <w:tab w:val="left" w:pos="3360"/>
+          <w:tab w:val="left" w:pos="3920"/>
+          <w:tab w:val="left" w:pos="4480"/>
+          <w:tab w:val="left" w:pos="5040"/>
+          <w:tab w:val="left" w:pos="5600"/>
+          <w:tab w:val="left" w:pos="6160"/>
+          <w:tab w:val="left" w:pos="6720"/>
+        </w:tabs>
+        <w:autoSpaceDE w:val="0"/>
+        <w:autoSpaceDN w:val="0"/>
+        <w:adjustRightInd w:val="0"/>
+        <w:rPr>
+          <w:rFonts w:ascii="Calibri" w:hAnsi="Calibri" w:cs="Menlo Regular"/>
+          <w:color w:val="000000"/>
+        </w:rPr>
+      </w:pPr>
+      <w:r>
+        <w:rPr>
+          <w:rFonts w:ascii="Calibri" w:hAnsi="Calibri" w:cs="Menlo Regular"/>
+          <w:b/>
+          <w:bCs/>
+          <w:color w:val="B42419"/>
+        </w:rPr>
+        <w:t>&gt;</w:t>
+      </w:r>
+      <w:r>
+        <w:rPr>
+          <w:rFonts w:ascii="Calibri" w:hAnsi="Calibri" w:cs="Menlo Regular"/>
+          <w:color w:val="000000"/>
+        </w:rPr>
+        <w:t>EF-</w:t>
+      </w:r>
+      <w:proofErr w:type="spellStart"/>
+      <w:r>
+        <w:rPr>
+          <w:rFonts w:ascii="Calibri" w:hAnsi="Calibri" w:cs="Menlo Regular"/>
+          <w:color w:val="000000"/>
+        </w:rPr>
+        <w:t>Tu</w:t>
+      </w:r>
+      <w:proofErr w:type="spellEnd"/>
+      <w:r>
+        <w:rPr>
+          <w:rFonts w:ascii="Calibri" w:hAnsi="Calibri" w:cs="Menlo Regular"/>
+          <w:color w:val="000000"/>
+        </w:rPr>
+        <w:tab/>
+      </w:r>
+      <w:r>
+        <w:rPr>
+          <w:rFonts w:ascii="Calibri" w:hAnsi="Calibri" w:cs="Menlo Regular"/>
+          <w:color w:val="000000"/>
+        </w:rPr>
+        <w:tab/>
+      </w:r>
+      <w:r>
+        <w:rPr>
+          <w:rFonts w:ascii="Calibri" w:hAnsi="Calibri" w:cs="Menlo Regular"/>
+          <w:color w:val="000000"/>
+        </w:rPr>
+        <w:tab/>
+      </w:r>
+      <w:r>
+        <w:rPr>
+          <w:rFonts w:ascii="Calibri" w:hAnsi="Calibri" w:cs="Menlo Regular"/>
+          <w:color w:val="000000"/>
+        </w:rPr>
+        <w:tab/>
+      </w:r>
+      <w:r>
+        <w:rPr>
+          <w:rFonts w:ascii="Calibri" w:hAnsi="Calibri" w:cs="Menlo Regular"/>
+          <w:color w:val="000000"/>
+        </w:rPr>
+        <w:tab/>
+        <w:t>48</w:t>
+      </w:r>
+    </w:p>
+    <w:p>
+      <w:pPr>
+        <w:widowControl w:val="0"/>
+        <w:tabs>
+          <w:tab w:val="left" w:pos="560"/>
+          <w:tab w:val="left" w:pos="1120"/>
+          <w:tab w:val="left" w:pos="1680"/>
+          <w:tab w:val="left" w:pos="2240"/>
+          <w:tab w:val="left" w:pos="2800"/>
+          <w:tab w:val="left" w:pos="3360"/>
+          <w:tab w:val="left" w:pos="3920"/>
+          <w:tab w:val="left" w:pos="4480"/>
+          <w:tab w:val="left" w:pos="5040"/>
+          <w:tab w:val="left" w:pos="5600"/>
+          <w:tab w:val="left" w:pos="6160"/>
+          <w:tab w:val="left" w:pos="6720"/>
+        </w:tabs>
+        <w:autoSpaceDE w:val="0"/>
+        <w:autoSpaceDN w:val="0"/>
+        <w:adjustRightInd w:val="0"/>
+        <w:rPr>
+          <w:rFonts w:ascii="Calibri" w:hAnsi="Calibri" w:cs="Menlo Regular"/>
+          <w:color w:val="000000"/>
+        </w:rPr>
+      </w:pPr>
+      <w:r>
+        <w:rPr>
+          <w:rFonts w:ascii="Calibri" w:hAnsi="Calibri" w:cs="Menlo Regular"/>
+          <w:b/>
+          <w:bCs/>
+          <w:color w:val="B42419"/>
+        </w:rPr>
+        <w:t>&gt;</w:t>
+      </w:r>
+      <w:r>
+        <w:rPr>
+          <w:rFonts w:ascii="Calibri" w:hAnsi="Calibri" w:cs="Menlo Regular"/>
+          <w:color w:val="000000"/>
+        </w:rPr>
+        <w:t>PtmP3_FabB-F</w:t>
+      </w:r>
+      <w:r>
+        <w:rPr>
+          <w:rFonts w:ascii="Calibri" w:hAnsi="Calibri" w:cs="Menlo Regular"/>
+          <w:color w:val="000000"/>
+        </w:rPr>
+        <w:tab/>
+      </w:r>
+      <w:r>
+        <w:rPr>
+          <w:rFonts w:ascii="Calibri" w:hAnsi="Calibri" w:cs="Menlo Regular"/>
+          <w:color w:val="000000"/>
+        </w:rPr>
+        <w:tab/>
+      </w:r>
+      <w:r>
+        <w:rPr>
+          <w:rFonts w:ascii="Calibri" w:hAnsi="Calibri" w:cs="Menlo Regular"/>
+          <w:color w:val="000000"/>
+        </w:rPr>
+        <w:tab/>
+      </w:r>
+      <w:r>
+        <w:rPr>
+          <w:rFonts w:ascii="Calibri" w:hAnsi="Calibri" w:cs="Menlo Regular"/>
+          <w:color w:val="000000"/>
+        </w:rPr>
+        <w:tab/>
+      </w:r>
+      <w:r>
+        <w:rPr>
+          <w:rFonts w:ascii="Calibri" w:hAnsi="Calibri" w:cs="Menlo Regular"/>
+          <w:color w:val="000000"/>
+        </w:rPr>
+        <w:t>13</w:t>
+      </w:r>
+    </w:p>
+    <w:p>
+      <w:pPr>
+        <w:widowControl w:val="0"/>
+        <w:tabs>
+          <w:tab w:val="left" w:pos="560"/>
+          <w:tab w:val="left" w:pos="1120"/>
+          <w:tab w:val="left" w:pos="1680"/>
+          <w:tab w:val="left" w:pos="2240"/>
+          <w:tab w:val="left" w:pos="2800"/>
+          <w:tab w:val="left" w:pos="3360"/>
+          <w:tab w:val="left" w:pos="3920"/>
+          <w:tab w:val="left" w:pos="4480"/>
+          <w:tab w:val="left" w:pos="5040"/>
+          <w:tab w:val="left" w:pos="5600"/>
+          <w:tab w:val="left" w:pos="6160"/>
+          <w:tab w:val="left" w:pos="6720"/>
+        </w:tabs>
+        <w:autoSpaceDE w:val="0"/>
+        <w:autoSpaceDN w:val="0"/>
+        <w:adjustRightInd w:val="0"/>
+        <w:rPr>
+          <w:rFonts w:ascii="Calibri" w:hAnsi="Calibri" w:cs="Menlo Regular"/>
+          <w:color w:val="000000"/>
+        </w:rPr>
+      </w:pPr>
+      <w:r>
+        <w:rPr>
+          <w:rFonts w:ascii="Calibri" w:hAnsi="Calibri" w:cs="Menlo Regular"/>
+          <w:b/>
+          <w:bCs/>
+          <w:color w:val="B42419"/>
+        </w:rPr>
+        <w:t>&gt;</w:t>
+      </w:r>
+      <w:proofErr w:type="spellStart"/>
+      <w:r>
+        <w:rPr>
+          <w:rFonts w:ascii="Calibri" w:hAnsi="Calibri" w:cs="Menlo Regular"/>
+          <w:color w:val="000000"/>
+        </w:rPr>
+        <w:t>BatG_FabI</w:t>
+      </w:r>
+      <w:proofErr w:type="spellEnd"/>
+      <w:r>
+        <w:rPr>
+          <w:rFonts w:ascii="Calibri" w:hAnsi="Calibri" w:cs="Menlo Regular"/>
+          <w:color w:val="000000"/>
+        </w:rPr>
+        <w:tab/>
+      </w:r>
+      <w:r>
+        <w:rPr>
+          <w:rFonts w:ascii="Calibri" w:hAnsi="Calibri" w:cs="Menlo Regular"/>
+          <w:color w:val="000000"/>
+        </w:rPr>
+        <w:tab/>
+      </w:r>
+      <w:r>
+        <w:rPr>
+          <w:rFonts w:ascii="Calibri" w:hAnsi="Calibri" w:cs="Menlo Regular"/>
+          <w:color w:val="000000"/>
+        </w:rPr>
+        <w:tab/>
+      </w:r>
+      <w:r>
+        <w:rPr>
+          <w:rFonts w:ascii="Calibri" w:hAnsi="Calibri" w:cs="Menlo Regular"/>
+          <w:color w:val="000000"/>
+        </w:rPr>
+        <w:tab/>
+        <w:t>5</w:t>
+      </w:r>
+    </w:p>
+    <w:p>
+      <w:pPr>
+        <w:widowControl w:val="0"/>
+        <w:tabs>
+          <w:tab w:val="left" w:pos="560"/>
+          <w:tab w:val="left" w:pos="1120"/>
+          <w:tab w:val="left" w:pos="1680"/>
+          <w:tab w:val="left" w:pos="2240"/>
+          <w:tab w:val="left" w:pos="2800"/>
+          <w:tab w:val="left" w:pos="3360"/>
+          <w:tab w:val="left" w:pos="3920"/>
+          <w:tab w:val="left" w:pos="4480"/>
+          <w:tab w:val="left" w:pos="5040"/>
+          <w:tab w:val="left" w:pos="5600"/>
+          <w:tab w:val="left" w:pos="6160"/>
+          <w:tab w:val="left" w:pos="6720"/>
+        </w:tabs>
+        <w:autoSpaceDE w:val="0"/>
+        <w:autoSpaceDN w:val="0"/>
+        <w:adjustRightInd w:val="0"/>
+        <w:rPr>
+          <w:rFonts w:ascii="Calibri" w:hAnsi="Calibri" w:cs="Menlo Regular"/>
+          <w:color w:val="000000"/>
+        </w:rPr>
+      </w:pPr>
+      <w:r>
+        <w:rPr>
+          <w:rFonts w:ascii="Calibri" w:hAnsi="Calibri" w:cs="Menlo Regular"/>
+          <w:b/>
+          <w:bCs/>
+          <w:color w:val="B42419"/>
+        </w:rPr>
+        <w:t>&gt;</w:t>
+      </w:r>
+      <w:proofErr w:type="spellStart"/>
+      <w:r>
+        <w:rPr>
+          <w:rFonts w:ascii="Calibri" w:hAnsi="Calibri" w:cs="Menlo Regular"/>
+          <w:color w:val="000000"/>
+        </w:rPr>
+        <w:t>GyrB</w:t>
+      </w:r>
+      <w:proofErr w:type="spellEnd"/>
+      <w:r>
+        <w:rPr>
+          <w:rFonts w:ascii="Calibri" w:hAnsi="Calibri" w:cs="Menlo Regular"/>
+          <w:color w:val="000000"/>
+        </w:rPr>
+        <w:t>-R</w:t>
+      </w:r>
+      <w:r>
+        <w:rPr>
+          <w:rFonts w:ascii="Calibri" w:hAnsi="Calibri" w:cs="Menlo Regular"/>
+          <w:color w:val="000000"/>
+        </w:rPr>
+        <w:tab/>
+      </w:r>
+      <w:r>
+        <w:rPr>
+          <w:rFonts w:ascii="Calibri" w:hAnsi="Calibri" w:cs="Menlo Regular"/>
+          <w:color w:val="000000"/>
+        </w:rPr>
+        <w:tab/>
+      </w:r>
+      <w:r>
+        <w:rPr>
+          <w:rFonts w:ascii="Calibri" w:hAnsi="Calibri" w:cs="Menlo Regular"/>
+          <w:color w:val="000000"/>
+        </w:rPr>
+        <w:tab/>
+      </w:r>
+      <w:r>
+        <w:rPr>
+          <w:rFonts w:ascii="Calibri" w:hAnsi="Calibri" w:cs="Menlo Regular"/>
+          <w:color w:val="000000"/>
+        </w:rPr>
+        <w:tab/>
+      </w:r>
+      <w:r>
+        <w:rPr>
+          <w:rFonts w:ascii="Calibri" w:hAnsi="Calibri" w:cs="Menlo Regular"/>
+          <w:color w:val="000000"/>
+        </w:rPr>
+        <w:tab/>
+        <w:t>22</w:t>
+      </w:r>
+    </w:p>
+    <w:p>
+      <w:pPr>
+        <w:widowControl w:val="0"/>
+        <w:tabs>
+          <w:tab w:val="left" w:pos="560"/>
+          <w:tab w:val="left" w:pos="1120"/>
+          <w:tab w:val="left" w:pos="1680"/>
+          <w:tab w:val="left" w:pos="2240"/>
+          <w:tab w:val="left" w:pos="2800"/>
+          <w:tab w:val="left" w:pos="3360"/>
+          <w:tab w:val="left" w:pos="3920"/>
+          <w:tab w:val="left" w:pos="4480"/>
+          <w:tab w:val="left" w:pos="5040"/>
+          <w:tab w:val="left" w:pos="5600"/>
+          <w:tab w:val="left" w:pos="6160"/>
+          <w:tab w:val="left" w:pos="6720"/>
+        </w:tabs>
+        <w:autoSpaceDE w:val="0"/>
+        <w:autoSpaceDN w:val="0"/>
+        <w:adjustRightInd w:val="0"/>
+        <w:rPr>
+          <w:rFonts w:ascii="Calibri" w:hAnsi="Calibri" w:cs="Menlo Regular"/>
+          <w:color w:val="000000"/>
+        </w:rPr>
+      </w:pPr>
+      <w:r>
+        <w:rPr>
+          <w:rFonts w:ascii="Calibri" w:hAnsi="Calibri" w:cs="Menlo Regular"/>
+          <w:b/>
+          <w:bCs/>
+          <w:color w:val="B42419"/>
+        </w:rPr>
+        <w:t>&gt;</w:t>
+      </w:r>
+      <w:proofErr w:type="spellStart"/>
+      <w:proofErr w:type="gramStart"/>
+      <w:r>
+        <w:rPr>
+          <w:rFonts w:ascii="Calibri" w:hAnsi="Calibri" w:cs="Menlo Regular"/>
+          <w:color w:val="000000"/>
+        </w:rPr>
+        <w:t>mupM</w:t>
+      </w:r>
+      <w:proofErr w:type="gramEnd"/>
+      <w:r>
+        <w:rPr>
+          <w:rFonts w:ascii="Calibri" w:hAnsi="Calibri" w:cs="Menlo Regular"/>
+          <w:color w:val="000000"/>
+        </w:rPr>
+        <w:t>_Ile-tRNA-syn</w:t>
+      </w:r>
+      <w:proofErr w:type="spellEnd"/>
+      <w:r>
+        <w:rPr>
+          <w:rFonts w:ascii="Calibri" w:hAnsi="Calibri" w:cs="Menlo Regular"/>
+          <w:color w:val="000000"/>
+        </w:rPr>
+        <w:tab/>
+      </w:r>
+      <w:r>
+        <w:rPr>
+          <w:rFonts w:ascii="Calibri" w:hAnsi="Calibri" w:cs="Menlo Regular"/>
+          <w:color w:val="000000"/>
+        </w:rPr>
+        <w:tab/>
+      </w:r>
+      <w:r>
+        <w:rPr>
+          <w:rFonts w:ascii="Calibri" w:hAnsi="Calibri" w:cs="Menlo Regular"/>
+          <w:color w:val="000000"/>
+        </w:rPr>
+        <w:tab/>
+      </w:r>
+      <w:r>
+        <w:rPr>
+          <w:rFonts w:ascii="Calibri" w:hAnsi="Calibri" w:cs="Menlo Regular"/>
+          <w:color w:val="000000"/>
+        </w:rPr>
+        <w:t>53</w:t>
+      </w:r>
+    </w:p>
+    <w:p>
+      <w:pPr>
+        <w:widowControl w:val="0"/>
+        <w:tabs>
+          <w:tab w:val="left" w:pos="560"/>
+          <w:tab w:val="left" w:pos="1120"/>
+          <w:tab w:val="left" w:pos="1680"/>
+          <w:tab w:val="left" w:pos="2240"/>
+          <w:tab w:val="left" w:pos="2800"/>
+          <w:tab w:val="left" w:pos="3360"/>
+          <w:tab w:val="left" w:pos="3920"/>
+          <w:tab w:val="left" w:pos="4480"/>
+          <w:tab w:val="left" w:pos="5040"/>
+          <w:tab w:val="left" w:pos="5600"/>
+          <w:tab w:val="left" w:pos="6160"/>
+          <w:tab w:val="left" w:pos="6720"/>
+        </w:tabs>
+        <w:autoSpaceDE w:val="0"/>
+        <w:autoSpaceDN w:val="0"/>
+        <w:adjustRightInd w:val="0"/>
+        <w:rPr>
+          <w:rFonts w:ascii="Calibri" w:hAnsi="Calibri" w:cs="Menlo Regular"/>
+          <w:color w:val="000000"/>
+        </w:rPr>
+      </w:pPr>
+      <w:r>
+        <w:rPr>
+          <w:rFonts w:ascii="Calibri" w:hAnsi="Calibri" w:cs="Menlo Regular"/>
+          <w:b/>
+          <w:bCs/>
+          <w:color w:val="B42419"/>
+        </w:rPr>
+        <w:t>&gt;</w:t>
+      </w:r>
+      <w:proofErr w:type="spellStart"/>
+      <w:proofErr w:type="gramStart"/>
+      <w:r>
+        <w:rPr>
+          <w:rFonts w:ascii="Calibri" w:hAnsi="Calibri" w:cs="Menlo Regular"/>
+          <w:color w:val="000000"/>
+        </w:rPr>
+        <w:t>borI</w:t>
+      </w:r>
+      <w:proofErr w:type="gramEnd"/>
+      <w:r>
+        <w:rPr>
+          <w:rFonts w:ascii="Calibri" w:hAnsi="Calibri" w:cs="Menlo Regular"/>
+          <w:color w:val="000000"/>
+        </w:rPr>
+        <w:t>_Thr-tRNA-syn</w:t>
+      </w:r>
+      <w:proofErr w:type="spellEnd"/>
+      <w:r>
+        <w:rPr>
+          <w:rFonts w:ascii="Calibri" w:hAnsi="Calibri" w:cs="Menlo Regular"/>
+          <w:color w:val="000000"/>
+        </w:rPr>
+        <w:tab/>
+      </w:r>
+      <w:r>
+        <w:rPr>
+          <w:rFonts w:ascii="Calibri" w:hAnsi="Calibri" w:cs="Menlo Regular"/>
+          <w:color w:val="000000"/>
+        </w:rPr>
+        <w:tab/>
+      </w:r>
+      <w:r>
+        <w:rPr>
+          <w:rFonts w:ascii="Calibri" w:hAnsi="Calibri" w:cs="Menlo Regular"/>
+          <w:color w:val="000000"/>
+        </w:rPr>
+        <w:tab/>
+      </w:r>
+      <w:r>
+        <w:rPr>
+          <w:rFonts w:ascii="Calibri" w:hAnsi="Calibri" w:cs="Menlo Regular"/>
+          <w:color w:val="000000"/>
+        </w:rPr>
+        <w:t>7</w:t>
+      </w:r>
+    </w:p>
+    <w:p>
+      <w:pPr>
+        <w:widowControl w:val="0"/>
+        <w:tabs>
+          <w:tab w:val="left" w:pos="560"/>
+          <w:tab w:val="left" w:pos="1120"/>
+          <w:tab w:val="left" w:pos="1680"/>
+          <w:tab w:val="left" w:pos="2240"/>
+          <w:tab w:val="left" w:pos="2800"/>
+          <w:tab w:val="left" w:pos="3360"/>
+          <w:tab w:val="left" w:pos="3920"/>
+          <w:tab w:val="left" w:pos="4480"/>
+          <w:tab w:val="left" w:pos="5040"/>
+          <w:tab w:val="left" w:pos="5600"/>
+          <w:tab w:val="left" w:pos="6160"/>
+          <w:tab w:val="left" w:pos="6720"/>
+        </w:tabs>
+        <w:autoSpaceDE w:val="0"/>
+        <w:autoSpaceDN w:val="0"/>
+        <w:adjustRightInd w:val="0"/>
+        <w:rPr>
+          <w:rFonts w:ascii="Calibri" w:hAnsi="Calibri" w:cs="Menlo Regular"/>
+          <w:color w:val="000000"/>
+        </w:rPr>
+      </w:pPr>
+      <w:r>
+        <w:rPr>
+          <w:rFonts w:ascii="Calibri" w:hAnsi="Calibri" w:cs="Menlo Regular"/>
+          <w:b/>
+          <w:bCs/>
+          <w:color w:val="B42419"/>
+        </w:rPr>
+        <w:t>&gt;</w:t>
+      </w:r>
+      <w:proofErr w:type="gramStart"/>
+      <w:r>
+        <w:rPr>
+          <w:rFonts w:ascii="Calibri" w:hAnsi="Calibri" w:cs="Menlo Regular"/>
+          <w:color w:val="000000"/>
+        </w:rPr>
+        <w:t>agnB2</w:t>
+      </w:r>
+      <w:proofErr w:type="gramEnd"/>
+      <w:r>
+        <w:rPr>
+          <w:rFonts w:ascii="Calibri" w:hAnsi="Calibri" w:cs="Menlo Regular"/>
+          <w:color w:val="000000"/>
+        </w:rPr>
+        <w:t>_Leu-tRNA-syn</w:t>
+      </w:r>
+      <w:r>
+        <w:rPr>
+          <w:rFonts w:ascii="Calibri" w:hAnsi="Calibri" w:cs="Menlo Regular"/>
+          <w:color w:val="000000"/>
+        </w:rPr>
+        <w:tab/>
+      </w:r>
+      <w:r>
+        <w:rPr>
+          <w:rFonts w:ascii="Calibri" w:hAnsi="Calibri" w:cs="Menlo Regular"/>
+          <w:color w:val="000000"/>
+        </w:rPr>
+        <w:tab/>
+      </w:r>
+      <w:r>
+        <w:rPr>
+          <w:rFonts w:ascii="Calibri" w:hAnsi="Calibri" w:cs="Menlo Regular"/>
+          <w:color w:val="000000"/>
+        </w:rPr>
+        <w:tab/>
+      </w:r>
+      <w:r>
+        <w:rPr>
+          <w:rFonts w:ascii="Calibri" w:hAnsi="Calibri" w:cs="Menlo Regular"/>
+          <w:color w:val="000000"/>
+        </w:rPr>
+        <w:t>6</w:t>
+      </w:r>
+    </w:p>
+    <w:p>
+      <w:pPr>
+        <w:widowControl w:val="0"/>
+        <w:tabs>
+          <w:tab w:val="left" w:pos="560"/>
+          <w:tab w:val="left" w:pos="1120"/>
+          <w:tab w:val="left" w:pos="1680"/>
+          <w:tab w:val="left" w:pos="2240"/>
+          <w:tab w:val="left" w:pos="2800"/>
+          <w:tab w:val="left" w:pos="3360"/>
+          <w:tab w:val="left" w:pos="3920"/>
+          <w:tab w:val="left" w:pos="4480"/>
+          <w:tab w:val="left" w:pos="5040"/>
+          <w:tab w:val="left" w:pos="5600"/>
+          <w:tab w:val="left" w:pos="6160"/>
+          <w:tab w:val="left" w:pos="6720"/>
+        </w:tabs>
+        <w:autoSpaceDE w:val="0"/>
+        <w:autoSpaceDN w:val="0"/>
+        <w:adjustRightInd w:val="0"/>
+        <w:rPr>
+          <w:rFonts w:ascii="Calibri" w:hAnsi="Calibri" w:cs="Menlo Regular"/>
+          <w:color w:val="000000"/>
+        </w:rPr>
+      </w:pPr>
+      <w:r>
+        <w:rPr>
+          <w:rFonts w:ascii="Calibri" w:hAnsi="Calibri" w:cs="Menlo Regular"/>
+          <w:b/>
+          <w:bCs/>
+          <w:color w:val="B42419"/>
+        </w:rPr>
+        <w:t>&gt;</w:t>
+      </w:r>
+      <w:proofErr w:type="gramStart"/>
+      <w:r>
+        <w:rPr>
+          <w:rFonts w:ascii="Calibri" w:hAnsi="Calibri" w:cs="Menlo Regular"/>
+          <w:color w:val="000000"/>
+        </w:rPr>
+        <w:t>rubR1</w:t>
+      </w:r>
+      <w:proofErr w:type="gramEnd"/>
+      <w:r>
+        <w:rPr>
+          <w:rFonts w:ascii="Calibri" w:hAnsi="Calibri" w:cs="Menlo Regular"/>
+          <w:color w:val="000000"/>
+        </w:rPr>
+        <w:t>_TIF</w:t>
+      </w:r>
+      <w:r>
+        <w:rPr>
+          <w:rFonts w:ascii="Calibri" w:hAnsi="Calibri" w:cs="Menlo Regular"/>
+          <w:color w:val="000000"/>
+        </w:rPr>
+        <w:tab/>
+      </w:r>
+      <w:r>
+        <w:rPr>
+          <w:rFonts w:ascii="Calibri" w:hAnsi="Calibri" w:cs="Menlo Regular"/>
+          <w:color w:val="000000"/>
+        </w:rPr>
+        <w:tab/>
+      </w:r>
+      <w:r>
+        <w:rPr>
+          <w:rFonts w:ascii="Calibri" w:hAnsi="Calibri" w:cs="Menlo Regular"/>
+          <w:color w:val="000000"/>
+        </w:rPr>
+        <w:tab/>
+      </w:r>
+      <w:r>
+        <w:rPr>
+          <w:rFonts w:ascii="Calibri" w:hAnsi="Calibri" w:cs="Menlo Regular"/>
+          <w:color w:val="000000"/>
+        </w:rPr>
+        <w:tab/>
+      </w:r>
+      <w:r>
+        <w:rPr>
+          <w:rFonts w:ascii="Calibri" w:hAnsi="Calibri" w:cs="Menlo Regular"/>
+          <w:color w:val="000000"/>
+        </w:rPr>
+        <w:tab/>
+      </w:r>
+      <w:r>
+        <w:rPr>
+          <w:rFonts w:ascii="Calibri" w:hAnsi="Calibri" w:cs="Menlo Regular"/>
+          <w:color w:val="000000"/>
+        </w:rPr>
+        <w:t>8</w:t>
+      </w:r>
+    </w:p>
+    <w:p>
+      <w:pPr>
+        <w:widowControl w:val="0"/>
+        <w:autoSpaceDE w:val="0"/>
+        <w:autoSpaceDN w:val="0"/>
+        <w:adjustRightInd w:val="0"/>
+        <w:spacing w:after="240" w:line="280" w:lineRule="atLeast"/>
+        <w:rPr>
+          <w:rFonts w:ascii="Calibri" w:hAnsi="Calibri" w:cs="Menlo Regular"/>
+          <w:color w:val="000000"/>
+        </w:rPr>
+      </w:pPr>
+      <w:r>
+        <w:rPr>
+          <w:rFonts w:ascii="Calibri" w:hAnsi="Calibri" w:cs="Menlo Regular"/>
+          <w:b/>
+          <w:bCs/>
+          <w:color w:val="B42419"/>
+        </w:rPr>
+        <w:t>&gt;</w:t>
+      </w:r>
+      <w:r>
+        <w:rPr>
+          <w:rFonts w:ascii="Calibri" w:hAnsi="Calibri" w:cs="Menlo Regular"/>
+          <w:color w:val="000000"/>
+        </w:rPr>
+        <w:t>Ind0_Trp-tRNA-syn</w:t>
+      </w:r>
+      <w:r>
+        <w:rPr>
+          <w:rFonts w:ascii="Calibri" w:hAnsi="Calibri" w:cs="Menlo Regular"/>
+          <w:color w:val="000000"/>
+        </w:rPr>
+        <w:tab/>
+        <w:t xml:space="preserve">    </w:t>
+      </w:r>
+      <w:r>
+        <w:rPr>
+          <w:rFonts w:ascii="Calibri" w:hAnsi="Calibri" w:cs="Menlo Regular"/>
+          <w:color w:val="000000"/>
+        </w:rPr>
+        <w:tab/>
+        <w:t xml:space="preserve">         </w:t>
+      </w:r>
+      <w:r>
+        <w:rPr>
+          <w:rFonts w:ascii="Calibri" w:hAnsi="Calibri" w:cs="Menlo Regular"/>
+          <w:color w:val="000000"/>
+        </w:rPr>
+        <w:t>5</w:t>
+      </w:r>
+    </w:p>
+    <w:p>
+      <w:pPr>
+        <w:widowControl w:val="0"/>
+        <w:autoSpaceDE w:val="0"/>
+        <w:autoSpaceDN w:val="0"/>
+        <w:adjustRightInd w:val="0"/>
+        <w:spacing w:after="240" w:line="280" w:lineRule="atLeast"/>
+        <w:rPr>
+          <w:rFonts w:ascii="Calibri" w:hAnsi="Calibri" w:cs="Menlo Regular"/>
+          <w:color w:val="000000"/>
+        </w:rPr>
+      </w:pPr>
+      <w:r>
+        <w:rPr>
+          <w:rFonts w:ascii="Calibri" w:hAnsi="Calibri" w:cs="Menlo Regular"/>
+          <w:color w:val="000000"/>
+        </w:rPr>
+        <w:t>Step 9.  Remove redundant KS sequences (&gt;90% identical)</w:t>
+      </w:r>
+    </w:p>
+    <w:p>
+      <w:pPr>
+        <w:widowControl w:val="0"/>
+        <w:autoSpaceDE w:val="0"/>
+        <w:autoSpaceDN w:val="0"/>
+        <w:adjustRightInd w:val="0"/>
+        <w:spacing w:after="240" w:line="280" w:lineRule="atLeast"/>
+        <w:rPr>
+          <w:rFonts w:ascii="Calibri" w:hAnsi="Calibri" w:cs="Menlo Regular"/>
+          <w:color w:val="000000"/>
+        </w:rPr>
+      </w:pPr>
+      <w:r>
+        <w:rPr>
+          <w:rFonts w:ascii="Calibri" w:hAnsi="Calibri" w:cs="Menlo Regular"/>
+          <w:color w:val="000000"/>
+        </w:rPr>
+        <w:t xml:space="preserve">Step 10. Build a MSA with </w:t>
+      </w:r>
+      <w:proofErr w:type="spellStart"/>
+      <w:r>
+        <w:rPr>
+          <w:rFonts w:ascii="Calibri" w:hAnsi="Calibri" w:cs="Menlo Regular"/>
+          <w:color w:val="000000"/>
+        </w:rPr>
+        <w:t>mafft</w:t>
+      </w:r>
+      <w:proofErr w:type="spellEnd"/>
+    </w:p>
+    <w:p>
+      <w:pPr>
+        <w:widowControl w:val="0"/>
+        <w:autoSpaceDE w:val="0"/>
+        <w:autoSpaceDN w:val="0"/>
+        <w:adjustRightInd w:val="0"/>
+        <w:spacing w:after="240" w:line="280" w:lineRule="atLeast"/>
+        <w:rPr>
+          <w:rFonts w:ascii="Calibri" w:hAnsi="Calibri" w:cs="Menlo Regular"/>
+          <w:color w:val="000000"/>
+        </w:rPr>
+      </w:pPr>
+      <w:r>
+        <w:rPr>
+          <w:rFonts w:ascii="Calibri" w:hAnsi="Calibri" w:cs="Menlo Regular"/>
+          <w:color w:val="000000"/>
+        </w:rPr>
+        <w:t xml:space="preserve">Step 11. Build a phylogenetic tree with </w:t>
+      </w:r>
+      <w:proofErr w:type="spellStart"/>
+      <w:r>
+        <w:rPr>
+          <w:rFonts w:ascii="Calibri" w:hAnsi="Calibri" w:cs="Menlo Regular"/>
+          <w:color w:val="000000"/>
+        </w:rPr>
+        <w:t>FastTree</w:t>
+      </w:r>
+      <w:proofErr w:type="spellEnd"/>
+    </w:p>
+    <w:p>
+      <w:pPr>
+        <w:widowControl w:val="0"/>
+        <w:autoSpaceDE w:val="0"/>
+        <w:autoSpaceDN w:val="0"/>
+        <w:adjustRightInd w:val="0"/>
+        <w:spacing w:after="240" w:line="280" w:lineRule="atLeast"/>
+        <w:rPr>
+          <w:rFonts w:ascii="Calibri" w:hAnsi="Calibri" w:cs="Menlo Regular"/>
+          <w:color w:val="000000"/>
+        </w:rPr>
+      </w:pPr>
+      <w:r>
+        <w:rPr>
+          <w:rFonts w:ascii="Calibri" w:hAnsi="Calibri" w:cs="Menlo Regular"/>
+          <w:color w:val="000000"/>
+        </w:rPr>
+        <w:t>Step 12. Visualize tree</w:t>
+      </w:r>
+    </w:p>
+    <w:p>
+      <w:pPr>
+        <w:widowControl w:val="0"/>
+        <w:autoSpaceDE w:val="0"/>
+        <w:autoSpaceDN w:val="0"/>
+        <w:adjustRightInd w:val="0"/>
+        <w:spacing w:after="240" w:line="280" w:lineRule="atLeast"/>
+        <w:rPr>
+          <w:rFonts w:ascii="Calibri" w:hAnsi="Calibri" w:cs="Menlo Regular"/>
+          <w:color w:val="000000"/>
+        </w:rPr>
+      </w:pPr>
+    </w:p>
+    <w:p>
+      <w:pPr>
+        <w:widowControl w:val="0"/>
+        <w:autoSpaceDE w:val="0"/>
+        <w:autoSpaceDN w:val="0"/>
+        <w:adjustRightInd w:val="0"/>
+        <w:spacing w:after="240" w:line="280" w:lineRule="atLeast"/>
+        <w:rPr>
+          <w:rFonts w:ascii="Calibri" w:hAnsi="Calibri" w:cs="Menlo Regular"/>
+          <w:color w:val="000000"/>
+        </w:rPr>
+      </w:pPr>
+      <w:r>
+        <w:rPr>
+          <w:rFonts w:ascii="Calibri" w:hAnsi="Calibri" w:cs="Menlo Regular"/>
+          <w:color w:val="000000"/>
+        </w:rPr>
+        <w:t>COEVOLUTION ANALYSES</w:t>
+      </w:r>
+    </w:p>
+    <w:p>
+      <w:pPr>
+        <w:widowControl w:val="0"/>
+        <w:autoSpaceDE w:val="0"/>
+        <w:autoSpaceDN w:val="0"/>
+        <w:adjustRightInd w:val="0"/>
+        <w:spacing w:after="240" w:line="280" w:lineRule="atLeast"/>
+        <w:rPr>
+          <w:rFonts w:ascii="Calibri" w:hAnsi="Calibri" w:cs="Helvetica"/>
+          <w:bCs/>
+        </w:rPr>
+      </w:pPr>
+      <w:r>
+        <w:rPr>
+          <w:rFonts w:ascii="Calibri" w:hAnsi="Calibri" w:cs="Helvetica"/>
+          <w:bCs/>
+        </w:rPr>
+        <w:t xml:space="preserve">1. </w:t>
+      </w:r>
+      <w:r>
+        <w:rPr>
+          <w:rFonts w:ascii="Calibri" w:hAnsi="Calibri" w:cs="Helvetica"/>
+          <w:bCs/>
+        </w:rPr>
+        <w:t xml:space="preserve">Make blast database </w:t>
+      </w:r>
+      <w:r>
+        <w:rPr>
+          <w:rFonts w:ascii="Calibri" w:hAnsi="Calibri" w:cs="Helvetica"/>
+          <w:bCs/>
+        </w:rPr>
+        <w:t>from KS and target sequences</w:t>
+      </w:r>
+    </w:p>
+    <w:p>
+      <w:pPr>
+        <w:widowControl w:val="0"/>
+        <w:autoSpaceDE w:val="0"/>
+        <w:autoSpaceDN w:val="0"/>
+        <w:adjustRightInd w:val="0"/>
+        <w:spacing w:after="240" w:line="280" w:lineRule="atLeast"/>
+        <w:rPr>
+          <w:rFonts w:ascii="Calibri" w:hAnsi="Calibri" w:cs="Helvetica"/>
+          <w:bCs/>
+        </w:rPr>
+      </w:pPr>
+      <w:r>
+        <w:rPr>
+          <w:rFonts w:ascii="Calibri" w:hAnsi="Calibri" w:cs="Helvetica"/>
+          <w:bCs/>
+        </w:rPr>
+        <w:t xml:space="preserve">      </w:t>
+      </w:r>
+      <w:proofErr w:type="spellStart"/>
+      <w:proofErr w:type="gramStart"/>
+      <w:r>
+        <w:rPr>
+          <w:rFonts w:ascii="Calibri" w:hAnsi="Calibri" w:cs="Helvetica"/>
+          <w:bCs/>
+        </w:rPr>
+        <w:t>makeblastdb</w:t>
+      </w:r>
+      <w:proofErr w:type="spellEnd"/>
+      <w:proofErr w:type="gramEnd"/>
+      <w:r>
+        <w:rPr>
+          <w:rFonts w:ascii="Calibri" w:hAnsi="Calibri" w:cs="Helvetica"/>
+          <w:bCs/>
+        </w:rPr>
+        <w:t xml:space="preserve"> -in KS.12.10kb.fasta -</w:t>
+      </w:r>
+      <w:proofErr w:type="spellStart"/>
+      <w:r>
+        <w:rPr>
+          <w:rFonts w:ascii="Calibri" w:hAnsi="Calibri" w:cs="Helvetica"/>
+          <w:bCs/>
+        </w:rPr>
+        <w:t>dbtype</w:t>
+      </w:r>
+      <w:proofErr w:type="spellEnd"/>
+      <w:r>
+        <w:rPr>
+          <w:rFonts w:ascii="Calibri" w:hAnsi="Calibri" w:cs="Helvetica"/>
+          <w:bCs/>
+        </w:rPr>
+        <w:t xml:space="preserve"> </w:t>
+      </w:r>
+      <w:proofErr w:type="spellStart"/>
+      <w:r>
+        <w:rPr>
+          <w:rFonts w:ascii="Calibri" w:hAnsi="Calibri" w:cs="Helvetica"/>
+          <w:bCs/>
+        </w:rPr>
+        <w:t>prot</w:t>
+      </w:r>
+      <w:proofErr w:type="spellEnd"/>
+      <w:r>
+        <w:rPr>
+          <w:rFonts w:ascii="Calibri" w:hAnsi="Calibri" w:cs="Helvetica"/>
+          <w:bCs/>
+        </w:rPr>
+        <w:t xml:space="preserve"> -out KS.12.10kb</w:t>
+      </w:r>
+    </w:p>
+    <w:p>
+      <w:pPr>
+        <w:widowControl w:val="0"/>
+        <w:autoSpaceDE w:val="0"/>
+        <w:autoSpaceDN w:val="0"/>
+        <w:adjustRightInd w:val="0"/>
+        <w:spacing w:after="240" w:line="280" w:lineRule="atLeast"/>
+        <w:rPr>
+          <w:rFonts w:ascii="Calibri" w:hAnsi="Calibri" w:cs="Helvetica"/>
+          <w:bCs/>
+        </w:rPr>
+      </w:pPr>
+      <w:r>
+        <w:rPr>
+          <w:rFonts w:ascii="Calibri" w:hAnsi="Calibri" w:cs="Helvetica"/>
+          <w:bCs/>
+        </w:rPr>
+        <w:t xml:space="preserve">      </w:t>
+      </w:r>
+      <w:proofErr w:type="spellStart"/>
+      <w:proofErr w:type="gramStart"/>
+      <w:r>
+        <w:rPr>
+          <w:rFonts w:ascii="Calibri" w:hAnsi="Calibri" w:cs="Helvetica"/>
+          <w:bCs/>
+        </w:rPr>
+        <w:t>makeblastdb</w:t>
+      </w:r>
+      <w:proofErr w:type="spellEnd"/>
+      <w:proofErr w:type="gramEnd"/>
+      <w:r>
+        <w:rPr>
+          <w:rFonts w:ascii="Calibri" w:hAnsi="Calibri" w:cs="Helvetica"/>
+          <w:bCs/>
+        </w:rPr>
+        <w:t xml:space="preserve"> -in targets.12.10kb.fasta -</w:t>
+      </w:r>
+      <w:proofErr w:type="spellStart"/>
+      <w:r>
+        <w:rPr>
+          <w:rFonts w:ascii="Calibri" w:hAnsi="Calibri" w:cs="Helvetica"/>
+          <w:bCs/>
+        </w:rPr>
+        <w:t>dbtype</w:t>
+      </w:r>
+      <w:proofErr w:type="spellEnd"/>
+      <w:r>
+        <w:rPr>
+          <w:rFonts w:ascii="Calibri" w:hAnsi="Calibri" w:cs="Helvetica"/>
+          <w:bCs/>
+        </w:rPr>
+        <w:t xml:space="preserve"> </w:t>
+      </w:r>
+      <w:proofErr w:type="spellStart"/>
+      <w:r>
+        <w:rPr>
+          <w:rFonts w:ascii="Calibri" w:hAnsi="Calibri" w:cs="Helvetica"/>
+          <w:bCs/>
+        </w:rPr>
+        <w:t>prot</w:t>
+      </w:r>
+      <w:proofErr w:type="spellEnd"/>
+      <w:r>
+        <w:rPr>
+          <w:rFonts w:ascii="Calibri" w:hAnsi="Calibri" w:cs="Helvetica"/>
+          <w:bCs/>
+        </w:rPr>
+        <w:t xml:space="preserve"> -out targets.12.10kb</w:t>
+      </w:r>
+    </w:p>
+    <w:p>
+      <w:pPr>
+        <w:widowControl w:val="0"/>
+        <w:autoSpaceDE w:val="0"/>
+        <w:autoSpaceDN w:val="0"/>
+        <w:adjustRightInd w:val="0"/>
+        <w:spacing w:after="240" w:line="280" w:lineRule="atLeast"/>
+        <w:rPr>
+          <w:rFonts w:ascii="Calibri" w:hAnsi="Calibri" w:cs="Helvetica"/>
+          <w:bCs/>
+        </w:rPr>
+      </w:pPr>
+    </w:p>
+    <w:p>
+      <w:pPr>
+        <w:widowControl w:val="0"/>
+        <w:autoSpaceDE w:val="0"/>
+        <w:autoSpaceDN w:val="0"/>
+        <w:adjustRightInd w:val="0"/>
+        <w:spacing w:after="240" w:line="280" w:lineRule="atLeast"/>
+        <w:rPr>
+          <w:rFonts w:ascii="Calibri" w:hAnsi="Calibri" w:cs="Helvetica"/>
+          <w:bCs/>
+        </w:rPr>
+      </w:pPr>
+      <w:r>
+        <w:rPr>
+          <w:rFonts w:ascii="Calibri" w:hAnsi="Calibri" w:cs="Helvetica"/>
+          <w:bCs/>
+        </w:rPr>
+        <w:t>2. Pairwise blast of all KSs and pairwise blast of all targets</w:t>
+      </w:r>
+    </w:p>
+    <w:p>
+      <w:pPr>
+        <w:widowControl w:val="0"/>
+        <w:autoSpaceDE w:val="0"/>
+        <w:autoSpaceDN w:val="0"/>
+        <w:adjustRightInd w:val="0"/>
+        <w:spacing w:after="240" w:line="280" w:lineRule="atLeast"/>
+        <w:rPr>
+          <w:rFonts w:ascii="Calibri" w:hAnsi="Calibri" w:cs="Helvetica"/>
+          <w:bCs/>
+        </w:rPr>
+      </w:pPr>
+      <w:r>
+        <w:rPr>
+          <w:rFonts w:ascii="Calibri" w:hAnsi="Calibri" w:cs="Helvetica"/>
+          <w:bCs/>
+        </w:rPr>
+        <w:t xml:space="preserve">      </w:t>
+      </w:r>
+      <w:proofErr w:type="spellStart"/>
+      <w:proofErr w:type="gramStart"/>
+      <w:r>
+        <w:rPr>
+          <w:rFonts w:ascii="Calibri" w:hAnsi="Calibri" w:cs="Helvetica"/>
+          <w:bCs/>
+        </w:rPr>
+        <w:t>blastp</w:t>
+      </w:r>
+      <w:proofErr w:type="spellEnd"/>
+      <w:proofErr w:type="gramEnd"/>
+      <w:r>
+        <w:rPr>
+          <w:rFonts w:ascii="Calibri" w:hAnsi="Calibri" w:cs="Helvetica"/>
+          <w:bCs/>
+        </w:rPr>
+        <w:t xml:space="preserve"> -</w:t>
+      </w:r>
+      <w:proofErr w:type="spellStart"/>
+      <w:r>
+        <w:rPr>
+          <w:rFonts w:ascii="Calibri" w:hAnsi="Calibri" w:cs="Helvetica"/>
+          <w:bCs/>
+        </w:rPr>
+        <w:t>db</w:t>
+      </w:r>
+      <w:proofErr w:type="spellEnd"/>
+      <w:r>
+        <w:rPr>
+          <w:rFonts w:ascii="Calibri" w:hAnsi="Calibri" w:cs="Helvetica"/>
+          <w:bCs/>
+        </w:rPr>
+        <w:t xml:space="preserve"> </w:t>
+      </w:r>
+      <w:proofErr w:type="spellStart"/>
+      <w:r>
+        <w:rPr>
+          <w:rFonts w:ascii="Calibri" w:hAnsi="Calibri" w:cs="Helvetica"/>
+          <w:bCs/>
+        </w:rPr>
+        <w:t>blastdb</w:t>
+      </w:r>
+      <w:proofErr w:type="spellEnd"/>
+      <w:r>
+        <w:rPr>
+          <w:rFonts w:ascii="Calibri" w:hAnsi="Calibri" w:cs="Helvetica"/>
+          <w:bCs/>
+        </w:rPr>
+        <w:t>/KS.12.10kb -query KS.12.10kb.fasta -</w:t>
+      </w:r>
+      <w:proofErr w:type="spellStart"/>
+      <w:r>
+        <w:rPr>
+          <w:rFonts w:ascii="Calibri" w:hAnsi="Calibri" w:cs="Helvetica"/>
+          <w:bCs/>
+        </w:rPr>
+        <w:t>outfmt</w:t>
+      </w:r>
+      <w:proofErr w:type="spellEnd"/>
+      <w:r>
+        <w:rPr>
+          <w:rFonts w:ascii="Calibri" w:hAnsi="Calibri" w:cs="Helvetica"/>
+          <w:bCs/>
+        </w:rPr>
+        <w:t xml:space="preserve"> "6 </w:t>
+      </w:r>
+      <w:proofErr w:type="spellStart"/>
+      <w:r>
+        <w:rPr>
+          <w:rFonts w:ascii="Calibri" w:hAnsi="Calibri" w:cs="Helvetica"/>
+          <w:bCs/>
+        </w:rPr>
+        <w:t>qseqid</w:t>
+      </w:r>
+      <w:proofErr w:type="spellEnd"/>
+      <w:r>
+        <w:rPr>
+          <w:rFonts w:ascii="Calibri" w:hAnsi="Calibri" w:cs="Helvetica"/>
+          <w:bCs/>
+        </w:rPr>
+        <w:t xml:space="preserve"> </w:t>
+      </w:r>
+      <w:proofErr w:type="spellStart"/>
+      <w:r>
+        <w:rPr>
+          <w:rFonts w:ascii="Calibri" w:hAnsi="Calibri" w:cs="Helvetica"/>
+          <w:bCs/>
+        </w:rPr>
+        <w:t>sseqid</w:t>
+      </w:r>
+      <w:proofErr w:type="spellEnd"/>
+      <w:r>
+        <w:rPr>
+          <w:rFonts w:ascii="Calibri" w:hAnsi="Calibri" w:cs="Helvetica"/>
+          <w:bCs/>
+        </w:rPr>
+        <w:t xml:space="preserve"> </w:t>
+      </w:r>
+      <w:proofErr w:type="spellStart"/>
+      <w:r>
+        <w:rPr>
+          <w:rFonts w:ascii="Calibri" w:hAnsi="Calibri" w:cs="Helvetica"/>
+          <w:bCs/>
+        </w:rPr>
+        <w:t>sstart</w:t>
+      </w:r>
+      <w:proofErr w:type="spellEnd"/>
+      <w:r>
+        <w:rPr>
+          <w:rFonts w:ascii="Calibri" w:hAnsi="Calibri" w:cs="Helvetica"/>
+          <w:bCs/>
+        </w:rPr>
+        <w:t xml:space="preserve"> send </w:t>
+      </w:r>
+      <w:proofErr w:type="spellStart"/>
+      <w:r>
+        <w:rPr>
+          <w:rFonts w:ascii="Calibri" w:hAnsi="Calibri" w:cs="Helvetica"/>
+          <w:bCs/>
+        </w:rPr>
+        <w:t>nident</w:t>
+      </w:r>
+      <w:proofErr w:type="spellEnd"/>
+      <w:r>
+        <w:rPr>
+          <w:rFonts w:ascii="Calibri" w:hAnsi="Calibri" w:cs="Helvetica"/>
+          <w:bCs/>
+        </w:rPr>
+        <w:t xml:space="preserve"> </w:t>
+      </w:r>
+      <w:proofErr w:type="spellStart"/>
+      <w:r>
+        <w:rPr>
+          <w:rFonts w:ascii="Calibri" w:hAnsi="Calibri" w:cs="Helvetica"/>
+          <w:bCs/>
+        </w:rPr>
+        <w:t>qlen</w:t>
+      </w:r>
+      <w:proofErr w:type="spellEnd"/>
+      <w:r>
+        <w:rPr>
+          <w:rFonts w:ascii="Calibri" w:hAnsi="Calibri" w:cs="Helvetica"/>
+          <w:bCs/>
+        </w:rPr>
+        <w:t xml:space="preserve"> </w:t>
+      </w:r>
+      <w:proofErr w:type="spellStart"/>
+      <w:r>
+        <w:rPr>
+          <w:rFonts w:ascii="Calibri" w:hAnsi="Calibri" w:cs="Helvetica"/>
+          <w:bCs/>
+        </w:rPr>
+        <w:t>slen</w:t>
+      </w:r>
+      <w:proofErr w:type="spellEnd"/>
+      <w:r>
+        <w:rPr>
+          <w:rFonts w:ascii="Calibri" w:hAnsi="Calibri" w:cs="Helvetica"/>
+          <w:bCs/>
+        </w:rPr>
+        <w:t xml:space="preserve"> </w:t>
+      </w:r>
+      <w:proofErr w:type="spellStart"/>
+      <w:r>
+        <w:rPr>
+          <w:rFonts w:ascii="Calibri" w:hAnsi="Calibri" w:cs="Helvetica"/>
+          <w:bCs/>
+        </w:rPr>
+        <w:t>evalue</w:t>
+      </w:r>
+      <w:proofErr w:type="spellEnd"/>
+      <w:r>
+        <w:rPr>
+          <w:rFonts w:ascii="Calibri" w:hAnsi="Calibri" w:cs="Helvetica"/>
+          <w:bCs/>
+        </w:rPr>
+        <w:t>" -</w:t>
+      </w:r>
+      <w:proofErr w:type="spellStart"/>
+      <w:r>
+        <w:rPr>
+          <w:rFonts w:ascii="Calibri" w:hAnsi="Calibri" w:cs="Helvetica"/>
+          <w:bCs/>
+        </w:rPr>
+        <w:t>evalue</w:t>
+      </w:r>
+      <w:proofErr w:type="spellEnd"/>
+      <w:r>
+        <w:rPr>
+          <w:rFonts w:ascii="Calibri" w:hAnsi="Calibri" w:cs="Helvetica"/>
+          <w:bCs/>
+        </w:rPr>
+        <w:t xml:space="preserve"> 1 -out KS.12.10kb.out</w:t>
+      </w:r>
+    </w:p>
+    <w:p>
+      <w:pPr>
+        <w:widowControl w:val="0"/>
+        <w:autoSpaceDE w:val="0"/>
+        <w:autoSpaceDN w:val="0"/>
+        <w:adjustRightInd w:val="0"/>
+        <w:spacing w:after="240" w:line="280" w:lineRule="atLeast"/>
+        <w:rPr>
+          <w:rFonts w:ascii="Calibri" w:hAnsi="Calibri" w:cs="Helvetica"/>
+          <w:bCs/>
+        </w:rPr>
+      </w:pPr>
+      <w:r>
+        <w:rPr>
+          <w:rFonts w:ascii="Calibri" w:hAnsi="Calibri" w:cs="Helvetica"/>
+          <w:bCs/>
+        </w:rPr>
+        <w:t xml:space="preserve">      </w:t>
+      </w:r>
+      <w:proofErr w:type="spellStart"/>
+      <w:proofErr w:type="gramStart"/>
+      <w:r>
+        <w:rPr>
+          <w:rFonts w:ascii="Calibri" w:hAnsi="Calibri" w:cs="Helvetica"/>
+          <w:bCs/>
+        </w:rPr>
+        <w:t>blastp</w:t>
+      </w:r>
+      <w:proofErr w:type="spellEnd"/>
+      <w:proofErr w:type="gramEnd"/>
+      <w:r>
+        <w:rPr>
+          <w:rFonts w:ascii="Calibri" w:hAnsi="Calibri" w:cs="Helvetica"/>
+          <w:bCs/>
+        </w:rPr>
+        <w:t xml:space="preserve"> -</w:t>
+      </w:r>
+      <w:proofErr w:type="spellStart"/>
+      <w:r>
+        <w:rPr>
+          <w:rFonts w:ascii="Calibri" w:hAnsi="Calibri" w:cs="Helvetica"/>
+          <w:bCs/>
+        </w:rPr>
+        <w:t>db</w:t>
+      </w:r>
+      <w:proofErr w:type="spellEnd"/>
+      <w:r>
+        <w:rPr>
+          <w:rFonts w:ascii="Calibri" w:hAnsi="Calibri" w:cs="Helvetica"/>
+          <w:bCs/>
+        </w:rPr>
+        <w:t xml:space="preserve"> </w:t>
+      </w:r>
+      <w:proofErr w:type="spellStart"/>
+      <w:r>
+        <w:rPr>
+          <w:rFonts w:ascii="Calibri" w:hAnsi="Calibri" w:cs="Helvetica"/>
+          <w:bCs/>
+        </w:rPr>
+        <w:t>blastdb</w:t>
+      </w:r>
+      <w:proofErr w:type="spellEnd"/>
+      <w:r>
+        <w:rPr>
+          <w:rFonts w:ascii="Calibri" w:hAnsi="Calibri" w:cs="Helvetica"/>
+          <w:bCs/>
+        </w:rPr>
+        <w:t>/targets.12.10kb -query targets.12.10kb.fasta -</w:t>
+      </w:r>
+      <w:proofErr w:type="spellStart"/>
+      <w:r>
+        <w:rPr>
+          <w:rFonts w:ascii="Calibri" w:hAnsi="Calibri" w:cs="Helvetica"/>
+          <w:bCs/>
+        </w:rPr>
+        <w:t>outfmt</w:t>
+      </w:r>
+      <w:proofErr w:type="spellEnd"/>
+      <w:r>
+        <w:rPr>
+          <w:rFonts w:ascii="Calibri" w:hAnsi="Calibri" w:cs="Helvetica"/>
+          <w:bCs/>
+        </w:rPr>
+        <w:t xml:space="preserve"> "6 </w:t>
+      </w:r>
+      <w:proofErr w:type="spellStart"/>
+      <w:r>
+        <w:rPr>
+          <w:rFonts w:ascii="Calibri" w:hAnsi="Calibri" w:cs="Helvetica"/>
+          <w:bCs/>
+        </w:rPr>
+        <w:t>qseqid</w:t>
+      </w:r>
+      <w:proofErr w:type="spellEnd"/>
+      <w:r>
+        <w:rPr>
+          <w:rFonts w:ascii="Calibri" w:hAnsi="Calibri" w:cs="Helvetica"/>
+          <w:bCs/>
+        </w:rPr>
+        <w:t xml:space="preserve"> </w:t>
+      </w:r>
+      <w:proofErr w:type="spellStart"/>
+      <w:r>
+        <w:rPr>
+          <w:rFonts w:ascii="Calibri" w:hAnsi="Calibri" w:cs="Helvetica"/>
+          <w:bCs/>
+        </w:rPr>
+        <w:t>sseqid</w:t>
+      </w:r>
+      <w:proofErr w:type="spellEnd"/>
+      <w:r>
+        <w:rPr>
+          <w:rFonts w:ascii="Calibri" w:hAnsi="Calibri" w:cs="Helvetica"/>
+          <w:bCs/>
+        </w:rPr>
+        <w:t xml:space="preserve"> </w:t>
+      </w:r>
+      <w:proofErr w:type="spellStart"/>
+      <w:r>
+        <w:rPr>
+          <w:rFonts w:ascii="Calibri" w:hAnsi="Calibri" w:cs="Helvetica"/>
+          <w:bCs/>
+        </w:rPr>
+        <w:t>sstart</w:t>
+      </w:r>
+      <w:proofErr w:type="spellEnd"/>
+      <w:r>
+        <w:rPr>
+          <w:rFonts w:ascii="Calibri" w:hAnsi="Calibri" w:cs="Helvetica"/>
+          <w:bCs/>
+        </w:rPr>
+        <w:t xml:space="preserve"> send </w:t>
+      </w:r>
+      <w:proofErr w:type="spellStart"/>
+      <w:r>
+        <w:rPr>
+          <w:rFonts w:ascii="Calibri" w:hAnsi="Calibri" w:cs="Helvetica"/>
+          <w:bCs/>
+        </w:rPr>
+        <w:t>nident</w:t>
+      </w:r>
+      <w:proofErr w:type="spellEnd"/>
+      <w:r>
+        <w:rPr>
+          <w:rFonts w:ascii="Calibri" w:hAnsi="Calibri" w:cs="Helvetica"/>
+          <w:bCs/>
+        </w:rPr>
+        <w:t xml:space="preserve"> </w:t>
+      </w:r>
+      <w:proofErr w:type="spellStart"/>
+      <w:r>
+        <w:rPr>
+          <w:rFonts w:ascii="Calibri" w:hAnsi="Calibri" w:cs="Helvetica"/>
+          <w:bCs/>
+        </w:rPr>
+        <w:t>qlen</w:t>
+      </w:r>
+      <w:proofErr w:type="spellEnd"/>
+      <w:r>
+        <w:rPr>
+          <w:rFonts w:ascii="Calibri" w:hAnsi="Calibri" w:cs="Helvetica"/>
+          <w:bCs/>
+        </w:rPr>
+        <w:t xml:space="preserve"> </w:t>
+      </w:r>
+      <w:proofErr w:type="spellStart"/>
+      <w:r>
+        <w:rPr>
+          <w:rFonts w:ascii="Calibri" w:hAnsi="Calibri" w:cs="Helvetica"/>
+          <w:bCs/>
+        </w:rPr>
+        <w:t>slen</w:t>
+      </w:r>
+      <w:proofErr w:type="spellEnd"/>
+      <w:r>
+        <w:rPr>
+          <w:rFonts w:ascii="Calibri" w:hAnsi="Calibri" w:cs="Helvetica"/>
+          <w:bCs/>
+        </w:rPr>
+        <w:t xml:space="preserve"> </w:t>
+      </w:r>
+      <w:proofErr w:type="spellStart"/>
+      <w:r>
+        <w:rPr>
+          <w:rFonts w:ascii="Calibri" w:hAnsi="Calibri" w:cs="Helvetica"/>
+          <w:bCs/>
+        </w:rPr>
+        <w:t>evalue</w:t>
+      </w:r>
+      <w:proofErr w:type="spellEnd"/>
+      <w:r>
+        <w:rPr>
+          <w:rFonts w:ascii="Calibri" w:hAnsi="Calibri" w:cs="Helvetica"/>
+          <w:bCs/>
+        </w:rPr>
+        <w:t>" -</w:t>
+      </w:r>
+      <w:proofErr w:type="spellStart"/>
+      <w:r>
+        <w:rPr>
+          <w:rFonts w:ascii="Calibri" w:hAnsi="Calibri" w:cs="Helvetica"/>
+          <w:bCs/>
+        </w:rPr>
+        <w:t>evalue</w:t>
+      </w:r>
+      <w:proofErr w:type="spellEnd"/>
+      <w:r>
+        <w:rPr>
+          <w:rFonts w:ascii="Calibri" w:hAnsi="Calibri" w:cs="Helvetica"/>
+          <w:bCs/>
+        </w:rPr>
+        <w:t xml:space="preserve"> 1 -out targets.12.10kb.out</w:t>
+      </w:r>
+    </w:p>
+    <w:p>
+      <w:pPr>
+        <w:widowControl w:val="0"/>
+        <w:autoSpaceDE w:val="0"/>
+        <w:autoSpaceDN w:val="0"/>
+        <w:adjustRightInd w:val="0"/>
+        <w:spacing w:after="240" w:line="280" w:lineRule="atLeast"/>
+        <w:rPr>
+          <w:rFonts w:ascii="Calibri" w:hAnsi="Calibri" w:cs="Helvetica"/>
+          <w:bCs/>
+        </w:rPr>
+      </w:pPr>
+      <w:r>
+        <w:rPr>
+          <w:rFonts w:ascii="Calibri" w:hAnsi="Calibri" w:cs="Helvetica"/>
+          <w:bCs/>
+        </w:rPr>
+        <w:t xml:space="preserve">3. </w:t>
+      </w:r>
+      <w:r>
+        <w:rPr>
+          <w:rFonts w:ascii="Calibri" w:hAnsi="Calibri" w:cs="Helvetica"/>
+          <w:bCs/>
+        </w:rPr>
+        <w:t>Parse blast</w:t>
+      </w:r>
+      <w:r>
+        <w:rPr>
+          <w:rFonts w:ascii="Calibri" w:hAnsi="Calibri" w:cs="Helvetica"/>
+          <w:bCs/>
+        </w:rPr>
+        <w:t xml:space="preserve"> hits and output a file with KS and corresponding target pairwise identities</w:t>
+      </w:r>
+    </w:p>
+    <w:p>
+      <w:pPr>
+        <w:widowControl w:val="0"/>
+        <w:autoSpaceDE w:val="0"/>
+        <w:autoSpaceDN w:val="0"/>
+        <w:adjustRightInd w:val="0"/>
+        <w:spacing w:after="240" w:line="280" w:lineRule="atLeast"/>
+        <w:rPr>
+          <w:rFonts w:ascii="Calibri" w:hAnsi="Calibri" w:cs="Helvetica"/>
+          <w:bCs/>
+        </w:rPr>
+      </w:pPr>
+      <w:r>
+        <w:rPr>
+          <w:rFonts w:ascii="Menlo Regular" w:hAnsi="Menlo Regular" w:cs="Menlo Regular"/>
+          <w:color w:val="000000"/>
+          <w:sz w:val="22"/>
+          <w:szCs w:val="22"/>
+        </w:rPr>
+        <w:t>AM889285-KV411304</w:t>
+      </w:r>
+      <w:r>
+        <w:rPr>
+          <w:rFonts w:ascii="Menlo Regular" w:hAnsi="Menlo Regular" w:cs="Menlo Regular"/>
+          <w:color w:val="000000"/>
+          <w:sz w:val="22"/>
+          <w:szCs w:val="22"/>
+        </w:rPr>
+        <w:tab/>
+        <w:t>0.40</w:t>
+      </w:r>
+      <w:r>
+        <w:rPr>
+          <w:rFonts w:ascii="Menlo Regular" w:hAnsi="Menlo Regular" w:cs="Menlo Regular"/>
+          <w:color w:val="000000"/>
+          <w:sz w:val="22"/>
+          <w:szCs w:val="22"/>
+        </w:rPr>
+        <w:tab/>
+        <w:t>0.39</w:t>
+      </w:r>
+    </w:p>
+    <w:p>
+      <w:pPr>
+        <w:widowControl w:val="0"/>
+        <w:autoSpaceDE w:val="0"/>
+        <w:autoSpaceDN w:val="0"/>
+        <w:adjustRightInd w:val="0"/>
+        <w:spacing w:after="240" w:line="280" w:lineRule="atLeast"/>
+        <w:rPr>
+          <w:rFonts w:ascii="Calibri" w:hAnsi="Calibri" w:cs="Helvetica"/>
+          <w:bCs/>
+        </w:rPr>
+      </w:pPr>
+      <w:r>
+        <w:rPr>
+          <w:rFonts w:ascii="Calibri" w:hAnsi="Calibri" w:cs="Helvetica"/>
+          <w:bCs/>
+        </w:rPr>
+        <w:t xml:space="preserve">     </w:t>
+      </w:r>
+      <w:r>
+        <w:rPr>
+          <w:rFonts w:ascii="Calibri" w:hAnsi="Calibri" w:cs="Helvetica"/>
+          <w:bCs/>
+        </w:rPr>
+        <w:t>!!! Some</w:t>
+      </w:r>
+      <w:r>
+        <w:rPr>
+          <w:rFonts w:ascii="Calibri" w:hAnsi="Calibri" w:cs="Helvetica"/>
+          <w:bCs/>
+        </w:rPr>
+        <w:t xml:space="preserve"> low KS-KS </w:t>
+      </w:r>
+      <w:proofErr w:type="spellStart"/>
+      <w:r>
+        <w:rPr>
+          <w:rFonts w:ascii="Calibri" w:hAnsi="Calibri" w:cs="Helvetica"/>
+          <w:bCs/>
+        </w:rPr>
+        <w:t>seq</w:t>
+      </w:r>
+      <w:proofErr w:type="spellEnd"/>
+      <w:r>
+        <w:rPr>
+          <w:rFonts w:ascii="Calibri" w:hAnsi="Calibri" w:cs="Helvetica"/>
+          <w:bCs/>
+        </w:rPr>
+        <w:t xml:space="preserve"> identity because </w:t>
+      </w:r>
+      <w:proofErr w:type="spellStart"/>
+      <w:r>
+        <w:rPr>
+          <w:rFonts w:ascii="Calibri" w:hAnsi="Calibri" w:cs="Helvetica"/>
+          <w:bCs/>
+        </w:rPr>
+        <w:t>antismash</w:t>
+      </w:r>
+      <w:proofErr w:type="spellEnd"/>
+      <w:r>
+        <w:rPr>
+          <w:rFonts w:ascii="Calibri" w:hAnsi="Calibri" w:cs="Helvetica"/>
+          <w:bCs/>
+        </w:rPr>
+        <w:t xml:space="preserve"> couldn't recognize the domains, just the active sites</w:t>
+      </w:r>
+      <w:r>
+        <w:rPr>
+          <w:rFonts w:ascii="Calibri" w:hAnsi="Calibri" w:cs="Helvetica"/>
+          <w:bCs/>
+        </w:rPr>
+        <w:t>. Other reasons?</w:t>
+      </w:r>
+    </w:p>
+    <w:p>
+      <w:pPr>
+        <w:widowControl w:val="0"/>
+        <w:autoSpaceDE w:val="0"/>
+        <w:autoSpaceDN w:val="0"/>
+        <w:adjustRightInd w:val="0"/>
+        <w:spacing w:after="240" w:line="280" w:lineRule="atLeast"/>
+        <w:rPr>
+          <w:rFonts w:ascii="Calibri" w:hAnsi="Calibri" w:cs="Helvetica"/>
+          <w:bCs/>
+        </w:rPr>
+      </w:pPr>
+      <w:r>
+        <w:rPr>
+          <w:rFonts w:ascii="Calibri" w:hAnsi="Calibri" w:cs="Helvetica"/>
+          <w:bCs/>
+        </w:rPr>
+        <w:t xml:space="preserve">4. Plot pairwise identities. Points on diagonal </w:t>
+      </w:r>
+    </w:p>
+    <w:p>
+      <w:pPr>
+        <w:widowControl w:val="0"/>
+        <w:autoSpaceDE w:val="0"/>
+        <w:autoSpaceDN w:val="0"/>
+        <w:adjustRightInd w:val="0"/>
+        <w:spacing w:after="240" w:line="280" w:lineRule="atLeast"/>
+        <w:rPr>
+          <w:rFonts w:ascii="Calibri" w:hAnsi="Calibri" w:cs="Helvetica"/>
+          <w:bCs/>
+        </w:rPr>
+      </w:pPr>
+    </w:p>
+    <w:p>
+      <w:pPr>
+        <w:widowControl w:val="0"/>
+        <w:autoSpaceDE w:val="0"/>
+        <w:autoSpaceDN w:val="0"/>
+        <w:adjustRightInd w:val="0"/>
+        <w:spacing w:after="240" w:line="280" w:lineRule="atLeast"/>
+        <w:rPr>
+          <w:rFonts w:ascii="Calibri" w:hAnsi="Calibri" w:cs="Helvetica"/>
+          <w:bCs/>
+        </w:rPr>
+      </w:pPr>
+      <w:r>
+        <w:rPr>
+          <w:rFonts w:ascii="Calibri" w:hAnsi="Calibri" w:cs="Helvetica"/>
+          <w:bCs/>
+        </w:rPr>
+        <w:t>Coevolution</w:t>
+      </w:r>
+      <w:r>
+        <w:rPr>
+          <w:rFonts w:ascii="Calibri" w:hAnsi="Calibri" w:cs="Helvetica"/>
+          <w:bCs/>
+        </w:rPr>
+        <w:t xml:space="preserve"> of positive set </w:t>
+      </w:r>
+    </w:p>
+    <w:p>
+      <w:pPr>
+        <w:widowControl w:val="0"/>
+        <w:autoSpaceDE w:val="0"/>
+        <w:autoSpaceDN w:val="0"/>
+        <w:adjustRightInd w:val="0"/>
+        <w:spacing w:after="240" w:line="280" w:lineRule="atLeast"/>
+        <w:rPr>
+          <w:rFonts w:ascii="Calibri" w:hAnsi="Calibri" w:cs="Helvetica"/>
+          <w:bCs/>
+        </w:rPr>
+      </w:pPr>
+      <w:r>
+        <w:rPr>
+          <w:rFonts w:ascii="Calibri" w:hAnsi="Calibri" w:cs="Helvetica"/>
+          <w:bCs/>
+        </w:rPr>
+        <w:t>Add all putative targets (target co-localized with cluster, compound known to inhibit target homolog)</w:t>
+      </w:r>
       <w:bookmarkStart w:id="0" w:name="_GoBack"/>
       <w:bookmarkEnd w:id="0"/>
     </w:p>
@@ -722,31 +3689,156 @@
         <w:autoSpaceDE w:val="0"/>
         <w:autoSpaceDN w:val="0"/>
         <w:adjustRightInd w:val="0"/>
-        <w:spacing w:after="240" w:line="340" w:lineRule="atLeast"/>
-        <w:rPr>
-          <w:rFonts w:ascii="Calibri" w:hAnsi="Calibri" w:cs="Times"/>
-        </w:rPr>
-      </w:pPr>
-    </w:p>
-    <w:p>
-      <w:pPr>
-        <w:widowControl w:val="0"/>
-        <w:autoSpaceDE w:val="0"/>
-        <w:autoSpaceDN w:val="0"/>
-        <w:adjustRightInd w:val="0"/>
-        <w:spacing w:after="240" w:line="340" w:lineRule="atLeast"/>
-        <w:rPr>
-          <w:rFonts w:ascii="Calibri" w:hAnsi="Calibri" w:cs="Times"/>
-        </w:rPr>
-      </w:pPr>
-    </w:p>
-    <w:p>
-      <w:pPr>
-        <w:widowControl w:val="0"/>
-        <w:autoSpaceDE w:val="0"/>
-        <w:autoSpaceDN w:val="0"/>
-        <w:adjustRightInd w:val="0"/>
-        <w:spacing w:after="240" w:line="340" w:lineRule="atLeast"/>
+        <w:spacing w:after="240" w:line="280" w:lineRule="atLeast"/>
+        <w:rPr>
+          <w:rFonts w:ascii="Calibri" w:hAnsi="Calibri" w:cs="Helvetica"/>
+          <w:bCs/>
+        </w:rPr>
+      </w:pPr>
+      <w:r>
+        <w:rPr>
+          <w:rFonts w:ascii="Calibri" w:hAnsi="Calibri" w:cs="Helvetica"/>
+          <w:bCs/>
+        </w:rPr>
+        <w:t xml:space="preserve">Take all </w:t>
+      </w:r>
+      <w:proofErr w:type="spellStart"/>
+      <w:r>
+        <w:rPr>
+          <w:rFonts w:ascii="Calibri" w:hAnsi="Calibri" w:cs="Helvetica"/>
+          <w:bCs/>
+        </w:rPr>
+        <w:t>antismash</w:t>
+      </w:r>
+      <w:proofErr w:type="spellEnd"/>
+      <w:r>
+        <w:rPr>
+          <w:rFonts w:ascii="Calibri" w:hAnsi="Calibri" w:cs="Helvetica"/>
+          <w:bCs/>
+        </w:rPr>
+        <w:t xml:space="preserve"> KS-target </w:t>
+      </w:r>
+      <w:proofErr w:type="spellStart"/>
+      <w:proofErr w:type="gramStart"/>
+      <w:r>
+        <w:rPr>
+          <w:rFonts w:ascii="Calibri" w:hAnsi="Calibri" w:cs="Helvetica"/>
+          <w:bCs/>
+        </w:rPr>
+        <w:t>paris</w:t>
+      </w:r>
+      <w:proofErr w:type="spellEnd"/>
+      <w:proofErr w:type="gramEnd"/>
+      <w:r>
+        <w:rPr>
+          <w:rFonts w:ascii="Calibri" w:hAnsi="Calibri" w:cs="Helvetica"/>
+          <w:bCs/>
+        </w:rPr>
+        <w:t xml:space="preserve">, &gt;20kb away from each other? </w:t>
+      </w:r>
+    </w:p>
+    <w:p>
+      <w:pPr>
+        <w:widowControl w:val="0"/>
+        <w:autoSpaceDE w:val="0"/>
+        <w:autoSpaceDN w:val="0"/>
+        <w:adjustRightInd w:val="0"/>
+        <w:spacing w:after="240" w:line="280" w:lineRule="atLeast"/>
+        <w:rPr>
+          <w:rFonts w:ascii="Calibri" w:hAnsi="Calibri" w:cs="Helvetica"/>
+          <w:bCs/>
+        </w:rPr>
+      </w:pPr>
+    </w:p>
+    <w:p>
+      <w:pPr>
+        <w:widowControl w:val="0"/>
+        <w:autoSpaceDE w:val="0"/>
+        <w:autoSpaceDN w:val="0"/>
+        <w:adjustRightInd w:val="0"/>
+        <w:spacing w:after="240" w:line="280" w:lineRule="atLeast"/>
+        <w:rPr>
+          <w:rFonts w:ascii="Calibri" w:hAnsi="Calibri" w:cs="Helvetica"/>
+          <w:bCs/>
+        </w:rPr>
+      </w:pPr>
+    </w:p>
+    <w:p>
+      <w:pPr>
+        <w:widowControl w:val="0"/>
+        <w:tabs>
+          <w:tab w:val="left" w:pos="560"/>
+          <w:tab w:val="left" w:pos="1120"/>
+          <w:tab w:val="left" w:pos="1680"/>
+          <w:tab w:val="left" w:pos="2240"/>
+          <w:tab w:val="left" w:pos="2800"/>
+          <w:tab w:val="left" w:pos="3360"/>
+          <w:tab w:val="left" w:pos="3920"/>
+          <w:tab w:val="left" w:pos="4480"/>
+          <w:tab w:val="left" w:pos="5040"/>
+          <w:tab w:val="left" w:pos="5600"/>
+          <w:tab w:val="left" w:pos="6160"/>
+          <w:tab w:val="left" w:pos="6720"/>
+        </w:tabs>
+        <w:autoSpaceDE w:val="0"/>
+        <w:autoSpaceDN w:val="0"/>
+        <w:adjustRightInd w:val="0"/>
+        <w:rPr>
+          <w:rFonts w:ascii="Calibri" w:hAnsi="Calibri" w:cs="Menlo Regular"/>
+          <w:color w:val="000000"/>
+        </w:rPr>
+      </w:pPr>
+    </w:p>
+    <w:p>
+      <w:pPr>
+        <w:widowControl w:val="0"/>
+        <w:autoSpaceDE w:val="0"/>
+        <w:autoSpaceDN w:val="0"/>
+        <w:adjustRightInd w:val="0"/>
+        <w:rPr>
+          <w:rFonts w:ascii="Calibri" w:hAnsi="Calibri" w:cs="Times"/>
+        </w:rPr>
+      </w:pPr>
+    </w:p>
+    <w:p>
+      <w:pPr>
+        <w:widowControl w:val="0"/>
+        <w:autoSpaceDE w:val="0"/>
+        <w:autoSpaceDN w:val="0"/>
+        <w:adjustRightInd w:val="0"/>
+        <w:rPr>
+          <w:rFonts w:ascii="Calibri" w:hAnsi="Calibri" w:cs="Times"/>
+        </w:rPr>
+      </w:pPr>
+    </w:p>
+    <w:p>
+      <w:pPr>
+        <w:widowControl w:val="0"/>
+        <w:autoSpaceDE w:val="0"/>
+        <w:autoSpaceDN w:val="0"/>
+        <w:adjustRightInd w:val="0"/>
+        <w:rPr>
+          <w:rFonts w:ascii="Calibri" w:hAnsi="Calibri" w:cs="Times"/>
+        </w:rPr>
+      </w:pPr>
+    </w:p>
+    <w:p>
+      <w:pPr>
+        <w:widowControl w:val="0"/>
+        <w:autoSpaceDE w:val="0"/>
+        <w:autoSpaceDN w:val="0"/>
+        <w:adjustRightInd w:val="0"/>
+        <w:rPr>
+          <w:rFonts w:ascii="Calibri" w:hAnsi="Calibri" w:cs="Times"/>
+        </w:rPr>
+      </w:pPr>
+    </w:p>
+    <w:p>
+      <w:pPr>
+        <w:widowControl w:val="0"/>
+        <w:autoSpaceDE w:val="0"/>
+        <w:autoSpaceDN w:val="0"/>
+        <w:adjustRightInd w:val="0"/>
         <w:rPr>
           <w:rFonts w:ascii="Calibri" w:hAnsi="Calibri" w:cs="Arial"/>
         </w:rPr>
@@ -1223,17 +4315,13 @@
     <w:p>
       <w:pPr>
         <w:rPr>
-          <w:rFonts w:ascii="Times" w:eastAsia="Times New Roman" w:hAnsi="Times" w:cs="Times New Roman"/>
-          <w:sz w:val="20"/>
-          <w:szCs w:val="20"/>
-        </w:rPr>
-      </w:pPr>
-      <w:r>
-        <w:rPr>
-          <w:rFonts w:ascii="Arial" w:eastAsia="Times New Roman" w:hAnsi="Arial" w:cs="Arial"/>
-          <w:color w:val="000000"/>
-          <w:sz w:val="20"/>
-          <w:szCs w:val="20"/>
+          <w:rFonts w:ascii="Calibri" w:eastAsia="Times New Roman" w:hAnsi="Calibri" w:cs="Times New Roman"/>
+        </w:rPr>
+      </w:pPr>
+      <w:r>
+        <w:rPr>
+          <w:rFonts w:ascii="Calibri" w:eastAsia="Times New Roman" w:hAnsi="Calibri" w:cs="Arial"/>
+          <w:color w:val="000000"/>
           <w:shd w:val="clear" w:color="auto" w:fill="FFFFFF"/>
         </w:rPr>
         <w:t>Whole Genome Shotgun (WGS) projects are genome assemblies of incomplete genomes or incomplete chromosomes of prokaryotes or eukaryotes that are generally being sequenced by a whole genome shotgun strategy. WGS projects may be annotated, but annotation is not required.</w:t>
@@ -1245,18 +4333,15 @@
         <w:autoSpaceDE w:val="0"/>
         <w:autoSpaceDN w:val="0"/>
         <w:adjustRightInd w:val="0"/>
-        <w:spacing w:after="240" w:line="340" w:lineRule="atLeast"/>
-        <w:rPr>
-          <w:rFonts w:ascii="Calibri" w:hAnsi="Calibri" w:cs="Arial"/>
-        </w:rPr>
-      </w:pPr>
-    </w:p>
-    <w:p>
-      <w:pPr>
-        <w:rPr>
-          <w:rFonts w:ascii="Times" w:eastAsia="Times New Roman" w:hAnsi="Times" w:cs="Times New Roman"/>
-          <w:sz w:val="20"/>
-          <w:szCs w:val="20"/>
+        <w:rPr>
+          <w:rFonts w:ascii="Calibri" w:hAnsi="Calibri" w:cs="Arial"/>
+        </w:rPr>
+      </w:pPr>
+    </w:p>
+    <w:p>
+      <w:pPr>
+        <w:rPr>
+          <w:rFonts w:ascii="Calibri" w:eastAsia="Times New Roman" w:hAnsi="Calibri" w:cs="Times New Roman"/>
         </w:rPr>
       </w:pPr>
       <w:r>
@@ -1267,7 +4352,7 @@
       </w:r>
       <w:r>
         <w:rPr>
-          <w:rFonts w:ascii="Times New Roman" w:eastAsia="Times New Roman" w:hAnsi="Times New Roman" w:cs="Times New Roman"/>
+          <w:rFonts w:ascii="Calibri" w:eastAsia="Times New Roman" w:hAnsi="Calibri" w:cs="Times New Roman"/>
           <w:color w:val="000000"/>
           <w:shd w:val="clear" w:color="auto" w:fill="FFFFFF"/>
         </w:rPr>
@@ -1277,14 +4362,12 @@
     <w:p>
       <w:pPr>
         <w:rPr>
-          <w:rFonts w:ascii="Times" w:eastAsia="Times New Roman" w:hAnsi="Times" w:cs="Times New Roman"/>
-          <w:sz w:val="20"/>
-          <w:szCs w:val="20"/>
-        </w:rPr>
-      </w:pPr>
-      <w:r>
-        <w:rPr>
-          <w:rFonts w:ascii="Times New Roman" w:eastAsia="Times New Roman" w:hAnsi="Times New Roman" w:cs="Times New Roman"/>
+          <w:rFonts w:ascii="Calibri" w:eastAsia="Times New Roman" w:hAnsi="Calibri" w:cs="Times New Roman"/>
+        </w:rPr>
+      </w:pPr>
+      <w:r>
+        <w:rPr>
+          <w:rFonts w:ascii="Calibri" w:eastAsia="Times New Roman" w:hAnsi="Calibri" w:cs="Times New Roman"/>
           <w:color w:val="000000"/>
           <w:shd w:val="clear" w:color="auto" w:fill="FFFFFF"/>
         </w:rPr>
@@ -1294,7 +4377,7 @@
       <w:proofErr w:type="gramStart"/>
       <w:r>
         <w:rPr>
-          <w:rFonts w:ascii="Times New Roman" w:eastAsia="Times New Roman" w:hAnsi="Times New Roman" w:cs="Times New Roman"/>
+          <w:rFonts w:ascii="Calibri" w:eastAsia="Times New Roman" w:hAnsi="Calibri" w:cs="Times New Roman"/>
           <w:color w:val="000000"/>
           <w:shd w:val="clear" w:color="auto" w:fill="FFFFFF"/>
         </w:rPr>
@@ -1308,7 +4391,7 @@
       </w:r>
       <w:r>
         <w:rPr>
-          <w:rFonts w:ascii="Times New Roman" w:eastAsia="Times New Roman" w:hAnsi="Times New Roman" w:cs="Times New Roman"/>
+          <w:rFonts w:ascii="Calibri" w:eastAsia="Times New Roman" w:hAnsi="Calibri" w:cs="Times New Roman"/>
           <w:color w:val="000000"/>
           <w:shd w:val="clear" w:color="auto" w:fill="FFFFFF"/>
         </w:rPr>
@@ -1318,7 +4401,7 @@
       <w:proofErr w:type="gramEnd"/>
       <w:r>
         <w:rPr>
-          <w:rFonts w:ascii="Times New Roman" w:eastAsia="Times New Roman" w:hAnsi="Times New Roman" w:cs="Times New Roman"/>
+          <w:rFonts w:ascii="Calibri" w:eastAsia="Times New Roman" w:hAnsi="Calibri" w:cs="Times New Roman"/>
           <w:color w:val="000000"/>
           <w:shd w:val="clear" w:color="auto" w:fill="FFFFFF"/>
         </w:rPr>
@@ -1327,7 +4410,7 @@
       <w:proofErr w:type="spellStart"/>
       <w:r>
         <w:rPr>
-          <w:rFonts w:ascii="Times New Roman" w:eastAsia="Times New Roman" w:hAnsi="Times New Roman" w:cs="Times New Roman"/>
+          <w:rFonts w:ascii="Calibri" w:eastAsia="Times New Roman" w:hAnsi="Calibri" w:cs="Times New Roman"/>
           <w:color w:val="000000"/>
           <w:shd w:val="clear" w:color="auto" w:fill="FFFFFF"/>
         </w:rPr>
@@ -1336,7 +4419,7 @@
       <w:proofErr w:type="spellEnd"/>
       <w:r>
         <w:rPr>
-          <w:rFonts w:ascii="Times New Roman" w:eastAsia="Times New Roman" w:hAnsi="Times New Roman" w:cs="Times New Roman"/>
+          <w:rFonts w:ascii="Calibri" w:eastAsia="Times New Roman" w:hAnsi="Calibri" w:cs="Times New Roman"/>
           <w:color w:val="000000"/>
           <w:shd w:val="clear" w:color="auto" w:fill="FFFFFF"/>
         </w:rPr>
@@ -1345,7 +4428,7 @@
       <w:hyperlink r:id="rId5" w:anchor="B2" w:history="1">
         <w:r>
           <w:rPr>
-            <w:rFonts w:ascii="Times New Roman" w:eastAsia="Times New Roman" w:hAnsi="Times New Roman" w:cs="Times New Roman"/>
+            <w:rFonts w:ascii="Calibri" w:eastAsia="Times New Roman" w:hAnsi="Calibri" w:cs="Times New Roman"/>
             <w:color w:val="642A8F"/>
             <w:u w:val="single"/>
             <w:shd w:val="clear" w:color="auto" w:fill="FFFFFF"/>
@@ -1355,7 +4438,7 @@
       </w:hyperlink>
       <w:r>
         <w:rPr>
-          <w:rFonts w:ascii="Times New Roman" w:eastAsia="Times New Roman" w:hAnsi="Times New Roman" w:cs="Times New Roman"/>
+          <w:rFonts w:ascii="Calibri" w:eastAsia="Times New Roman" w:hAnsi="Calibri" w:cs="Times New Roman"/>
           <w:color w:val="000000"/>
           <w:shd w:val="clear" w:color="auto" w:fill="FFFFFF"/>
         </w:rPr>
@@ -1363,38 +4446,30 @@
       </w:r>
       <w:r>
         <w:rPr>
-          <w:rFonts w:ascii="Times" w:eastAsia="Times New Roman" w:hAnsi="Times" w:cs="Times New Roman"/>
-          <w:sz w:val="20"/>
-          <w:szCs w:val="20"/>
+          <w:rFonts w:ascii="Calibri" w:eastAsia="Times New Roman" w:hAnsi="Calibri" w:cs="Times New Roman"/>
         </w:rPr>
         <w:fldChar w:fldCharType="begin"/>
       </w:r>
       <w:r>
         <w:rPr>
-          <w:rFonts w:ascii="Times" w:eastAsia="Times New Roman" w:hAnsi="Times" w:cs="Times New Roman"/>
-          <w:sz w:val="20"/>
-          <w:szCs w:val="20"/>
+          <w:rFonts w:ascii="Calibri" w:eastAsia="Times New Roman" w:hAnsi="Calibri" w:cs="Times New Roman"/>
         </w:rPr>
         <w:instrText xml:space="preserve"> HYPERLINK "http://www.ncbi.nlm.nih.gov/refseq/" \t "_blank" </w:instrText>
       </w:r>
       <w:r>
         <w:rPr>
-          <w:rFonts w:ascii="Times" w:eastAsia="Times New Roman" w:hAnsi="Times" w:cs="Times New Roman"/>
-          <w:sz w:val="20"/>
-          <w:szCs w:val="20"/>
-        </w:rPr>
-      </w:r>
-      <w:r>
-        <w:rPr>
-          <w:rFonts w:ascii="Times" w:eastAsia="Times New Roman" w:hAnsi="Times" w:cs="Times New Roman"/>
-          <w:sz w:val="20"/>
-          <w:szCs w:val="20"/>
+          <w:rFonts w:ascii="Calibri" w:eastAsia="Times New Roman" w:hAnsi="Calibri" w:cs="Times New Roman"/>
+        </w:rPr>
+      </w:r>
+      <w:r>
+        <w:rPr>
+          <w:rFonts w:ascii="Calibri" w:eastAsia="Times New Roman" w:hAnsi="Calibri" w:cs="Times New Roman"/>
         </w:rPr>
         <w:fldChar w:fldCharType="separate"/>
       </w:r>
       <w:r>
         <w:rPr>
-          <w:rFonts w:ascii="Times New Roman" w:eastAsia="Times New Roman" w:hAnsi="Times New Roman" w:cs="Times New Roman"/>
+          <w:rFonts w:ascii="Calibri" w:eastAsia="Times New Roman" w:hAnsi="Calibri" w:cs="Times New Roman"/>
           <w:color w:val="642A8F"/>
           <w:u w:val="single"/>
           <w:shd w:val="clear" w:color="auto" w:fill="FFFFFF"/>
@@ -1403,15 +4478,13 @@
       </w:r>
       <w:r>
         <w:rPr>
-          <w:rFonts w:ascii="Times" w:eastAsia="Times New Roman" w:hAnsi="Times" w:cs="Times New Roman"/>
-          <w:sz w:val="20"/>
-          <w:szCs w:val="20"/>
+          <w:rFonts w:ascii="Calibri" w:eastAsia="Times New Roman" w:hAnsi="Calibri" w:cs="Times New Roman"/>
         </w:rPr>
         <w:fldChar w:fldCharType="end"/>
       </w:r>
       <w:r>
         <w:rPr>
-          <w:rFonts w:ascii="Times New Roman" w:eastAsia="Times New Roman" w:hAnsi="Times New Roman" w:cs="Times New Roman"/>
+          <w:rFonts w:ascii="Calibri" w:eastAsia="Times New Roman" w:hAnsi="Calibri" w:cs="Times New Roman"/>
           <w:color w:val="000000"/>
           <w:shd w:val="clear" w:color="auto" w:fill="FFFFFF"/>
         </w:rPr>
@@ -1419,38 +4492,30 @@
       </w:r>
       <w:r>
         <w:rPr>
-          <w:rFonts w:ascii="Times" w:eastAsia="Times New Roman" w:hAnsi="Times" w:cs="Times New Roman"/>
-          <w:sz w:val="20"/>
-          <w:szCs w:val="20"/>
+          <w:rFonts w:ascii="Calibri" w:eastAsia="Times New Roman" w:hAnsi="Calibri" w:cs="Times New Roman"/>
         </w:rPr>
         <w:fldChar w:fldCharType="begin"/>
       </w:r>
       <w:r>
         <w:rPr>
-          <w:rFonts w:ascii="Times" w:eastAsia="Times New Roman" w:hAnsi="Times" w:cs="Times New Roman"/>
-          <w:sz w:val="20"/>
-          <w:szCs w:val="20"/>
+          <w:rFonts w:ascii="Calibri" w:eastAsia="Times New Roman" w:hAnsi="Calibri" w:cs="Times New Roman"/>
         </w:rPr>
         <w:instrText xml:space="preserve"> HYPERLINK "http://www.ncbi.nlm.nih.gov/genbank/wgs/" \t "_blank" </w:instrText>
       </w:r>
       <w:r>
         <w:rPr>
-          <w:rFonts w:ascii="Times" w:eastAsia="Times New Roman" w:hAnsi="Times" w:cs="Times New Roman"/>
-          <w:sz w:val="20"/>
-          <w:szCs w:val="20"/>
-        </w:rPr>
-      </w:r>
-      <w:r>
-        <w:rPr>
-          <w:rFonts w:ascii="Times" w:eastAsia="Times New Roman" w:hAnsi="Times" w:cs="Times New Roman"/>
-          <w:sz w:val="20"/>
-          <w:szCs w:val="20"/>
+          <w:rFonts w:ascii="Calibri" w:eastAsia="Times New Roman" w:hAnsi="Calibri" w:cs="Times New Roman"/>
+        </w:rPr>
+      </w:r>
+      <w:r>
+        <w:rPr>
+          <w:rFonts w:ascii="Calibri" w:eastAsia="Times New Roman" w:hAnsi="Calibri" w:cs="Times New Roman"/>
         </w:rPr>
         <w:fldChar w:fldCharType="separate"/>
       </w:r>
       <w:r>
         <w:rPr>
-          <w:rFonts w:ascii="Times New Roman" w:eastAsia="Times New Roman" w:hAnsi="Times New Roman" w:cs="Times New Roman"/>
+          <w:rFonts w:ascii="Calibri" w:eastAsia="Times New Roman" w:hAnsi="Calibri" w:cs="Times New Roman"/>
           <w:color w:val="642A8F"/>
           <w:u w:val="single"/>
           <w:shd w:val="clear" w:color="auto" w:fill="FFFFFF"/>
@@ -1459,15 +4524,13 @@
       </w:r>
       <w:r>
         <w:rPr>
-          <w:rFonts w:ascii="Times" w:eastAsia="Times New Roman" w:hAnsi="Times" w:cs="Times New Roman"/>
-          <w:sz w:val="20"/>
-          <w:szCs w:val="20"/>
+          <w:rFonts w:ascii="Calibri" w:eastAsia="Times New Roman" w:hAnsi="Calibri" w:cs="Times New Roman"/>
         </w:rPr>
         <w:fldChar w:fldCharType="end"/>
       </w:r>
       <w:r>
         <w:rPr>
-          <w:rFonts w:ascii="Times New Roman" w:eastAsia="Times New Roman" w:hAnsi="Times New Roman" w:cs="Times New Roman"/>
+          <w:rFonts w:ascii="Calibri" w:eastAsia="Times New Roman" w:hAnsi="Calibri" w:cs="Times New Roman"/>
           <w:color w:val="000000"/>
           <w:shd w:val="clear" w:color="auto" w:fill="FFFFFF"/>
         </w:rPr>
@@ -1480,7 +4543,6 @@
         <w:autoSpaceDE w:val="0"/>
         <w:autoSpaceDN w:val="0"/>
         <w:adjustRightInd w:val="0"/>
-        <w:spacing w:after="240" w:line="340" w:lineRule="atLeast"/>
         <w:rPr>
           <w:rFonts w:ascii="Calibri" w:hAnsi="Calibri" w:cs="Arial"/>
         </w:rPr>
@@ -1498,19 +4560,17 @@
         <w:autoSpaceDE w:val="0"/>
         <w:autoSpaceDN w:val="0"/>
         <w:adjustRightInd w:val="0"/>
-        <w:spacing w:after="240" w:line="340" w:lineRule="atLeast"/>
-        <w:rPr>
-          <w:rFonts w:ascii="Calibri" w:hAnsi="Calibri" w:cs="Arial"/>
-        </w:rPr>
-      </w:pPr>
-    </w:p>
-    <w:p>
-      <w:pPr>
-        <w:widowControl w:val="0"/>
-        <w:autoSpaceDE w:val="0"/>
-        <w:autoSpaceDN w:val="0"/>
-        <w:adjustRightInd w:val="0"/>
-        <w:spacing w:after="240" w:line="340" w:lineRule="atLeast"/>
+        <w:rPr>
+          <w:rFonts w:ascii="Calibri" w:hAnsi="Calibri" w:cs="Arial"/>
+        </w:rPr>
+      </w:pPr>
+    </w:p>
+    <w:p>
+      <w:pPr>
+        <w:widowControl w:val="0"/>
+        <w:autoSpaceDE w:val="0"/>
+        <w:autoSpaceDN w:val="0"/>
+        <w:adjustRightInd w:val="0"/>
         <w:rPr>
           <w:rFonts w:ascii="Calibri" w:hAnsi="Calibri" w:cs="Arial"/>
         </w:rPr>
@@ -1528,31 +4588,28 @@
         <w:autoSpaceDE w:val="0"/>
         <w:autoSpaceDN w:val="0"/>
         <w:adjustRightInd w:val="0"/>
-        <w:spacing w:after="240" w:line="340" w:lineRule="atLeast"/>
-        <w:rPr>
-          <w:rFonts w:ascii="Calibri" w:hAnsi="Calibri" w:cs="Arial"/>
-        </w:rPr>
-      </w:pPr>
-    </w:p>
-    <w:p>
-      <w:pPr>
-        <w:widowControl w:val="0"/>
-        <w:autoSpaceDE w:val="0"/>
-        <w:autoSpaceDN w:val="0"/>
-        <w:adjustRightInd w:val="0"/>
-        <w:spacing w:after="240" w:line="340" w:lineRule="atLeast"/>
-        <w:rPr>
-          <w:rFonts w:ascii="Calibri" w:hAnsi="Calibri" w:cs="Times"/>
-        </w:rPr>
-      </w:pPr>
-    </w:p>
-    <w:p>
-      <w:pPr>
-        <w:widowControl w:val="0"/>
-        <w:autoSpaceDE w:val="0"/>
-        <w:autoSpaceDN w:val="0"/>
-        <w:adjustRightInd w:val="0"/>
-        <w:spacing w:after="240" w:line="340" w:lineRule="atLeast"/>
+        <w:rPr>
+          <w:rFonts w:ascii="Calibri" w:hAnsi="Calibri" w:cs="Arial"/>
+        </w:rPr>
+      </w:pPr>
+    </w:p>
+    <w:p>
+      <w:pPr>
+        <w:widowControl w:val="0"/>
+        <w:autoSpaceDE w:val="0"/>
+        <w:autoSpaceDN w:val="0"/>
+        <w:adjustRightInd w:val="0"/>
+        <w:rPr>
+          <w:rFonts w:ascii="Calibri" w:hAnsi="Calibri" w:cs="Times"/>
+        </w:rPr>
+      </w:pPr>
+    </w:p>
+    <w:p>
+      <w:pPr>
+        <w:widowControl w:val="0"/>
+        <w:autoSpaceDE w:val="0"/>
+        <w:autoSpaceDN w:val="0"/>
+        <w:adjustRightInd w:val="0"/>
         <w:rPr>
           <w:rFonts w:ascii="Calibri" w:hAnsi="Calibri" w:cs="Times"/>
         </w:rPr>
@@ -1597,31 +4654,13 @@
         <w:rPr>
           <w:rFonts w:ascii="Calibri" w:hAnsi="Calibri" w:cs="Times"/>
         </w:rPr>
-        <w:t>162984</w:t>
-      </w:r>
-      <w:r>
-        <w:rPr>
-          <w:rFonts w:ascii="Calibri" w:hAnsi="Calibri" w:cs="Times"/>
-        </w:rPr>
-        <w:t xml:space="preserve"> </w:t>
-      </w:r>
-      <w:r>
-        <w:rPr>
-          <w:rFonts w:ascii="Calibri" w:hAnsi="Calibri" w:cs="Times"/>
-        </w:rPr>
-        <w:t xml:space="preserve">protein records, of which </w:t>
-      </w:r>
-      <w:r>
-        <w:rPr>
-          <w:rFonts w:ascii="Calibri" w:hAnsi="Calibri" w:cs="Times"/>
-        </w:rPr>
-        <w:t>94516</w:t>
-      </w:r>
-      <w:r>
-        <w:rPr>
-          <w:rFonts w:ascii="Calibri" w:hAnsi="Calibri" w:cs="Times"/>
-        </w:rPr>
-        <w:t xml:space="preserve"> unique </w:t>
+        <w:t xml:space="preserve">162984 </w:t>
+      </w:r>
+      <w:r>
+        <w:rPr>
+          <w:rFonts w:ascii="Calibri" w:hAnsi="Calibri" w:cs="Times"/>
+        </w:rPr>
+        <w:t xml:space="preserve">protein records, of which 94516 unique </w:t>
       </w:r>
       <w:r>
         <w:rPr>
@@ -1642,28 +4681,24 @@
         <w:autoSpaceDE w:val="0"/>
         <w:autoSpaceDN w:val="0"/>
         <w:adjustRightInd w:val="0"/>
-        <w:spacing w:after="240" w:line="180" w:lineRule="atLeast"/>
-        <w:rPr>
-          <w:rFonts w:ascii="Calibri" w:hAnsi="Calibri" w:cs="Times"/>
-        </w:rPr>
-      </w:pPr>
-    </w:p>
-    <w:p>
-      <w:pPr>
-        <w:widowControl w:val="0"/>
-        <w:autoSpaceDE w:val="0"/>
-        <w:autoSpaceDN w:val="0"/>
-        <w:adjustRightInd w:val="0"/>
-        <w:spacing w:after="240" w:line="180" w:lineRule="atLeast"/>
-        <w:rPr>
-          <w:rFonts w:ascii="Calibri" w:hAnsi="Calibri" w:cs="Times"/>
-          <w:b/>
-        </w:rPr>
-      </w:pPr>
-      <w:r>
-        <w:rPr>
-          <w:rFonts w:ascii="Calibri" w:hAnsi="Calibri" w:cs="Times"/>
-          <w:b/>
+        <w:rPr>
+          <w:rFonts w:ascii="Calibri" w:hAnsi="Calibri" w:cs="Times"/>
+        </w:rPr>
+      </w:pPr>
+    </w:p>
+    <w:p>
+      <w:pPr>
+        <w:widowControl w:val="0"/>
+        <w:autoSpaceDE w:val="0"/>
+        <w:autoSpaceDN w:val="0"/>
+        <w:adjustRightInd w:val="0"/>
+        <w:rPr>
+          <w:rFonts w:ascii="Calibri" w:hAnsi="Calibri" w:cs="Times"/>
+        </w:rPr>
+      </w:pPr>
+      <w:r>
+        <w:rPr>
+          <w:rFonts w:ascii="Calibri" w:hAnsi="Calibri" w:cs="Times"/>
         </w:rPr>
         <w:t>A comprehensive set of clusters with experimentally verified and putative targets.</w:t>
       </w:r>
@@ -1674,24 +4709,16 @@
         <w:autoSpaceDE w:val="0"/>
         <w:autoSpaceDN w:val="0"/>
         <w:adjustRightInd w:val="0"/>
-        <w:spacing w:after="240" w:line="180" w:lineRule="atLeast"/>
-        <w:rPr>
-          <w:rFonts w:ascii="Calibri" w:hAnsi="Calibri" w:cs="Times"/>
-        </w:rPr>
-      </w:pPr>
-      <w:r>
-        <w:rPr>
-          <w:rFonts w:ascii="Lucida Grande" w:hAnsi="Lucida Grande"/>
-          <w:color w:val="000000"/>
-        </w:rPr>
-        <w:t xml:space="preserve">1. </w:t>
-      </w:r>
-      <w:r>
-        <w:rPr>
-          <w:rFonts w:ascii="Lucida Grande" w:hAnsi="Lucida Grande"/>
-          <w:color w:val="000000"/>
-        </w:rPr>
-        <w:t>Putative positive gene cluster data set</w:t>
+        <w:rPr>
+          <w:rFonts w:ascii="Calibri" w:hAnsi="Calibri" w:cs="Times"/>
+        </w:rPr>
+      </w:pPr>
+      <w:r>
+        <w:rPr>
+          <w:rFonts w:ascii="Calibri" w:hAnsi="Calibri"/>
+          <w:color w:val="000000"/>
+        </w:rPr>
+        <w:t>1. Putative positive gene cluster data set</w:t>
       </w:r>
     </w:p>
     <w:p>
@@ -1712,41 +4739,27 @@
           <w:rFonts w:ascii="Calibri" w:eastAsia="Times New Roman" w:hAnsi="Calibri" w:cs="Times New Roman"/>
           <w:color w:val="000000"/>
         </w:rPr>
-        <w:t>E</w:t>
+        <w:t>Experimentally verified gene clusters data set – 9</w:t>
       </w:r>
       <w:r>
         <w:rPr>
           <w:rFonts w:ascii="Calibri" w:eastAsia="Times New Roman" w:hAnsi="Calibri" w:cs="Times New Roman"/>
           <w:color w:val="000000"/>
         </w:rPr>
-        <w:t>xperimentally verified gene clusters data set</w:t>
+        <w:t xml:space="preserve"> unique</w:t>
       </w:r>
       <w:r>
         <w:rPr>
           <w:rFonts w:ascii="Calibri" w:eastAsia="Times New Roman" w:hAnsi="Calibri" w:cs="Times New Roman"/>
           <w:color w:val="000000"/>
         </w:rPr>
-        <w:t xml:space="preserve"> – 9</w:t>
+        <w:t xml:space="preserve"> targets</w:t>
       </w:r>
       <w:r>
         <w:rPr>
           <w:rFonts w:ascii="Calibri" w:eastAsia="Times New Roman" w:hAnsi="Calibri" w:cs="Times New Roman"/>
           <w:color w:val="000000"/>
         </w:rPr>
-        <w:t xml:space="preserve"> unique</w:t>
-      </w:r>
-      <w:r>
-        <w:rPr>
-          <w:rFonts w:ascii="Calibri" w:eastAsia="Times New Roman" w:hAnsi="Calibri" w:cs="Times New Roman"/>
-          <w:color w:val="000000"/>
-        </w:rPr>
-        <w:t xml:space="preserve"> targets</w:t>
-      </w:r>
-      <w:r>
-        <w:rPr>
-          <w:rFonts w:ascii="Calibri" w:eastAsia="Times New Roman" w:hAnsi="Calibri" w:cs="Times New Roman"/>
-          <w:color w:val="000000"/>
-        </w:rPr>
         <w:t>, 12 clusters</w:t>
       </w:r>
     </w:p>
@@ -1756,115 +4769,105 @@
         <w:autoSpaceDE w:val="0"/>
         <w:autoSpaceDN w:val="0"/>
         <w:adjustRightInd w:val="0"/>
-        <w:spacing w:after="240" w:line="180" w:lineRule="atLeast"/>
-        <w:rPr>
-          <w:rFonts w:ascii="Calibri" w:hAnsi="Calibri" w:cs="Times"/>
-        </w:rPr>
-      </w:pPr>
-    </w:p>
-    <w:p>
-      <w:pPr>
-        <w:widowControl w:val="0"/>
-        <w:autoSpaceDE w:val="0"/>
-        <w:autoSpaceDN w:val="0"/>
-        <w:adjustRightInd w:val="0"/>
-        <w:spacing w:after="240" w:line="180" w:lineRule="atLeast"/>
-        <w:rPr>
-          <w:rFonts w:ascii="Calibri" w:hAnsi="Calibri" w:cs="Times"/>
-        </w:rPr>
-      </w:pPr>
-    </w:p>
-    <w:p>
-      <w:pPr>
-        <w:widowControl w:val="0"/>
-        <w:autoSpaceDE w:val="0"/>
-        <w:autoSpaceDN w:val="0"/>
-        <w:adjustRightInd w:val="0"/>
-        <w:spacing w:after="240" w:line="180" w:lineRule="atLeast"/>
-        <w:rPr>
-          <w:rFonts w:ascii="Calibri" w:hAnsi="Calibri" w:cs="Times"/>
-        </w:rPr>
-      </w:pPr>
-    </w:p>
-    <w:p>
-      <w:pPr>
-        <w:widowControl w:val="0"/>
-        <w:autoSpaceDE w:val="0"/>
-        <w:autoSpaceDN w:val="0"/>
-        <w:adjustRightInd w:val="0"/>
-        <w:spacing w:after="240" w:line="180" w:lineRule="atLeast"/>
-        <w:rPr>
-          <w:rFonts w:ascii="Calibri" w:hAnsi="Calibri" w:cs="Times"/>
-        </w:rPr>
-      </w:pPr>
-    </w:p>
-    <w:p>
-      <w:pPr>
-        <w:widowControl w:val="0"/>
-        <w:autoSpaceDE w:val="0"/>
-        <w:autoSpaceDN w:val="0"/>
-        <w:adjustRightInd w:val="0"/>
-        <w:spacing w:after="240" w:line="180" w:lineRule="atLeast"/>
-        <w:rPr>
-          <w:rFonts w:ascii="Calibri" w:hAnsi="Calibri" w:cs="Times"/>
-        </w:rPr>
-      </w:pPr>
-    </w:p>
-    <w:p>
-      <w:pPr>
-        <w:widowControl w:val="0"/>
-        <w:autoSpaceDE w:val="0"/>
-        <w:autoSpaceDN w:val="0"/>
-        <w:adjustRightInd w:val="0"/>
-        <w:spacing w:after="240" w:line="180" w:lineRule="atLeast"/>
-        <w:rPr>
-          <w:rFonts w:ascii="Calibri" w:hAnsi="Calibri" w:cs="Times"/>
-        </w:rPr>
-      </w:pPr>
-    </w:p>
-    <w:p>
-      <w:pPr>
-        <w:widowControl w:val="0"/>
-        <w:autoSpaceDE w:val="0"/>
-        <w:autoSpaceDN w:val="0"/>
-        <w:adjustRightInd w:val="0"/>
-        <w:spacing w:after="240" w:line="180" w:lineRule="atLeast"/>
-        <w:rPr>
-          <w:rFonts w:ascii="Calibri" w:hAnsi="Calibri" w:cs="Times"/>
-        </w:rPr>
-      </w:pPr>
-    </w:p>
-    <w:p>
-      <w:pPr>
-        <w:widowControl w:val="0"/>
-        <w:autoSpaceDE w:val="0"/>
-        <w:autoSpaceDN w:val="0"/>
-        <w:adjustRightInd w:val="0"/>
-        <w:spacing w:after="240" w:line="180" w:lineRule="atLeast"/>
-        <w:rPr>
-          <w:rFonts w:ascii="Calibri" w:hAnsi="Calibri" w:cs="Times"/>
-        </w:rPr>
-      </w:pPr>
-    </w:p>
-    <w:p>
-      <w:pPr>
-        <w:widowControl w:val="0"/>
-        <w:autoSpaceDE w:val="0"/>
-        <w:autoSpaceDN w:val="0"/>
-        <w:adjustRightInd w:val="0"/>
-        <w:spacing w:after="240" w:line="180" w:lineRule="atLeast"/>
-        <w:rPr>
-          <w:rFonts w:ascii="Calibri" w:hAnsi="Calibri" w:cs="Times"/>
-        </w:rPr>
-      </w:pPr>
-    </w:p>
-    <w:p>
-      <w:pPr>
-        <w:widowControl w:val="0"/>
-        <w:autoSpaceDE w:val="0"/>
-        <w:autoSpaceDN w:val="0"/>
-        <w:adjustRightInd w:val="0"/>
-        <w:spacing w:after="240" w:line="180" w:lineRule="atLeast"/>
+        <w:rPr>
+          <w:rFonts w:ascii="Calibri" w:hAnsi="Calibri" w:cs="Times"/>
+        </w:rPr>
+      </w:pPr>
+    </w:p>
+    <w:p>
+      <w:pPr>
+        <w:widowControl w:val="0"/>
+        <w:autoSpaceDE w:val="0"/>
+        <w:autoSpaceDN w:val="0"/>
+        <w:adjustRightInd w:val="0"/>
+        <w:rPr>
+          <w:rFonts w:ascii="Calibri" w:hAnsi="Calibri" w:cs="Times"/>
+        </w:rPr>
+      </w:pPr>
+    </w:p>
+    <w:p>
+      <w:pPr>
+        <w:widowControl w:val="0"/>
+        <w:autoSpaceDE w:val="0"/>
+        <w:autoSpaceDN w:val="0"/>
+        <w:adjustRightInd w:val="0"/>
+        <w:rPr>
+          <w:rFonts w:ascii="Calibri" w:hAnsi="Calibri" w:cs="Times"/>
+        </w:rPr>
+      </w:pPr>
+    </w:p>
+    <w:p>
+      <w:pPr>
+        <w:widowControl w:val="0"/>
+        <w:autoSpaceDE w:val="0"/>
+        <w:autoSpaceDN w:val="0"/>
+        <w:adjustRightInd w:val="0"/>
+        <w:rPr>
+          <w:rFonts w:ascii="Calibri" w:hAnsi="Calibri" w:cs="Times"/>
+        </w:rPr>
+      </w:pPr>
+    </w:p>
+    <w:p>
+      <w:pPr>
+        <w:widowControl w:val="0"/>
+        <w:autoSpaceDE w:val="0"/>
+        <w:autoSpaceDN w:val="0"/>
+        <w:adjustRightInd w:val="0"/>
+        <w:rPr>
+          <w:rFonts w:ascii="Calibri" w:hAnsi="Calibri" w:cs="Times"/>
+        </w:rPr>
+      </w:pPr>
+    </w:p>
+    <w:p>
+      <w:pPr>
+        <w:widowControl w:val="0"/>
+        <w:autoSpaceDE w:val="0"/>
+        <w:autoSpaceDN w:val="0"/>
+        <w:adjustRightInd w:val="0"/>
+        <w:rPr>
+          <w:rFonts w:ascii="Calibri" w:hAnsi="Calibri" w:cs="Times"/>
+        </w:rPr>
+      </w:pPr>
+    </w:p>
+    <w:p>
+      <w:pPr>
+        <w:widowControl w:val="0"/>
+        <w:autoSpaceDE w:val="0"/>
+        <w:autoSpaceDN w:val="0"/>
+        <w:adjustRightInd w:val="0"/>
+        <w:rPr>
+          <w:rFonts w:ascii="Calibri" w:hAnsi="Calibri" w:cs="Times"/>
+        </w:rPr>
+      </w:pPr>
+    </w:p>
+    <w:p>
+      <w:pPr>
+        <w:widowControl w:val="0"/>
+        <w:autoSpaceDE w:val="0"/>
+        <w:autoSpaceDN w:val="0"/>
+        <w:adjustRightInd w:val="0"/>
+        <w:rPr>
+          <w:rFonts w:ascii="Calibri" w:hAnsi="Calibri" w:cs="Times"/>
+        </w:rPr>
+      </w:pPr>
+    </w:p>
+    <w:p>
+      <w:pPr>
+        <w:widowControl w:val="0"/>
+        <w:autoSpaceDE w:val="0"/>
+        <w:autoSpaceDN w:val="0"/>
+        <w:adjustRightInd w:val="0"/>
+        <w:rPr>
+          <w:rFonts w:ascii="Calibri" w:hAnsi="Calibri" w:cs="Times"/>
+        </w:rPr>
+      </w:pPr>
+    </w:p>
+    <w:p>
+      <w:pPr>
+        <w:widowControl w:val="0"/>
+        <w:autoSpaceDE w:val="0"/>
+        <w:autoSpaceDN w:val="0"/>
+        <w:adjustRightInd w:val="0"/>
         <w:rPr>
           <w:rFonts w:ascii="Calibri" w:hAnsi="Calibri" w:cs="Times"/>
         </w:rPr>
@@ -1874,7 +4877,6 @@
       <w:pPr>
         <w:rPr>
           <w:rFonts w:ascii="Calibri" w:hAnsi="Calibri" w:cs="Times New Roman"/>
-          <w:b/>
           <w:i/>
         </w:rPr>
       </w:pPr>

</xml_diff>

<commit_message>
Phylogenetic trees for 12 and 92 targets
</commit_message>
<xml_diff>
--- a/Manuscript/manuscript.docx
+++ b/Manuscript/manuscript.docx
@@ -18,6 +18,37 @@
           <w:rFonts w:ascii="Calibri" w:hAnsi="Calibri" w:cs="Times"/>
           <w:b/>
         </w:rPr>
+        <w:t xml:space="preserve">Targets which are rare </w:t>
+      </w:r>
+    </w:p>
+    <w:p>
+      <w:pPr>
+        <w:widowControl w:val="0"/>
+        <w:autoSpaceDE w:val="0"/>
+        <w:autoSpaceDN w:val="0"/>
+        <w:adjustRightInd w:val="0"/>
+        <w:rPr>
+          <w:rFonts w:ascii="Calibri" w:hAnsi="Calibri" w:cs="Times"/>
+          <w:b/>
+        </w:rPr>
+      </w:pPr>
+    </w:p>
+    <w:p>
+      <w:pPr>
+        <w:widowControl w:val="0"/>
+        <w:autoSpaceDE w:val="0"/>
+        <w:autoSpaceDN w:val="0"/>
+        <w:adjustRightInd w:val="0"/>
+        <w:rPr>
+          <w:rFonts w:ascii="Calibri" w:hAnsi="Calibri" w:cs="Times"/>
+          <w:b/>
+        </w:rPr>
+      </w:pPr>
+      <w:r>
+        <w:rPr>
+          <w:rFonts w:ascii="Calibri" w:hAnsi="Calibri" w:cs="Times"/>
+          <w:b/>
+        </w:rPr>
         <w:t>Figures and Tables:</w:t>
       </w:r>
     </w:p>
@@ -35,6 +66,12 @@
         <w:rPr>
           <w:rFonts w:ascii="Calibri" w:hAnsi="Calibri" w:cs="Times"/>
         </w:rPr>
+        <w:t>S?</w:t>
+      </w:r>
+      <w:r>
+        <w:rPr>
+          <w:rFonts w:ascii="Calibri" w:hAnsi="Calibri" w:cs="Times"/>
+        </w:rPr>
         <w:t>Table 1. Positive set of clusters harboring a self-resistant target gene</w:t>
       </w:r>
     </w:p>
@@ -193,57 +230,35 @@
         <w:rPr>
           <w:rFonts w:ascii="Calibri" w:hAnsi="Calibri" w:cs="Times"/>
         </w:rPr>
-        <w:t xml:space="preserve">Table 3. </w:t>
-      </w:r>
-      <w:proofErr w:type="gramStart"/>
-      <w:r>
-        <w:rPr>
-          <w:rFonts w:ascii="Calibri" w:hAnsi="Calibri" w:cs="Times"/>
-        </w:rPr>
-        <w:t>10 (or 20) top</w:t>
-      </w:r>
-      <w:proofErr w:type="gramEnd"/>
-      <w:r>
-        <w:rPr>
-          <w:rFonts w:ascii="Calibri" w:hAnsi="Calibri" w:cs="Times"/>
-        </w:rPr>
-        <w:t xml:space="preserve"> ranked clusters harboring a putative known antibacterial target or putative novel antibacterial target </w:t>
-      </w:r>
-    </w:p>
-    <w:p>
-      <w:pPr>
-        <w:widowControl w:val="0"/>
-        <w:autoSpaceDE w:val="0"/>
-        <w:autoSpaceDN w:val="0"/>
-        <w:adjustRightInd w:val="0"/>
-        <w:rPr>
-          <w:rFonts w:ascii="Calibri" w:hAnsi="Calibri" w:cs="Times"/>
-        </w:rPr>
-      </w:pPr>
-    </w:p>
-    <w:p>
-      <w:pPr>
-        <w:widowControl w:val="0"/>
-        <w:autoSpaceDE w:val="0"/>
-        <w:autoSpaceDN w:val="0"/>
-        <w:adjustRightInd w:val="0"/>
-        <w:rPr>
-          <w:rFonts w:ascii="Calibri" w:hAnsi="Calibri" w:cs="Times"/>
-        </w:rPr>
-      </w:pPr>
-      <w:proofErr w:type="gramStart"/>
-      <w:r>
-        <w:rPr>
-          <w:rFonts w:ascii="Calibri" w:hAnsi="Calibri" w:cs="Times"/>
-        </w:rPr>
-        <w:t>Supplementary table 1.</w:t>
-      </w:r>
-      <w:proofErr w:type="gramEnd"/>
-      <w:r>
-        <w:rPr>
-          <w:rFonts w:ascii="Calibri" w:hAnsi="Calibri" w:cs="Times"/>
-        </w:rPr>
-        <w:t xml:space="preserve"> Catalog of 152 clusters harboring a potential self-resistant gene target</w:t>
+        <w:t xml:space="preserve">Table 3. 10 (or 20) top ranked clusters harboring a putative known antibacterial target or putative novel antibacterial target </w:t>
+      </w:r>
+    </w:p>
+    <w:p>
+      <w:pPr>
+        <w:widowControl w:val="0"/>
+        <w:autoSpaceDE w:val="0"/>
+        <w:autoSpaceDN w:val="0"/>
+        <w:adjustRightInd w:val="0"/>
+        <w:rPr>
+          <w:rFonts w:ascii="Calibri" w:hAnsi="Calibri" w:cs="Times"/>
+        </w:rPr>
+      </w:pPr>
+    </w:p>
+    <w:p>
+      <w:pPr>
+        <w:widowControl w:val="0"/>
+        <w:autoSpaceDE w:val="0"/>
+        <w:autoSpaceDN w:val="0"/>
+        <w:adjustRightInd w:val="0"/>
+        <w:rPr>
+          <w:rFonts w:ascii="Calibri" w:hAnsi="Calibri" w:cs="Times"/>
+        </w:rPr>
+      </w:pPr>
+      <w:r>
+        <w:rPr>
+          <w:rFonts w:ascii="Calibri" w:hAnsi="Calibri" w:cs="Times"/>
+        </w:rPr>
+        <w:t>Supplementary table 1. Catalog of 152 clusters harboring a potential self-resistant gene target</w:t>
       </w:r>
       <w:r>
         <w:rPr>
@@ -277,7 +292,6 @@
         </w:rPr>
         <w:t>phylogeny</w:t>
       </w:r>
-      <w:proofErr w:type="gramStart"/>
       <w:r>
         <w:rPr>
           <w:rFonts w:ascii="Calibri" w:hAnsi="Calibri" w:cs="Times"/>
@@ -290,15 +304,7 @@
           <w:rFonts w:ascii="Calibri" w:hAnsi="Calibri" w:cs="Times"/>
           <w:b/>
         </w:rPr>
-        <w:t>,</w:t>
-      </w:r>
-      <w:proofErr w:type="gramEnd"/>
-      <w:r>
-        <w:rPr>
-          <w:rFonts w:ascii="Calibri" w:hAnsi="Calibri" w:cs="Times"/>
-          <w:b/>
-        </w:rPr>
-        <w:t xml:space="preserve"> housekeeping copy, coevolution score, ARTS score?</w:t>
+        <w:t>, housekeeping copy, coevolution score, ARTS score?</w:t>
       </w:r>
       <w:r>
         <w:rPr>
@@ -317,19 +323,24 @@
           <w:rFonts w:ascii="Calibri" w:hAnsi="Calibri" w:cs="Times"/>
         </w:rPr>
       </w:pPr>
-      <w:proofErr w:type="gramStart"/>
-      <w:r>
-        <w:rPr>
-          <w:rFonts w:ascii="Calibri" w:hAnsi="Calibri" w:cs="Times"/>
-        </w:rPr>
-        <w:t>Supplementary Figure 1.</w:t>
-      </w:r>
-      <w:proofErr w:type="gramEnd"/>
-      <w:r>
-        <w:rPr>
-          <w:rFonts w:ascii="Calibri" w:hAnsi="Calibri" w:cs="Times"/>
-        </w:rPr>
-        <w:t xml:space="preserve"> Phylogenetic trees of KS domains closest to a self-resistant gene </w:t>
+    </w:p>
+    <w:p>
+      <w:pPr>
+        <w:widowControl w:val="0"/>
+        <w:autoSpaceDE w:val="0"/>
+        <w:autoSpaceDN w:val="0"/>
+        <w:adjustRightInd w:val="0"/>
+        <w:rPr>
+          <w:rFonts w:ascii="Calibri" w:hAnsi="Calibri" w:cs="Times"/>
+        </w:rPr>
+      </w:pPr>
+      <w:bookmarkStart w:id="0" w:name="_GoBack"/>
+      <w:bookmarkEnd w:id="0"/>
+      <w:r>
+        <w:rPr>
+          <w:rFonts w:ascii="Calibri" w:hAnsi="Calibri" w:cs="Times"/>
+        </w:rPr>
+        <w:t xml:space="preserve">Supplementary Figure 1. Phylogenetic trees of KS domains closest to a self-resistant gene </w:t>
       </w:r>
     </w:p>
     <w:p>
@@ -347,21 +358,13 @@
         <w:rPr>
           <w:rFonts w:ascii="Calibri" w:hAnsi="Calibri" w:cs="Times"/>
         </w:rPr>
-        <w:t xml:space="preserve">a) 501 KSs </w:t>
-      </w:r>
-      <w:proofErr w:type="gramStart"/>
-      <w:r>
-        <w:rPr>
-          <w:rFonts w:ascii="Calibri" w:hAnsi="Calibri" w:cs="Times"/>
-        </w:rPr>
-        <w:t>by  mining</w:t>
-      </w:r>
-      <w:proofErr w:type="gramEnd"/>
-      <w:r>
-        <w:rPr>
-          <w:rFonts w:ascii="Calibri" w:hAnsi="Calibri" w:cs="Times"/>
-        </w:rPr>
-        <w:t xml:space="preserve"> 92 potential targets, 5kb cutoff</w:t>
+        <w:t xml:space="preserve">a) 501 KSs by </w:t>
+      </w:r>
+      <w:r>
+        <w:rPr>
+          <w:rFonts w:ascii="Calibri" w:hAnsi="Calibri" w:cs="Times"/>
+        </w:rPr>
+        <w:t>mining 92 potential targets, 5kb cutoff</w:t>
       </w:r>
     </w:p>
     <w:p>
@@ -379,21 +382,7 @@
         <w:rPr>
           <w:rFonts w:ascii="Calibri" w:hAnsi="Calibri" w:cs="Times"/>
         </w:rPr>
-        <w:t xml:space="preserve">b) X KSs </w:t>
-      </w:r>
-      <w:proofErr w:type="gramStart"/>
-      <w:r>
-        <w:rPr>
-          <w:rFonts w:ascii="Calibri" w:hAnsi="Calibri" w:cs="Times"/>
-        </w:rPr>
-        <w:t>by  mining</w:t>
-      </w:r>
-      <w:proofErr w:type="gramEnd"/>
-      <w:r>
-        <w:rPr>
-          <w:rFonts w:ascii="Calibri" w:hAnsi="Calibri" w:cs="Times"/>
-        </w:rPr>
-        <w:t xml:space="preserve"> 92 potential targets, 10kb cutoff</w:t>
+        <w:t>b) X KSs by  mining 92 potential targets, 10kb cutoff</w:t>
       </w:r>
     </w:p>
     <w:p>
@@ -435,19 +424,11 @@
           <w:rFonts w:ascii="Calibri" w:hAnsi="Calibri" w:cs="Times"/>
         </w:rPr>
       </w:pPr>
-      <w:proofErr w:type="gramStart"/>
-      <w:r>
-        <w:rPr>
-          <w:rFonts w:ascii="Calibri" w:hAnsi="Calibri" w:cs="Times"/>
-        </w:rPr>
-        <w:t>Supplementary figure 2.</w:t>
-      </w:r>
-      <w:proofErr w:type="gramEnd"/>
-      <w:r>
-        <w:rPr>
-          <w:rFonts w:ascii="Calibri" w:hAnsi="Calibri" w:cs="Times"/>
-        </w:rPr>
-        <w:t xml:space="preserve"> Coevolution of KS and target</w:t>
+      <w:r>
+        <w:rPr>
+          <w:rFonts w:ascii="Calibri" w:hAnsi="Calibri" w:cs="Times"/>
+        </w:rPr>
+        <w:t>Supplementary figure 2. Coevolution of KS and target</w:t>
       </w:r>
     </w:p>
     <w:p>
@@ -515,7 +496,6 @@
           <w:rFonts w:ascii="Calibri" w:hAnsi="Calibri" w:cs="Times"/>
         </w:rPr>
       </w:pPr>
-      <w:proofErr w:type="gramStart"/>
       <w:r>
         <w:rPr>
           <w:rFonts w:ascii="Calibri" w:hAnsi="Calibri" w:cs="Times"/>
@@ -526,14 +506,7 @@
         <w:rPr>
           <w:rFonts w:ascii="Calibri" w:hAnsi="Calibri" w:cs="Times"/>
         </w:rPr>
-        <w:t>.</w:t>
-      </w:r>
-      <w:proofErr w:type="gramEnd"/>
-      <w:r>
-        <w:rPr>
-          <w:rFonts w:ascii="Calibri" w:hAnsi="Calibri" w:cs="Times"/>
-        </w:rPr>
-        <w:t xml:space="preserve"> Identifying</w:t>
+        <w:t>. Identifying</w:t>
       </w:r>
       <w:r>
         <w:rPr>
@@ -575,7 +548,6 @@
           <w:rFonts w:ascii="Calibri" w:hAnsi="Calibri" w:cs="Times"/>
         </w:rPr>
       </w:pPr>
-      <w:proofErr w:type="gramStart"/>
       <w:r>
         <w:rPr>
           <w:rFonts w:ascii="Calibri" w:hAnsi="Calibri" w:cs="Times"/>
@@ -586,39 +558,31 @@
         <w:rPr>
           <w:rFonts w:ascii="Calibri" w:hAnsi="Calibri" w:cs="Times"/>
         </w:rPr>
-        <w:t>.</w:t>
-      </w:r>
-      <w:proofErr w:type="gramEnd"/>
-      <w:r>
-        <w:rPr>
-          <w:rFonts w:ascii="Calibri" w:hAnsi="Calibri" w:cs="Times"/>
-        </w:rPr>
-        <w:t xml:space="preserve"> Catalog of 501 clusters harboring a potential self-resistant gene target (92 targets)</w:t>
-      </w:r>
-    </w:p>
-    <w:p>
-      <w:pPr>
-        <w:widowControl w:val="0"/>
-        <w:autoSpaceDE w:val="0"/>
-        <w:autoSpaceDN w:val="0"/>
-        <w:adjustRightInd w:val="0"/>
-        <w:rPr>
-          <w:rFonts w:ascii="Calibri" w:hAnsi="Calibri" w:cs="Times"/>
-          <w:b/>
-        </w:rPr>
-      </w:pPr>
-    </w:p>
-    <w:p>
-      <w:pPr>
-        <w:widowControl w:val="0"/>
-        <w:autoSpaceDE w:val="0"/>
-        <w:autoSpaceDN w:val="0"/>
-        <w:adjustRightInd w:val="0"/>
-        <w:rPr>
-          <w:rFonts w:ascii="Calibri" w:hAnsi="Calibri" w:cs="Times"/>
-        </w:rPr>
-      </w:pPr>
-      <w:proofErr w:type="gramStart"/>
+        <w:t>. Catalog of 501 clusters harboring a potential self-resistant gene target (92 targets)</w:t>
+      </w:r>
+    </w:p>
+    <w:p>
+      <w:pPr>
+        <w:widowControl w:val="0"/>
+        <w:autoSpaceDE w:val="0"/>
+        <w:autoSpaceDN w:val="0"/>
+        <w:adjustRightInd w:val="0"/>
+        <w:rPr>
+          <w:rFonts w:ascii="Calibri" w:hAnsi="Calibri" w:cs="Times"/>
+          <w:b/>
+        </w:rPr>
+      </w:pPr>
+    </w:p>
+    <w:p>
+      <w:pPr>
+        <w:widowControl w:val="0"/>
+        <w:autoSpaceDE w:val="0"/>
+        <w:autoSpaceDN w:val="0"/>
+        <w:adjustRightInd w:val="0"/>
+        <w:rPr>
+          <w:rFonts w:ascii="Calibri" w:hAnsi="Calibri" w:cs="Times"/>
+        </w:rPr>
+      </w:pPr>
       <w:r>
         <w:rPr>
           <w:rFonts w:ascii="Calibri" w:hAnsi="Calibri" w:cs="Times"/>
@@ -629,101 +593,71 @@
         <w:rPr>
           <w:rFonts w:ascii="Calibri" w:hAnsi="Calibri" w:cs="Times"/>
         </w:rPr>
-        <w:t>.</w:t>
-      </w:r>
-      <w:proofErr w:type="gramEnd"/>
-      <w:r>
-        <w:rPr>
-          <w:rFonts w:ascii="Calibri" w:hAnsi="Calibri" w:cs="Times"/>
-        </w:rPr>
-        <w:t xml:space="preserve"> Catalog of X clusters harboring a potential self-resistant gene target (600 E. coli essential genes)</w:t>
-      </w:r>
-    </w:p>
-    <w:p>
-      <w:pPr>
-        <w:widowControl w:val="0"/>
-        <w:autoSpaceDE w:val="0"/>
-        <w:autoSpaceDN w:val="0"/>
-        <w:adjustRightInd w:val="0"/>
-        <w:rPr>
-          <w:rFonts w:ascii="Calibri" w:hAnsi="Calibri" w:cs="Times"/>
-          <w:b/>
-        </w:rPr>
-      </w:pPr>
-    </w:p>
-    <w:p>
-      <w:pPr>
-        <w:widowControl w:val="0"/>
-        <w:autoSpaceDE w:val="0"/>
-        <w:autoSpaceDN w:val="0"/>
-        <w:adjustRightInd w:val="0"/>
-        <w:rPr>
-          <w:rFonts w:ascii="Calibri" w:hAnsi="Calibri" w:cs="Times"/>
-        </w:rPr>
-      </w:pPr>
-      <w:proofErr w:type="gramStart"/>
-      <w:r>
-        <w:rPr>
-          <w:rFonts w:ascii="Calibri" w:hAnsi="Calibri" w:cs="Times"/>
-        </w:rPr>
-        <w:t>Supplementary file 1.</w:t>
-      </w:r>
-      <w:proofErr w:type="gramEnd"/>
-      <w:r>
-        <w:rPr>
-          <w:rFonts w:ascii="Calibri" w:hAnsi="Calibri" w:cs="Times"/>
-        </w:rPr>
-        <w:t xml:space="preserve"> Targets.12.fasta</w:t>
-      </w:r>
-    </w:p>
-    <w:p>
-      <w:pPr>
-        <w:widowControl w:val="0"/>
-        <w:autoSpaceDE w:val="0"/>
-        <w:autoSpaceDN w:val="0"/>
-        <w:adjustRightInd w:val="0"/>
-        <w:rPr>
-          <w:rFonts w:ascii="Calibri" w:hAnsi="Calibri" w:cs="Times"/>
-        </w:rPr>
-      </w:pPr>
-      <w:proofErr w:type="gramStart"/>
-      <w:r>
-        <w:rPr>
-          <w:rFonts w:ascii="Calibri" w:hAnsi="Calibri" w:cs="Times"/>
-        </w:rPr>
-        <w:t>Supplementary file 2.</w:t>
-      </w:r>
-      <w:proofErr w:type="gramEnd"/>
-      <w:r>
-        <w:rPr>
-          <w:rFonts w:ascii="Calibri" w:hAnsi="Calibri" w:cs="Times"/>
-        </w:rPr>
-        <w:t xml:space="preserve"> Targets.92.fasta</w:t>
-      </w:r>
-    </w:p>
-    <w:p>
-      <w:pPr>
-        <w:widowControl w:val="0"/>
-        <w:autoSpaceDE w:val="0"/>
-        <w:autoSpaceDN w:val="0"/>
-        <w:adjustRightInd w:val="0"/>
-        <w:rPr>
-          <w:rFonts w:ascii="Calibri" w:hAnsi="Calibri" w:cs="Times"/>
-        </w:rPr>
-      </w:pPr>
-      <w:proofErr w:type="gramStart"/>
-      <w:r>
-        <w:rPr>
-          <w:rFonts w:ascii="Calibri" w:hAnsi="Calibri" w:cs="Times"/>
-        </w:rPr>
-        <w:t>Supplementary file 3.</w:t>
-      </w:r>
-      <w:proofErr w:type="gramEnd"/>
-      <w:r>
-        <w:rPr>
-          <w:rFonts w:ascii="Calibri" w:hAnsi="Calibri" w:cs="Times"/>
-        </w:rPr>
-        <w:t xml:space="preserve"> Targets.600.fasta</w:t>
+        <w:t>. Catalog of X clusters harboring a potential self-resistant gene target (600 E. coli essential genes)</w:t>
+      </w:r>
+    </w:p>
+    <w:p>
+      <w:pPr>
+        <w:widowControl w:val="0"/>
+        <w:autoSpaceDE w:val="0"/>
+        <w:autoSpaceDN w:val="0"/>
+        <w:adjustRightInd w:val="0"/>
+        <w:rPr>
+          <w:rFonts w:ascii="Calibri" w:hAnsi="Calibri" w:cs="Times"/>
+          <w:b/>
+        </w:rPr>
+      </w:pPr>
+    </w:p>
+    <w:p>
+      <w:pPr>
+        <w:widowControl w:val="0"/>
+        <w:autoSpaceDE w:val="0"/>
+        <w:autoSpaceDN w:val="0"/>
+        <w:adjustRightInd w:val="0"/>
+        <w:rPr>
+          <w:rFonts w:ascii="Calibri" w:hAnsi="Calibri" w:cs="Times"/>
+        </w:rPr>
+      </w:pPr>
+      <w:r>
+        <w:rPr>
+          <w:rFonts w:ascii="Calibri" w:hAnsi="Calibri" w:cs="Times"/>
+        </w:rPr>
+        <w:t>Supplementary file 1. Targets.12.fasta</w:t>
+      </w:r>
+    </w:p>
+    <w:p>
+      <w:pPr>
+        <w:widowControl w:val="0"/>
+        <w:autoSpaceDE w:val="0"/>
+        <w:autoSpaceDN w:val="0"/>
+        <w:adjustRightInd w:val="0"/>
+        <w:rPr>
+          <w:rFonts w:ascii="Calibri" w:hAnsi="Calibri" w:cs="Times"/>
+        </w:rPr>
+      </w:pPr>
+      <w:r>
+        <w:rPr>
+          <w:rFonts w:ascii="Calibri" w:hAnsi="Calibri" w:cs="Times"/>
+        </w:rPr>
+        <w:t>Supplementary file 2. Targets.92.fasta</w:t>
+      </w:r>
+    </w:p>
+    <w:p>
+      <w:pPr>
+        <w:widowControl w:val="0"/>
+        <w:autoSpaceDE w:val="0"/>
+        <w:autoSpaceDN w:val="0"/>
+        <w:adjustRightInd w:val="0"/>
+        <w:rPr>
+          <w:rFonts w:ascii="Calibri" w:hAnsi="Calibri" w:cs="Times"/>
+        </w:rPr>
+      </w:pPr>
+      <w:r>
+        <w:rPr>
+          <w:rFonts w:ascii="Calibri" w:hAnsi="Calibri" w:cs="Times"/>
+        </w:rPr>
+        <w:lastRenderedPageBreak/>
+        <w:t>Supplementary file 3. Targets.600.fasta</w:t>
       </w:r>
     </w:p>
     <w:p>
@@ -761,7 +695,6 @@
           <w:rFonts w:ascii="Calibri" w:hAnsi="Calibri" w:cs="Times New Roman"/>
           <w:b/>
         </w:rPr>
-        <w:lastRenderedPageBreak/>
         <w:t>Abstract</w:t>
       </w:r>
       <w:r>
@@ -780,21 +713,7 @@
         <w:rPr>
           <w:rFonts w:ascii="Calibri" w:hAnsi="Calibri" w:cs="Times New Roman"/>
         </w:rPr>
-        <w:t xml:space="preserve">More than two-thirds of the known antibiotics are natural products or natural-products-derived, as polyketides and non-ribosomal peptides being one of the most prolific classes. </w:t>
-      </w:r>
-      <w:proofErr w:type="gramStart"/>
-      <w:r>
-        <w:rPr>
-          <w:rFonts w:ascii="Calibri" w:hAnsi="Calibri" w:cs="Times New Roman"/>
-        </w:rPr>
-        <w:t>They are synthesized by large multimodular enzymes called polyketide synthases (PKSs) and nonribosomal peptide synthetases (NRPSs), respectively</w:t>
-      </w:r>
-      <w:proofErr w:type="gramEnd"/>
-      <w:r>
-        <w:rPr>
-          <w:rFonts w:ascii="Calibri" w:hAnsi="Calibri" w:cs="Times New Roman"/>
-        </w:rPr>
-        <w:t xml:space="preserve"> [1]. In microbial genomes, PKS and NRPS genes are often co-localized with all other genes required for the production of a given compound in a biosynthetic gene cluster. With the increasing ease of DNA sequencing, hundreds of novel PKS and NRPS gene clusters have been identified in recent years [2, 3]. </w:t>
+        <w:t xml:space="preserve">More than two-thirds of the known antibiotics are natural products or natural-products-derived, as polyketides and non-ribosomal peptides being one of the most prolific classes. They are synthesized by large multimodular enzymes called polyketide synthases (PKSs) and nonribosomal peptide synthetases (NRPSs), respectively [1]. In microbial genomes, PKS and NRPS genes are often co-localized with all other genes required for the production of a given compound in a biosynthetic gene cluster. With the increasing ease of DNA sequencing, hundreds of novel PKS and NRPS gene clusters have been identified in recent years [2, 3]. </w:t>
       </w:r>
       <w:r>
         <w:rPr>
@@ -947,43 +866,21 @@
         <w:rPr>
           <w:rFonts w:ascii="Calibri" w:hAnsi="Calibri" w:cs="Times New Roman"/>
         </w:rPr>
-        <w:t xml:space="preserve"> </w:t>
-      </w:r>
-      <w:proofErr w:type="gramStart"/>
-      <w:r>
+        <w:t xml:space="preserve"> properties – examples, narrow focus on fatty acid inhibitors, actinomycetes, etc.</w:t>
+      </w:r>
+    </w:p>
+    <w:p>
+      <w:pPr>
+        <w:ind w:left="720"/>
         <w:rPr>
           <w:rFonts w:ascii="Calibri" w:hAnsi="Calibri" w:cs="Times New Roman"/>
         </w:rPr>
-        <w:t>properties</w:t>
-      </w:r>
-      <w:proofErr w:type="gramEnd"/>
+      </w:pPr>
       <w:r>
         <w:rPr>
           <w:rFonts w:ascii="Calibri" w:hAnsi="Calibri" w:cs="Times New Roman"/>
         </w:rPr>
-        <w:t xml:space="preserve"> – examples, narrow focus on fatty acid inhibitors, actinomycetes, etc.</w:t>
-      </w:r>
-    </w:p>
-    <w:p>
-      <w:pPr>
-        <w:ind w:left="720"/>
-        <w:rPr>
-          <w:rFonts w:ascii="Calibri" w:hAnsi="Calibri" w:cs="Times New Roman"/>
-        </w:rPr>
-      </w:pPr>
-      <w:proofErr w:type="gramStart"/>
-      <w:r>
-        <w:rPr>
-          <w:rFonts w:ascii="Calibri" w:hAnsi="Calibri" w:cs="Times New Roman"/>
-        </w:rPr>
-        <w:t>Many antibacterial compounds are produced by bacteria</w:t>
-      </w:r>
-      <w:proofErr w:type="gramEnd"/>
-      <w:r>
-        <w:rPr>
-          <w:rFonts w:ascii="Calibri" w:hAnsi="Calibri" w:cs="Times New Roman"/>
-        </w:rPr>
-        <w:t xml:space="preserve"> and, in order to avoid self-toxicity, these antibiotic-producing microorganisms have developed several self-resistance mechanisms.  One resistance mechanism is target modification, where a resistant copy of the target gene is co-localized and co-expressed with the biosynthetic genes [10]. There are several examples in literature mining for specific targets of interest and specific class of microorganisms.</w:t>
+        <w:t>Many antibacterial compounds are produced by bacteria and, in order to avoid self-toxicity, these antibiotic-producing microorganisms have developed several self-resistance mechanisms.  One resistance mechanism is target modification, where a resistant copy of the target gene is co-localized and co-expressed with the biosynthetic genes [10]. There are several examples in literature mining for specific targets of interest and specific class of microorganisms.</w:t>
       </w:r>
     </w:p>
     <w:p>
@@ -1676,21 +1573,7 @@
         <w:rPr>
           <w:rFonts w:ascii="Calibri" w:hAnsi="Calibri" w:cs="Times"/>
         </w:rPr>
-        <w:t xml:space="preserve">Target abundance – </w:t>
-      </w:r>
-      <w:proofErr w:type="gramStart"/>
-      <w:r>
-        <w:rPr>
-          <w:rFonts w:ascii="Calibri" w:hAnsi="Calibri" w:cs="Times"/>
-        </w:rPr>
-        <w:t>acc  and</w:t>
-      </w:r>
-      <w:proofErr w:type="gramEnd"/>
-      <w:r>
-        <w:rPr>
-          <w:rFonts w:ascii="Calibri" w:hAnsi="Calibri" w:cs="Times"/>
-        </w:rPr>
-        <w:t xml:space="preserve"> ile-trna the most, some false positives </w:t>
+        <w:t xml:space="preserve">Target abundance – acc  and ile-trna the most, some false positives </w:t>
       </w:r>
     </w:p>
     <w:p>
@@ -1750,19 +1633,11 @@
           <w:rFonts w:ascii="Calibri" w:hAnsi="Calibri" w:cs="Times"/>
         </w:rPr>
       </w:pPr>
-      <w:proofErr w:type="gramStart"/>
-      <w:r>
-        <w:rPr>
-          <w:rFonts w:ascii="Calibri" w:hAnsi="Calibri" w:cs="Times"/>
-        </w:rPr>
-        <w:t>Most(</w:t>
-      </w:r>
-      <w:proofErr w:type="gramEnd"/>
-      <w:r>
-        <w:rPr>
-          <w:rFonts w:ascii="Calibri" w:hAnsi="Calibri" w:cs="Times"/>
-        </w:rPr>
-        <w:t>?) positive examples have a self-resistant copy and a housekeeping copy. But there is at least one example, in which only the self-resistant copy is preserved.</w:t>
+      <w:r>
+        <w:rPr>
+          <w:rFonts w:ascii="Calibri" w:hAnsi="Calibri" w:cs="Times"/>
+        </w:rPr>
+        <w:t>Most(?) positive examples have a self-resistant copy and a housekeeping copy. But there is at least one example, in which only the self-resistant copy is preserved.</w:t>
       </w:r>
     </w:p>
     <w:p>
@@ -1980,35 +1855,7 @@
         <w:rPr>
           <w:rFonts w:ascii="Calibri" w:hAnsi="Calibri" w:cs="Times"/>
         </w:rPr>
-        <w:t xml:space="preserve">Ile clade: Pos cluster in another </w:t>
-      </w:r>
-      <w:proofErr w:type="gramStart"/>
-      <w:r>
-        <w:rPr>
-          <w:rFonts w:ascii="Calibri" w:hAnsi="Calibri" w:cs="Times"/>
-        </w:rPr>
-        <w:t>clade,</w:t>
-      </w:r>
-      <w:proofErr w:type="gramEnd"/>
-      <w:r>
-        <w:rPr>
-          <w:rFonts w:ascii="Calibri" w:hAnsi="Calibri" w:cs="Times"/>
-        </w:rPr>
-        <w:t xml:space="preserve"> this one is an orphan clade. </w:t>
-      </w:r>
-      <w:proofErr w:type="gramStart"/>
-      <w:r>
-        <w:rPr>
-          <w:rFonts w:ascii="Calibri" w:hAnsi="Calibri" w:cs="Times"/>
-        </w:rPr>
-        <w:t>analyses</w:t>
-      </w:r>
-      <w:proofErr w:type="gramEnd"/>
-      <w:r>
-        <w:rPr>
-          <w:rFonts w:ascii="Calibri" w:hAnsi="Calibri" w:cs="Times"/>
-        </w:rPr>
-        <w:t>. GyrB in that clade, but probably false positive</w:t>
+        <w:t>Ile clade: Pos cluster in another clade, this one is an orphan clade. analyses. GyrB in that clade, but probably false positive</w:t>
       </w:r>
     </w:p>
     <w:p>
@@ -2167,21 +2014,7 @@
         <w:rPr>
           <w:rFonts w:ascii="Calibri" w:hAnsi="Calibri" w:cs="Times"/>
         </w:rPr>
-        <w:t xml:space="preserve">Scoring scheme: </w:t>
-      </w:r>
-      <w:proofErr w:type="gramStart"/>
-      <w:r>
-        <w:rPr>
-          <w:rFonts w:ascii="Calibri" w:hAnsi="Calibri" w:cs="Times"/>
-        </w:rPr>
-        <w:t>abs(</w:t>
-      </w:r>
-      <w:proofErr w:type="gramEnd"/>
-      <w:r>
-        <w:rPr>
-          <w:rFonts w:ascii="Calibri" w:hAnsi="Calibri" w:cs="Times"/>
-        </w:rPr>
-        <w:t>x-y)?</w:t>
+        <w:t>Scoring scheme: abs(x-y)?</w:t>
       </w:r>
     </w:p>
     <w:p>
@@ -2260,19 +2093,11 @@
           <w:rFonts w:ascii="Calibri" w:hAnsi="Calibri" w:cs="Times"/>
         </w:rPr>
       </w:pPr>
-      <w:proofErr w:type="gramStart"/>
-      <w:r>
-        <w:rPr>
-          <w:rFonts w:ascii="Calibri" w:hAnsi="Calibri" w:cs="Times"/>
-        </w:rPr>
-        <w:t>distance</w:t>
-      </w:r>
-      <w:proofErr w:type="gramEnd"/>
-      <w:r>
-        <w:rPr>
-          <w:rFonts w:ascii="Calibri" w:hAnsi="Calibri" w:cs="Times"/>
-        </w:rPr>
-        <w:t xml:space="preserve">, </w:t>
+      <w:r>
+        <w:rPr>
+          <w:rFonts w:ascii="Calibri" w:hAnsi="Calibri" w:cs="Times"/>
+        </w:rPr>
+        <w:t xml:space="preserve">distance, </w:t>
       </w:r>
     </w:p>
     <w:p>
@@ -2286,19 +2111,11 @@
           <w:rFonts w:ascii="Calibri" w:hAnsi="Calibri" w:cs="Times"/>
         </w:rPr>
       </w:pPr>
-      <w:proofErr w:type="gramStart"/>
-      <w:r>
-        <w:rPr>
-          <w:rFonts w:ascii="Calibri" w:hAnsi="Calibri" w:cs="Times"/>
-        </w:rPr>
-        <w:t>phylogeny</w:t>
-      </w:r>
-      <w:proofErr w:type="gramEnd"/>
-      <w:r>
-        <w:rPr>
-          <w:rFonts w:ascii="Calibri" w:hAnsi="Calibri" w:cs="Times"/>
-        </w:rPr>
-        <w:t xml:space="preserve"> (orphan clade), </w:t>
+      <w:r>
+        <w:rPr>
+          <w:rFonts w:ascii="Calibri" w:hAnsi="Calibri" w:cs="Times"/>
+        </w:rPr>
+        <w:t xml:space="preserve">phylogeny (orphan clade), </w:t>
       </w:r>
     </w:p>
     <w:p>
@@ -2312,19 +2129,11 @@
           <w:rFonts w:ascii="Calibri" w:hAnsi="Calibri" w:cs="Times"/>
         </w:rPr>
       </w:pPr>
-      <w:proofErr w:type="gramStart"/>
-      <w:r>
-        <w:rPr>
-          <w:rFonts w:ascii="Calibri" w:hAnsi="Calibri" w:cs="Times"/>
-        </w:rPr>
-        <w:t>homologs</w:t>
-      </w:r>
-      <w:proofErr w:type="gramEnd"/>
-      <w:r>
-        <w:rPr>
-          <w:rFonts w:ascii="Calibri" w:hAnsi="Calibri" w:cs="Times"/>
-        </w:rPr>
-        <w:t xml:space="preserve">?, </w:t>
+      <w:r>
+        <w:rPr>
+          <w:rFonts w:ascii="Calibri" w:hAnsi="Calibri" w:cs="Times"/>
+        </w:rPr>
+        <w:t xml:space="preserve">homologs?, </w:t>
       </w:r>
     </w:p>
     <w:p>
@@ -2338,19 +2147,11 @@
           <w:rFonts w:ascii="Calibri" w:hAnsi="Calibri" w:cs="Times"/>
         </w:rPr>
       </w:pPr>
-      <w:proofErr w:type="gramStart"/>
-      <w:r>
-        <w:rPr>
-          <w:rFonts w:ascii="Calibri" w:hAnsi="Calibri" w:cs="Times"/>
-        </w:rPr>
-        <w:t>housekeeping</w:t>
-      </w:r>
-      <w:proofErr w:type="gramEnd"/>
-      <w:r>
-        <w:rPr>
-          <w:rFonts w:ascii="Calibri" w:hAnsi="Calibri" w:cs="Times"/>
-        </w:rPr>
-        <w:t xml:space="preserve"> copy, </w:t>
+      <w:r>
+        <w:rPr>
+          <w:rFonts w:ascii="Calibri" w:hAnsi="Calibri" w:cs="Times"/>
+        </w:rPr>
+        <w:t xml:space="preserve">housekeeping copy, </w:t>
       </w:r>
     </w:p>
     <w:p>
@@ -2364,19 +2165,11 @@
           <w:rFonts w:ascii="Calibri" w:hAnsi="Calibri" w:cs="Times"/>
         </w:rPr>
       </w:pPr>
-      <w:proofErr w:type="gramStart"/>
-      <w:r>
-        <w:rPr>
-          <w:rFonts w:ascii="Calibri" w:hAnsi="Calibri" w:cs="Times"/>
-        </w:rPr>
-        <w:t>coevolution</w:t>
-      </w:r>
-      <w:proofErr w:type="gramEnd"/>
-      <w:r>
-        <w:rPr>
-          <w:rFonts w:ascii="Calibri" w:hAnsi="Calibri" w:cs="Times"/>
-        </w:rPr>
-        <w:t xml:space="preserve"> score, </w:t>
+      <w:r>
+        <w:rPr>
+          <w:rFonts w:ascii="Calibri" w:hAnsi="Calibri" w:cs="Times"/>
+        </w:rPr>
+        <w:t xml:space="preserve">coevolution score, </w:t>
       </w:r>
     </w:p>
     <w:p>
@@ -2459,21 +2252,7 @@
         <w:rPr>
           <w:rFonts w:ascii="Calibri" w:hAnsi="Calibri" w:cs="Times"/>
         </w:rPr>
-        <w:t xml:space="preserve">a) Reviews – 92 targets </w:t>
-      </w:r>
-      <w:proofErr w:type="gramStart"/>
-      <w:r>
-        <w:rPr>
-          <w:rFonts w:ascii="Calibri" w:hAnsi="Calibri" w:cs="Times"/>
-        </w:rPr>
-        <w:t>–  manually</w:t>
-      </w:r>
-      <w:proofErr w:type="gramEnd"/>
-      <w:r>
-        <w:rPr>
-          <w:rFonts w:ascii="Calibri" w:hAnsi="Calibri" w:cs="Times"/>
-        </w:rPr>
-        <w:t xml:space="preserve"> curate all genes associated with the mentioned targets</w:t>
+        <w:t>a) Reviews – 92 targets –  manually curate all genes associated with the mentioned targets</w:t>
       </w:r>
     </w:p>
     <w:p>
@@ -2550,21 +2329,7 @@
         <w:rPr>
           <w:rFonts w:ascii="Calibri" w:hAnsi="Calibri" w:cs="Times"/>
         </w:rPr>
-        <w:t xml:space="preserve">E. coli essential </w:t>
-      </w:r>
-      <w:proofErr w:type="gramStart"/>
-      <w:r>
-        <w:rPr>
-          <w:rFonts w:ascii="Calibri" w:hAnsi="Calibri" w:cs="Times"/>
-        </w:rPr>
-        <w:t>genes :</w:t>
-      </w:r>
-      <w:proofErr w:type="gramEnd"/>
-      <w:r>
-        <w:rPr>
-          <w:rFonts w:ascii="Calibri" w:hAnsi="Calibri" w:cs="Times"/>
-        </w:rPr>
-        <w:t xml:space="preserve"> targets for gram negative bacteria</w:t>
+        <w:t>E. coli essential genes : targets for gram negative bacteria</w:t>
       </w:r>
     </w:p>
     <w:p>
@@ -2582,21 +2347,7 @@
         <w:rPr>
           <w:rFonts w:ascii="Calibri" w:hAnsi="Calibri" w:cs="Times"/>
         </w:rPr>
-        <w:t xml:space="preserve"> </w:t>
-      </w:r>
-      <w:proofErr w:type="gramStart"/>
-      <w:r>
-        <w:rPr>
-          <w:rFonts w:ascii="Calibri" w:hAnsi="Calibri" w:cs="Times"/>
-        </w:rPr>
-        <w:t>targeting</w:t>
-      </w:r>
-      <w:proofErr w:type="gramEnd"/>
-      <w:r>
-        <w:rPr>
-          <w:rFonts w:ascii="Calibri" w:hAnsi="Calibri" w:cs="Times"/>
-        </w:rPr>
-        <w:t xml:space="preserve"> the cell wall in gram positive and negative bacteria:</w:t>
+        <w:t xml:space="preserve"> targeting the cell wall in gram positive and negative bacteria:</w:t>
       </w:r>
     </w:p>
     <w:p>
@@ -2850,21 +2601,7 @@
         <w:rPr>
           <w:rFonts w:ascii="Calibri" w:hAnsi="Calibri" w:cs="Arial"/>
         </w:rPr>
-        <w:t xml:space="preserve">(erythromycin), cisat pks/nrps (curacin, epothilone, guadinomine, rapamycin) and transat pks/nrps hybrids (leinamycin, disorazol, chivosazol) polyketide classes were used as query sequences against the major </w:t>
-      </w:r>
-      <w:proofErr w:type="gramStart"/>
-      <w:r>
-        <w:rPr>
-          <w:rFonts w:ascii="Calibri" w:hAnsi="Calibri" w:cs="Arial"/>
-        </w:rPr>
-        <w:t>ncbi  nucleotide</w:t>
-      </w:r>
-      <w:proofErr w:type="gramEnd"/>
-      <w:r>
-        <w:rPr>
-          <w:rFonts w:ascii="Calibri" w:hAnsi="Calibri" w:cs="Arial"/>
-        </w:rPr>
-        <w:t xml:space="preserve"> and genome databases (nt, wgs (not updated), refseq_genomic, other_genomic, env_nt, patnt, htgs, tsa_nt, sts, gss, est_others). </w:t>
+        <w:t xml:space="preserve">(erythromycin), cisat pks/nrps (curacin, epothilone, guadinomine, rapamycin) and transat pks/nrps hybrids (leinamycin, disorazol, chivosazol) polyketide classes were used as query sequences against the major ncbi  nucleotide and genome databases (nt, wgs (not updated), refseq_genomic, other_genomic, env_nt, patnt, htgs, tsa_nt, sts, gss, est_others). </w:t>
       </w:r>
       <w:r>
         <w:rPr>
@@ -2899,29 +2636,33 @@
         </w:rPr>
         <w:t xml:space="preserve">)  </w:t>
       </w:r>
-      <w:proofErr w:type="gramStart"/>
       <w:r>
         <w:rPr>
           <w:rFonts w:ascii="Calibri" w:eastAsia="Times New Roman" w:hAnsi="Calibri" w:cs="Times New Roman"/>
           <w:color w:val="000000"/>
           <w:shd w:val="clear" w:color="auto" w:fill="FFFFFF"/>
         </w:rPr>
-        <w:t>provides</w:t>
-      </w:r>
-      <w:proofErr w:type="gramEnd"/>
+        <w:t>provides stable accessioning and data tracking for genome assembly data.</w:t>
+      </w:r>
+      <w:r>
+        <w:rPr>
+          <w:rFonts w:ascii="Calibri" w:eastAsia="Times New Roman" w:hAnsi="Calibri" w:cs="Times New Roman"/>
+        </w:rPr>
+        <w:t xml:space="preserve"> </w:t>
+      </w:r>
       <w:r>
         <w:rPr>
           <w:rFonts w:ascii="Calibri" w:eastAsia="Times New Roman" w:hAnsi="Calibri" w:cs="Times New Roman"/>
           <w:color w:val="000000"/>
           <w:shd w:val="clear" w:color="auto" w:fill="FFFFFF"/>
         </w:rPr>
-        <w:t xml:space="preserve"> stable accessioning and data tracking for genome assembly data.</w:t>
-      </w:r>
-      <w:r>
-        <w:rPr>
-          <w:rFonts w:ascii="Calibri" w:eastAsia="Times New Roman" w:hAnsi="Calibri" w:cs="Times New Roman"/>
-        </w:rPr>
-        <w:t xml:space="preserve"> </w:t>
+        <w:t>The Assembly database stores the names and identifiers for the sequences in each genome assembly and records the organization of the component sequences into scaffolds and chromosomes.</w:t>
+      </w:r>
+      <w:r>
+        <w:rPr>
+          <w:rFonts w:ascii="Calibri" w:hAnsi="Calibri" w:cs="Arial"/>
+        </w:rPr>
+        <w:t>L</w:t>
       </w:r>
       <w:r>
         <w:rPr>
@@ -2929,39 +2670,7 @@
           <w:color w:val="000000"/>
           <w:shd w:val="clear" w:color="auto" w:fill="FFFFFF"/>
         </w:rPr>
-        <w:t xml:space="preserve">The Assembly database stores the names and identifiers for the sequences in each genome assembly and records the organization of the component sequences into scaffolds and </w:t>
-      </w:r>
-      <w:proofErr w:type="gramStart"/>
-      <w:r>
-        <w:rPr>
-          <w:rFonts w:ascii="Calibri" w:eastAsia="Times New Roman" w:hAnsi="Calibri" w:cs="Times New Roman"/>
-          <w:color w:val="000000"/>
-          <w:shd w:val="clear" w:color="auto" w:fill="FFFFFF"/>
-        </w:rPr>
-        <w:t>chromosomes.</w:t>
-      </w:r>
-      <w:r>
-        <w:rPr>
-          <w:rFonts w:ascii="Calibri" w:hAnsi="Calibri" w:cs="Arial"/>
-        </w:rPr>
-        <w:t>L</w:t>
-      </w:r>
-      <w:r>
-        <w:rPr>
-          <w:rFonts w:ascii="Calibri" w:eastAsia="Times New Roman" w:hAnsi="Calibri" w:cs="Times New Roman"/>
-          <w:color w:val="000000"/>
-          <w:shd w:val="clear" w:color="auto" w:fill="FFFFFF"/>
-        </w:rPr>
-        <w:t>ikewise</w:t>
-      </w:r>
-      <w:proofErr w:type="gramEnd"/>
-      <w:r>
-        <w:rPr>
-          <w:rFonts w:ascii="Calibri" w:eastAsia="Times New Roman" w:hAnsi="Calibri" w:cs="Times New Roman"/>
-          <w:color w:val="000000"/>
-          <w:shd w:val="clear" w:color="auto" w:fill="FFFFFF"/>
-        </w:rPr>
-        <w:t>, the NCBI Reference Sequence (RefSeq) database (</w:t>
+        <w:t>ikewise, the NCBI Reference Sequence (RefSeq) database (</w:t>
       </w:r>
       <w:hyperlink r:id="rId7" w:anchor="B2" w:history="1">
         <w:r>
@@ -3100,21 +2809,7 @@
         <w:rPr>
           <w:rFonts w:ascii="Calibri" w:hAnsi="Calibri" w:cs="Times"/>
         </w:rPr>
-        <w:t xml:space="preserve">An initial relaxed blast search (e value &lt; 1) identified non-redundant 199 </w:t>
-      </w:r>
-      <w:proofErr w:type="gramStart"/>
-      <w:r>
-        <w:rPr>
-          <w:rFonts w:ascii="Calibri" w:hAnsi="Calibri" w:cs="Times"/>
-        </w:rPr>
-        <w:t>894 protein</w:t>
-      </w:r>
-      <w:proofErr w:type="gramEnd"/>
-      <w:r>
-        <w:rPr>
-          <w:rFonts w:ascii="Calibri" w:hAnsi="Calibri" w:cs="Times"/>
-        </w:rPr>
-        <w:t xml:space="preserve"> records, of which 110174 unique NCBI nucleotide records/genomes (&lt;99% similar). </w:t>
+        <w:t xml:space="preserve">An initial relaxed blast search (e value &lt; 1) identified non-redundant 199 894 protein records, of which 110174 unique NCBI nucleotide records/genomes (&lt;99% similar). </w:t>
       </w:r>
     </w:p>
     <w:p>
@@ -3211,21 +2906,7 @@
         <w:rPr>
           <w:rFonts w:ascii="Calibri" w:hAnsi="Calibri" w:cs="Times"/>
         </w:rPr>
-        <w:t xml:space="preserve">STEP3. Run Antismash on all 100174 genbank files (89k genbank ids and 21k assembly ids). Some assembly </w:t>
-      </w:r>
-      <w:proofErr w:type="gramStart"/>
-      <w:r>
-        <w:rPr>
-          <w:rFonts w:ascii="Calibri" w:hAnsi="Calibri" w:cs="Times"/>
-        </w:rPr>
-        <w:t>gb</w:t>
-      </w:r>
-      <w:proofErr w:type="gramEnd"/>
-      <w:r>
-        <w:rPr>
-          <w:rFonts w:ascii="Calibri" w:hAnsi="Calibri" w:cs="Times"/>
-        </w:rPr>
-        <w:t xml:space="preserve"> files were split into smaller files, harboring only a potential pks cluster (26575 assembly files total). Antismash 4 with the minimal functionalities was run and total run time was 95h. </w:t>
+        <w:t xml:space="preserve">STEP3. Run Antismash on all 100174 genbank files (89k genbank ids and 21k assembly ids). Some assembly gb files were split into smaller files, harboring only a potential pks cluster (26575 assembly files total). Antismash 4 with the minimal functionalities was run and total run time was 95h. </w:t>
       </w:r>
     </w:p>
     <w:p>
@@ -3298,7 +2979,19 @@
         <w:rPr>
           <w:rFonts w:ascii="Calibri" w:hAnsi="Calibri" w:cs="Times"/>
         </w:rPr>
-        <w:t>STEP5. Make blast database from all KS cluster genes.</w:t>
+        <w:t>STEP</w:t>
+      </w:r>
+      <w:r>
+        <w:rPr>
+          <w:rFonts w:ascii="Calibri" w:hAnsi="Calibri" w:cs="Times"/>
+        </w:rPr>
+        <w:t xml:space="preserve">5. Make blast database from all </w:t>
+      </w:r>
+      <w:r>
+        <w:rPr>
+          <w:rFonts w:ascii="Calibri" w:hAnsi="Calibri" w:cs="Times"/>
+        </w:rPr>
+        <w:t>cluster genes.</w:t>
       </w:r>
     </w:p>
     <w:p>
@@ -3509,214 +3202,417 @@
           <w:rFonts w:ascii="Calibri" w:hAnsi="Calibri" w:cs="Helvetica"/>
           <w:bCs/>
         </w:rPr>
-        <w:t xml:space="preserve">Require both KS+ target &lt;10kb apart. </w:t>
-      </w:r>
-      <w:proofErr w:type="gramStart"/>
+        <w:t>Require both KS+ target &lt;10kb apart. Extract KS and target sequences.</w:t>
+      </w:r>
+    </w:p>
+    <w:p>
+      <w:pPr>
+        <w:widowControl w:val="0"/>
+        <w:autoSpaceDE w:val="0"/>
+        <w:autoSpaceDN w:val="0"/>
+        <w:adjustRightInd w:val="0"/>
+        <w:rPr>
+          <w:rFonts w:ascii="Calibri" w:hAnsi="Calibri" w:cs="Times"/>
+        </w:rPr>
+      </w:pPr>
       <w:r>
         <w:rPr>
           <w:rFonts w:ascii="Calibri" w:hAnsi="Calibri" w:cs="Helvetica"/>
           <w:bCs/>
         </w:rPr>
-        <w:t>Extract KS and target sequences.</w:t>
-      </w:r>
-      <w:proofErr w:type="gramEnd"/>
-    </w:p>
-    <w:p>
-      <w:pPr>
-        <w:widowControl w:val="0"/>
-        <w:autoSpaceDE w:val="0"/>
-        <w:autoSpaceDN w:val="0"/>
-        <w:adjustRightInd w:val="0"/>
-        <w:rPr>
-          <w:rFonts w:ascii="Calibri" w:hAnsi="Calibri" w:cs="Times"/>
-        </w:rPr>
-      </w:pPr>
-      <w:r>
+        <w:t>252 hits. This is a discovery rate of 252/</w:t>
+      </w:r>
+      <w:r>
+        <w:rPr>
+          <w:rFonts w:ascii="Calibri" w:hAnsi="Calibri" w:cs="Times"/>
+        </w:rPr>
+        <w:t>29987= 0.84%, which is in a good agreement from the discovery rate from known clusters in Mibg (0.44%). The higher rate might indicate that the pks class of natural product is rich in exmaples of self-resistant target genes colocalized with the biosynthetic genes.</w:t>
+      </w:r>
+    </w:p>
+    <w:p>
+      <w:pPr>
+        <w:widowControl w:val="0"/>
+        <w:autoSpaceDE w:val="0"/>
+        <w:autoSpaceDN w:val="0"/>
+        <w:adjustRightInd w:val="0"/>
+        <w:rPr>
+          <w:rFonts w:ascii="Calibri" w:hAnsi="Calibri" w:cs="Times"/>
+        </w:rPr>
+      </w:pPr>
+    </w:p>
+    <w:p>
+      <w:pPr>
+        <w:widowControl w:val="0"/>
+        <w:autoSpaceDE w:val="0"/>
+        <w:autoSpaceDN w:val="0"/>
+        <w:adjustRightInd w:val="0"/>
+        <w:rPr>
+          <w:rFonts w:ascii="Calibri" w:hAnsi="Calibri" w:cs="Times"/>
+          <w:b/>
+        </w:rPr>
+      </w:pPr>
+      <w:r>
+        <w:rPr>
+          <w:rFonts w:ascii="Calibri" w:hAnsi="Calibri" w:cs="Times"/>
+          <w:b/>
+        </w:rPr>
+        <w:t>STEP II. Phylogeny</w:t>
+      </w:r>
+    </w:p>
+    <w:p>
+      <w:pPr>
+        <w:widowControl w:val="0"/>
+        <w:autoSpaceDE w:val="0"/>
+        <w:autoSpaceDN w:val="0"/>
+        <w:adjustRightInd w:val="0"/>
+        <w:rPr>
+          <w:rFonts w:ascii="Calibri" w:hAnsi="Calibri" w:cs="Menlo Regular"/>
+          <w:color w:val="000000"/>
+        </w:rPr>
+      </w:pPr>
+      <w:r>
+        <w:rPr>
+          <w:rFonts w:ascii="Calibri" w:hAnsi="Calibri" w:cs="Menlo Regular"/>
+          <w:color w:val="000000"/>
+        </w:rPr>
+        <w:t>Step 9.  Remove redundant KS sequences (&gt;90% identical)</w:t>
+      </w:r>
+    </w:p>
+    <w:p>
+      <w:pPr>
+        <w:widowControl w:val="0"/>
+        <w:autoSpaceDE w:val="0"/>
+        <w:autoSpaceDN w:val="0"/>
+        <w:adjustRightInd w:val="0"/>
+        <w:rPr>
+          <w:rFonts w:ascii="Calibri" w:hAnsi="Calibri" w:cs="Menlo Regular"/>
+          <w:color w:val="000000"/>
+        </w:rPr>
+      </w:pPr>
+      <w:r>
+        <w:rPr>
+          <w:rFonts w:ascii="Calibri" w:hAnsi="Calibri" w:cs="Menlo Regular"/>
+          <w:color w:val="000000"/>
+        </w:rPr>
+        <w:t>Step 10. Build a MSA with mafft</w:t>
+      </w:r>
+    </w:p>
+    <w:p>
+      <w:pPr>
+        <w:widowControl w:val="0"/>
+        <w:autoSpaceDE w:val="0"/>
+        <w:autoSpaceDN w:val="0"/>
+        <w:adjustRightInd w:val="0"/>
+        <w:rPr>
+          <w:rFonts w:ascii="Calibri" w:hAnsi="Calibri" w:cs="Menlo Regular"/>
+          <w:color w:val="000000"/>
+        </w:rPr>
+      </w:pPr>
+      <w:r>
+        <w:rPr>
+          <w:rFonts w:ascii="Calibri" w:hAnsi="Calibri" w:cs="Menlo Regular"/>
+          <w:color w:val="000000"/>
+        </w:rPr>
+        <w:t>Step 11. Build a phylogenetic tree with FastTree</w:t>
+      </w:r>
+    </w:p>
+    <w:p>
+      <w:pPr>
+        <w:widowControl w:val="0"/>
+        <w:autoSpaceDE w:val="0"/>
+        <w:autoSpaceDN w:val="0"/>
+        <w:adjustRightInd w:val="0"/>
+        <w:rPr>
+          <w:rFonts w:ascii="Calibri" w:hAnsi="Calibri" w:cs="Menlo Regular"/>
+          <w:color w:val="000000"/>
+        </w:rPr>
+      </w:pPr>
+      <w:r>
+        <w:rPr>
+          <w:rFonts w:ascii="Calibri" w:hAnsi="Calibri" w:cs="Menlo Regular"/>
+          <w:color w:val="000000"/>
+        </w:rPr>
+        <w:t>Step 12. Visualize tree using APE package in R, color tree by targets</w:t>
+      </w:r>
+    </w:p>
+    <w:p>
+      <w:pPr>
+        <w:widowControl w:val="0"/>
+        <w:autoSpaceDE w:val="0"/>
+        <w:autoSpaceDN w:val="0"/>
+        <w:adjustRightInd w:val="0"/>
+        <w:rPr>
+          <w:rFonts w:ascii="Calibri" w:hAnsi="Calibri" w:cs="Menlo Regular"/>
+          <w:b/>
+          <w:color w:val="000000"/>
+        </w:rPr>
+      </w:pPr>
+    </w:p>
+    <w:p>
+      <w:pPr>
+        <w:widowControl w:val="0"/>
+        <w:autoSpaceDE w:val="0"/>
+        <w:autoSpaceDN w:val="0"/>
+        <w:adjustRightInd w:val="0"/>
+        <w:rPr>
+          <w:rFonts w:ascii="Calibri" w:hAnsi="Calibri" w:cs="Menlo Regular"/>
+          <w:b/>
+          <w:color w:val="000000"/>
+        </w:rPr>
+      </w:pPr>
+      <w:r>
+        <w:rPr>
+          <w:rFonts w:ascii="Calibri" w:hAnsi="Calibri" w:cs="Menlo Regular"/>
+          <w:b/>
+          <w:color w:val="000000"/>
+        </w:rPr>
+        <w:t>STEP III. Housekeeping copy</w:t>
+      </w:r>
+    </w:p>
+    <w:p>
+      <w:pPr>
+        <w:widowControl w:val="0"/>
+        <w:autoSpaceDE w:val="0"/>
+        <w:autoSpaceDN w:val="0"/>
+        <w:adjustRightInd w:val="0"/>
+        <w:rPr>
+          <w:rFonts w:ascii="Calibri" w:hAnsi="Calibri" w:cs="Menlo Regular"/>
+          <w:b/>
+          <w:color w:val="000000"/>
+        </w:rPr>
+      </w:pPr>
+    </w:p>
+    <w:p>
+      <w:pPr>
+        <w:widowControl w:val="0"/>
+        <w:autoSpaceDE w:val="0"/>
+        <w:autoSpaceDN w:val="0"/>
+        <w:adjustRightInd w:val="0"/>
+        <w:rPr>
+          <w:rFonts w:ascii="Calibri" w:hAnsi="Calibri" w:cs="Menlo Regular"/>
+          <w:b/>
+          <w:color w:val="000000"/>
+        </w:rPr>
+      </w:pPr>
+      <w:r>
+        <w:rPr>
+          <w:rFonts w:ascii="Calibri" w:hAnsi="Calibri" w:cs="Menlo Regular"/>
+          <w:b/>
+          <w:color w:val="000000"/>
+        </w:rPr>
+        <w:t>STEP IV. Coevolution</w:t>
+      </w:r>
+    </w:p>
+    <w:p>
+      <w:pPr>
+        <w:widowControl w:val="0"/>
+        <w:autoSpaceDE w:val="0"/>
+        <w:autoSpaceDN w:val="0"/>
+        <w:adjustRightInd w:val="0"/>
         <w:rPr>
           <w:rFonts w:ascii="Calibri" w:hAnsi="Calibri" w:cs="Helvetica"/>
           <w:bCs/>
         </w:rPr>
-        <w:t>252 hits. This is a discovery rate of 252/</w:t>
-      </w:r>
-      <w:r>
-        <w:rPr>
-          <w:rFonts w:ascii="Calibri" w:hAnsi="Calibri" w:cs="Times"/>
-        </w:rPr>
-        <w:t>29987= 0.84%, which is in a good agreement from the discovery rate from known clusters in Mibg (0.44%). The higher rate might indicate that the pks class of natural product is rich in exmaples of self-resistant target genes colocalized with the biosynthetic genes.</w:t>
-      </w:r>
-    </w:p>
-    <w:p>
-      <w:pPr>
-        <w:widowControl w:val="0"/>
-        <w:autoSpaceDE w:val="0"/>
-        <w:autoSpaceDN w:val="0"/>
-        <w:adjustRightInd w:val="0"/>
-        <w:rPr>
-          <w:rFonts w:ascii="Calibri" w:hAnsi="Calibri" w:cs="Times"/>
-        </w:rPr>
-      </w:pPr>
-    </w:p>
-    <w:p>
-      <w:pPr>
-        <w:widowControl w:val="0"/>
-        <w:autoSpaceDE w:val="0"/>
-        <w:autoSpaceDN w:val="0"/>
-        <w:adjustRightInd w:val="0"/>
-        <w:rPr>
-          <w:rFonts w:ascii="Calibri" w:hAnsi="Calibri" w:cs="Times"/>
-          <w:b/>
-        </w:rPr>
-      </w:pPr>
-      <w:r>
-        <w:rPr>
-          <w:rFonts w:ascii="Calibri" w:hAnsi="Calibri" w:cs="Times"/>
-          <w:b/>
-        </w:rPr>
-        <w:t>STEP II. Phylogeny</w:t>
-      </w:r>
-    </w:p>
-    <w:p>
-      <w:pPr>
-        <w:widowControl w:val="0"/>
-        <w:autoSpaceDE w:val="0"/>
-        <w:autoSpaceDN w:val="0"/>
-        <w:adjustRightInd w:val="0"/>
+      </w:pPr>
+      <w:r>
+        <w:rPr>
+          <w:rFonts w:ascii="Calibri" w:hAnsi="Calibri" w:cs="Helvetica"/>
+          <w:bCs/>
+        </w:rPr>
+        <w:t>Coevolution of positive set : Add all putative targets (target co-localized with cluster, compound known to inhibit target homolog)</w:t>
+      </w:r>
+    </w:p>
+    <w:p>
+      <w:pPr>
+        <w:widowControl w:val="0"/>
+        <w:autoSpaceDE w:val="0"/>
+        <w:autoSpaceDN w:val="0"/>
+        <w:adjustRightInd w:val="0"/>
+        <w:rPr>
+          <w:rFonts w:ascii="Calibri" w:hAnsi="Calibri" w:cs="Menlo Regular"/>
+          <w:b/>
+          <w:color w:val="000000"/>
+        </w:rPr>
+      </w:pPr>
+    </w:p>
+    <w:p>
+      <w:pPr>
+        <w:widowControl w:val="0"/>
+        <w:autoSpaceDE w:val="0"/>
+        <w:autoSpaceDN w:val="0"/>
+        <w:adjustRightInd w:val="0"/>
+        <w:rPr>
+          <w:rFonts w:ascii="Calibri" w:hAnsi="Calibri" w:cs="Helvetica"/>
+          <w:bCs/>
+        </w:rPr>
+      </w:pPr>
+      <w:r>
+        <w:rPr>
+          <w:rFonts w:ascii="Calibri" w:hAnsi="Calibri" w:cs="Helvetica"/>
+          <w:bCs/>
+        </w:rPr>
+        <w:t>1. Make blast database from KS and target sequences</w:t>
+      </w:r>
+    </w:p>
+    <w:p>
+      <w:pPr>
+        <w:widowControl w:val="0"/>
+        <w:autoSpaceDE w:val="0"/>
+        <w:autoSpaceDN w:val="0"/>
+        <w:adjustRightInd w:val="0"/>
+        <w:rPr>
+          <w:rFonts w:ascii="Calibri" w:hAnsi="Calibri" w:cs="Helvetica"/>
+          <w:bCs/>
+        </w:rPr>
+      </w:pPr>
+      <w:r>
+        <w:rPr>
+          <w:rFonts w:ascii="Calibri" w:hAnsi="Calibri" w:cs="Helvetica"/>
+          <w:bCs/>
+        </w:rPr>
+        <w:t xml:space="preserve">      makeblastdb -in KS.12.10kb.fasta -dbtype prot -out KS.12.10kb</w:t>
+      </w:r>
+    </w:p>
+    <w:p>
+      <w:pPr>
+        <w:widowControl w:val="0"/>
+        <w:autoSpaceDE w:val="0"/>
+        <w:autoSpaceDN w:val="0"/>
+        <w:adjustRightInd w:val="0"/>
+        <w:rPr>
+          <w:rFonts w:ascii="Calibri" w:hAnsi="Calibri" w:cs="Helvetica"/>
+          <w:bCs/>
+        </w:rPr>
+      </w:pPr>
+      <w:r>
+        <w:rPr>
+          <w:rFonts w:ascii="Calibri" w:hAnsi="Calibri" w:cs="Helvetica"/>
+          <w:bCs/>
+        </w:rPr>
+        <w:t xml:space="preserve">      makeblastdb -in targets.12.10kb.fasta -dbtype prot -out targets.12.10kb</w:t>
+      </w:r>
+    </w:p>
+    <w:p>
+      <w:pPr>
+        <w:widowControl w:val="0"/>
+        <w:autoSpaceDE w:val="0"/>
+        <w:autoSpaceDN w:val="0"/>
+        <w:adjustRightInd w:val="0"/>
+        <w:rPr>
+          <w:rFonts w:ascii="Calibri" w:hAnsi="Calibri" w:cs="Helvetica"/>
+          <w:bCs/>
+        </w:rPr>
+      </w:pPr>
+    </w:p>
+    <w:p>
+      <w:pPr>
+        <w:widowControl w:val="0"/>
+        <w:autoSpaceDE w:val="0"/>
+        <w:autoSpaceDN w:val="0"/>
+        <w:adjustRightInd w:val="0"/>
+        <w:rPr>
+          <w:rFonts w:ascii="Calibri" w:hAnsi="Calibri" w:cs="Helvetica"/>
+          <w:bCs/>
+        </w:rPr>
+      </w:pPr>
+      <w:r>
+        <w:rPr>
+          <w:rFonts w:ascii="Calibri" w:hAnsi="Calibri" w:cs="Helvetica"/>
+          <w:bCs/>
+        </w:rPr>
+        <w:t>2. Pairwise blast of all KSs and pairwise blast of all targets</w:t>
+      </w:r>
+    </w:p>
+    <w:p>
+      <w:pPr>
+        <w:widowControl w:val="0"/>
+        <w:autoSpaceDE w:val="0"/>
+        <w:autoSpaceDN w:val="0"/>
+        <w:adjustRightInd w:val="0"/>
+        <w:rPr>
+          <w:rFonts w:ascii="Calibri" w:hAnsi="Calibri" w:cs="Helvetica"/>
+          <w:bCs/>
+        </w:rPr>
+      </w:pPr>
+      <w:r>
+        <w:rPr>
+          <w:rFonts w:ascii="Calibri" w:hAnsi="Calibri" w:cs="Helvetica"/>
+          <w:bCs/>
+        </w:rPr>
+        <w:t xml:space="preserve">      blastp -db blastdb/KS.12.10kb -query KS.12.10kb.fasta -outfmt "6 qseqid sseqid sstart send nident qlen slen evalue" -evalue 1 -out KS.12.10kb.out</w:t>
+      </w:r>
+    </w:p>
+    <w:p>
+      <w:pPr>
+        <w:widowControl w:val="0"/>
+        <w:autoSpaceDE w:val="0"/>
+        <w:autoSpaceDN w:val="0"/>
+        <w:adjustRightInd w:val="0"/>
+        <w:rPr>
+          <w:rFonts w:ascii="Calibri" w:hAnsi="Calibri" w:cs="Helvetica"/>
+          <w:bCs/>
+        </w:rPr>
+      </w:pPr>
+      <w:r>
+        <w:rPr>
+          <w:rFonts w:ascii="Calibri" w:hAnsi="Calibri" w:cs="Helvetica"/>
+          <w:bCs/>
+        </w:rPr>
+        <w:t xml:space="preserve">      blastp -db blastdb/targets.12.10kb -query targets.12.10kb.fasta -outfmt "6 qseqid sseqid sstart send nident qlen slen evalue" -evalue 1 -out targets.12.10kb.out</w:t>
+      </w:r>
+    </w:p>
+    <w:p>
+      <w:pPr>
+        <w:widowControl w:val="0"/>
+        <w:autoSpaceDE w:val="0"/>
+        <w:autoSpaceDN w:val="0"/>
+        <w:adjustRightInd w:val="0"/>
+        <w:rPr>
+          <w:rFonts w:ascii="Calibri" w:hAnsi="Calibri" w:cs="Helvetica"/>
+          <w:bCs/>
+        </w:rPr>
+      </w:pPr>
+      <w:r>
+        <w:rPr>
+          <w:rFonts w:ascii="Calibri" w:hAnsi="Calibri" w:cs="Helvetica"/>
+          <w:bCs/>
+        </w:rPr>
+        <w:t>3. Parse blast hits and output a file with KS and corresponding target pairwise identities</w:t>
+      </w:r>
+    </w:p>
+    <w:p>
+      <w:pPr>
+        <w:widowControl w:val="0"/>
+        <w:autoSpaceDE w:val="0"/>
+        <w:autoSpaceDN w:val="0"/>
+        <w:adjustRightInd w:val="0"/>
+        <w:rPr>
+          <w:rFonts w:ascii="Calibri" w:hAnsi="Calibri" w:cs="Helvetica"/>
+          <w:bCs/>
+        </w:rPr>
+      </w:pPr>
+      <w:r>
         <w:rPr>
           <w:rFonts w:ascii="Calibri" w:hAnsi="Calibri" w:cs="Menlo Regular"/>
           <w:color w:val="000000"/>
         </w:rPr>
-      </w:pPr>
+        <w:t>AM889285-KV411304</w:t>
+      </w:r>
       <w:r>
         <w:rPr>
           <w:rFonts w:ascii="Calibri" w:hAnsi="Calibri" w:cs="Menlo Regular"/>
           <w:color w:val="000000"/>
         </w:rPr>
-        <w:t>Step 9.  Remove redundant KS sequences (&gt;90% identical)</w:t>
-      </w:r>
-    </w:p>
-    <w:p>
-      <w:pPr>
-        <w:widowControl w:val="0"/>
-        <w:autoSpaceDE w:val="0"/>
-        <w:autoSpaceDN w:val="0"/>
-        <w:adjustRightInd w:val="0"/>
+        <w:tab/>
+        <w:t>0.40</w:t>
+      </w:r>
+      <w:r>
         <w:rPr>
           <w:rFonts w:ascii="Calibri" w:hAnsi="Calibri" w:cs="Menlo Regular"/>
           <w:color w:val="000000"/>
         </w:rPr>
-      </w:pPr>
-      <w:r>
-        <w:rPr>
-          <w:rFonts w:ascii="Calibri" w:hAnsi="Calibri" w:cs="Menlo Regular"/>
-          <w:color w:val="000000"/>
-        </w:rPr>
-        <w:t>Step 10. Build a MSA with mafft</w:t>
-      </w:r>
-    </w:p>
-    <w:p>
-      <w:pPr>
-        <w:widowControl w:val="0"/>
-        <w:autoSpaceDE w:val="0"/>
-        <w:autoSpaceDN w:val="0"/>
-        <w:adjustRightInd w:val="0"/>
-        <w:rPr>
-          <w:rFonts w:ascii="Calibri" w:hAnsi="Calibri" w:cs="Menlo Regular"/>
-          <w:color w:val="000000"/>
-        </w:rPr>
-      </w:pPr>
-      <w:r>
-        <w:rPr>
-          <w:rFonts w:ascii="Calibri" w:hAnsi="Calibri" w:cs="Menlo Regular"/>
-          <w:color w:val="000000"/>
-        </w:rPr>
-        <w:t>Step 11. Build a phylogenetic tree with FastTree</w:t>
-      </w:r>
-    </w:p>
-    <w:p>
-      <w:pPr>
-        <w:widowControl w:val="0"/>
-        <w:autoSpaceDE w:val="0"/>
-        <w:autoSpaceDN w:val="0"/>
-        <w:adjustRightInd w:val="0"/>
-        <w:rPr>
-          <w:rFonts w:ascii="Calibri" w:hAnsi="Calibri" w:cs="Menlo Regular"/>
-          <w:color w:val="000000"/>
-        </w:rPr>
-      </w:pPr>
-      <w:r>
-        <w:rPr>
-          <w:rFonts w:ascii="Calibri" w:hAnsi="Calibri" w:cs="Menlo Regular"/>
-          <w:color w:val="000000"/>
-        </w:rPr>
-        <w:t>Step 12. Visualize tree using APE package in R, color tree by targets</w:t>
-      </w:r>
-    </w:p>
-    <w:p>
-      <w:pPr>
-        <w:widowControl w:val="0"/>
-        <w:autoSpaceDE w:val="0"/>
-        <w:autoSpaceDN w:val="0"/>
-        <w:adjustRightInd w:val="0"/>
-        <w:rPr>
-          <w:rFonts w:ascii="Calibri" w:hAnsi="Calibri" w:cs="Menlo Regular"/>
-          <w:b/>
-          <w:color w:val="000000"/>
-        </w:rPr>
-      </w:pPr>
-    </w:p>
-    <w:p>
-      <w:pPr>
-        <w:widowControl w:val="0"/>
-        <w:autoSpaceDE w:val="0"/>
-        <w:autoSpaceDN w:val="0"/>
-        <w:adjustRightInd w:val="0"/>
-        <w:rPr>
-          <w:rFonts w:ascii="Calibri" w:hAnsi="Calibri" w:cs="Menlo Regular"/>
-          <w:b/>
-          <w:color w:val="000000"/>
-        </w:rPr>
-      </w:pPr>
-      <w:r>
-        <w:rPr>
-          <w:rFonts w:ascii="Calibri" w:hAnsi="Calibri" w:cs="Menlo Regular"/>
-          <w:b/>
-          <w:color w:val="000000"/>
-        </w:rPr>
-        <w:t>STEP III. Housekeeping copy</w:t>
-      </w:r>
-    </w:p>
-    <w:p>
-      <w:pPr>
-        <w:widowControl w:val="0"/>
-        <w:autoSpaceDE w:val="0"/>
-        <w:autoSpaceDN w:val="0"/>
-        <w:adjustRightInd w:val="0"/>
-        <w:rPr>
-          <w:rFonts w:ascii="Calibri" w:hAnsi="Calibri" w:cs="Menlo Regular"/>
-          <w:b/>
-          <w:color w:val="000000"/>
-        </w:rPr>
-      </w:pPr>
-    </w:p>
-    <w:p>
-      <w:pPr>
-        <w:widowControl w:val="0"/>
-        <w:autoSpaceDE w:val="0"/>
-        <w:autoSpaceDN w:val="0"/>
-        <w:adjustRightInd w:val="0"/>
-        <w:rPr>
-          <w:rFonts w:ascii="Calibri" w:hAnsi="Calibri" w:cs="Menlo Regular"/>
-          <w:b/>
-          <w:color w:val="000000"/>
-        </w:rPr>
-      </w:pPr>
-      <w:r>
-        <w:rPr>
-          <w:rFonts w:ascii="Calibri" w:hAnsi="Calibri" w:cs="Menlo Regular"/>
-          <w:b/>
-          <w:color w:val="000000"/>
-        </w:rPr>
-        <w:t>STEP IV. Coevolution</w:t>
+        <w:tab/>
+        <w:t>0.39</w:t>
       </w:r>
     </w:p>
     <w:p>
@@ -3735,324 +3631,7 @@
           <w:rFonts w:ascii="Calibri" w:hAnsi="Calibri" w:cs="Helvetica"/>
           <w:bCs/>
         </w:rPr>
-        <w:t xml:space="preserve">Coevolution of positive </w:t>
-      </w:r>
-      <w:proofErr w:type="gramStart"/>
-      <w:r>
-        <w:rPr>
-          <w:rFonts w:ascii="Calibri" w:hAnsi="Calibri" w:cs="Helvetica"/>
-          <w:bCs/>
-        </w:rPr>
-        <w:t>set :</w:t>
-      </w:r>
-      <w:proofErr w:type="gramEnd"/>
-      <w:r>
-        <w:rPr>
-          <w:rFonts w:ascii="Calibri" w:hAnsi="Calibri" w:cs="Helvetica"/>
-          <w:bCs/>
-        </w:rPr>
-        <w:t xml:space="preserve"> Add all putative targets (target co-localized with cluster, compound known to inhibit target homolog)</w:t>
-      </w:r>
-    </w:p>
-    <w:p>
-      <w:pPr>
-        <w:widowControl w:val="0"/>
-        <w:autoSpaceDE w:val="0"/>
-        <w:autoSpaceDN w:val="0"/>
-        <w:adjustRightInd w:val="0"/>
-        <w:rPr>
-          <w:rFonts w:ascii="Calibri" w:hAnsi="Calibri" w:cs="Menlo Regular"/>
-          <w:b/>
-          <w:color w:val="000000"/>
-        </w:rPr>
-      </w:pPr>
-    </w:p>
-    <w:p>
-      <w:pPr>
-        <w:widowControl w:val="0"/>
-        <w:autoSpaceDE w:val="0"/>
-        <w:autoSpaceDN w:val="0"/>
-        <w:adjustRightInd w:val="0"/>
-        <w:rPr>
-          <w:rFonts w:ascii="Calibri" w:hAnsi="Calibri" w:cs="Helvetica"/>
-          <w:bCs/>
-        </w:rPr>
-      </w:pPr>
-      <w:r>
-        <w:rPr>
-          <w:rFonts w:ascii="Calibri" w:hAnsi="Calibri" w:cs="Helvetica"/>
-          <w:bCs/>
-        </w:rPr>
-        <w:t>1. Make blast database from KS and target sequences</w:t>
-      </w:r>
-    </w:p>
-    <w:p>
-      <w:pPr>
-        <w:widowControl w:val="0"/>
-        <w:autoSpaceDE w:val="0"/>
-        <w:autoSpaceDN w:val="0"/>
-        <w:adjustRightInd w:val="0"/>
-        <w:rPr>
-          <w:rFonts w:ascii="Calibri" w:hAnsi="Calibri" w:cs="Helvetica"/>
-          <w:bCs/>
-        </w:rPr>
-      </w:pPr>
-      <w:r>
-        <w:rPr>
-          <w:rFonts w:ascii="Calibri" w:hAnsi="Calibri" w:cs="Helvetica"/>
-          <w:bCs/>
-        </w:rPr>
-        <w:t xml:space="preserve">      </w:t>
-      </w:r>
-      <w:proofErr w:type="gramStart"/>
-      <w:r>
-        <w:rPr>
-          <w:rFonts w:ascii="Calibri" w:hAnsi="Calibri" w:cs="Helvetica"/>
-          <w:bCs/>
-        </w:rPr>
-        <w:t>makeblastdb</w:t>
-      </w:r>
-      <w:proofErr w:type="gramEnd"/>
-      <w:r>
-        <w:rPr>
-          <w:rFonts w:ascii="Calibri" w:hAnsi="Calibri" w:cs="Helvetica"/>
-          <w:bCs/>
-        </w:rPr>
-        <w:t xml:space="preserve"> -in KS.1</w:t>
-      </w:r>
-      <w:bookmarkStart w:id="0" w:name="_GoBack"/>
-      <w:bookmarkEnd w:id="0"/>
-      <w:r>
-        <w:rPr>
-          <w:rFonts w:ascii="Calibri" w:hAnsi="Calibri" w:cs="Helvetica"/>
-          <w:bCs/>
-        </w:rPr>
-        <w:t>2.10kb.fasta -dbtype prot -out KS.12.10kb</w:t>
-      </w:r>
-    </w:p>
-    <w:p>
-      <w:pPr>
-        <w:widowControl w:val="0"/>
-        <w:autoSpaceDE w:val="0"/>
-        <w:autoSpaceDN w:val="0"/>
-        <w:adjustRightInd w:val="0"/>
-        <w:rPr>
-          <w:rFonts w:ascii="Calibri" w:hAnsi="Calibri" w:cs="Helvetica"/>
-          <w:bCs/>
-        </w:rPr>
-      </w:pPr>
-      <w:r>
-        <w:rPr>
-          <w:rFonts w:ascii="Calibri" w:hAnsi="Calibri" w:cs="Helvetica"/>
-          <w:bCs/>
-        </w:rPr>
-        <w:t xml:space="preserve">      </w:t>
-      </w:r>
-      <w:proofErr w:type="gramStart"/>
-      <w:r>
-        <w:rPr>
-          <w:rFonts w:ascii="Calibri" w:hAnsi="Calibri" w:cs="Helvetica"/>
-          <w:bCs/>
-        </w:rPr>
-        <w:t>makeblastdb</w:t>
-      </w:r>
-      <w:proofErr w:type="gramEnd"/>
-      <w:r>
-        <w:rPr>
-          <w:rFonts w:ascii="Calibri" w:hAnsi="Calibri" w:cs="Helvetica"/>
-          <w:bCs/>
-        </w:rPr>
-        <w:t xml:space="preserve"> -in targets.12.10kb.fasta -dbtype prot -out targets.12.10kb</w:t>
-      </w:r>
-    </w:p>
-    <w:p>
-      <w:pPr>
-        <w:widowControl w:val="0"/>
-        <w:autoSpaceDE w:val="0"/>
-        <w:autoSpaceDN w:val="0"/>
-        <w:adjustRightInd w:val="0"/>
-        <w:rPr>
-          <w:rFonts w:ascii="Calibri" w:hAnsi="Calibri" w:cs="Helvetica"/>
-          <w:bCs/>
-        </w:rPr>
-      </w:pPr>
-    </w:p>
-    <w:p>
-      <w:pPr>
-        <w:widowControl w:val="0"/>
-        <w:autoSpaceDE w:val="0"/>
-        <w:autoSpaceDN w:val="0"/>
-        <w:adjustRightInd w:val="0"/>
-        <w:rPr>
-          <w:rFonts w:ascii="Calibri" w:hAnsi="Calibri" w:cs="Helvetica"/>
-          <w:bCs/>
-        </w:rPr>
-      </w:pPr>
-      <w:r>
-        <w:rPr>
-          <w:rFonts w:ascii="Calibri" w:hAnsi="Calibri" w:cs="Helvetica"/>
-          <w:bCs/>
-        </w:rPr>
-        <w:t>2. Pairwise blast of all KSs and pairwise blast of all targets</w:t>
-      </w:r>
-    </w:p>
-    <w:p>
-      <w:pPr>
-        <w:widowControl w:val="0"/>
-        <w:autoSpaceDE w:val="0"/>
-        <w:autoSpaceDN w:val="0"/>
-        <w:adjustRightInd w:val="0"/>
-        <w:rPr>
-          <w:rFonts w:ascii="Calibri" w:hAnsi="Calibri" w:cs="Helvetica"/>
-          <w:bCs/>
-        </w:rPr>
-      </w:pPr>
-      <w:r>
-        <w:rPr>
-          <w:rFonts w:ascii="Calibri" w:hAnsi="Calibri" w:cs="Helvetica"/>
-          <w:bCs/>
-        </w:rPr>
-        <w:t xml:space="preserve">      </w:t>
-      </w:r>
-      <w:proofErr w:type="gramStart"/>
-      <w:r>
-        <w:rPr>
-          <w:rFonts w:ascii="Calibri" w:hAnsi="Calibri" w:cs="Helvetica"/>
-          <w:bCs/>
-        </w:rPr>
-        <w:t>blastp</w:t>
-      </w:r>
-      <w:proofErr w:type="gramEnd"/>
-      <w:r>
-        <w:rPr>
-          <w:rFonts w:ascii="Calibri" w:hAnsi="Calibri" w:cs="Helvetica"/>
-          <w:bCs/>
-        </w:rPr>
-        <w:t xml:space="preserve"> -db blastdb/KS.12.10kb -query KS.12.10kb.fasta -outfmt "6 qseqid sseqid sstart send nident qlen slen evalue" -evalue 1 -out KS.12.10kb.out</w:t>
-      </w:r>
-    </w:p>
-    <w:p>
-      <w:pPr>
-        <w:widowControl w:val="0"/>
-        <w:autoSpaceDE w:val="0"/>
-        <w:autoSpaceDN w:val="0"/>
-        <w:adjustRightInd w:val="0"/>
-        <w:rPr>
-          <w:rFonts w:ascii="Calibri" w:hAnsi="Calibri" w:cs="Helvetica"/>
-          <w:bCs/>
-        </w:rPr>
-      </w:pPr>
-      <w:r>
-        <w:rPr>
-          <w:rFonts w:ascii="Calibri" w:hAnsi="Calibri" w:cs="Helvetica"/>
-          <w:bCs/>
-        </w:rPr>
-        <w:t xml:space="preserve">      </w:t>
-      </w:r>
-      <w:proofErr w:type="gramStart"/>
-      <w:r>
-        <w:rPr>
-          <w:rFonts w:ascii="Calibri" w:hAnsi="Calibri" w:cs="Helvetica"/>
-          <w:bCs/>
-        </w:rPr>
-        <w:t>blastp</w:t>
-      </w:r>
-      <w:proofErr w:type="gramEnd"/>
-      <w:r>
-        <w:rPr>
-          <w:rFonts w:ascii="Calibri" w:hAnsi="Calibri" w:cs="Helvetica"/>
-          <w:bCs/>
-        </w:rPr>
-        <w:t xml:space="preserve"> -db blastdb/targets.12.10kb -query targets.12.10kb.fasta -outfmt "6 qseqid sseqid sstart send nident qlen slen evalue" -evalue 1 -out targets.12.10kb.out</w:t>
-      </w:r>
-    </w:p>
-    <w:p>
-      <w:pPr>
-        <w:widowControl w:val="0"/>
-        <w:autoSpaceDE w:val="0"/>
-        <w:autoSpaceDN w:val="0"/>
-        <w:adjustRightInd w:val="0"/>
-        <w:rPr>
-          <w:rFonts w:ascii="Calibri" w:hAnsi="Calibri" w:cs="Helvetica"/>
-          <w:bCs/>
-        </w:rPr>
-      </w:pPr>
-      <w:r>
-        <w:rPr>
-          <w:rFonts w:ascii="Calibri" w:hAnsi="Calibri" w:cs="Helvetica"/>
-          <w:bCs/>
-        </w:rPr>
-        <w:t>3. Parse blast hits and output a file with KS and corresponding target pairwise identities</w:t>
-      </w:r>
-    </w:p>
-    <w:p>
-      <w:pPr>
-        <w:widowControl w:val="0"/>
-        <w:autoSpaceDE w:val="0"/>
-        <w:autoSpaceDN w:val="0"/>
-        <w:adjustRightInd w:val="0"/>
-        <w:rPr>
-          <w:rFonts w:ascii="Calibri" w:hAnsi="Calibri" w:cs="Helvetica"/>
-          <w:bCs/>
-        </w:rPr>
-      </w:pPr>
-      <w:r>
-        <w:rPr>
-          <w:rFonts w:ascii="Calibri" w:hAnsi="Calibri" w:cs="Menlo Regular"/>
-          <w:color w:val="000000"/>
-        </w:rPr>
-        <w:t>AM889285-KV411304</w:t>
-      </w:r>
-      <w:r>
-        <w:rPr>
-          <w:rFonts w:ascii="Calibri" w:hAnsi="Calibri" w:cs="Menlo Regular"/>
-          <w:color w:val="000000"/>
-        </w:rPr>
-        <w:tab/>
-        <w:t>0.40</w:t>
-      </w:r>
-      <w:r>
-        <w:rPr>
-          <w:rFonts w:ascii="Calibri" w:hAnsi="Calibri" w:cs="Menlo Regular"/>
-          <w:color w:val="000000"/>
-        </w:rPr>
-        <w:tab/>
-        <w:t>0.39</w:t>
-      </w:r>
-    </w:p>
-    <w:p>
-      <w:pPr>
-        <w:widowControl w:val="0"/>
-        <w:autoSpaceDE w:val="0"/>
-        <w:autoSpaceDN w:val="0"/>
-        <w:adjustRightInd w:val="0"/>
-        <w:rPr>
-          <w:rFonts w:ascii="Calibri" w:hAnsi="Calibri" w:cs="Helvetica"/>
-          <w:bCs/>
-        </w:rPr>
-      </w:pPr>
-      <w:r>
-        <w:rPr>
-          <w:rFonts w:ascii="Calibri" w:hAnsi="Calibri" w:cs="Helvetica"/>
-          <w:bCs/>
-        </w:rPr>
-        <w:t xml:space="preserve">     !!! Some low KS-KS seq identity because antismash couldn't recognize the domains, just the active sites. Or there was </w:t>
-      </w:r>
-      <w:proofErr w:type="gramStart"/>
-      <w:r>
-        <w:rPr>
-          <w:rFonts w:ascii="Calibri" w:hAnsi="Calibri" w:cs="Helvetica"/>
-          <w:bCs/>
-        </w:rPr>
-        <w:t>a CLF domain miss</w:t>
-      </w:r>
-      <w:proofErr w:type="gramEnd"/>
-      <w:r>
-        <w:rPr>
-          <w:rFonts w:ascii="Calibri" w:hAnsi="Calibri" w:cs="Helvetica"/>
-          <w:bCs/>
-        </w:rPr>
-        <w:t xml:space="preserve"> annotated as KS domain. Other reasons?</w:t>
+        <w:t xml:space="preserve">     !!! Some low KS-KS seq identity because antismash couldn't recognize the domains, just the active sites. Or there was a CLF domain miss annotated as KS domain. Other reasons?</w:t>
       </w:r>
     </w:p>
     <w:p>

</xml_diff>

<commit_message>
Manuscript update and tree with KS.92.10kb.562sequences
</commit_message>
<xml_diff>
--- a/Manuscript/manuscript.docx
+++ b/Manuscript/manuscript.docx
@@ -18,293 +18,291 @@
           <w:rFonts w:ascii="Calibri" w:hAnsi="Calibri" w:cs="Times"/>
           <w:b/>
         </w:rPr>
-        <w:t xml:space="preserve">Targets which are rare </w:t>
-      </w:r>
-    </w:p>
-    <w:p>
-      <w:pPr>
-        <w:widowControl w:val="0"/>
-        <w:autoSpaceDE w:val="0"/>
-        <w:autoSpaceDN w:val="0"/>
-        <w:adjustRightInd w:val="0"/>
+        <w:t>Figures and Tables:</w:t>
+      </w:r>
+    </w:p>
+    <w:p>
+      <w:pPr>
+        <w:widowControl w:val="0"/>
+        <w:autoSpaceDE w:val="0"/>
+        <w:autoSpaceDN w:val="0"/>
+        <w:adjustRightInd w:val="0"/>
+        <w:rPr>
+          <w:rFonts w:ascii="Calibri" w:hAnsi="Calibri" w:cs="Times"/>
+        </w:rPr>
+      </w:pPr>
+      <w:r>
+        <w:rPr>
+          <w:rFonts w:ascii="Calibri" w:hAnsi="Calibri" w:cs="Times"/>
+        </w:rPr>
+        <w:t>Table 1. Positive set of clusters harboring a self-resistant target gene</w:t>
+      </w:r>
+    </w:p>
+    <w:p>
+      <w:pPr>
+        <w:widowControl w:val="0"/>
+        <w:autoSpaceDE w:val="0"/>
+        <w:autoSpaceDN w:val="0"/>
+        <w:adjustRightInd w:val="0"/>
+        <w:rPr>
+          <w:rFonts w:ascii="Calibri" w:hAnsi="Calibri" w:cs="Times"/>
+        </w:rPr>
+      </w:pPr>
+      <w:r>
+        <w:rPr>
+          <w:rFonts w:ascii="Calibri" w:hAnsi="Calibri" w:cs="Times"/>
+        </w:rPr>
+        <w:t>Figure 1. Pipeline (12 known targets)</w:t>
+      </w:r>
+    </w:p>
+    <w:p>
+      <w:pPr>
+        <w:widowControl w:val="0"/>
+        <w:autoSpaceDE w:val="0"/>
+        <w:autoSpaceDN w:val="0"/>
+        <w:adjustRightInd w:val="0"/>
+        <w:rPr>
+          <w:rFonts w:ascii="Calibri" w:hAnsi="Calibri" w:cs="Times"/>
+        </w:rPr>
+      </w:pPr>
+      <w:r>
+        <w:rPr>
+          <w:rFonts w:ascii="Calibri" w:hAnsi="Calibri" w:cs="Times"/>
+        </w:rPr>
+        <w:t xml:space="preserve">Table 2. Number of </w:t>
+      </w:r>
+      <w:proofErr w:type="spellStart"/>
+      <w:r>
+        <w:rPr>
+          <w:rFonts w:ascii="Calibri" w:hAnsi="Calibri" w:cs="Times"/>
+        </w:rPr>
+        <w:t>pks</w:t>
+      </w:r>
+      <w:proofErr w:type="spellEnd"/>
+      <w:r>
+        <w:rPr>
+          <w:rFonts w:ascii="Calibri" w:hAnsi="Calibri" w:cs="Times"/>
+        </w:rPr>
+        <w:t xml:space="preserve"> clusters harboring a p</w:t>
+      </w:r>
+      <w:r>
+        <w:rPr>
+          <w:rFonts w:ascii="Calibri" w:hAnsi="Calibri" w:cs="Times"/>
+        </w:rPr>
+        <w:t>utative self-resistant gene (out of the 12) and more</w:t>
+      </w:r>
+      <w:r>
+        <w:rPr>
+          <w:rFonts w:ascii="Calibri" w:hAnsi="Calibri" w:cs="Times"/>
+        </w:rPr>
+        <w:t xml:space="preserve"> than one copy per nucleotide record.</w:t>
+      </w:r>
+    </w:p>
+    <w:p>
+      <w:pPr>
+        <w:widowControl w:val="0"/>
+        <w:autoSpaceDE w:val="0"/>
+        <w:autoSpaceDN w:val="0"/>
+        <w:adjustRightInd w:val="0"/>
+        <w:rPr>
+          <w:rFonts w:ascii="Calibri" w:hAnsi="Calibri" w:cs="Times"/>
+        </w:rPr>
+      </w:pPr>
+    </w:p>
+    <w:p>
+      <w:pPr>
+        <w:widowControl w:val="0"/>
+        <w:autoSpaceDE w:val="0"/>
+        <w:autoSpaceDN w:val="0"/>
+        <w:adjustRightInd w:val="0"/>
+        <w:rPr>
+          <w:rFonts w:ascii="Calibri" w:hAnsi="Calibri" w:cs="Times"/>
+        </w:rPr>
+      </w:pPr>
+      <w:r>
+        <w:rPr>
+          <w:rFonts w:ascii="Calibri" w:hAnsi="Calibri" w:cs="Times"/>
+        </w:rPr>
+        <w:t>Figure 2. Phylogenetic tree of KS domains closest to a self-resistant gene (152 KSs), tree colored by target</w:t>
+      </w:r>
+      <w:r>
+        <w:rPr>
+          <w:rFonts w:ascii="Calibri" w:hAnsi="Calibri" w:cs="Times"/>
+        </w:rPr>
+        <w:t xml:space="preserve"> (</w:t>
+      </w:r>
+      <w:r>
+        <w:rPr>
+          <w:rFonts w:ascii="Calibri" w:hAnsi="Calibri" w:cs="Times"/>
+        </w:rPr>
+        <w:t>Print phylogenetic distance, i</w:t>
+      </w:r>
+      <w:r>
+        <w:rPr>
+          <w:rFonts w:ascii="Calibri" w:hAnsi="Calibri" w:cs="Times"/>
+        </w:rPr>
+        <w:t>f &gt; 30%, homologs?)</w:t>
+      </w:r>
+    </w:p>
+    <w:p>
+      <w:pPr>
+        <w:widowControl w:val="0"/>
+        <w:autoSpaceDE w:val="0"/>
+        <w:autoSpaceDN w:val="0"/>
+        <w:adjustRightInd w:val="0"/>
+        <w:rPr>
+          <w:rFonts w:ascii="Calibri" w:hAnsi="Calibri" w:cs="Times"/>
+        </w:rPr>
+      </w:pPr>
+    </w:p>
+    <w:p>
+      <w:pPr>
+        <w:widowControl w:val="0"/>
+        <w:autoSpaceDE w:val="0"/>
+        <w:autoSpaceDN w:val="0"/>
+        <w:adjustRightInd w:val="0"/>
+        <w:rPr>
+          <w:rFonts w:ascii="Calibri" w:hAnsi="Calibri" w:cs="Times"/>
+        </w:rPr>
+      </w:pPr>
+      <w:r>
+        <w:rPr>
+          <w:rFonts w:ascii="Calibri" w:hAnsi="Calibri" w:cs="Times"/>
+        </w:rPr>
+        <w:t>Figure 3. Coevolution of KS and target (12 targets, 5kb, 10kb, 50kb)</w:t>
+      </w:r>
+    </w:p>
+    <w:p>
+      <w:pPr>
+        <w:widowControl w:val="0"/>
+        <w:autoSpaceDE w:val="0"/>
+        <w:autoSpaceDN w:val="0"/>
+        <w:adjustRightInd w:val="0"/>
+        <w:rPr>
+          <w:rFonts w:ascii="Calibri" w:hAnsi="Calibri" w:cs="Times"/>
+        </w:rPr>
+      </w:pPr>
+    </w:p>
+    <w:p>
+      <w:pPr>
+        <w:widowControl w:val="0"/>
+        <w:autoSpaceDE w:val="0"/>
+        <w:autoSpaceDN w:val="0"/>
+        <w:adjustRightInd w:val="0"/>
+        <w:rPr>
+          <w:rFonts w:ascii="Calibri" w:hAnsi="Calibri" w:cs="Times"/>
+        </w:rPr>
+      </w:pPr>
+      <w:r>
+        <w:rPr>
+          <w:rFonts w:ascii="Calibri" w:hAnsi="Calibri" w:cs="Times"/>
+        </w:rPr>
+        <w:t xml:space="preserve">Table 3. </w:t>
+      </w:r>
+      <w:proofErr w:type="gramStart"/>
+      <w:r>
+        <w:rPr>
+          <w:rFonts w:ascii="Calibri" w:hAnsi="Calibri" w:cs="Times"/>
+        </w:rPr>
+        <w:t>10 (or 20) top</w:t>
+      </w:r>
+      <w:proofErr w:type="gramEnd"/>
+      <w:r>
+        <w:rPr>
+          <w:rFonts w:ascii="Calibri" w:hAnsi="Calibri" w:cs="Times"/>
+        </w:rPr>
+        <w:t xml:space="preserve"> ranked clusters harboring a putative known antibacterial target or putative novel antibacterial target </w:t>
+      </w:r>
+    </w:p>
+    <w:p>
+      <w:pPr>
+        <w:widowControl w:val="0"/>
+        <w:autoSpaceDE w:val="0"/>
+        <w:autoSpaceDN w:val="0"/>
+        <w:adjustRightInd w:val="0"/>
+        <w:rPr>
+          <w:rFonts w:ascii="Calibri" w:hAnsi="Calibri" w:cs="Times"/>
+        </w:rPr>
+      </w:pPr>
+    </w:p>
+    <w:p>
+      <w:pPr>
+        <w:widowControl w:val="0"/>
+        <w:autoSpaceDE w:val="0"/>
+        <w:autoSpaceDN w:val="0"/>
+        <w:adjustRightInd w:val="0"/>
+        <w:rPr>
+          <w:rFonts w:ascii="Calibri" w:hAnsi="Calibri" w:cs="Times"/>
+        </w:rPr>
+      </w:pPr>
+      <w:proofErr w:type="gramStart"/>
+      <w:r>
+        <w:rPr>
+          <w:rFonts w:ascii="Calibri" w:hAnsi="Calibri" w:cs="Times"/>
+        </w:rPr>
+        <w:t>Supplementary table 1.</w:t>
+      </w:r>
+      <w:proofErr w:type="gramEnd"/>
+      <w:r>
+        <w:rPr>
+          <w:rFonts w:ascii="Calibri" w:hAnsi="Calibri" w:cs="Times"/>
+        </w:rPr>
+        <w:t xml:space="preserve"> Catalog of 152 clusters harboring a potential self-resistant gene target</w:t>
+      </w:r>
+      <w:r>
+        <w:rPr>
+          <w:rFonts w:ascii="Calibri" w:hAnsi="Calibri" w:cs="Times"/>
+        </w:rPr>
+        <w:t xml:space="preserve"> (</w:t>
+      </w:r>
+      <w:r>
+        <w:rPr>
+          <w:rFonts w:ascii="Calibri" w:hAnsi="Calibri" w:cs="Times"/>
+        </w:rPr>
+        <w:t xml:space="preserve">Columns: cluster, cluster type, target, </w:t>
+      </w:r>
+      <w:r>
         <w:rPr>
           <w:rFonts w:ascii="Calibri" w:hAnsi="Calibri" w:cs="Times"/>
           <w:b/>
         </w:rPr>
-      </w:pPr>
-    </w:p>
-    <w:p>
-      <w:pPr>
-        <w:widowControl w:val="0"/>
-        <w:autoSpaceDE w:val="0"/>
-        <w:autoSpaceDN w:val="0"/>
-        <w:adjustRightInd w:val="0"/>
+        <w:t>distance</w:t>
+      </w:r>
+      <w:r>
+        <w:rPr>
+          <w:rFonts w:ascii="Calibri" w:hAnsi="Calibri" w:cs="Times"/>
+        </w:rPr>
+        <w:t xml:space="preserve">, </w:t>
+      </w:r>
+      <w:r>
         <w:rPr>
           <w:rFonts w:ascii="Calibri" w:hAnsi="Calibri" w:cs="Times"/>
           <w:b/>
         </w:rPr>
-      </w:pPr>
+        <w:t>phylogeny</w:t>
+      </w:r>
+      <w:proofErr w:type="gramStart"/>
       <w:r>
         <w:rPr>
           <w:rFonts w:ascii="Calibri" w:hAnsi="Calibri" w:cs="Times"/>
           <w:b/>
         </w:rPr>
-        <w:t>Figures and Tables:</w:t>
-      </w:r>
-    </w:p>
-    <w:p>
-      <w:pPr>
-        <w:widowControl w:val="0"/>
-        <w:autoSpaceDE w:val="0"/>
-        <w:autoSpaceDN w:val="0"/>
-        <w:adjustRightInd w:val="0"/>
-        <w:rPr>
-          <w:rFonts w:ascii="Calibri" w:hAnsi="Calibri" w:cs="Times"/>
-        </w:rPr>
-      </w:pPr>
-      <w:r>
-        <w:rPr>
-          <w:rFonts w:ascii="Calibri" w:hAnsi="Calibri" w:cs="Times"/>
-        </w:rPr>
-        <w:t>S?</w:t>
-      </w:r>
-      <w:r>
-        <w:rPr>
-          <w:rFonts w:ascii="Calibri" w:hAnsi="Calibri" w:cs="Times"/>
-        </w:rPr>
-        <w:t>Table 1. Positive set of clusters harboring a self-resistant target gene</w:t>
-      </w:r>
-    </w:p>
-    <w:p>
-      <w:pPr>
-        <w:widowControl w:val="0"/>
-        <w:autoSpaceDE w:val="0"/>
-        <w:autoSpaceDN w:val="0"/>
-        <w:adjustRightInd w:val="0"/>
-        <w:rPr>
-          <w:rFonts w:ascii="Calibri" w:hAnsi="Calibri" w:cs="Times"/>
-        </w:rPr>
-      </w:pPr>
-    </w:p>
-    <w:p>
-      <w:pPr>
-        <w:widowControl w:val="0"/>
-        <w:autoSpaceDE w:val="0"/>
-        <w:autoSpaceDN w:val="0"/>
-        <w:adjustRightInd w:val="0"/>
-        <w:rPr>
-          <w:rFonts w:ascii="Calibri" w:hAnsi="Calibri" w:cs="Times"/>
-        </w:rPr>
-      </w:pPr>
-      <w:r>
-        <w:rPr>
-          <w:rFonts w:ascii="Calibri" w:hAnsi="Calibri" w:cs="Times"/>
-        </w:rPr>
-        <w:t>Figure 1. Pipeline (12 known targets)</w:t>
-      </w:r>
-    </w:p>
-    <w:p>
-      <w:pPr>
-        <w:widowControl w:val="0"/>
-        <w:autoSpaceDE w:val="0"/>
-        <w:autoSpaceDN w:val="0"/>
-        <w:adjustRightInd w:val="0"/>
-        <w:rPr>
-          <w:rFonts w:ascii="Calibri" w:hAnsi="Calibri" w:cs="Times"/>
-        </w:rPr>
-      </w:pPr>
-    </w:p>
-    <w:p>
-      <w:pPr>
-        <w:widowControl w:val="0"/>
-        <w:autoSpaceDE w:val="0"/>
-        <w:autoSpaceDN w:val="0"/>
-        <w:adjustRightInd w:val="0"/>
-        <w:rPr>
-          <w:rFonts w:ascii="Calibri" w:hAnsi="Calibri" w:cs="Times"/>
-        </w:rPr>
-      </w:pPr>
-      <w:r>
-        <w:rPr>
-          <w:rFonts w:ascii="Calibri" w:hAnsi="Calibri" w:cs="Times"/>
-        </w:rPr>
-        <w:t>Table 2. Number of pks clusters harboring a putative self-resistant gene and more than one copy per nucleotide record.</w:t>
-      </w:r>
-    </w:p>
-    <w:p>
-      <w:pPr>
-        <w:widowControl w:val="0"/>
-        <w:autoSpaceDE w:val="0"/>
-        <w:autoSpaceDN w:val="0"/>
-        <w:adjustRightInd w:val="0"/>
-        <w:rPr>
-          <w:rFonts w:ascii="Calibri" w:hAnsi="Calibri" w:cs="Times"/>
-        </w:rPr>
-      </w:pPr>
-    </w:p>
-    <w:p>
-      <w:pPr>
-        <w:widowControl w:val="0"/>
-        <w:autoSpaceDE w:val="0"/>
-        <w:autoSpaceDN w:val="0"/>
-        <w:adjustRightInd w:val="0"/>
-        <w:rPr>
-          <w:rFonts w:ascii="Calibri" w:hAnsi="Calibri" w:cs="Times"/>
-        </w:rPr>
-      </w:pPr>
-      <w:r>
-        <w:rPr>
-          <w:rFonts w:ascii="Calibri" w:hAnsi="Calibri" w:cs="Times"/>
-        </w:rPr>
-        <w:t>Figure 2. Phylogenetic tree of KS domains closest to a self-resistant gene (152 KSs), tree colored by target</w:t>
-      </w:r>
-      <w:r>
-        <w:rPr>
-          <w:rFonts w:ascii="Calibri" w:hAnsi="Calibri" w:cs="Times"/>
-        </w:rPr>
-        <w:t xml:space="preserve"> (</w:t>
-      </w:r>
-      <w:r>
-        <w:rPr>
-          <w:rFonts w:ascii="Calibri" w:hAnsi="Calibri" w:cs="Times"/>
-        </w:rPr>
-        <w:t>Print phylogenetic distance, i</w:t>
-      </w:r>
-      <w:r>
-        <w:rPr>
-          <w:rFonts w:ascii="Calibri" w:hAnsi="Calibri" w:cs="Times"/>
-        </w:rPr>
-        <w:t>f &gt; 30%, homologs?)</w:t>
-      </w:r>
-    </w:p>
-    <w:p>
-      <w:pPr>
-        <w:widowControl w:val="0"/>
-        <w:autoSpaceDE w:val="0"/>
-        <w:autoSpaceDN w:val="0"/>
-        <w:adjustRightInd w:val="0"/>
-        <w:rPr>
-          <w:rFonts w:ascii="Calibri" w:hAnsi="Calibri" w:cs="Times"/>
-        </w:rPr>
-      </w:pPr>
-    </w:p>
-    <w:p>
-      <w:pPr>
-        <w:widowControl w:val="0"/>
-        <w:autoSpaceDE w:val="0"/>
-        <w:autoSpaceDN w:val="0"/>
-        <w:adjustRightInd w:val="0"/>
-        <w:rPr>
-          <w:rFonts w:ascii="Calibri" w:hAnsi="Calibri" w:cs="Times"/>
-        </w:rPr>
-      </w:pPr>
-      <w:r>
-        <w:rPr>
-          <w:rFonts w:ascii="Calibri" w:hAnsi="Calibri" w:cs="Times"/>
-        </w:rPr>
-        <w:t>Figure 3. Coevolution of KS and target (12 targets, 5kb, 10kb, 50kb)</w:t>
-      </w:r>
-    </w:p>
-    <w:p>
-      <w:pPr>
-        <w:widowControl w:val="0"/>
-        <w:autoSpaceDE w:val="0"/>
-        <w:autoSpaceDN w:val="0"/>
-        <w:adjustRightInd w:val="0"/>
-        <w:rPr>
-          <w:rFonts w:ascii="Calibri" w:hAnsi="Calibri" w:cs="Times"/>
-        </w:rPr>
-      </w:pPr>
-    </w:p>
-    <w:p>
-      <w:pPr>
-        <w:widowControl w:val="0"/>
-        <w:autoSpaceDE w:val="0"/>
-        <w:autoSpaceDN w:val="0"/>
-        <w:adjustRightInd w:val="0"/>
-        <w:rPr>
-          <w:rFonts w:ascii="Calibri" w:hAnsi="Calibri" w:cs="Times"/>
-        </w:rPr>
-      </w:pPr>
-      <w:r>
-        <w:rPr>
-          <w:rFonts w:ascii="Calibri" w:hAnsi="Calibri" w:cs="Times"/>
-        </w:rPr>
-        <w:t xml:space="preserve">Table 3. 10 (or 20) top ranked clusters harboring a putative known antibacterial target or putative novel antibacterial target </w:t>
-      </w:r>
-    </w:p>
-    <w:p>
-      <w:pPr>
-        <w:widowControl w:val="0"/>
-        <w:autoSpaceDE w:val="0"/>
-        <w:autoSpaceDN w:val="0"/>
-        <w:adjustRightInd w:val="0"/>
-        <w:rPr>
-          <w:rFonts w:ascii="Calibri" w:hAnsi="Calibri" w:cs="Times"/>
-        </w:rPr>
-      </w:pPr>
-    </w:p>
-    <w:p>
-      <w:pPr>
-        <w:widowControl w:val="0"/>
-        <w:autoSpaceDE w:val="0"/>
-        <w:autoSpaceDN w:val="0"/>
-        <w:adjustRightInd w:val="0"/>
-        <w:rPr>
-          <w:rFonts w:ascii="Calibri" w:hAnsi="Calibri" w:cs="Times"/>
-        </w:rPr>
-      </w:pPr>
-      <w:r>
-        <w:rPr>
-          <w:rFonts w:ascii="Calibri" w:hAnsi="Calibri" w:cs="Times"/>
-        </w:rPr>
-        <w:t>Supplementary table 1. Catalog of 152 clusters harboring a potential self-resistant gene target</w:t>
-      </w:r>
-      <w:r>
-        <w:rPr>
-          <w:rFonts w:ascii="Calibri" w:hAnsi="Calibri" w:cs="Times"/>
-        </w:rPr>
-        <w:t xml:space="preserve"> (</w:t>
-      </w:r>
-      <w:r>
-        <w:rPr>
-          <w:rFonts w:ascii="Calibri" w:hAnsi="Calibri" w:cs="Times"/>
-        </w:rPr>
-        <w:t xml:space="preserve">Columns: cluster, cluster type, target, </w:t>
+        <w:t>?</w:t>
       </w:r>
       <w:r>
         <w:rPr>
           <w:rFonts w:ascii="Calibri" w:hAnsi="Calibri" w:cs="Times"/>
           <w:b/>
         </w:rPr>
-        <w:t>distance</w:t>
-      </w:r>
-      <w:r>
-        <w:rPr>
-          <w:rFonts w:ascii="Calibri" w:hAnsi="Calibri" w:cs="Times"/>
-        </w:rPr>
-        <w:t xml:space="preserve">, </w:t>
-      </w:r>
+        <w:t>,</w:t>
+      </w:r>
+      <w:proofErr w:type="gramEnd"/>
       <w:r>
         <w:rPr>
           <w:rFonts w:ascii="Calibri" w:hAnsi="Calibri" w:cs="Times"/>
           <w:b/>
         </w:rPr>
-        <w:t>phylogeny</w:t>
-      </w:r>
-      <w:r>
-        <w:rPr>
-          <w:rFonts w:ascii="Calibri" w:hAnsi="Calibri" w:cs="Times"/>
-          <w:b/>
-        </w:rPr>
-        <w:t>?</w:t>
-      </w:r>
-      <w:r>
-        <w:rPr>
-          <w:rFonts w:ascii="Calibri" w:hAnsi="Calibri" w:cs="Times"/>
-          <w:b/>
-        </w:rPr>
-        <w:t>, housekeeping copy, coevolution score, ARTS score?</w:t>
+        <w:t xml:space="preserve"> housekeeping copy, coevolution score, ARTS score?</w:t>
       </w:r>
       <w:r>
         <w:rPr>
@@ -334,13 +332,19 @@
           <w:rFonts w:ascii="Calibri" w:hAnsi="Calibri" w:cs="Times"/>
         </w:rPr>
       </w:pPr>
-      <w:bookmarkStart w:id="0" w:name="_GoBack"/>
-      <w:bookmarkEnd w:id="0"/>
-      <w:r>
-        <w:rPr>
-          <w:rFonts w:ascii="Calibri" w:hAnsi="Calibri" w:cs="Times"/>
-        </w:rPr>
-        <w:t xml:space="preserve">Supplementary Figure 1. Phylogenetic trees of KS domains closest to a self-resistant gene </w:t>
+      <w:proofErr w:type="gramStart"/>
+      <w:r>
+        <w:rPr>
+          <w:rFonts w:ascii="Calibri" w:hAnsi="Calibri" w:cs="Times"/>
+        </w:rPr>
+        <w:t>Supplementary Figure 1.</w:t>
+      </w:r>
+      <w:proofErr w:type="gramEnd"/>
+      <w:r>
+        <w:rPr>
+          <w:rFonts w:ascii="Calibri" w:hAnsi="Calibri" w:cs="Times"/>
+        </w:rPr>
+        <w:t xml:space="preserve"> Phylogenetic trees of KS domains closest to a self-resistant gene </w:t>
       </w:r>
     </w:p>
     <w:p>
@@ -382,7 +386,21 @@
         <w:rPr>
           <w:rFonts w:ascii="Calibri" w:hAnsi="Calibri" w:cs="Times"/>
         </w:rPr>
-        <w:t>b) X KSs by  mining 92 potential targets, 10kb cutoff</w:t>
+        <w:t xml:space="preserve">b) X KSs </w:t>
+      </w:r>
+      <w:proofErr w:type="gramStart"/>
+      <w:r>
+        <w:rPr>
+          <w:rFonts w:ascii="Calibri" w:hAnsi="Calibri" w:cs="Times"/>
+        </w:rPr>
+        <w:t>by  mining</w:t>
+      </w:r>
+      <w:proofErr w:type="gramEnd"/>
+      <w:r>
+        <w:rPr>
+          <w:rFonts w:ascii="Calibri" w:hAnsi="Calibri" w:cs="Times"/>
+        </w:rPr>
+        <w:t xml:space="preserve"> 92 potential targets, 10kb cutoff</w:t>
       </w:r>
     </w:p>
     <w:p>
@@ -424,11 +442,19 @@
           <w:rFonts w:ascii="Calibri" w:hAnsi="Calibri" w:cs="Times"/>
         </w:rPr>
       </w:pPr>
-      <w:r>
-        <w:rPr>
-          <w:rFonts w:ascii="Calibri" w:hAnsi="Calibri" w:cs="Times"/>
-        </w:rPr>
-        <w:t>Supplementary figure 2. Coevolution of KS and target</w:t>
+      <w:proofErr w:type="gramStart"/>
+      <w:r>
+        <w:rPr>
+          <w:rFonts w:ascii="Calibri" w:hAnsi="Calibri" w:cs="Times"/>
+        </w:rPr>
+        <w:t>Supplementary figure 2.</w:t>
+      </w:r>
+      <w:proofErr w:type="gramEnd"/>
+      <w:r>
+        <w:rPr>
+          <w:rFonts w:ascii="Calibri" w:hAnsi="Calibri" w:cs="Times"/>
+        </w:rPr>
+        <w:t xml:space="preserve"> Coevolution of KS and target</w:t>
       </w:r>
     </w:p>
     <w:p>
@@ -496,6 +522,7 @@
           <w:rFonts w:ascii="Calibri" w:hAnsi="Calibri" w:cs="Times"/>
         </w:rPr>
       </w:pPr>
+      <w:proofErr w:type="gramStart"/>
       <w:r>
         <w:rPr>
           <w:rFonts w:ascii="Calibri" w:hAnsi="Calibri" w:cs="Times"/>
@@ -506,7 +533,14 @@
         <w:rPr>
           <w:rFonts w:ascii="Calibri" w:hAnsi="Calibri" w:cs="Times"/>
         </w:rPr>
-        <w:t>. Identifying</w:t>
+        <w:t>.</w:t>
+      </w:r>
+      <w:proofErr w:type="gramEnd"/>
+      <w:r>
+        <w:rPr>
+          <w:rFonts w:ascii="Calibri" w:hAnsi="Calibri" w:cs="Times"/>
+        </w:rPr>
+        <w:t xml:space="preserve"> Identifying</w:t>
       </w:r>
       <w:r>
         <w:rPr>
@@ -524,30 +558,45 @@
         <w:rPr>
           <w:rFonts w:ascii="Calibri" w:hAnsi="Calibri" w:cs="Times"/>
         </w:rPr>
-        <w:t>(target of molecule known, target copy in clusrter not tested if it is the resistant)</w:t>
-      </w:r>
-    </w:p>
-    <w:p>
-      <w:pPr>
-        <w:widowControl w:val="0"/>
-        <w:autoSpaceDE w:val="0"/>
-        <w:autoSpaceDN w:val="0"/>
-        <w:adjustRightInd w:val="0"/>
-        <w:rPr>
-          <w:rFonts w:ascii="Calibri" w:hAnsi="Calibri" w:cs="Times"/>
-        </w:rPr>
-      </w:pPr>
-    </w:p>
-    <w:p>
-      <w:pPr>
-        <w:widowControl w:val="0"/>
-        <w:autoSpaceDE w:val="0"/>
-        <w:autoSpaceDN w:val="0"/>
-        <w:adjustRightInd w:val="0"/>
-        <w:rPr>
-          <w:rFonts w:ascii="Calibri" w:hAnsi="Calibri" w:cs="Times"/>
-        </w:rPr>
-      </w:pPr>
+        <w:t xml:space="preserve">(target of molecule known, target copy in </w:t>
+      </w:r>
+      <w:proofErr w:type="spellStart"/>
+      <w:r>
+        <w:rPr>
+          <w:rFonts w:ascii="Calibri" w:hAnsi="Calibri" w:cs="Times"/>
+        </w:rPr>
+        <w:t>clusrter</w:t>
+      </w:r>
+      <w:proofErr w:type="spellEnd"/>
+      <w:r>
+        <w:rPr>
+          <w:rFonts w:ascii="Calibri" w:hAnsi="Calibri" w:cs="Times"/>
+        </w:rPr>
+        <w:t xml:space="preserve"> not tested if it is the resistant)</w:t>
+      </w:r>
+    </w:p>
+    <w:p>
+      <w:pPr>
+        <w:widowControl w:val="0"/>
+        <w:autoSpaceDE w:val="0"/>
+        <w:autoSpaceDN w:val="0"/>
+        <w:adjustRightInd w:val="0"/>
+        <w:rPr>
+          <w:rFonts w:ascii="Calibri" w:hAnsi="Calibri" w:cs="Times"/>
+        </w:rPr>
+      </w:pPr>
+    </w:p>
+    <w:p>
+      <w:pPr>
+        <w:widowControl w:val="0"/>
+        <w:autoSpaceDE w:val="0"/>
+        <w:autoSpaceDN w:val="0"/>
+        <w:adjustRightInd w:val="0"/>
+        <w:rPr>
+          <w:rFonts w:ascii="Calibri" w:hAnsi="Calibri" w:cs="Times"/>
+        </w:rPr>
+      </w:pPr>
+      <w:proofErr w:type="gramStart"/>
       <w:r>
         <w:rPr>
           <w:rFonts w:ascii="Calibri" w:hAnsi="Calibri" w:cs="Times"/>
@@ -558,7 +607,14 @@
         <w:rPr>
           <w:rFonts w:ascii="Calibri" w:hAnsi="Calibri" w:cs="Times"/>
         </w:rPr>
-        <w:t>. Catalog of 501 clusters harboring a potential self-resistant gene target (92 targets)</w:t>
+        <w:t>.</w:t>
+      </w:r>
+      <w:proofErr w:type="gramEnd"/>
+      <w:r>
+        <w:rPr>
+          <w:rFonts w:ascii="Calibri" w:hAnsi="Calibri" w:cs="Times"/>
+        </w:rPr>
+        <w:t xml:space="preserve"> Catalog of 501 clusters harboring a potential self-resistant gene target (92 targets)</w:t>
       </w:r>
     </w:p>
     <w:p>
@@ -583,6 +639,7 @@
           <w:rFonts w:ascii="Calibri" w:hAnsi="Calibri" w:cs="Times"/>
         </w:rPr>
       </w:pPr>
+      <w:proofErr w:type="gramStart"/>
       <w:r>
         <w:rPr>
           <w:rFonts w:ascii="Calibri" w:hAnsi="Calibri" w:cs="Times"/>
@@ -593,7 +650,14 @@
         <w:rPr>
           <w:rFonts w:ascii="Calibri" w:hAnsi="Calibri" w:cs="Times"/>
         </w:rPr>
-        <w:t>. Catalog of X clusters harboring a potential self-resistant gene target (600 E. coli essential genes)</w:t>
+        <w:t>.</w:t>
+      </w:r>
+      <w:proofErr w:type="gramEnd"/>
+      <w:r>
+        <w:rPr>
+          <w:rFonts w:ascii="Calibri" w:hAnsi="Calibri" w:cs="Times"/>
+        </w:rPr>
+        <w:t xml:space="preserve"> Catalog of X clusters harboring a potential self-resistant gene target (600 E. coli essential genes)</w:t>
       </w:r>
     </w:p>
     <w:p>
@@ -618,46 +682,69 @@
           <w:rFonts w:ascii="Calibri" w:hAnsi="Calibri" w:cs="Times"/>
         </w:rPr>
       </w:pPr>
-      <w:r>
-        <w:rPr>
-          <w:rFonts w:ascii="Calibri" w:hAnsi="Calibri" w:cs="Times"/>
-        </w:rPr>
-        <w:t>Supplementary file 1. Targets.12.fasta</w:t>
-      </w:r>
-    </w:p>
-    <w:p>
-      <w:pPr>
-        <w:widowControl w:val="0"/>
-        <w:autoSpaceDE w:val="0"/>
-        <w:autoSpaceDN w:val="0"/>
-        <w:adjustRightInd w:val="0"/>
-        <w:rPr>
-          <w:rFonts w:ascii="Calibri" w:hAnsi="Calibri" w:cs="Times"/>
-        </w:rPr>
-      </w:pPr>
-      <w:r>
-        <w:rPr>
-          <w:rFonts w:ascii="Calibri" w:hAnsi="Calibri" w:cs="Times"/>
-        </w:rPr>
-        <w:t>Supplementary file 2. Targets.92.fasta</w:t>
-      </w:r>
-    </w:p>
-    <w:p>
-      <w:pPr>
-        <w:widowControl w:val="0"/>
-        <w:autoSpaceDE w:val="0"/>
-        <w:autoSpaceDN w:val="0"/>
-        <w:adjustRightInd w:val="0"/>
-        <w:rPr>
-          <w:rFonts w:ascii="Calibri" w:hAnsi="Calibri" w:cs="Times"/>
-        </w:rPr>
-      </w:pPr>
-      <w:r>
-        <w:rPr>
-          <w:rFonts w:ascii="Calibri" w:hAnsi="Calibri" w:cs="Times"/>
-        </w:rPr>
-        <w:lastRenderedPageBreak/>
-        <w:t>Supplementary file 3. Targets.600.fasta</w:t>
+      <w:proofErr w:type="gramStart"/>
+      <w:r>
+        <w:rPr>
+          <w:rFonts w:ascii="Calibri" w:hAnsi="Calibri" w:cs="Times"/>
+        </w:rPr>
+        <w:t>Supplementary file 1.</w:t>
+      </w:r>
+      <w:proofErr w:type="gramEnd"/>
+      <w:r>
+        <w:rPr>
+          <w:rFonts w:ascii="Calibri" w:hAnsi="Calibri" w:cs="Times"/>
+        </w:rPr>
+        <w:t xml:space="preserve"> Targets.12.fasta</w:t>
+      </w:r>
+    </w:p>
+    <w:p>
+      <w:pPr>
+        <w:widowControl w:val="0"/>
+        <w:autoSpaceDE w:val="0"/>
+        <w:autoSpaceDN w:val="0"/>
+        <w:adjustRightInd w:val="0"/>
+        <w:rPr>
+          <w:rFonts w:ascii="Calibri" w:hAnsi="Calibri" w:cs="Times"/>
+        </w:rPr>
+      </w:pPr>
+      <w:proofErr w:type="gramStart"/>
+      <w:r>
+        <w:rPr>
+          <w:rFonts w:ascii="Calibri" w:hAnsi="Calibri" w:cs="Times"/>
+        </w:rPr>
+        <w:t>Supplementary file 2.</w:t>
+      </w:r>
+      <w:proofErr w:type="gramEnd"/>
+      <w:r>
+        <w:rPr>
+          <w:rFonts w:ascii="Calibri" w:hAnsi="Calibri" w:cs="Times"/>
+        </w:rPr>
+        <w:t xml:space="preserve"> Targets.92.fasta</w:t>
+      </w:r>
+    </w:p>
+    <w:p>
+      <w:pPr>
+        <w:widowControl w:val="0"/>
+        <w:autoSpaceDE w:val="0"/>
+        <w:autoSpaceDN w:val="0"/>
+        <w:adjustRightInd w:val="0"/>
+        <w:rPr>
+          <w:rFonts w:ascii="Calibri" w:hAnsi="Calibri" w:cs="Times"/>
+        </w:rPr>
+      </w:pPr>
+      <w:proofErr w:type="gramStart"/>
+      <w:r>
+        <w:rPr>
+          <w:rFonts w:ascii="Calibri" w:hAnsi="Calibri" w:cs="Times"/>
+        </w:rPr>
+        <w:t>Supplementary file 3.</w:t>
+      </w:r>
+      <w:proofErr w:type="gramEnd"/>
+      <w:r>
+        <w:rPr>
+          <w:rFonts w:ascii="Calibri" w:hAnsi="Calibri" w:cs="Times"/>
+        </w:rPr>
+        <w:t xml:space="preserve"> Targets.600.fasta</w:t>
       </w:r>
     </w:p>
     <w:p>
@@ -707,13 +794,76 @@
         <w:rPr>
           <w:rFonts w:ascii="Calibri" w:hAnsi="Calibri"/>
         </w:rPr>
-        <w:t xml:space="preserve">With the increase in antibacterial resistant pathogens and the decline in discovery of novel antibiotics, the need for accelerating their discovery is urgent. </w:t>
+        <w:t xml:space="preserve">With the increase in antibacterial resistant pathogens and the decline in </w:t>
+      </w:r>
+      <w:r>
+        <w:rPr>
+          <w:rFonts w:ascii="Calibri" w:hAnsi="Calibri"/>
+        </w:rPr>
+        <w:lastRenderedPageBreak/>
+        <w:t xml:space="preserve">discovery of novel antibiotics, the need for accelerating their discovery is urgent. </w:t>
       </w:r>
       <w:r>
         <w:rPr>
           <w:rFonts w:ascii="Calibri" w:hAnsi="Calibri" w:cs="Times New Roman"/>
         </w:rPr>
-        <w:t xml:space="preserve">More than two-thirds of the known antibiotics are natural products or natural-products-derived, as polyketides and non-ribosomal peptides being one of the most prolific classes. They are synthesized by large multimodular enzymes called polyketide synthases (PKSs) and nonribosomal peptide synthetases (NRPSs), respectively [1]. In microbial genomes, PKS and NRPS genes are often co-localized with all other genes required for the production of a given compound in a biosynthetic gene cluster. With the increasing ease of DNA sequencing, hundreds of novel PKS and NRPS gene clusters have been identified in recent years [2, 3]. </w:t>
+        <w:t xml:space="preserve">More than two-thirds of the known antibiotics are natural products or natural-products-derived, as polyketides and non-ribosomal peptides being one of the most prolific classes. </w:t>
+      </w:r>
+      <w:proofErr w:type="gramStart"/>
+      <w:r>
+        <w:rPr>
+          <w:rFonts w:ascii="Calibri" w:hAnsi="Calibri" w:cs="Times New Roman"/>
+        </w:rPr>
+        <w:t xml:space="preserve">They are synthesized by large </w:t>
+      </w:r>
+      <w:proofErr w:type="spellStart"/>
+      <w:r>
+        <w:rPr>
+          <w:rFonts w:ascii="Calibri" w:hAnsi="Calibri" w:cs="Times New Roman"/>
+        </w:rPr>
+        <w:t>multimodular</w:t>
+      </w:r>
+      <w:proofErr w:type="spellEnd"/>
+      <w:r>
+        <w:rPr>
+          <w:rFonts w:ascii="Calibri" w:hAnsi="Calibri" w:cs="Times New Roman"/>
+        </w:rPr>
+        <w:t xml:space="preserve"> enzymes called polyketide synthases (PKSs) and </w:t>
+      </w:r>
+      <w:proofErr w:type="spellStart"/>
+      <w:r>
+        <w:rPr>
+          <w:rFonts w:ascii="Calibri" w:hAnsi="Calibri" w:cs="Times New Roman"/>
+        </w:rPr>
+        <w:t>nonribosomal</w:t>
+      </w:r>
+      <w:proofErr w:type="spellEnd"/>
+      <w:r>
+        <w:rPr>
+          <w:rFonts w:ascii="Calibri" w:hAnsi="Calibri" w:cs="Times New Roman"/>
+        </w:rPr>
+        <w:t xml:space="preserve"> peptide </w:t>
+      </w:r>
+      <w:proofErr w:type="spellStart"/>
+      <w:r>
+        <w:rPr>
+          <w:rFonts w:ascii="Calibri" w:hAnsi="Calibri" w:cs="Times New Roman"/>
+        </w:rPr>
+        <w:t>synthetases</w:t>
+      </w:r>
+      <w:proofErr w:type="spellEnd"/>
+      <w:r>
+        <w:rPr>
+          <w:rFonts w:ascii="Calibri" w:hAnsi="Calibri" w:cs="Times New Roman"/>
+        </w:rPr>
+        <w:t xml:space="preserve"> (NRPSs), respectively</w:t>
+      </w:r>
+      <w:proofErr w:type="gramEnd"/>
+      <w:r>
+        <w:rPr>
+          <w:rFonts w:ascii="Calibri" w:hAnsi="Calibri" w:cs="Times New Roman"/>
+        </w:rPr>
+        <w:t xml:space="preserve"> [1]. In microbial genomes, PKS and NRPS genes are often co-localized with all other genes required for the production of a given compound in a biosynthetic gene cluster. With the increasing ease of DNA sequencing, hundreds of novel PKS and NRPS gene clusters have been identified in recent years [2, 3]. </w:t>
       </w:r>
       <w:r>
         <w:rPr>
@@ -748,12 +898,37 @@
         </w:rPr>
         <w:t xml:space="preserve">For example, the genes encoding the fatty acid synthase inhibitor </w:t>
       </w:r>
+      <w:proofErr w:type="spellStart"/>
       <w:r>
         <w:rPr>
           <w:rFonts w:ascii="Calibri" w:hAnsi="Calibri" w:cs="Times New Roman"/>
           <w:bCs/>
         </w:rPr>
-        <w:t>thiotetronic acid are clustered with a resistant copy of the fatty acid synthase gene (fabB/F) [11].</w:t>
+        <w:t>thiotetronic</w:t>
+      </w:r>
+      <w:proofErr w:type="spellEnd"/>
+      <w:r>
+        <w:rPr>
+          <w:rFonts w:ascii="Calibri" w:hAnsi="Calibri" w:cs="Times New Roman"/>
+          <w:bCs/>
+        </w:rPr>
+        <w:t xml:space="preserve"> acid are clustered with a resistant copy of the fatty acid synthase gene (</w:t>
+      </w:r>
+      <w:proofErr w:type="spellStart"/>
+      <w:r>
+        <w:rPr>
+          <w:rFonts w:ascii="Calibri" w:hAnsi="Calibri" w:cs="Times New Roman"/>
+          <w:bCs/>
+        </w:rPr>
+        <w:t>fabB</w:t>
+      </w:r>
+      <w:proofErr w:type="spellEnd"/>
+      <w:r>
+        <w:rPr>
+          <w:rFonts w:ascii="Calibri" w:hAnsi="Calibri" w:cs="Times New Roman"/>
+          <w:bCs/>
+        </w:rPr>
+        <w:t>/F) [11].</w:t>
       </w:r>
       <w:r>
         <w:rPr>
@@ -834,7 +1009,35 @@
         <w:rPr>
           <w:rFonts w:ascii="Calibri" w:hAnsi="Calibri" w:cs="Times New Roman"/>
         </w:rPr>
-        <w:t>Advent in dna sequencing, number of modular clusters (2013 PKS paper), and typeII clusters (2016 PNAS paper)</w:t>
+        <w:t xml:space="preserve">Advent in </w:t>
+      </w:r>
+      <w:proofErr w:type="spellStart"/>
+      <w:r>
+        <w:rPr>
+          <w:rFonts w:ascii="Calibri" w:hAnsi="Calibri" w:cs="Times New Roman"/>
+        </w:rPr>
+        <w:t>dna</w:t>
+      </w:r>
+      <w:proofErr w:type="spellEnd"/>
+      <w:r>
+        <w:rPr>
+          <w:rFonts w:ascii="Calibri" w:hAnsi="Calibri" w:cs="Times New Roman"/>
+        </w:rPr>
+        <w:t xml:space="preserve"> sequencing, number of modular clusters (2013 PKS paper), and </w:t>
+      </w:r>
+      <w:proofErr w:type="spellStart"/>
+      <w:r>
+        <w:rPr>
+          <w:rFonts w:ascii="Calibri" w:hAnsi="Calibri" w:cs="Times New Roman"/>
+        </w:rPr>
+        <w:t>typeII</w:t>
+      </w:r>
+      <w:proofErr w:type="spellEnd"/>
+      <w:r>
+        <w:rPr>
+          <w:rFonts w:ascii="Calibri" w:hAnsi="Calibri" w:cs="Times New Roman"/>
+        </w:rPr>
+        <w:t xml:space="preserve"> clusters (2016 PNAS paper)</w:t>
       </w:r>
     </w:p>
     <w:p>
@@ -866,7 +1069,35 @@
         <w:rPr>
           <w:rFonts w:ascii="Calibri" w:hAnsi="Calibri" w:cs="Times New Roman"/>
         </w:rPr>
-        <w:t xml:space="preserve"> properties – examples, narrow focus on fatty acid inhibitors, actinomycetes, etc.</w:t>
+        <w:t xml:space="preserve"> </w:t>
+      </w:r>
+      <w:proofErr w:type="gramStart"/>
+      <w:r>
+        <w:rPr>
+          <w:rFonts w:ascii="Calibri" w:hAnsi="Calibri" w:cs="Times New Roman"/>
+        </w:rPr>
+        <w:t>properties</w:t>
+      </w:r>
+      <w:proofErr w:type="gramEnd"/>
+      <w:r>
+        <w:rPr>
+          <w:rFonts w:ascii="Calibri" w:hAnsi="Calibri" w:cs="Times New Roman"/>
+        </w:rPr>
+        <w:t xml:space="preserve"> – examples, narrow focus on fatty acid inhibitors, </w:t>
+      </w:r>
+      <w:proofErr w:type="spellStart"/>
+      <w:r>
+        <w:rPr>
+          <w:rFonts w:ascii="Calibri" w:hAnsi="Calibri" w:cs="Times New Roman"/>
+        </w:rPr>
+        <w:t>actinomycetes</w:t>
+      </w:r>
+      <w:proofErr w:type="spellEnd"/>
+      <w:r>
+        <w:rPr>
+          <w:rFonts w:ascii="Calibri" w:hAnsi="Calibri" w:cs="Times New Roman"/>
+        </w:rPr>
+        <w:t>, etc.</w:t>
       </w:r>
     </w:p>
     <w:p>
@@ -876,11 +1107,19 @@
           <w:rFonts w:ascii="Calibri" w:hAnsi="Calibri" w:cs="Times New Roman"/>
         </w:rPr>
       </w:pPr>
+      <w:proofErr w:type="gramStart"/>
       <w:r>
         <w:rPr>
           <w:rFonts w:ascii="Calibri" w:hAnsi="Calibri" w:cs="Times New Roman"/>
         </w:rPr>
-        <w:t>Many antibacterial compounds are produced by bacteria and, in order to avoid self-toxicity, these antibiotic-producing microorganisms have developed several self-resistance mechanisms.  One resistance mechanism is target modification, where a resistant copy of the target gene is co-localized and co-expressed with the biosynthetic genes [10]. There are several examples in literature mining for specific targets of interest and specific class of microorganisms.</w:t>
+        <w:t>Many antibacterial compounds are produced by bacteria</w:t>
+      </w:r>
+      <w:proofErr w:type="gramEnd"/>
+      <w:r>
+        <w:rPr>
+          <w:rFonts w:ascii="Calibri" w:hAnsi="Calibri" w:cs="Times New Roman"/>
+        </w:rPr>
+        <w:t xml:space="preserve"> and, in order to avoid self-toxicity, these antibiotic-producing microorganisms have developed several self-resistance mechanisms.  One resistance mechanism is target modification, where a resistant copy of the target gene is co-localized and co-expressed with the biosynthetic genes [10]. There are several examples in literature mining for specific targets of interest and specific class of microorganisms.</w:t>
       </w:r>
     </w:p>
     <w:p>
@@ -898,7 +1137,21 @@
         <w:rPr>
           <w:rFonts w:ascii="Calibri" w:hAnsi="Calibri" w:cs="Times New Roman"/>
         </w:rPr>
-        <w:t>ARTS – great tool for identifying novel targets based on BCG proximity, duplications, and HGT. However, focused on Actinobactera species</w:t>
+        <w:t xml:space="preserve">ARTS – great tool for identifying novel targets based on BCG proximity, duplications, and HGT. However, focused on </w:t>
+      </w:r>
+      <w:proofErr w:type="spellStart"/>
+      <w:r>
+        <w:rPr>
+          <w:rFonts w:ascii="Calibri" w:hAnsi="Calibri" w:cs="Times New Roman"/>
+        </w:rPr>
+        <w:t>Actinobactera</w:t>
+      </w:r>
+      <w:proofErr w:type="spellEnd"/>
+      <w:r>
+        <w:rPr>
+          <w:rFonts w:ascii="Calibri" w:hAnsi="Calibri" w:cs="Times New Roman"/>
+        </w:rPr>
+        <w:t xml:space="preserve"> species</w:t>
       </w:r>
     </w:p>
     <w:p>
@@ -956,8 +1209,50 @@
         <w:rPr>
           <w:rFonts w:ascii="Calibri" w:hAnsi="Calibri" w:cs="Times"/>
         </w:rPr>
-        <w:t xml:space="preserve">DMATS (alkaloid) -Trichodiene synthase (terpene) GGPPS (terpene) </w:t>
+        <w:t>DMATS (alkaloid) +</w:t>
+      </w:r>
+      <w:proofErr w:type="spellStart"/>
+      <w:r>
+        <w:rPr>
+          <w:rFonts w:ascii="Calibri" w:hAnsi="Calibri" w:cs="Times"/>
+        </w:rPr>
+        <w:t>Trichodiene</w:t>
+      </w:r>
+      <w:proofErr w:type="spellEnd"/>
+      <w:r>
+        <w:rPr>
+          <w:rFonts w:ascii="Calibri" w:hAnsi="Calibri" w:cs="Times"/>
+        </w:rPr>
+        <w:t xml:space="preserve"> synthase (</w:t>
+      </w:r>
+      <w:proofErr w:type="spellStart"/>
+      <w:r>
+        <w:rPr>
+          <w:rFonts w:ascii="Calibri" w:hAnsi="Calibri" w:cs="Times"/>
+        </w:rPr>
+        <w:t>terpene</w:t>
+      </w:r>
+      <w:proofErr w:type="spellEnd"/>
+      <w:r>
+        <w:rPr>
+          <w:rFonts w:ascii="Calibri" w:hAnsi="Calibri" w:cs="Times"/>
+        </w:rPr>
+        <w:t>) GGPPS (</w:t>
+      </w:r>
+      <w:proofErr w:type="spellStart"/>
+      <w:r>
+        <w:rPr>
+          <w:rFonts w:ascii="Calibri" w:hAnsi="Calibri" w:cs="Times"/>
+        </w:rPr>
+        <w:t>terpene</w:t>
+      </w:r>
+      <w:proofErr w:type="spellEnd"/>
+      <w:r>
+        <w:rPr>
+          <w:rFonts w:ascii="Calibri" w:hAnsi="Calibri" w:cs="Times"/>
+        </w:rPr>
+        <w:t xml:space="preserve">) </w:t>
       </w:r>
     </w:p>
     <w:p>
@@ -1028,23 +1323,18 @@
           <w:i/>
           <w:iCs/>
         </w:rPr>
-        <w:t>Enterococcus faecium</w:t>
-      </w:r>
-      <w:r>
-        <w:rPr>
-          <w:rFonts w:ascii="Calibri" w:hAnsi="Calibri" w:cs="Times"/>
-          <w:i/>
-        </w:rPr>
-        <w:t xml:space="preserve">, </w:t>
-      </w:r>
+        <w:t xml:space="preserve">Enterococcus </w:t>
+      </w:r>
+      <w:proofErr w:type="spellStart"/>
       <w:r>
         <w:rPr>
           <w:rFonts w:ascii="Calibri" w:hAnsi="Calibri" w:cs="Times"/>
           <w:i/>
           <w:iCs/>
         </w:rPr>
-        <w:t>Staphylococcus aureus</w:t>
-      </w:r>
+        <w:t>faecium</w:t>
+      </w:r>
+      <w:proofErr w:type="spellEnd"/>
       <w:r>
         <w:rPr>
           <w:rFonts w:ascii="Calibri" w:hAnsi="Calibri" w:cs="Times"/>
@@ -1058,23 +1348,18 @@
           <w:i/>
           <w:iCs/>
         </w:rPr>
-        <w:t>Klebsiella pneumoniae</w:t>
-      </w:r>
-      <w:r>
-        <w:rPr>
-          <w:rFonts w:ascii="Calibri" w:hAnsi="Calibri" w:cs="Times"/>
-          <w:i/>
-        </w:rPr>
-        <w:t xml:space="preserve">, </w:t>
-      </w:r>
+        <w:t xml:space="preserve">Staphylococcus </w:t>
+      </w:r>
+      <w:proofErr w:type="spellStart"/>
       <w:r>
         <w:rPr>
           <w:rFonts w:ascii="Calibri" w:hAnsi="Calibri" w:cs="Times"/>
           <w:i/>
           <w:iCs/>
         </w:rPr>
-        <w:t>Acinetobacter baumannii</w:t>
-      </w:r>
+        <w:t>aureus</w:t>
+      </w:r>
+      <w:proofErr w:type="spellEnd"/>
       <w:r>
         <w:rPr>
           <w:rFonts w:ascii="Calibri" w:hAnsi="Calibri" w:cs="Times"/>
@@ -1082,28 +1367,126 @@
         </w:rPr>
         <w:t xml:space="preserve">, </w:t>
       </w:r>
+      <w:proofErr w:type="spellStart"/>
       <w:r>
         <w:rPr>
           <w:rFonts w:ascii="Calibri" w:hAnsi="Calibri" w:cs="Times"/>
           <w:i/>
           <w:iCs/>
         </w:rPr>
-        <w:t xml:space="preserve">Pseudomonas aeruginosa </w:t>
-      </w:r>
-      <w:r>
-        <w:rPr>
-          <w:rFonts w:ascii="Calibri" w:hAnsi="Calibri" w:cs="Times"/>
-          <w:i/>
-        </w:rPr>
-        <w:t xml:space="preserve">and </w:t>
-      </w:r>
+        <w:t>Klebsiella</w:t>
+      </w:r>
+      <w:proofErr w:type="spellEnd"/>
       <w:r>
         <w:rPr>
           <w:rFonts w:ascii="Calibri" w:hAnsi="Calibri" w:cs="Times"/>
           <w:i/>
           <w:iCs/>
         </w:rPr>
-        <w:t xml:space="preserve">Enterobacter </w:t>
+        <w:t xml:space="preserve"> </w:t>
+      </w:r>
+      <w:proofErr w:type="spellStart"/>
+      <w:r>
+        <w:rPr>
+          <w:rFonts w:ascii="Calibri" w:hAnsi="Calibri" w:cs="Times"/>
+          <w:i/>
+          <w:iCs/>
+        </w:rPr>
+        <w:t>pneumoniae</w:t>
+      </w:r>
+      <w:proofErr w:type="spellEnd"/>
+      <w:r>
+        <w:rPr>
+          <w:rFonts w:ascii="Calibri" w:hAnsi="Calibri" w:cs="Times"/>
+          <w:i/>
+        </w:rPr>
+        <w:t xml:space="preserve">, </w:t>
+      </w:r>
+      <w:proofErr w:type="spellStart"/>
+      <w:r>
+        <w:rPr>
+          <w:rFonts w:ascii="Calibri" w:hAnsi="Calibri" w:cs="Times"/>
+          <w:i/>
+          <w:iCs/>
+        </w:rPr>
+        <w:t>Acinetobacter</w:t>
+      </w:r>
+      <w:proofErr w:type="spellEnd"/>
+      <w:r>
+        <w:rPr>
+          <w:rFonts w:ascii="Calibri" w:hAnsi="Calibri" w:cs="Times"/>
+          <w:i/>
+          <w:iCs/>
+        </w:rPr>
+        <w:t xml:space="preserve"> </w:t>
+      </w:r>
+      <w:proofErr w:type="spellStart"/>
+      <w:r>
+        <w:rPr>
+          <w:rFonts w:ascii="Calibri" w:hAnsi="Calibri" w:cs="Times"/>
+          <w:i/>
+          <w:iCs/>
+        </w:rPr>
+        <w:t>baumannii</w:t>
+      </w:r>
+      <w:proofErr w:type="spellEnd"/>
+      <w:r>
+        <w:rPr>
+          <w:rFonts w:ascii="Calibri" w:hAnsi="Calibri" w:cs="Times"/>
+          <w:i/>
+        </w:rPr>
+        <w:t xml:space="preserve">, </w:t>
+      </w:r>
+      <w:r>
+        <w:rPr>
+          <w:rFonts w:ascii="Calibri" w:hAnsi="Calibri" w:cs="Times"/>
+          <w:i/>
+          <w:iCs/>
+        </w:rPr>
+        <w:t xml:space="preserve">Pseudomonas </w:t>
+      </w:r>
+      <w:proofErr w:type="spellStart"/>
+      <w:r>
+        <w:rPr>
+          <w:rFonts w:ascii="Calibri" w:hAnsi="Calibri" w:cs="Times"/>
+          <w:i/>
+          <w:iCs/>
+        </w:rPr>
+        <w:t>aeruginosa</w:t>
+      </w:r>
+      <w:proofErr w:type="spellEnd"/>
+      <w:r>
+        <w:rPr>
+          <w:rFonts w:ascii="Calibri" w:hAnsi="Calibri" w:cs="Times"/>
+          <w:i/>
+          <w:iCs/>
+        </w:rPr>
+        <w:t xml:space="preserve"> </w:t>
+      </w:r>
+      <w:r>
+        <w:rPr>
+          <w:rFonts w:ascii="Calibri" w:hAnsi="Calibri" w:cs="Times"/>
+          <w:i/>
+        </w:rPr>
+        <w:t xml:space="preserve">and </w:t>
+      </w:r>
+      <w:proofErr w:type="spellStart"/>
+      <w:r>
+        <w:rPr>
+          <w:rFonts w:ascii="Calibri" w:hAnsi="Calibri" w:cs="Times"/>
+          <w:i/>
+          <w:iCs/>
+        </w:rPr>
+        <w:t>Enterobacter</w:t>
+      </w:r>
+      <w:proofErr w:type="spellEnd"/>
+      <w:r>
+        <w:rPr>
+          <w:rFonts w:ascii="Calibri" w:hAnsi="Calibri" w:cs="Times"/>
+          <w:i/>
+          <w:iCs/>
+        </w:rPr>
+        <w:t xml:space="preserve"> </w:t>
       </w:r>
       <w:r>
         <w:rPr>
@@ -1148,29 +1531,24 @@
           <w:i/>
           <w:iCs/>
         </w:rPr>
-        <w:t>K. pneumoniae</w:t>
-      </w:r>
-      <w:r>
-        <w:rPr>
-          <w:rFonts w:ascii="Calibri" w:hAnsi="Calibri" w:cs="Times"/>
-          <w:i/>
-        </w:rPr>
-        <w:t xml:space="preserve">, </w:t>
-      </w:r>
+        <w:t xml:space="preserve">K. </w:t>
+      </w:r>
+      <w:proofErr w:type="spellStart"/>
       <w:r>
         <w:rPr>
           <w:rFonts w:ascii="Calibri" w:hAnsi="Calibri" w:cs="Times"/>
           <w:i/>
           <w:iCs/>
         </w:rPr>
-        <w:t xml:space="preserve">P. aeruginosa </w:t>
-      </w:r>
+        <w:t>pneumoniae</w:t>
+      </w:r>
+      <w:proofErr w:type="spellEnd"/>
       <w:r>
         <w:rPr>
           <w:rFonts w:ascii="Calibri" w:hAnsi="Calibri" w:cs="Times"/>
           <w:i/>
         </w:rPr>
-        <w:t xml:space="preserve">and </w:t>
+        <w:t xml:space="preserve">, </w:t>
       </w:r>
       <w:r>
         <w:rPr>
@@ -1178,12 +1556,55 @@
           <w:i/>
           <w:iCs/>
         </w:rPr>
-        <w:t>A. baumannii</w:t>
-      </w:r>
+        <w:t xml:space="preserve">P. </w:t>
+      </w:r>
+      <w:proofErr w:type="spellStart"/>
       <w:r>
         <w:rPr>
           <w:rFonts w:ascii="Calibri" w:hAnsi="Calibri" w:cs="Times"/>
           <w:i/>
+          <w:iCs/>
+        </w:rPr>
+        <w:t>aeruginosa</w:t>
+      </w:r>
+      <w:proofErr w:type="spellEnd"/>
+      <w:r>
+        <w:rPr>
+          <w:rFonts w:ascii="Calibri" w:hAnsi="Calibri" w:cs="Times"/>
+          <w:i/>
+          <w:iCs/>
+        </w:rPr>
+        <w:t xml:space="preserve"> </w:t>
+      </w:r>
+      <w:r>
+        <w:rPr>
+          <w:rFonts w:ascii="Calibri" w:hAnsi="Calibri" w:cs="Times"/>
+          <w:i/>
+        </w:rPr>
+        <w:t xml:space="preserve">and </w:t>
+      </w:r>
+      <w:r>
+        <w:rPr>
+          <w:rFonts w:ascii="Calibri" w:hAnsi="Calibri" w:cs="Times"/>
+          <w:i/>
+          <w:iCs/>
+        </w:rPr>
+        <w:t xml:space="preserve">A. </w:t>
+      </w:r>
+      <w:proofErr w:type="spellStart"/>
+      <w:r>
+        <w:rPr>
+          <w:rFonts w:ascii="Calibri" w:hAnsi="Calibri" w:cs="Times"/>
+          <w:i/>
+          <w:iCs/>
+        </w:rPr>
+        <w:t>baumannii</w:t>
+      </w:r>
+      <w:proofErr w:type="spellEnd"/>
+      <w:r>
+        <w:rPr>
+          <w:rFonts w:ascii="Calibri" w:hAnsi="Calibri" w:cs="Times"/>
+          <w:i/>
         </w:rPr>
         <w:t xml:space="preserve">) posing a particular threat owing to their dual- membrane envelope that prevents many antibiotics from accessing their targets. Despite considerable effort, no new class of antibiotic has been approved for Gram-negative pathogens in over fifty years. </w:t>
       </w:r>
@@ -1382,42 +1803,114 @@
         <w:rPr>
           <w:rFonts w:ascii="Calibri" w:hAnsi="Calibri" w:cs="Times"/>
         </w:rPr>
-        <w:t xml:space="preserve">Manual literature search and automated mining of Mibig to identify all known self-resistant targets and their corresponding gene clusters </w:t>
-      </w:r>
-    </w:p>
-    <w:p>
-      <w:pPr>
-        <w:widowControl w:val="0"/>
-        <w:autoSpaceDE w:val="0"/>
-        <w:autoSpaceDN w:val="0"/>
-        <w:adjustRightInd w:val="0"/>
-        <w:rPr>
-          <w:rFonts w:ascii="Calibri" w:hAnsi="Calibri" w:cs="Times"/>
-        </w:rPr>
-      </w:pPr>
-      <w:r>
-        <w:rPr>
-          <w:rFonts w:ascii="Calibri" w:hAnsi="Calibri" w:cs="Times"/>
-        </w:rPr>
-        <w:t>What is MiBig? 1800 clusters as of [date]</w:t>
-      </w:r>
-    </w:p>
-    <w:p>
-      <w:pPr>
-        <w:widowControl w:val="0"/>
-        <w:autoSpaceDE w:val="0"/>
-        <w:autoSpaceDN w:val="0"/>
-        <w:adjustRightInd w:val="0"/>
-        <w:rPr>
-          <w:rFonts w:ascii="Calibri" w:hAnsi="Calibri" w:cs="Times"/>
-        </w:rPr>
-      </w:pPr>
-      <w:r>
-        <w:rPr>
-          <w:rFonts w:ascii="Calibri" w:hAnsi="Calibri" w:cs="Times"/>
-        </w:rPr>
-        <w:t>Pks, nrps, ripp, etc</w:t>
-      </w:r>
+        <w:t xml:space="preserve">Manual literature search and automated mining of </w:t>
+      </w:r>
+      <w:proofErr w:type="spellStart"/>
+      <w:r>
+        <w:rPr>
+          <w:rFonts w:ascii="Calibri" w:hAnsi="Calibri" w:cs="Times"/>
+        </w:rPr>
+        <w:t>Mibig</w:t>
+      </w:r>
+      <w:proofErr w:type="spellEnd"/>
+      <w:r>
+        <w:rPr>
+          <w:rFonts w:ascii="Calibri" w:hAnsi="Calibri" w:cs="Times"/>
+        </w:rPr>
+        <w:t xml:space="preserve"> to identify all known self-resistant targets and their corresponding gene clusters </w:t>
+      </w:r>
+    </w:p>
+    <w:p>
+      <w:pPr>
+        <w:widowControl w:val="0"/>
+        <w:autoSpaceDE w:val="0"/>
+        <w:autoSpaceDN w:val="0"/>
+        <w:adjustRightInd w:val="0"/>
+        <w:rPr>
+          <w:rFonts w:ascii="Calibri" w:hAnsi="Calibri" w:cs="Times"/>
+        </w:rPr>
+      </w:pPr>
+      <w:r>
+        <w:rPr>
+          <w:rFonts w:ascii="Calibri" w:hAnsi="Calibri" w:cs="Times"/>
+        </w:rPr>
+        <w:t xml:space="preserve">What is </w:t>
+      </w:r>
+      <w:proofErr w:type="spellStart"/>
+      <w:r>
+        <w:rPr>
+          <w:rFonts w:ascii="Calibri" w:hAnsi="Calibri" w:cs="Times"/>
+        </w:rPr>
+        <w:t>MiBig</w:t>
+      </w:r>
+      <w:proofErr w:type="spellEnd"/>
+      <w:r>
+        <w:rPr>
+          <w:rFonts w:ascii="Calibri" w:hAnsi="Calibri" w:cs="Times"/>
+        </w:rPr>
+        <w:t>? 1800 clusters as of [date]</w:t>
+      </w:r>
+    </w:p>
+    <w:p>
+      <w:pPr>
+        <w:widowControl w:val="0"/>
+        <w:autoSpaceDE w:val="0"/>
+        <w:autoSpaceDN w:val="0"/>
+        <w:adjustRightInd w:val="0"/>
+        <w:rPr>
+          <w:rFonts w:ascii="Calibri" w:hAnsi="Calibri" w:cs="Times"/>
+        </w:rPr>
+      </w:pPr>
+      <w:proofErr w:type="spellStart"/>
+      <w:r>
+        <w:rPr>
+          <w:rFonts w:ascii="Calibri" w:hAnsi="Calibri" w:cs="Times"/>
+        </w:rPr>
+        <w:t>Pks</w:t>
+      </w:r>
+      <w:proofErr w:type="spellEnd"/>
+      <w:r>
+        <w:rPr>
+          <w:rFonts w:ascii="Calibri" w:hAnsi="Calibri" w:cs="Times"/>
+        </w:rPr>
+        <w:t xml:space="preserve">, </w:t>
+      </w:r>
+      <w:proofErr w:type="spellStart"/>
+      <w:r>
+        <w:rPr>
+          <w:rFonts w:ascii="Calibri" w:hAnsi="Calibri" w:cs="Times"/>
+        </w:rPr>
+        <w:t>nrps</w:t>
+      </w:r>
+      <w:proofErr w:type="spellEnd"/>
+      <w:r>
+        <w:rPr>
+          <w:rFonts w:ascii="Calibri" w:hAnsi="Calibri" w:cs="Times"/>
+        </w:rPr>
+        <w:t xml:space="preserve">, </w:t>
+      </w:r>
+      <w:proofErr w:type="spellStart"/>
+      <w:r>
+        <w:rPr>
+          <w:rFonts w:ascii="Calibri" w:hAnsi="Calibri" w:cs="Times"/>
+        </w:rPr>
+        <w:t>ripp</w:t>
+      </w:r>
+      <w:proofErr w:type="spellEnd"/>
+      <w:r>
+        <w:rPr>
+          <w:rFonts w:ascii="Calibri" w:hAnsi="Calibri" w:cs="Times"/>
+        </w:rPr>
+        <w:t xml:space="preserve">, </w:t>
+      </w:r>
+      <w:proofErr w:type="spellStart"/>
+      <w:r>
+        <w:rPr>
+          <w:rFonts w:ascii="Calibri" w:hAnsi="Calibri" w:cs="Times"/>
+        </w:rPr>
+        <w:t>etc</w:t>
+      </w:r>
+      <w:proofErr w:type="spellEnd"/>
     </w:p>
     <w:p>
       <w:pPr>
@@ -1435,57 +1928,116 @@
         </w:rPr>
         <w:t xml:space="preserve">12 targets curated </w:t>
       </w:r>
-    </w:p>
-    <w:p>
-      <w:pPr>
-        <w:widowControl w:val="0"/>
-        <w:autoSpaceDE w:val="0"/>
-        <w:autoSpaceDN w:val="0"/>
-        <w:adjustRightInd w:val="0"/>
-        <w:rPr>
-          <w:rFonts w:ascii="Calibri" w:hAnsi="Calibri" w:cs="Times"/>
-        </w:rPr>
-      </w:pPr>
-      <w:r>
-        <w:rPr>
-          <w:rFonts w:ascii="Calibri" w:hAnsi="Calibri" w:cs="Times"/>
-        </w:rPr>
-        <w:t>0.88% abundance rate of all types</w:t>
-      </w:r>
-    </w:p>
-    <w:p>
-      <w:pPr>
-        <w:widowControl w:val="0"/>
-        <w:autoSpaceDE w:val="0"/>
-        <w:autoSpaceDN w:val="0"/>
-        <w:adjustRightInd w:val="0"/>
-        <w:rPr>
-          <w:rFonts w:ascii="Calibri" w:hAnsi="Calibri" w:cs="Times"/>
-        </w:rPr>
-      </w:pPr>
-      <w:r>
-        <w:rPr>
-          <w:rFonts w:ascii="Calibri" w:hAnsi="Calibri" w:cs="Times"/>
-        </w:rPr>
-        <w:t>1% pks pks/nrps</w:t>
-      </w:r>
-    </w:p>
-    <w:p>
-      <w:pPr>
-        <w:widowControl w:val="0"/>
-        <w:autoSpaceDE w:val="0"/>
-        <w:autoSpaceDN w:val="0"/>
-        <w:adjustRightInd w:val="0"/>
-        <w:rPr>
-          <w:rFonts w:ascii="Calibri" w:hAnsi="Calibri" w:cs="Times"/>
-        </w:rPr>
-      </w:pPr>
+      <w:bookmarkStart w:id="0" w:name="_GoBack"/>
+      <w:bookmarkEnd w:id="0"/>
+    </w:p>
+    <w:p>
+      <w:pPr>
+        <w:widowControl w:val="0"/>
+        <w:autoSpaceDE w:val="0"/>
+        <w:autoSpaceDN w:val="0"/>
+        <w:adjustRightInd w:val="0"/>
+        <w:rPr>
+          <w:rFonts w:ascii="Calibri" w:hAnsi="Calibri" w:cs="Times"/>
+        </w:rPr>
+      </w:pPr>
+      <w:r>
+        <w:rPr>
+          <w:rFonts w:ascii="Calibri" w:hAnsi="Calibri" w:cs="Times"/>
+        </w:rPr>
+        <w:t xml:space="preserve">1% </w:t>
+      </w:r>
+      <w:r>
+        <w:rPr>
+          <w:rFonts w:ascii="Calibri" w:hAnsi="Calibri" w:cs="Times"/>
+        </w:rPr>
+        <w:t xml:space="preserve">of </w:t>
+      </w:r>
+      <w:proofErr w:type="spellStart"/>
+      <w:r>
+        <w:rPr>
+          <w:rFonts w:ascii="Calibri" w:hAnsi="Calibri" w:cs="Times"/>
+        </w:rPr>
+        <w:t>pks</w:t>
+      </w:r>
+      <w:proofErr w:type="spellEnd"/>
       <w:r>
         <w:rPr>
           <w:rFonts w:ascii="Calibri" w:hAnsi="Calibri" w:cs="Times"/>
         </w:rPr>
         <w:t xml:space="preserve"> </w:t>
       </w:r>
+      <w:proofErr w:type="spellStart"/>
+      <w:r>
+        <w:rPr>
+          <w:rFonts w:ascii="Calibri" w:hAnsi="Calibri" w:cs="Times"/>
+        </w:rPr>
+        <w:t>pks</w:t>
+      </w:r>
+      <w:proofErr w:type="spellEnd"/>
+      <w:r>
+        <w:rPr>
+          <w:rFonts w:ascii="Calibri" w:hAnsi="Calibri" w:cs="Times"/>
+        </w:rPr>
+        <w:t>/</w:t>
+      </w:r>
+      <w:proofErr w:type="spellStart"/>
+      <w:r>
+        <w:rPr>
+          <w:rFonts w:ascii="Calibri" w:hAnsi="Calibri" w:cs="Times"/>
+        </w:rPr>
+        <w:t>nrps</w:t>
+      </w:r>
+      <w:proofErr w:type="spellEnd"/>
+      <w:r>
+        <w:rPr>
+          <w:rFonts w:ascii="Calibri" w:hAnsi="Calibri" w:cs="Times"/>
+        </w:rPr>
+        <w:t xml:space="preserve"> clusters have a self-resistance gene </w:t>
+      </w:r>
+      <w:proofErr w:type="spellStart"/>
+      <w:r>
+        <w:rPr>
+          <w:rFonts w:ascii="Calibri" w:hAnsi="Calibri" w:cs="Times"/>
+        </w:rPr>
+        <w:t>colocalizrd</w:t>
+      </w:r>
+      <w:proofErr w:type="spellEnd"/>
+      <w:r>
+        <w:rPr>
+          <w:rFonts w:ascii="Calibri" w:hAnsi="Calibri" w:cs="Times"/>
+        </w:rPr>
+        <w:t xml:space="preserve"> with the biosynthetic genes (</w:t>
+      </w:r>
+      <w:r>
+        <w:rPr>
+          <w:rFonts w:ascii="Calibri" w:hAnsi="Calibri" w:cs="Times"/>
+        </w:rPr>
+        <w:t>0.</w:t>
+      </w:r>
+      <w:r>
+        <w:rPr>
+          <w:rFonts w:ascii="Calibri" w:hAnsi="Calibri" w:cs="Times"/>
+        </w:rPr>
+        <w:t>88% abundance rate of all types)</w:t>
+      </w:r>
+    </w:p>
+    <w:p>
+      <w:pPr>
+        <w:widowControl w:val="0"/>
+        <w:autoSpaceDE w:val="0"/>
+        <w:autoSpaceDN w:val="0"/>
+        <w:adjustRightInd w:val="0"/>
+        <w:rPr>
+          <w:rFonts w:ascii="Calibri" w:hAnsi="Calibri" w:cs="Times"/>
+        </w:rPr>
+      </w:pPr>
+      <w:r>
+        <w:rPr>
+          <w:rFonts w:ascii="Calibri" w:hAnsi="Calibri" w:cs="Times"/>
+        </w:rPr>
+        <w:t xml:space="preserve"> </w:t>
+      </w:r>
     </w:p>
     <w:p>
       <w:pPr>
@@ -1539,7 +2091,21 @@
         <w:rPr>
           <w:rFonts w:ascii="Calibri" w:hAnsi="Calibri" w:cs="Times"/>
         </w:rPr>
-        <w:t>29987= 0.84%, which is in a good agreement from the discovery rate from known clusters in Mibg  (8/737 = 1%).</w:t>
+        <w:t xml:space="preserve">29987= 0.84%, which is in a good agreement from the discovery rate from known clusters in </w:t>
+      </w:r>
+      <w:proofErr w:type="spellStart"/>
+      <w:r>
+        <w:rPr>
+          <w:rFonts w:ascii="Calibri" w:hAnsi="Calibri" w:cs="Times"/>
+        </w:rPr>
+        <w:t>Mibg</w:t>
+      </w:r>
+      <w:proofErr w:type="spellEnd"/>
+      <w:r>
+        <w:rPr>
+          <w:rFonts w:ascii="Calibri" w:hAnsi="Calibri" w:cs="Times"/>
+        </w:rPr>
+        <w:t xml:space="preserve">  (8/737 = 1%).</w:t>
       </w:r>
     </w:p>
     <w:p>
@@ -1573,24 +2139,116 @@
         <w:rPr>
           <w:rFonts w:ascii="Calibri" w:hAnsi="Calibri" w:cs="Times"/>
         </w:rPr>
-        <w:t xml:space="preserve">Target abundance – acc  and ile-trna the most, some false positives </w:t>
-      </w:r>
-    </w:p>
-    <w:p>
-      <w:pPr>
-        <w:widowControl w:val="0"/>
-        <w:autoSpaceDE w:val="0"/>
-        <w:autoSpaceDN w:val="0"/>
-        <w:adjustRightInd w:val="0"/>
-        <w:rPr>
-          <w:rFonts w:ascii="Calibri" w:hAnsi="Calibri" w:cs="Times"/>
-        </w:rPr>
-      </w:pPr>
-      <w:r>
-        <w:rPr>
-          <w:rFonts w:ascii="Calibri" w:hAnsi="Calibri" w:cs="Times"/>
-        </w:rPr>
-        <w:t>Others, not so many, perhaps they are no pks classes harboring such targets, but tharget specific to a certain class of natural product (lke RiPP)</w:t>
+        <w:t xml:space="preserve">Target abundance – </w:t>
+      </w:r>
+      <w:proofErr w:type="spellStart"/>
+      <w:proofErr w:type="gramStart"/>
+      <w:r>
+        <w:rPr>
+          <w:rFonts w:ascii="Calibri" w:hAnsi="Calibri" w:cs="Times"/>
+        </w:rPr>
+        <w:t>acc</w:t>
+      </w:r>
+      <w:proofErr w:type="spellEnd"/>
+      <w:r>
+        <w:rPr>
+          <w:rFonts w:ascii="Calibri" w:hAnsi="Calibri" w:cs="Times"/>
+        </w:rPr>
+        <w:t xml:space="preserve">  and</w:t>
+      </w:r>
+      <w:proofErr w:type="gramEnd"/>
+      <w:r>
+        <w:rPr>
+          <w:rFonts w:ascii="Calibri" w:hAnsi="Calibri" w:cs="Times"/>
+        </w:rPr>
+        <w:t xml:space="preserve"> </w:t>
+      </w:r>
+      <w:proofErr w:type="spellStart"/>
+      <w:r>
+        <w:rPr>
+          <w:rFonts w:ascii="Calibri" w:hAnsi="Calibri" w:cs="Times"/>
+        </w:rPr>
+        <w:t>ile-trna</w:t>
+      </w:r>
+      <w:proofErr w:type="spellEnd"/>
+      <w:r>
+        <w:rPr>
+          <w:rFonts w:ascii="Calibri" w:hAnsi="Calibri" w:cs="Times"/>
+        </w:rPr>
+        <w:t xml:space="preserve"> the most, some false positives </w:t>
+      </w:r>
+    </w:p>
+    <w:p>
+      <w:pPr>
+        <w:widowControl w:val="0"/>
+        <w:autoSpaceDE w:val="0"/>
+        <w:autoSpaceDN w:val="0"/>
+        <w:adjustRightInd w:val="0"/>
+        <w:rPr>
+          <w:rFonts w:ascii="Calibri" w:hAnsi="Calibri" w:cs="Times"/>
+        </w:rPr>
+      </w:pPr>
+      <w:r>
+        <w:rPr>
+          <w:rFonts w:ascii="Calibri" w:hAnsi="Calibri" w:cs="Times"/>
+        </w:rPr>
+        <w:t xml:space="preserve">Others, not so many, perhaps they are no </w:t>
+      </w:r>
+      <w:proofErr w:type="spellStart"/>
+      <w:r>
+        <w:rPr>
+          <w:rFonts w:ascii="Calibri" w:hAnsi="Calibri" w:cs="Times"/>
+        </w:rPr>
+        <w:t>pks</w:t>
+      </w:r>
+      <w:proofErr w:type="spellEnd"/>
+      <w:r>
+        <w:rPr>
+          <w:rFonts w:ascii="Calibri" w:hAnsi="Calibri" w:cs="Times"/>
+        </w:rPr>
+        <w:t xml:space="preserve"> classes harboring such targets, but </w:t>
+      </w:r>
+      <w:proofErr w:type="spellStart"/>
+      <w:r>
+        <w:rPr>
+          <w:rFonts w:ascii="Calibri" w:hAnsi="Calibri" w:cs="Times"/>
+        </w:rPr>
+        <w:t>tharget</w:t>
+      </w:r>
+      <w:proofErr w:type="spellEnd"/>
+      <w:r>
+        <w:rPr>
+          <w:rFonts w:ascii="Calibri" w:hAnsi="Calibri" w:cs="Times"/>
+        </w:rPr>
+        <w:t xml:space="preserve"> specific to a certain class of natural product (</w:t>
+      </w:r>
+      <w:proofErr w:type="spellStart"/>
+      <w:r>
+        <w:rPr>
+          <w:rFonts w:ascii="Calibri" w:hAnsi="Calibri" w:cs="Times"/>
+        </w:rPr>
+        <w:t>lke</w:t>
+      </w:r>
+      <w:proofErr w:type="spellEnd"/>
+      <w:r>
+        <w:rPr>
+          <w:rFonts w:ascii="Calibri" w:hAnsi="Calibri" w:cs="Times"/>
+        </w:rPr>
+        <w:t xml:space="preserve"> </w:t>
+      </w:r>
+      <w:proofErr w:type="spellStart"/>
+      <w:r>
+        <w:rPr>
+          <w:rFonts w:ascii="Calibri" w:hAnsi="Calibri" w:cs="Times"/>
+        </w:rPr>
+        <w:t>RiPP</w:t>
+      </w:r>
+      <w:proofErr w:type="spellEnd"/>
+      <w:r>
+        <w:rPr>
+          <w:rFonts w:ascii="Calibri" w:hAnsi="Calibri" w:cs="Times"/>
+        </w:rPr>
+        <w:t>)</w:t>
       </w:r>
     </w:p>
     <w:p>
@@ -1633,11 +2291,19 @@
           <w:rFonts w:ascii="Calibri" w:hAnsi="Calibri" w:cs="Times"/>
         </w:rPr>
       </w:pPr>
-      <w:r>
-        <w:rPr>
-          <w:rFonts w:ascii="Calibri" w:hAnsi="Calibri" w:cs="Times"/>
-        </w:rPr>
-        <w:t>Most(?) positive examples have a self-resistant copy and a housekeeping copy. But there is at least one example, in which only the self-resistant copy is preserved.</w:t>
+      <w:proofErr w:type="gramStart"/>
+      <w:r>
+        <w:rPr>
+          <w:rFonts w:ascii="Calibri" w:hAnsi="Calibri" w:cs="Times"/>
+        </w:rPr>
+        <w:t>Most(</w:t>
+      </w:r>
+      <w:proofErr w:type="gramEnd"/>
+      <w:r>
+        <w:rPr>
+          <w:rFonts w:ascii="Calibri" w:hAnsi="Calibri" w:cs="Times"/>
+        </w:rPr>
+        <w:t>?) positive examples have a self-resistant copy and a housekeeping copy. But there is at least one example, in which only the self-resistant copy is preserved.</w:t>
       </w:r>
     </w:p>
     <w:p>
@@ -1688,8 +2354,16 @@
         <w:rPr>
           <w:rFonts w:ascii="Calibri" w:hAnsi="Calibri" w:cs="Times"/>
         </w:rPr>
-        <w:t>Not so many complete genomes, but many &gt;4M bp</w:t>
-      </w:r>
+        <w:t xml:space="preserve">Not so many complete genomes, but many &gt;4M </w:t>
+      </w:r>
+      <w:proofErr w:type="spellStart"/>
+      <w:r>
+        <w:rPr>
+          <w:rFonts w:ascii="Calibri" w:hAnsi="Calibri" w:cs="Times"/>
+        </w:rPr>
+        <w:t>bp</w:t>
+      </w:r>
+      <w:proofErr w:type="spellEnd"/>
     </w:p>
     <w:p>
       <w:pPr>
@@ -1733,6 +2407,41 @@
         <w:adjustRightInd w:val="0"/>
         <w:rPr>
           <w:rFonts w:ascii="Calibri" w:hAnsi="Calibri" w:cs="Times"/>
+        </w:rPr>
+      </w:pPr>
+      <w:r>
+        <w:rPr>
+          <w:rFonts w:ascii="Calibri" w:hAnsi="Calibri" w:cs="Times"/>
+        </w:rPr>
+        <w:t xml:space="preserve">29 complete genomes, 14 of which have at least 2 copies of the target gene </w:t>
+      </w:r>
+      <w:r>
+        <w:rPr>
+          <w:rFonts w:ascii="Calibri" w:hAnsi="Calibri" w:cs="Times"/>
+        </w:rPr>
+        <w:br/>
+        <w:t>43 have at least 2 copies of the target gene</w:t>
+      </w:r>
+    </w:p>
+    <w:p>
+      <w:pPr>
+        <w:widowControl w:val="0"/>
+        <w:autoSpaceDE w:val="0"/>
+        <w:autoSpaceDN w:val="0"/>
+        <w:adjustRightInd w:val="0"/>
+        <w:rPr>
+          <w:rFonts w:ascii="Calibri" w:hAnsi="Calibri" w:cs="Times"/>
+        </w:rPr>
+      </w:pPr>
+    </w:p>
+    <w:p>
+      <w:pPr>
+        <w:widowControl w:val="0"/>
+        <w:autoSpaceDE w:val="0"/>
+        <w:autoSpaceDN w:val="0"/>
+        <w:adjustRightInd w:val="0"/>
+        <w:rPr>
+          <w:rFonts w:ascii="Calibri" w:hAnsi="Calibri" w:cs="Times"/>
           <w:b/>
         </w:rPr>
       </w:pPr>
@@ -1804,58 +2513,184 @@
         <w:rPr>
           <w:rFonts w:ascii="Calibri" w:hAnsi="Calibri" w:cs="Times"/>
         </w:rPr>
-        <w:t xml:space="preserve">Many acc homologs, ile-trna synthetase homologs </w:t>
-      </w:r>
-    </w:p>
-    <w:p>
-      <w:pPr>
-        <w:widowControl w:val="0"/>
-        <w:autoSpaceDE w:val="0"/>
-        <w:autoSpaceDN w:val="0"/>
-        <w:adjustRightInd w:val="0"/>
-        <w:rPr>
-          <w:rFonts w:ascii="Calibri" w:hAnsi="Calibri" w:cs="Times"/>
-        </w:rPr>
-      </w:pPr>
-      <w:r>
-        <w:rPr>
-          <w:rFonts w:ascii="Calibri" w:hAnsi="Calibri" w:cs="Times"/>
-        </w:rPr>
-        <w:t>No gyr homologs?</w:t>
-      </w:r>
-    </w:p>
-    <w:p>
-      <w:pPr>
-        <w:widowControl w:val="0"/>
-        <w:autoSpaceDE w:val="0"/>
-        <w:autoSpaceDN w:val="0"/>
-        <w:adjustRightInd w:val="0"/>
-        <w:rPr>
-          <w:rFonts w:ascii="Calibri" w:hAnsi="Calibri" w:cs="Times"/>
-        </w:rPr>
-      </w:pPr>
-      <w:r>
-        <w:rPr>
-          <w:rFonts w:ascii="Calibri" w:hAnsi="Calibri" w:cs="Times"/>
-        </w:rPr>
-        <w:t>Place all positive examples on a tree – a roadmap  - looking for analogs or thiolactomycin or orphan clusters?</w:t>
-      </w:r>
-    </w:p>
-    <w:p>
-      <w:pPr>
-        <w:widowControl w:val="0"/>
-        <w:autoSpaceDE w:val="0"/>
-        <w:autoSpaceDN w:val="0"/>
-        <w:adjustRightInd w:val="0"/>
-        <w:rPr>
-          <w:rFonts w:ascii="Calibri" w:hAnsi="Calibri" w:cs="Times"/>
-        </w:rPr>
-      </w:pPr>
-      <w:r>
-        <w:rPr>
-          <w:rFonts w:ascii="Calibri" w:hAnsi="Calibri" w:cs="Times"/>
-        </w:rPr>
-        <w:t>Ile clade: Pos cluster in another clade, this one is an orphan clade. analyses. GyrB in that clade, but probably false positive</w:t>
+        <w:t xml:space="preserve">Many </w:t>
+      </w:r>
+      <w:proofErr w:type="spellStart"/>
+      <w:r>
+        <w:rPr>
+          <w:rFonts w:ascii="Calibri" w:hAnsi="Calibri" w:cs="Times"/>
+        </w:rPr>
+        <w:t>acc</w:t>
+      </w:r>
+      <w:proofErr w:type="spellEnd"/>
+      <w:r>
+        <w:rPr>
+          <w:rFonts w:ascii="Calibri" w:hAnsi="Calibri" w:cs="Times"/>
+        </w:rPr>
+        <w:t xml:space="preserve"> homologs, </w:t>
+      </w:r>
+      <w:proofErr w:type="spellStart"/>
+      <w:r>
+        <w:rPr>
+          <w:rFonts w:ascii="Calibri" w:hAnsi="Calibri" w:cs="Times"/>
+        </w:rPr>
+        <w:t>ile-trna</w:t>
+      </w:r>
+      <w:proofErr w:type="spellEnd"/>
+      <w:r>
+        <w:rPr>
+          <w:rFonts w:ascii="Calibri" w:hAnsi="Calibri" w:cs="Times"/>
+        </w:rPr>
+        <w:t xml:space="preserve"> </w:t>
+      </w:r>
+      <w:proofErr w:type="spellStart"/>
+      <w:r>
+        <w:rPr>
+          <w:rFonts w:ascii="Calibri" w:hAnsi="Calibri" w:cs="Times"/>
+        </w:rPr>
+        <w:t>synthetase</w:t>
+      </w:r>
+      <w:proofErr w:type="spellEnd"/>
+      <w:r>
+        <w:rPr>
+          <w:rFonts w:ascii="Calibri" w:hAnsi="Calibri" w:cs="Times"/>
+        </w:rPr>
+        <w:t xml:space="preserve"> homologs </w:t>
+      </w:r>
+    </w:p>
+    <w:p>
+      <w:pPr>
+        <w:widowControl w:val="0"/>
+        <w:autoSpaceDE w:val="0"/>
+        <w:autoSpaceDN w:val="0"/>
+        <w:adjustRightInd w:val="0"/>
+        <w:rPr>
+          <w:rFonts w:ascii="Calibri" w:hAnsi="Calibri" w:cs="Times"/>
+        </w:rPr>
+      </w:pPr>
+      <w:r>
+        <w:rPr>
+          <w:rFonts w:ascii="Calibri" w:hAnsi="Calibri" w:cs="Times"/>
+        </w:rPr>
+        <w:t xml:space="preserve">No </w:t>
+      </w:r>
+      <w:proofErr w:type="spellStart"/>
+      <w:r>
+        <w:rPr>
+          <w:rFonts w:ascii="Calibri" w:hAnsi="Calibri" w:cs="Times"/>
+        </w:rPr>
+        <w:t>gyr</w:t>
+      </w:r>
+      <w:proofErr w:type="spellEnd"/>
+      <w:r>
+        <w:rPr>
+          <w:rFonts w:ascii="Calibri" w:hAnsi="Calibri" w:cs="Times"/>
+        </w:rPr>
+        <w:t xml:space="preserve"> homologs?</w:t>
+      </w:r>
+    </w:p>
+    <w:p>
+      <w:pPr>
+        <w:widowControl w:val="0"/>
+        <w:autoSpaceDE w:val="0"/>
+        <w:autoSpaceDN w:val="0"/>
+        <w:adjustRightInd w:val="0"/>
+        <w:rPr>
+          <w:rFonts w:ascii="Calibri" w:hAnsi="Calibri" w:cs="Times"/>
+        </w:rPr>
+      </w:pPr>
+      <w:r>
+        <w:rPr>
+          <w:rFonts w:ascii="Calibri" w:hAnsi="Calibri" w:cs="Times"/>
+        </w:rPr>
+        <w:t xml:space="preserve">Place all positive examples on a tree – a roadmap  - looking for analogs or </w:t>
+      </w:r>
+      <w:proofErr w:type="spellStart"/>
+      <w:r>
+        <w:rPr>
+          <w:rFonts w:ascii="Calibri" w:hAnsi="Calibri" w:cs="Times"/>
+        </w:rPr>
+        <w:t>thiolactomycin</w:t>
+      </w:r>
+      <w:proofErr w:type="spellEnd"/>
+      <w:r>
+        <w:rPr>
+          <w:rFonts w:ascii="Calibri" w:hAnsi="Calibri" w:cs="Times"/>
+        </w:rPr>
+        <w:t xml:space="preserve"> or orphan clusters?</w:t>
+      </w:r>
+    </w:p>
+    <w:p>
+      <w:pPr>
+        <w:widowControl w:val="0"/>
+        <w:autoSpaceDE w:val="0"/>
+        <w:autoSpaceDN w:val="0"/>
+        <w:adjustRightInd w:val="0"/>
+        <w:rPr>
+          <w:rFonts w:ascii="Calibri" w:hAnsi="Calibri" w:cs="Times"/>
+        </w:rPr>
+      </w:pPr>
+      <w:r>
+        <w:rPr>
+          <w:rFonts w:ascii="Calibri" w:hAnsi="Calibri" w:cs="Times"/>
+        </w:rPr>
+        <w:t xml:space="preserve">Ile clade: </w:t>
+      </w:r>
+      <w:proofErr w:type="spellStart"/>
+      <w:r>
+        <w:rPr>
+          <w:rFonts w:ascii="Calibri" w:hAnsi="Calibri" w:cs="Times"/>
+        </w:rPr>
+        <w:t>Pos</w:t>
+      </w:r>
+      <w:proofErr w:type="spellEnd"/>
+      <w:r>
+        <w:rPr>
+          <w:rFonts w:ascii="Calibri" w:hAnsi="Calibri" w:cs="Times"/>
+        </w:rPr>
+        <w:t xml:space="preserve"> cluster in another </w:t>
+      </w:r>
+      <w:proofErr w:type="gramStart"/>
+      <w:r>
+        <w:rPr>
+          <w:rFonts w:ascii="Calibri" w:hAnsi="Calibri" w:cs="Times"/>
+        </w:rPr>
+        <w:t>clade,</w:t>
+      </w:r>
+      <w:proofErr w:type="gramEnd"/>
+      <w:r>
+        <w:rPr>
+          <w:rFonts w:ascii="Calibri" w:hAnsi="Calibri" w:cs="Times"/>
+        </w:rPr>
+        <w:t xml:space="preserve"> this one is an orphan clade. </w:t>
+      </w:r>
+      <w:proofErr w:type="gramStart"/>
+      <w:r>
+        <w:rPr>
+          <w:rFonts w:ascii="Calibri" w:hAnsi="Calibri" w:cs="Times"/>
+        </w:rPr>
+        <w:t>analyses</w:t>
+      </w:r>
+      <w:proofErr w:type="gramEnd"/>
+      <w:r>
+        <w:rPr>
+          <w:rFonts w:ascii="Calibri" w:hAnsi="Calibri" w:cs="Times"/>
+        </w:rPr>
+        <w:t xml:space="preserve">. </w:t>
+      </w:r>
+      <w:proofErr w:type="spellStart"/>
+      <w:r>
+        <w:rPr>
+          <w:rFonts w:ascii="Calibri" w:hAnsi="Calibri" w:cs="Times"/>
+        </w:rPr>
+        <w:t>GyrB</w:t>
+      </w:r>
+      <w:proofErr w:type="spellEnd"/>
+      <w:r>
+        <w:rPr>
+          <w:rFonts w:ascii="Calibri" w:hAnsi="Calibri" w:cs="Times"/>
+        </w:rPr>
+        <w:t xml:space="preserve"> in that clade, but probably false positive</w:t>
       </w:r>
     </w:p>
     <w:p>
@@ -1952,40 +2787,179 @@
           <w:rFonts w:ascii="Calibri" w:hAnsi="Calibri" w:cs="Helvetica"/>
           <w:bCs/>
         </w:rPr>
-        <w:t xml:space="preserve">Co-evolution analyses used in TypeII catalog paper used to detect gene swap events. Here, we used the same approach of quantifying KS-target co-evolution by comparing pairwise protein identity scores between pairs of homologs. On-diagonal points suggest that those KS-target pairs co-evolved. We first build a co-evolution plot for pairs from the positive set (beta protesome inhibitors: </w:t>
-      </w:r>
+        <w:t xml:space="preserve">Co-evolution analyses used in </w:t>
+      </w:r>
+      <w:proofErr w:type="spellStart"/>
+      <w:r>
+        <w:rPr>
+          <w:rFonts w:ascii="Calibri" w:hAnsi="Calibri" w:cs="Helvetica"/>
+          <w:bCs/>
+        </w:rPr>
+        <w:t>TypeII</w:t>
+      </w:r>
+      <w:proofErr w:type="spellEnd"/>
+      <w:r>
+        <w:rPr>
+          <w:rFonts w:ascii="Calibri" w:hAnsi="Calibri" w:cs="Helvetica"/>
+          <w:bCs/>
+        </w:rPr>
+        <w:t xml:space="preserve"> catalog paper used to detect gene swap events. Here, we used the same approach of quantifying KS-target co-evolution by comparing pairwise protein identity scores between pairs of homologs. On-diagonal points suggest that those KS-target pairs co-evolved. We first build a co-evolution plot for pairs from the positive set (beta </w:t>
+      </w:r>
+      <w:proofErr w:type="spellStart"/>
+      <w:r>
+        <w:rPr>
+          <w:rFonts w:ascii="Calibri" w:hAnsi="Calibri" w:cs="Helvetica"/>
+          <w:bCs/>
+        </w:rPr>
+        <w:t>protesome</w:t>
+      </w:r>
+      <w:proofErr w:type="spellEnd"/>
+      <w:r>
+        <w:rPr>
+          <w:rFonts w:ascii="Calibri" w:hAnsi="Calibri" w:cs="Helvetica"/>
+          <w:bCs/>
+        </w:rPr>
+        <w:t xml:space="preserve"> inhibitors: </w:t>
+      </w:r>
+      <w:proofErr w:type="spellStart"/>
       <w:r>
         <w:rPr>
           <w:rFonts w:ascii="Calibri" w:eastAsia="Times New Roman" w:hAnsi="Calibri" w:cs="Times New Roman"/>
           <w:color w:val="000000"/>
         </w:rPr>
-        <w:t xml:space="preserve">salinosporamide, </w:t>
-      </w:r>
+        <w:t>salinosporamide</w:t>
+      </w:r>
+      <w:proofErr w:type="spellEnd"/>
       <w:r>
         <w:rPr>
           <w:rFonts w:ascii="Calibri" w:eastAsia="Times New Roman" w:hAnsi="Calibri" w:cs="Times New Roman"/>
-        </w:rPr>
-        <w:t xml:space="preserve">cinnabaramide, </w:t>
-      </w:r>
+          <w:color w:val="000000"/>
+        </w:rPr>
+        <w:t xml:space="preserve">, </w:t>
+      </w:r>
+      <w:proofErr w:type="spellStart"/>
+      <w:r>
+        <w:rPr>
+          <w:rFonts w:ascii="Calibri" w:eastAsia="Times New Roman" w:hAnsi="Calibri" w:cs="Times New Roman"/>
+        </w:rPr>
+        <w:t>cinnabaramide</w:t>
+      </w:r>
+      <w:proofErr w:type="spellEnd"/>
+      <w:r>
+        <w:rPr>
+          <w:rFonts w:ascii="Calibri" w:eastAsia="Times New Roman" w:hAnsi="Calibri" w:cs="Times New Roman"/>
+        </w:rPr>
+        <w:t xml:space="preserve">, </w:t>
+      </w:r>
+      <w:proofErr w:type="spellStart"/>
       <w:r>
         <w:rPr>
           <w:rFonts w:ascii="Calibri" w:eastAsia="Times New Roman" w:hAnsi="Calibri" w:cs="Times New Roman"/>
           <w:color w:val="013F68"/>
         </w:rPr>
-        <w:t xml:space="preserve">clarexpoxcin, </w:t>
-      </w:r>
+        <w:t>clarexpoxcin</w:t>
+      </w:r>
+      <w:proofErr w:type="spellEnd"/>
       <w:r>
         <w:rPr>
           <w:rFonts w:ascii="Calibri" w:eastAsia="Times New Roman" w:hAnsi="Calibri" w:cs="Times New Roman"/>
-        </w:rPr>
-        <w:t xml:space="preserve">eponemycin; and </w:t>
-      </w:r>
+          <w:color w:val="013F68"/>
+        </w:rPr>
+        <w:t xml:space="preserve">, </w:t>
+      </w:r>
+      <w:proofErr w:type="spellStart"/>
+      <w:r>
+        <w:rPr>
+          <w:rFonts w:ascii="Calibri" w:eastAsia="Times New Roman" w:hAnsi="Calibri" w:cs="Times New Roman"/>
+        </w:rPr>
+        <w:t>eponemycin</w:t>
+      </w:r>
+      <w:proofErr w:type="spellEnd"/>
+      <w:r>
+        <w:rPr>
+          <w:rFonts w:ascii="Calibri" w:eastAsia="Times New Roman" w:hAnsi="Calibri" w:cs="Times New Roman"/>
+        </w:rPr>
+        <w:t xml:space="preserve">; and </w:t>
+      </w:r>
+      <w:proofErr w:type="spellStart"/>
       <w:r>
         <w:rPr>
           <w:rFonts w:ascii="Calibri" w:eastAsia="Times New Roman" w:hAnsi="Calibri" w:cs="Times New Roman"/>
           <w:color w:val="000000"/>
         </w:rPr>
-        <w:t>Isoleucyl tRNA synthetase inhibitors: mupirocin and thiomarinol)</w:t>
+        <w:t>Isoleucyl</w:t>
+      </w:r>
+      <w:proofErr w:type="spellEnd"/>
+      <w:r>
+        <w:rPr>
+          <w:rFonts w:ascii="Calibri" w:eastAsia="Times New Roman" w:hAnsi="Calibri" w:cs="Times New Roman"/>
+          <w:color w:val="000000"/>
+        </w:rPr>
+        <w:t xml:space="preserve"> </w:t>
+      </w:r>
+      <w:proofErr w:type="spellStart"/>
+      <w:r>
+        <w:rPr>
+          <w:rFonts w:ascii="Calibri" w:eastAsia="Times New Roman" w:hAnsi="Calibri" w:cs="Times New Roman"/>
+          <w:color w:val="000000"/>
+        </w:rPr>
+        <w:t>tRNA</w:t>
+      </w:r>
+      <w:proofErr w:type="spellEnd"/>
+      <w:r>
+        <w:rPr>
+          <w:rFonts w:ascii="Calibri" w:eastAsia="Times New Roman" w:hAnsi="Calibri" w:cs="Times New Roman"/>
+          <w:color w:val="000000"/>
+        </w:rPr>
+        <w:t xml:space="preserve"> </w:t>
+      </w:r>
+      <w:proofErr w:type="spellStart"/>
+      <w:r>
+        <w:rPr>
+          <w:rFonts w:ascii="Calibri" w:eastAsia="Times New Roman" w:hAnsi="Calibri" w:cs="Times New Roman"/>
+          <w:color w:val="000000"/>
+        </w:rPr>
+        <w:t>synthetase</w:t>
+      </w:r>
+      <w:proofErr w:type="spellEnd"/>
+      <w:r>
+        <w:rPr>
+          <w:rFonts w:ascii="Calibri" w:eastAsia="Times New Roman" w:hAnsi="Calibri" w:cs="Times New Roman"/>
+          <w:color w:val="000000"/>
+        </w:rPr>
+        <w:t xml:space="preserve"> inhibitors: </w:t>
+      </w:r>
+      <w:proofErr w:type="spellStart"/>
+      <w:r>
+        <w:rPr>
+          <w:rFonts w:ascii="Calibri" w:eastAsia="Times New Roman" w:hAnsi="Calibri" w:cs="Times New Roman"/>
+          <w:color w:val="000000"/>
+        </w:rPr>
+        <w:t>mupirocin</w:t>
+      </w:r>
+      <w:proofErr w:type="spellEnd"/>
+      <w:r>
+        <w:rPr>
+          <w:rFonts w:ascii="Calibri" w:eastAsia="Times New Roman" w:hAnsi="Calibri" w:cs="Times New Roman"/>
+          <w:color w:val="000000"/>
+        </w:rPr>
+        <w:t xml:space="preserve"> and </w:t>
+      </w:r>
+      <w:proofErr w:type="spellStart"/>
+      <w:r>
+        <w:rPr>
+          <w:rFonts w:ascii="Calibri" w:eastAsia="Times New Roman" w:hAnsi="Calibri" w:cs="Times New Roman"/>
+          <w:color w:val="000000"/>
+        </w:rPr>
+        <w:t>thiomarinol</w:t>
+      </w:r>
+      <w:proofErr w:type="spellEnd"/>
+      <w:r>
+        <w:rPr>
+          <w:rFonts w:ascii="Calibri" w:eastAsia="Times New Roman" w:hAnsi="Calibri" w:cs="Times New Roman"/>
+          <w:color w:val="000000"/>
+        </w:rPr>
+        <w:t>)</w:t>
       </w:r>
     </w:p>
     <w:p>
@@ -2014,24 +2988,46 @@
         <w:rPr>
           <w:rFonts w:ascii="Calibri" w:hAnsi="Calibri" w:cs="Times"/>
         </w:rPr>
-        <w:t>Scoring scheme: abs(x-y)?</w:t>
-      </w:r>
-    </w:p>
-    <w:p>
-      <w:pPr>
-        <w:widowControl w:val="0"/>
-        <w:autoSpaceDE w:val="0"/>
-        <w:autoSpaceDN w:val="0"/>
-        <w:adjustRightInd w:val="0"/>
-        <w:rPr>
-          <w:rFonts w:ascii="Calibri" w:hAnsi="Calibri" w:cs="Times"/>
-        </w:rPr>
-      </w:pPr>
-      <w:r>
-        <w:rPr>
-          <w:rFonts w:ascii="Calibri" w:hAnsi="Calibri" w:cs="Times"/>
-        </w:rPr>
-        <w:t>Thiolactomycin analogs on diagonal</w:t>
+        <w:t xml:space="preserve">Scoring scheme: </w:t>
+      </w:r>
+      <w:proofErr w:type="gramStart"/>
+      <w:r>
+        <w:rPr>
+          <w:rFonts w:ascii="Calibri" w:hAnsi="Calibri" w:cs="Times"/>
+        </w:rPr>
+        <w:t>abs(</w:t>
+      </w:r>
+      <w:proofErr w:type="gramEnd"/>
+      <w:r>
+        <w:rPr>
+          <w:rFonts w:ascii="Calibri" w:hAnsi="Calibri" w:cs="Times"/>
+        </w:rPr>
+        <w:t>x-y)?</w:t>
+      </w:r>
+    </w:p>
+    <w:p>
+      <w:pPr>
+        <w:widowControl w:val="0"/>
+        <w:autoSpaceDE w:val="0"/>
+        <w:autoSpaceDN w:val="0"/>
+        <w:adjustRightInd w:val="0"/>
+        <w:rPr>
+          <w:rFonts w:ascii="Calibri" w:hAnsi="Calibri" w:cs="Times"/>
+        </w:rPr>
+      </w:pPr>
+      <w:proofErr w:type="spellStart"/>
+      <w:r>
+        <w:rPr>
+          <w:rFonts w:ascii="Calibri" w:hAnsi="Calibri" w:cs="Times"/>
+        </w:rPr>
+        <w:t>Thiolactomycin</w:t>
+      </w:r>
+      <w:proofErr w:type="spellEnd"/>
+      <w:r>
+        <w:rPr>
+          <w:rFonts w:ascii="Calibri" w:hAnsi="Calibri" w:cs="Times"/>
+        </w:rPr>
+        <w:t xml:space="preserve"> analogs on diagonal</w:t>
       </w:r>
     </w:p>
     <w:p>
@@ -2093,11 +3089,19 @@
           <w:rFonts w:ascii="Calibri" w:hAnsi="Calibri" w:cs="Times"/>
         </w:rPr>
       </w:pPr>
-      <w:r>
-        <w:rPr>
-          <w:rFonts w:ascii="Calibri" w:hAnsi="Calibri" w:cs="Times"/>
-        </w:rPr>
-        <w:t xml:space="preserve">distance, </w:t>
+      <w:proofErr w:type="gramStart"/>
+      <w:r>
+        <w:rPr>
+          <w:rFonts w:ascii="Calibri" w:hAnsi="Calibri" w:cs="Times"/>
+        </w:rPr>
+        <w:t>distance</w:t>
+      </w:r>
+      <w:proofErr w:type="gramEnd"/>
+      <w:r>
+        <w:rPr>
+          <w:rFonts w:ascii="Calibri" w:hAnsi="Calibri" w:cs="Times"/>
+        </w:rPr>
+        <w:t xml:space="preserve">, </w:t>
       </w:r>
     </w:p>
     <w:p>
@@ -2111,11 +3115,19 @@
           <w:rFonts w:ascii="Calibri" w:hAnsi="Calibri" w:cs="Times"/>
         </w:rPr>
       </w:pPr>
-      <w:r>
-        <w:rPr>
-          <w:rFonts w:ascii="Calibri" w:hAnsi="Calibri" w:cs="Times"/>
-        </w:rPr>
-        <w:t xml:space="preserve">phylogeny (orphan clade), </w:t>
+      <w:proofErr w:type="gramStart"/>
+      <w:r>
+        <w:rPr>
+          <w:rFonts w:ascii="Calibri" w:hAnsi="Calibri" w:cs="Times"/>
+        </w:rPr>
+        <w:t>phylogeny</w:t>
+      </w:r>
+      <w:proofErr w:type="gramEnd"/>
+      <w:r>
+        <w:rPr>
+          <w:rFonts w:ascii="Calibri" w:hAnsi="Calibri" w:cs="Times"/>
+        </w:rPr>
+        <w:t xml:space="preserve"> (orphan clade), </w:t>
       </w:r>
     </w:p>
     <w:p>
@@ -2129,11 +3141,19 @@
           <w:rFonts w:ascii="Calibri" w:hAnsi="Calibri" w:cs="Times"/>
         </w:rPr>
       </w:pPr>
-      <w:r>
-        <w:rPr>
-          <w:rFonts w:ascii="Calibri" w:hAnsi="Calibri" w:cs="Times"/>
-        </w:rPr>
-        <w:t xml:space="preserve">homologs?, </w:t>
+      <w:proofErr w:type="gramStart"/>
+      <w:r>
+        <w:rPr>
+          <w:rFonts w:ascii="Calibri" w:hAnsi="Calibri" w:cs="Times"/>
+        </w:rPr>
+        <w:t>homologs</w:t>
+      </w:r>
+      <w:proofErr w:type="gramEnd"/>
+      <w:r>
+        <w:rPr>
+          <w:rFonts w:ascii="Calibri" w:hAnsi="Calibri" w:cs="Times"/>
+        </w:rPr>
+        <w:t xml:space="preserve">?, </w:t>
       </w:r>
     </w:p>
     <w:p>
@@ -2147,11 +3167,19 @@
           <w:rFonts w:ascii="Calibri" w:hAnsi="Calibri" w:cs="Times"/>
         </w:rPr>
       </w:pPr>
-      <w:r>
-        <w:rPr>
-          <w:rFonts w:ascii="Calibri" w:hAnsi="Calibri" w:cs="Times"/>
-        </w:rPr>
-        <w:t xml:space="preserve">housekeeping copy, </w:t>
+      <w:proofErr w:type="gramStart"/>
+      <w:r>
+        <w:rPr>
+          <w:rFonts w:ascii="Calibri" w:hAnsi="Calibri" w:cs="Times"/>
+        </w:rPr>
+        <w:t>housekeeping</w:t>
+      </w:r>
+      <w:proofErr w:type="gramEnd"/>
+      <w:r>
+        <w:rPr>
+          <w:rFonts w:ascii="Calibri" w:hAnsi="Calibri" w:cs="Times"/>
+        </w:rPr>
+        <w:t xml:space="preserve"> copy, </w:t>
       </w:r>
     </w:p>
     <w:p>
@@ -2165,11 +3193,19 @@
           <w:rFonts w:ascii="Calibri" w:hAnsi="Calibri" w:cs="Times"/>
         </w:rPr>
       </w:pPr>
-      <w:r>
-        <w:rPr>
-          <w:rFonts w:ascii="Calibri" w:hAnsi="Calibri" w:cs="Times"/>
-        </w:rPr>
-        <w:t xml:space="preserve">coevolution score, </w:t>
+      <w:proofErr w:type="gramStart"/>
+      <w:r>
+        <w:rPr>
+          <w:rFonts w:ascii="Calibri" w:hAnsi="Calibri" w:cs="Times"/>
+        </w:rPr>
+        <w:t>coevolution</w:t>
+      </w:r>
+      <w:proofErr w:type="gramEnd"/>
+      <w:r>
+        <w:rPr>
+          <w:rFonts w:ascii="Calibri" w:hAnsi="Calibri" w:cs="Times"/>
+        </w:rPr>
+        <w:t xml:space="preserve"> score, </w:t>
       </w:r>
     </w:p>
     <w:p>
@@ -2205,7 +3241,21 @@
           <w:rFonts w:ascii="Calibri" w:hAnsi="Calibri" w:cs="Times"/>
         </w:rPr>
         <w:tab/>
-        <w:t>Target scored by randomly expected vs observed occurrence rate</w:t>
+        <w:t xml:space="preserve">Target scored by randomly expected </w:t>
+      </w:r>
+      <w:proofErr w:type="spellStart"/>
+      <w:r>
+        <w:rPr>
+          <w:rFonts w:ascii="Calibri" w:hAnsi="Calibri" w:cs="Times"/>
+        </w:rPr>
+        <w:t>vs</w:t>
+      </w:r>
+      <w:proofErr w:type="spellEnd"/>
+      <w:r>
+        <w:rPr>
+          <w:rFonts w:ascii="Calibri" w:hAnsi="Calibri" w:cs="Times"/>
+        </w:rPr>
+        <w:t xml:space="preserve"> observed occurrence rate</w:t>
       </w:r>
     </w:p>
     <w:p>
@@ -2252,24 +3302,52 @@
         <w:rPr>
           <w:rFonts w:ascii="Calibri" w:hAnsi="Calibri" w:cs="Times"/>
         </w:rPr>
-        <w:t>a) Reviews – 92 targets –  manually curate all genes associated with the mentioned targets</w:t>
-      </w:r>
-    </w:p>
-    <w:p>
-      <w:pPr>
-        <w:widowControl w:val="0"/>
-        <w:autoSpaceDE w:val="0"/>
-        <w:autoSpaceDN w:val="0"/>
-        <w:adjustRightInd w:val="0"/>
-        <w:rPr>
-          <w:rFonts w:ascii="Calibri" w:hAnsi="Calibri" w:cs="Times"/>
-        </w:rPr>
-      </w:pPr>
-      <w:r>
-        <w:rPr>
-          <w:rFonts w:ascii="Calibri" w:hAnsi="Calibri" w:cs="Times"/>
-        </w:rPr>
-        <w:t xml:space="preserve">b) Mining Mibig for putative targets </w:t>
+        <w:t xml:space="preserve">a) Reviews – 92 targets </w:t>
+      </w:r>
+      <w:proofErr w:type="gramStart"/>
+      <w:r>
+        <w:rPr>
+          <w:rFonts w:ascii="Calibri" w:hAnsi="Calibri" w:cs="Times"/>
+        </w:rPr>
+        <w:t>–  manually</w:t>
+      </w:r>
+      <w:proofErr w:type="gramEnd"/>
+      <w:r>
+        <w:rPr>
+          <w:rFonts w:ascii="Calibri" w:hAnsi="Calibri" w:cs="Times"/>
+        </w:rPr>
+        <w:t xml:space="preserve"> curate all genes associated with the mentioned targets</w:t>
+      </w:r>
+    </w:p>
+    <w:p>
+      <w:pPr>
+        <w:widowControl w:val="0"/>
+        <w:autoSpaceDE w:val="0"/>
+        <w:autoSpaceDN w:val="0"/>
+        <w:adjustRightInd w:val="0"/>
+        <w:rPr>
+          <w:rFonts w:ascii="Calibri" w:hAnsi="Calibri" w:cs="Times"/>
+        </w:rPr>
+      </w:pPr>
+      <w:r>
+        <w:rPr>
+          <w:rFonts w:ascii="Calibri" w:hAnsi="Calibri" w:cs="Times"/>
+        </w:rPr>
+        <w:t xml:space="preserve">b) Mining </w:t>
+      </w:r>
+      <w:proofErr w:type="spellStart"/>
+      <w:r>
+        <w:rPr>
+          <w:rFonts w:ascii="Calibri" w:hAnsi="Calibri" w:cs="Times"/>
+        </w:rPr>
+        <w:t>Mibig</w:t>
+      </w:r>
+      <w:proofErr w:type="spellEnd"/>
+      <w:r>
+        <w:rPr>
+          <w:rFonts w:ascii="Calibri" w:hAnsi="Calibri" w:cs="Times"/>
+        </w:rPr>
+        <w:t xml:space="preserve"> for putative targets </w:t>
       </w:r>
     </w:p>
     <w:p>
@@ -2329,7 +3407,21 @@
         <w:rPr>
           <w:rFonts w:ascii="Calibri" w:hAnsi="Calibri" w:cs="Times"/>
         </w:rPr>
-        <w:t>E. coli essential genes : targets for gram negative bacteria</w:t>
+        <w:t xml:space="preserve">E. coli essential </w:t>
+      </w:r>
+      <w:proofErr w:type="gramStart"/>
+      <w:r>
+        <w:rPr>
+          <w:rFonts w:ascii="Calibri" w:hAnsi="Calibri" w:cs="Times"/>
+        </w:rPr>
+        <w:t>genes :</w:t>
+      </w:r>
+      <w:proofErr w:type="gramEnd"/>
+      <w:r>
+        <w:rPr>
+          <w:rFonts w:ascii="Calibri" w:hAnsi="Calibri" w:cs="Times"/>
+        </w:rPr>
+        <w:t xml:space="preserve"> targets for gram negative bacteria</w:t>
       </w:r>
     </w:p>
     <w:p>
@@ -2347,7 +3439,21 @@
         <w:rPr>
           <w:rFonts w:ascii="Calibri" w:hAnsi="Calibri" w:cs="Times"/>
         </w:rPr>
-        <w:t xml:space="preserve"> targeting the cell wall in gram positive and negative bacteria:</w:t>
+        <w:t xml:space="preserve"> </w:t>
+      </w:r>
+      <w:proofErr w:type="gramStart"/>
+      <w:r>
+        <w:rPr>
+          <w:rFonts w:ascii="Calibri" w:hAnsi="Calibri" w:cs="Times"/>
+        </w:rPr>
+        <w:t>targeting</w:t>
+      </w:r>
+      <w:proofErr w:type="gramEnd"/>
+      <w:r>
+        <w:rPr>
+          <w:rFonts w:ascii="Calibri" w:hAnsi="Calibri" w:cs="Times"/>
+        </w:rPr>
+        <w:t xml:space="preserve"> the cell wall in gram positive and negative bacteria:</w:t>
       </w:r>
     </w:p>
     <w:p>
@@ -2405,30 +3511,22 @@
           <w:b/>
         </w:rPr>
       </w:pPr>
-    </w:p>
-    <w:p>
-      <w:pPr>
-        <w:widowControl w:val="0"/>
-        <w:autoSpaceDE w:val="0"/>
-        <w:autoSpaceDN w:val="0"/>
-        <w:adjustRightInd w:val="0"/>
+      <w:proofErr w:type="gramStart"/>
+      <w:r>
         <w:rPr>
           <w:rFonts w:ascii="Calibri" w:hAnsi="Calibri" w:cs="Times"/>
           <w:b/>
         </w:rPr>
-      </w:pPr>
-    </w:p>
-    <w:p>
-      <w:pPr>
-        <w:widowControl w:val="0"/>
-        <w:autoSpaceDE w:val="0"/>
-        <w:autoSpaceDN w:val="0"/>
-        <w:adjustRightInd w:val="0"/>
+        <w:t>Targets which</w:t>
+      </w:r>
+      <w:proofErr w:type="gramEnd"/>
+      <w:r>
         <w:rPr>
           <w:rFonts w:ascii="Calibri" w:hAnsi="Calibri" w:cs="Times"/>
           <w:b/>
         </w:rPr>
-      </w:pPr>
+        <w:t xml:space="preserve"> are rare </w:t>
+      </w:r>
     </w:p>
     <w:p>
       <w:pPr>
@@ -2525,11 +3623,47 @@
           <w:b/>
         </w:rPr>
       </w:pPr>
-      <w:r>
+    </w:p>
+    <w:p>
+      <w:pPr>
+        <w:widowControl w:val="0"/>
+        <w:autoSpaceDE w:val="0"/>
+        <w:autoSpaceDN w:val="0"/>
+        <w:adjustRightInd w:val="0"/>
         <w:rPr>
           <w:rFonts w:ascii="Calibri" w:hAnsi="Calibri" w:cs="Times"/>
           <w:b/>
         </w:rPr>
+      </w:pPr>
+    </w:p>
+    <w:p>
+      <w:pPr>
+        <w:widowControl w:val="0"/>
+        <w:autoSpaceDE w:val="0"/>
+        <w:autoSpaceDN w:val="0"/>
+        <w:adjustRightInd w:val="0"/>
+        <w:rPr>
+          <w:rFonts w:ascii="Calibri" w:hAnsi="Calibri" w:cs="Times"/>
+          <w:b/>
+        </w:rPr>
+      </w:pPr>
+    </w:p>
+    <w:p>
+      <w:pPr>
+        <w:widowControl w:val="0"/>
+        <w:autoSpaceDE w:val="0"/>
+        <w:autoSpaceDN w:val="0"/>
+        <w:adjustRightInd w:val="0"/>
+        <w:rPr>
+          <w:rFonts w:ascii="Calibri" w:hAnsi="Calibri" w:cs="Times"/>
+          <w:b/>
+        </w:rPr>
+      </w:pPr>
+      <w:r>
+        <w:rPr>
+          <w:rFonts w:ascii="Calibri" w:hAnsi="Calibri" w:cs="Times"/>
+          <w:b/>
+        </w:rPr>
         <w:t>Materials and Methods</w:t>
       </w:r>
     </w:p>
@@ -2561,7 +3695,23 @@
           <w:rFonts w:ascii="Calibri" w:hAnsi="Calibri" w:cs="Times"/>
           <w:b/>
         </w:rPr>
-        <w:t xml:space="preserve">STEP I. Curation of t1pks gene clusters </w:t>
+        <w:t xml:space="preserve">STEP I. </w:t>
+      </w:r>
+      <w:proofErr w:type="spellStart"/>
+      <w:r>
+        <w:rPr>
+          <w:rFonts w:ascii="Calibri" w:hAnsi="Calibri" w:cs="Times"/>
+          <w:b/>
+        </w:rPr>
+        <w:t>Curation</w:t>
+      </w:r>
+      <w:proofErr w:type="spellEnd"/>
+      <w:r>
+        <w:rPr>
+          <w:rFonts w:ascii="Calibri" w:hAnsi="Calibri" w:cs="Times"/>
+          <w:b/>
+        </w:rPr>
+        <w:t xml:space="preserve"> of t1pks gene clusters </w:t>
       </w:r>
     </w:p>
     <w:p>
@@ -2595,13 +3745,385 @@
         <w:rPr>
           <w:rFonts w:ascii="Calibri" w:hAnsi="Calibri" w:cs="Times"/>
         </w:rPr>
-        <w:t xml:space="preserve">Step1. Blast search for KS homologs. All ncbi nucleotide and genome databases were searched for KS homologs using tblastn.  8 diverse KS from modular type1 pks </w:t>
+        <w:t xml:space="preserve">Step1. Blast search for KS homologs. All </w:t>
+      </w:r>
+      <w:proofErr w:type="spellStart"/>
+      <w:r>
+        <w:rPr>
+          <w:rFonts w:ascii="Calibri" w:hAnsi="Calibri" w:cs="Times"/>
+        </w:rPr>
+        <w:t>ncbi</w:t>
+      </w:r>
+      <w:proofErr w:type="spellEnd"/>
+      <w:r>
+        <w:rPr>
+          <w:rFonts w:ascii="Calibri" w:hAnsi="Calibri" w:cs="Times"/>
+        </w:rPr>
+        <w:t xml:space="preserve"> nucleotide and genome databases were searched for KS homologs using </w:t>
+      </w:r>
+      <w:proofErr w:type="spellStart"/>
+      <w:r>
+        <w:rPr>
+          <w:rFonts w:ascii="Calibri" w:hAnsi="Calibri" w:cs="Times"/>
+        </w:rPr>
+        <w:t>tblastn</w:t>
+      </w:r>
+      <w:proofErr w:type="spellEnd"/>
+      <w:r>
+        <w:rPr>
+          <w:rFonts w:ascii="Calibri" w:hAnsi="Calibri" w:cs="Times"/>
+        </w:rPr>
+        <w:t xml:space="preserve">.  8 diverse KS from modular type1 </w:t>
+      </w:r>
+      <w:proofErr w:type="spellStart"/>
+      <w:r>
+        <w:rPr>
+          <w:rFonts w:ascii="Calibri" w:hAnsi="Calibri" w:cs="Times"/>
+        </w:rPr>
+        <w:t>pks</w:t>
+      </w:r>
+      <w:proofErr w:type="spellEnd"/>
+      <w:r>
+        <w:rPr>
+          <w:rFonts w:ascii="Calibri" w:hAnsi="Calibri" w:cs="Times"/>
+        </w:rPr>
+        <w:t xml:space="preserve"> </w:t>
       </w:r>
       <w:r>
         <w:rPr>
           <w:rFonts w:ascii="Calibri" w:hAnsi="Calibri" w:cs="Arial"/>
         </w:rPr>
-        <w:t xml:space="preserve">(erythromycin), cisat pks/nrps (curacin, epothilone, guadinomine, rapamycin) and transat pks/nrps hybrids (leinamycin, disorazol, chivosazol) polyketide classes were used as query sequences against the major ncbi  nucleotide and genome databases (nt, wgs (not updated), refseq_genomic, other_genomic, env_nt, patnt, htgs, tsa_nt, sts, gss, est_others). </w:t>
+        <w:t xml:space="preserve">(erythromycin), </w:t>
+      </w:r>
+      <w:proofErr w:type="spellStart"/>
+      <w:r>
+        <w:rPr>
+          <w:rFonts w:ascii="Calibri" w:hAnsi="Calibri" w:cs="Arial"/>
+        </w:rPr>
+        <w:t>cisat</w:t>
+      </w:r>
+      <w:proofErr w:type="spellEnd"/>
+      <w:r>
+        <w:rPr>
+          <w:rFonts w:ascii="Calibri" w:hAnsi="Calibri" w:cs="Arial"/>
+        </w:rPr>
+        <w:t xml:space="preserve"> </w:t>
+      </w:r>
+      <w:proofErr w:type="spellStart"/>
+      <w:r>
+        <w:rPr>
+          <w:rFonts w:ascii="Calibri" w:hAnsi="Calibri" w:cs="Arial"/>
+        </w:rPr>
+        <w:t>pks</w:t>
+      </w:r>
+      <w:proofErr w:type="spellEnd"/>
+      <w:r>
+        <w:rPr>
+          <w:rFonts w:ascii="Calibri" w:hAnsi="Calibri" w:cs="Arial"/>
+        </w:rPr>
+        <w:t>/</w:t>
+      </w:r>
+      <w:proofErr w:type="spellStart"/>
+      <w:r>
+        <w:rPr>
+          <w:rFonts w:ascii="Calibri" w:hAnsi="Calibri" w:cs="Arial"/>
+        </w:rPr>
+        <w:t>nrps</w:t>
+      </w:r>
+      <w:proofErr w:type="spellEnd"/>
+      <w:r>
+        <w:rPr>
+          <w:rFonts w:ascii="Calibri" w:hAnsi="Calibri" w:cs="Arial"/>
+        </w:rPr>
+        <w:t xml:space="preserve"> (</w:t>
+      </w:r>
+      <w:proofErr w:type="spellStart"/>
+      <w:r>
+        <w:rPr>
+          <w:rFonts w:ascii="Calibri" w:hAnsi="Calibri" w:cs="Arial"/>
+        </w:rPr>
+        <w:t>curacin</w:t>
+      </w:r>
+      <w:proofErr w:type="spellEnd"/>
+      <w:r>
+        <w:rPr>
+          <w:rFonts w:ascii="Calibri" w:hAnsi="Calibri" w:cs="Arial"/>
+        </w:rPr>
+        <w:t xml:space="preserve">, epothilone, </w:t>
+      </w:r>
+      <w:proofErr w:type="spellStart"/>
+      <w:r>
+        <w:rPr>
+          <w:rFonts w:ascii="Calibri" w:hAnsi="Calibri" w:cs="Arial"/>
+        </w:rPr>
+        <w:t>guadinomine</w:t>
+      </w:r>
+      <w:proofErr w:type="spellEnd"/>
+      <w:r>
+        <w:rPr>
+          <w:rFonts w:ascii="Calibri" w:hAnsi="Calibri" w:cs="Arial"/>
+        </w:rPr>
+        <w:t xml:space="preserve">, rapamycin) and </w:t>
+      </w:r>
+      <w:proofErr w:type="spellStart"/>
+      <w:r>
+        <w:rPr>
+          <w:rFonts w:ascii="Calibri" w:hAnsi="Calibri" w:cs="Arial"/>
+        </w:rPr>
+        <w:t>transat</w:t>
+      </w:r>
+      <w:proofErr w:type="spellEnd"/>
+      <w:r>
+        <w:rPr>
+          <w:rFonts w:ascii="Calibri" w:hAnsi="Calibri" w:cs="Arial"/>
+        </w:rPr>
+        <w:t xml:space="preserve"> </w:t>
+      </w:r>
+      <w:proofErr w:type="spellStart"/>
+      <w:r>
+        <w:rPr>
+          <w:rFonts w:ascii="Calibri" w:hAnsi="Calibri" w:cs="Arial"/>
+        </w:rPr>
+        <w:t>pks</w:t>
+      </w:r>
+      <w:proofErr w:type="spellEnd"/>
+      <w:r>
+        <w:rPr>
+          <w:rFonts w:ascii="Calibri" w:hAnsi="Calibri" w:cs="Arial"/>
+        </w:rPr>
+        <w:t>/</w:t>
+      </w:r>
+      <w:proofErr w:type="spellStart"/>
+      <w:r>
+        <w:rPr>
+          <w:rFonts w:ascii="Calibri" w:hAnsi="Calibri" w:cs="Arial"/>
+        </w:rPr>
+        <w:t>nrps</w:t>
+      </w:r>
+      <w:proofErr w:type="spellEnd"/>
+      <w:r>
+        <w:rPr>
+          <w:rFonts w:ascii="Calibri" w:hAnsi="Calibri" w:cs="Arial"/>
+        </w:rPr>
+        <w:t xml:space="preserve"> hybrids (</w:t>
+      </w:r>
+      <w:proofErr w:type="spellStart"/>
+      <w:r>
+        <w:rPr>
+          <w:rFonts w:ascii="Calibri" w:hAnsi="Calibri" w:cs="Arial"/>
+        </w:rPr>
+        <w:t>leinamycin</w:t>
+      </w:r>
+      <w:proofErr w:type="spellEnd"/>
+      <w:r>
+        <w:rPr>
+          <w:rFonts w:ascii="Calibri" w:hAnsi="Calibri" w:cs="Arial"/>
+        </w:rPr>
+        <w:t xml:space="preserve">, </w:t>
+      </w:r>
+      <w:proofErr w:type="spellStart"/>
+      <w:r>
+        <w:rPr>
+          <w:rFonts w:ascii="Calibri" w:hAnsi="Calibri" w:cs="Arial"/>
+        </w:rPr>
+        <w:t>disorazol</w:t>
+      </w:r>
+      <w:proofErr w:type="spellEnd"/>
+      <w:r>
+        <w:rPr>
+          <w:rFonts w:ascii="Calibri" w:hAnsi="Calibri" w:cs="Arial"/>
+        </w:rPr>
+        <w:t xml:space="preserve">, </w:t>
+      </w:r>
+      <w:proofErr w:type="spellStart"/>
+      <w:r>
+        <w:rPr>
+          <w:rFonts w:ascii="Calibri" w:hAnsi="Calibri" w:cs="Arial"/>
+        </w:rPr>
+        <w:t>chivosazol</w:t>
+      </w:r>
+      <w:proofErr w:type="spellEnd"/>
+      <w:r>
+        <w:rPr>
+          <w:rFonts w:ascii="Calibri" w:hAnsi="Calibri" w:cs="Arial"/>
+        </w:rPr>
+        <w:t xml:space="preserve">) polyketide classes were used as query sequences against the major </w:t>
+      </w:r>
+      <w:proofErr w:type="spellStart"/>
+      <w:proofErr w:type="gramStart"/>
+      <w:r>
+        <w:rPr>
+          <w:rFonts w:ascii="Calibri" w:hAnsi="Calibri" w:cs="Arial"/>
+        </w:rPr>
+        <w:t>ncbi</w:t>
+      </w:r>
+      <w:proofErr w:type="spellEnd"/>
+      <w:r>
+        <w:rPr>
+          <w:rFonts w:ascii="Calibri" w:hAnsi="Calibri" w:cs="Arial"/>
+        </w:rPr>
+        <w:t xml:space="preserve">  nucleotide</w:t>
+      </w:r>
+      <w:proofErr w:type="gramEnd"/>
+      <w:r>
+        <w:rPr>
+          <w:rFonts w:ascii="Calibri" w:hAnsi="Calibri" w:cs="Arial"/>
+        </w:rPr>
+        <w:t xml:space="preserve"> and genome databases (</w:t>
+      </w:r>
+      <w:proofErr w:type="spellStart"/>
+      <w:r>
+        <w:rPr>
+          <w:rFonts w:ascii="Calibri" w:hAnsi="Calibri" w:cs="Arial"/>
+        </w:rPr>
+        <w:t>nt</w:t>
+      </w:r>
+      <w:proofErr w:type="spellEnd"/>
+      <w:r>
+        <w:rPr>
+          <w:rFonts w:ascii="Calibri" w:hAnsi="Calibri" w:cs="Arial"/>
+        </w:rPr>
+        <w:t xml:space="preserve">, </w:t>
+      </w:r>
+      <w:proofErr w:type="spellStart"/>
+      <w:r>
+        <w:rPr>
+          <w:rFonts w:ascii="Calibri" w:hAnsi="Calibri" w:cs="Arial"/>
+        </w:rPr>
+        <w:t>wgs</w:t>
+      </w:r>
+      <w:proofErr w:type="spellEnd"/>
+      <w:r>
+        <w:rPr>
+          <w:rFonts w:ascii="Calibri" w:hAnsi="Calibri" w:cs="Arial"/>
+        </w:rPr>
+        <w:t xml:space="preserve"> (not updated), </w:t>
+      </w:r>
+      <w:proofErr w:type="spellStart"/>
+      <w:r>
+        <w:rPr>
+          <w:rFonts w:ascii="Calibri" w:hAnsi="Calibri" w:cs="Arial"/>
+        </w:rPr>
+        <w:t>refseq_genomic</w:t>
+      </w:r>
+      <w:proofErr w:type="spellEnd"/>
+      <w:r>
+        <w:rPr>
+          <w:rFonts w:ascii="Calibri" w:hAnsi="Calibri" w:cs="Arial"/>
+        </w:rPr>
+        <w:t xml:space="preserve">, </w:t>
+      </w:r>
+      <w:proofErr w:type="spellStart"/>
+      <w:r>
+        <w:rPr>
+          <w:rFonts w:ascii="Calibri" w:hAnsi="Calibri" w:cs="Arial"/>
+        </w:rPr>
+        <w:t>other_genomic</w:t>
+      </w:r>
+      <w:proofErr w:type="spellEnd"/>
+      <w:r>
+        <w:rPr>
+          <w:rFonts w:ascii="Calibri" w:hAnsi="Calibri" w:cs="Arial"/>
+        </w:rPr>
+        <w:t xml:space="preserve">, </w:t>
+      </w:r>
+      <w:proofErr w:type="spellStart"/>
+      <w:r>
+        <w:rPr>
+          <w:rFonts w:ascii="Calibri" w:hAnsi="Calibri" w:cs="Arial"/>
+        </w:rPr>
+        <w:t>env_nt</w:t>
+      </w:r>
+      <w:proofErr w:type="spellEnd"/>
+      <w:r>
+        <w:rPr>
+          <w:rFonts w:ascii="Calibri" w:hAnsi="Calibri" w:cs="Arial"/>
+        </w:rPr>
+        <w:t xml:space="preserve">, </w:t>
+      </w:r>
+      <w:proofErr w:type="spellStart"/>
+      <w:r>
+        <w:rPr>
+          <w:rFonts w:ascii="Calibri" w:hAnsi="Calibri" w:cs="Arial"/>
+        </w:rPr>
+        <w:t>patnt</w:t>
+      </w:r>
+      <w:proofErr w:type="spellEnd"/>
+      <w:r>
+        <w:rPr>
+          <w:rFonts w:ascii="Calibri" w:hAnsi="Calibri" w:cs="Arial"/>
+        </w:rPr>
+        <w:t xml:space="preserve">, </w:t>
+      </w:r>
+      <w:proofErr w:type="spellStart"/>
+      <w:r>
+        <w:rPr>
+          <w:rFonts w:ascii="Calibri" w:hAnsi="Calibri" w:cs="Arial"/>
+        </w:rPr>
+        <w:t>htgs</w:t>
+      </w:r>
+      <w:proofErr w:type="spellEnd"/>
+      <w:r>
+        <w:rPr>
+          <w:rFonts w:ascii="Calibri" w:hAnsi="Calibri" w:cs="Arial"/>
+        </w:rPr>
+        <w:t xml:space="preserve">, </w:t>
+      </w:r>
+      <w:proofErr w:type="spellStart"/>
+      <w:r>
+        <w:rPr>
+          <w:rFonts w:ascii="Calibri" w:hAnsi="Calibri" w:cs="Arial"/>
+        </w:rPr>
+        <w:t>tsa_nt</w:t>
+      </w:r>
+      <w:proofErr w:type="spellEnd"/>
+      <w:r>
+        <w:rPr>
+          <w:rFonts w:ascii="Calibri" w:hAnsi="Calibri" w:cs="Arial"/>
+        </w:rPr>
+        <w:t xml:space="preserve">, </w:t>
+      </w:r>
+      <w:proofErr w:type="spellStart"/>
+      <w:r>
+        <w:rPr>
+          <w:rFonts w:ascii="Calibri" w:hAnsi="Calibri" w:cs="Arial"/>
+        </w:rPr>
+        <w:t>sts</w:t>
+      </w:r>
+      <w:proofErr w:type="spellEnd"/>
+      <w:r>
+        <w:rPr>
+          <w:rFonts w:ascii="Calibri" w:hAnsi="Calibri" w:cs="Arial"/>
+        </w:rPr>
+        <w:t xml:space="preserve">, </w:t>
+      </w:r>
+      <w:proofErr w:type="spellStart"/>
+      <w:r>
+        <w:rPr>
+          <w:rFonts w:ascii="Calibri" w:hAnsi="Calibri" w:cs="Arial"/>
+        </w:rPr>
+        <w:t>gss</w:t>
+      </w:r>
+      <w:proofErr w:type="spellEnd"/>
+      <w:r>
+        <w:rPr>
+          <w:rFonts w:ascii="Calibri" w:hAnsi="Calibri" w:cs="Arial"/>
+        </w:rPr>
+        <w:t xml:space="preserve">, </w:t>
+      </w:r>
+      <w:proofErr w:type="spellStart"/>
+      <w:r>
+        <w:rPr>
+          <w:rFonts w:ascii="Calibri" w:hAnsi="Calibri" w:cs="Arial"/>
+        </w:rPr>
+        <w:t>est_others</w:t>
+      </w:r>
+      <w:proofErr w:type="spellEnd"/>
+      <w:r>
+        <w:rPr>
+          <w:rFonts w:ascii="Calibri" w:hAnsi="Calibri" w:cs="Arial"/>
+        </w:rPr>
+        <w:t xml:space="preserve">). </w:t>
       </w:r>
       <w:r>
         <w:rPr>
@@ -2621,7 +4143,21 @@
         <w:rPr>
           <w:rFonts w:ascii="Calibri" w:hAnsi="Calibri" w:cs="Arial"/>
         </w:rPr>
-        <w:t>The NCBI Assembly databas (https://www.ncbi.nlm.nih.gov/pmc/articles/PMC4702866/</w:t>
+        <w:t xml:space="preserve">The NCBI Assembly </w:t>
+      </w:r>
+      <w:proofErr w:type="spellStart"/>
+      <w:r>
+        <w:rPr>
+          <w:rFonts w:ascii="Calibri" w:hAnsi="Calibri" w:cs="Arial"/>
+        </w:rPr>
+        <w:t>databas</w:t>
+      </w:r>
+      <w:proofErr w:type="spellEnd"/>
+      <w:r>
+        <w:rPr>
+          <w:rFonts w:ascii="Calibri" w:hAnsi="Calibri" w:cs="Arial"/>
+        </w:rPr>
+        <w:t xml:space="preserve"> (https://www.ncbi.nlm.nih.gov/pmc/articles/PMC4702866/</w:t>
       </w:r>
     </w:p>
     <w:p>
@@ -2636,33 +4172,29 @@
         </w:rPr>
         <w:t xml:space="preserve">)  </w:t>
       </w:r>
+      <w:proofErr w:type="gramStart"/>
       <w:r>
         <w:rPr>
           <w:rFonts w:ascii="Calibri" w:eastAsia="Times New Roman" w:hAnsi="Calibri" w:cs="Times New Roman"/>
           <w:color w:val="000000"/>
           <w:shd w:val="clear" w:color="auto" w:fill="FFFFFF"/>
         </w:rPr>
-        <w:t>provides stable accessioning and data tracking for genome assembly data.</w:t>
-      </w:r>
-      <w:r>
-        <w:rPr>
-          <w:rFonts w:ascii="Calibri" w:eastAsia="Times New Roman" w:hAnsi="Calibri" w:cs="Times New Roman"/>
-        </w:rPr>
-        <w:t xml:space="preserve"> </w:t>
-      </w:r>
+        <w:t>provides</w:t>
+      </w:r>
+      <w:proofErr w:type="gramEnd"/>
       <w:r>
         <w:rPr>
           <w:rFonts w:ascii="Calibri" w:eastAsia="Times New Roman" w:hAnsi="Calibri" w:cs="Times New Roman"/>
           <w:color w:val="000000"/>
           <w:shd w:val="clear" w:color="auto" w:fill="FFFFFF"/>
         </w:rPr>
-        <w:t>The Assembly database stores the names and identifiers for the sequences in each genome assembly and records the organization of the component sequences into scaffolds and chromosomes.</w:t>
-      </w:r>
-      <w:r>
-        <w:rPr>
-          <w:rFonts w:ascii="Calibri" w:hAnsi="Calibri" w:cs="Arial"/>
-        </w:rPr>
-        <w:t>L</w:t>
+        <w:t xml:space="preserve"> stable accessioning and data tracking for genome assembly data.</w:t>
+      </w:r>
+      <w:r>
+        <w:rPr>
+          <w:rFonts w:ascii="Calibri" w:eastAsia="Times New Roman" w:hAnsi="Calibri" w:cs="Times New Roman"/>
+        </w:rPr>
+        <w:t xml:space="preserve"> </w:t>
       </w:r>
       <w:r>
         <w:rPr>
@@ -2670,7 +4202,59 @@
           <w:color w:val="000000"/>
           <w:shd w:val="clear" w:color="auto" w:fill="FFFFFF"/>
         </w:rPr>
-        <w:t>ikewise, the NCBI Reference Sequence (RefSeq) database (</w:t>
+        <w:t xml:space="preserve">The Assembly database stores the names and identifiers for the sequences in each genome assembly and records the organization of the component sequences into scaffolds and </w:t>
+      </w:r>
+      <w:proofErr w:type="spellStart"/>
+      <w:proofErr w:type="gramStart"/>
+      <w:r>
+        <w:rPr>
+          <w:rFonts w:ascii="Calibri" w:eastAsia="Times New Roman" w:hAnsi="Calibri" w:cs="Times New Roman"/>
+          <w:color w:val="000000"/>
+          <w:shd w:val="clear" w:color="auto" w:fill="FFFFFF"/>
+        </w:rPr>
+        <w:t>chromosomes.</w:t>
+      </w:r>
+      <w:r>
+        <w:rPr>
+          <w:rFonts w:ascii="Calibri" w:hAnsi="Calibri" w:cs="Arial"/>
+        </w:rPr>
+        <w:t>L</w:t>
+      </w:r>
+      <w:r>
+        <w:rPr>
+          <w:rFonts w:ascii="Calibri" w:eastAsia="Times New Roman" w:hAnsi="Calibri" w:cs="Times New Roman"/>
+          <w:color w:val="000000"/>
+          <w:shd w:val="clear" w:color="auto" w:fill="FFFFFF"/>
+        </w:rPr>
+        <w:t>ikewise</w:t>
+      </w:r>
+      <w:proofErr w:type="spellEnd"/>
+      <w:proofErr w:type="gramEnd"/>
+      <w:r>
+        <w:rPr>
+          <w:rFonts w:ascii="Calibri" w:eastAsia="Times New Roman" w:hAnsi="Calibri" w:cs="Times New Roman"/>
+          <w:color w:val="000000"/>
+          <w:shd w:val="clear" w:color="auto" w:fill="FFFFFF"/>
+        </w:rPr>
+        <w:t>, the NCBI Reference Sequence (</w:t>
+      </w:r>
+      <w:proofErr w:type="spellStart"/>
+      <w:r>
+        <w:rPr>
+          <w:rFonts w:ascii="Calibri" w:eastAsia="Times New Roman" w:hAnsi="Calibri" w:cs="Times New Roman"/>
+          <w:color w:val="000000"/>
+          <w:shd w:val="clear" w:color="auto" w:fill="FFFFFF"/>
+        </w:rPr>
+        <w:t>RefSeq</w:t>
+      </w:r>
+      <w:proofErr w:type="spellEnd"/>
+      <w:r>
+        <w:rPr>
+          <w:rFonts w:ascii="Calibri" w:eastAsia="Times New Roman" w:hAnsi="Calibri" w:cs="Times New Roman"/>
+          <w:color w:val="000000"/>
+          <w:shd w:val="clear" w:color="auto" w:fill="FFFFFF"/>
+        </w:rPr>
+        <w:t>) database (</w:t>
       </w:r>
       <w:hyperlink r:id="rId7" w:anchor="B2" w:history="1">
         <w:r>
@@ -2809,149 +4393,449 @@
         <w:rPr>
           <w:rFonts w:ascii="Calibri" w:hAnsi="Calibri" w:cs="Times"/>
         </w:rPr>
-        <w:t xml:space="preserve">An initial relaxed blast search (e value &lt; 1) identified non-redundant 199 894 protein records, of which 110174 unique NCBI nucleotide records/genomes (&lt;99% similar). </w:t>
-      </w:r>
-    </w:p>
-    <w:p>
-      <w:pPr>
-        <w:widowControl w:val="0"/>
-        <w:autoSpaceDE w:val="0"/>
-        <w:autoSpaceDN w:val="0"/>
-        <w:adjustRightInd w:val="0"/>
-        <w:rPr>
-          <w:rFonts w:ascii="Calibri" w:hAnsi="Calibri" w:cs="Times"/>
-        </w:rPr>
-      </w:pPr>
-    </w:p>
-    <w:p>
-      <w:pPr>
-        <w:widowControl w:val="0"/>
-        <w:autoSpaceDE w:val="0"/>
-        <w:autoSpaceDN w:val="0"/>
-        <w:adjustRightInd w:val="0"/>
-        <w:rPr>
-          <w:rFonts w:ascii="Calibri" w:hAnsi="Calibri" w:cs="Helvetica"/>
-          <w:bCs/>
-        </w:rPr>
-      </w:pPr>
-      <w:r>
-        <w:rPr>
-          <w:rFonts w:ascii="Calibri" w:hAnsi="Calibri" w:cs="Helvetica"/>
-          <w:bCs/>
-        </w:rPr>
-        <w:t>Step 2: Fetch all genbank ids that contain a core KS gene. Download all genbank files from the traditional databases. The genbank files from the Assembly database are already stored locally.</w:t>
-      </w:r>
-    </w:p>
-    <w:p>
-      <w:pPr>
-        <w:widowControl w:val="0"/>
-        <w:autoSpaceDE w:val="0"/>
-        <w:autoSpaceDN w:val="0"/>
-        <w:adjustRightInd w:val="0"/>
-        <w:rPr>
-          <w:rFonts w:ascii="Calibri" w:hAnsi="Calibri" w:cs="Helvetica"/>
-          <w:bCs/>
-        </w:rPr>
-      </w:pPr>
-      <w:r>
-        <w:rPr>
-          <w:rFonts w:ascii="Calibri" w:hAnsi="Calibri" w:cs="Helvetica"/>
-          <w:bCs/>
-        </w:rPr>
-        <w:t xml:space="preserve">       Genbank/gbdir (89449 gbids)</w:t>
-      </w:r>
-    </w:p>
-    <w:p>
-      <w:pPr>
-        <w:widowControl w:val="0"/>
-        <w:autoSpaceDE w:val="0"/>
-        <w:autoSpaceDN w:val="0"/>
-        <w:adjustRightInd w:val="0"/>
-        <w:rPr>
-          <w:rFonts w:ascii="Calibri" w:hAnsi="Calibri" w:cs="Helvetica"/>
-          <w:bCs/>
-        </w:rPr>
-      </w:pPr>
-      <w:r>
-        <w:rPr>
-          <w:rFonts w:ascii="Calibri" w:hAnsi="Calibri" w:cs="Helvetica"/>
-          <w:bCs/>
-        </w:rPr>
-        <w:t xml:space="preserve">       Genbank/assembly_gb (21080 gbids) </w:t>
-      </w:r>
-    </w:p>
-    <w:p>
-      <w:pPr>
-        <w:widowControl w:val="0"/>
-        <w:autoSpaceDE w:val="0"/>
-        <w:autoSpaceDN w:val="0"/>
-        <w:adjustRightInd w:val="0"/>
-        <w:rPr>
-          <w:rFonts w:ascii="Calibri" w:hAnsi="Calibri" w:cs="Helvetica"/>
-          <w:bCs/>
-        </w:rPr>
-      </w:pPr>
-    </w:p>
-    <w:p>
-      <w:pPr>
-        <w:widowControl w:val="0"/>
-        <w:autoSpaceDE w:val="0"/>
-        <w:autoSpaceDN w:val="0"/>
-        <w:adjustRightInd w:val="0"/>
-        <w:rPr>
-          <w:rFonts w:ascii="Calibri" w:hAnsi="Calibri" w:cs="Times"/>
-        </w:rPr>
-      </w:pPr>
-      <w:r>
-        <w:rPr>
-          <w:rFonts w:ascii="Calibri" w:hAnsi="Calibri" w:cs="Times"/>
-        </w:rPr>
-        <w:t xml:space="preserve">STEP3. Run Antismash on all 100174 genbank files (89k genbank ids and 21k assembly ids). Some assembly gb files were split into smaller files, harboring only a potential pks cluster (26575 assembly files total). Antismash 4 with the minimal functionalities was run and total run time was 95h. </w:t>
-      </w:r>
-    </w:p>
-    <w:p>
-      <w:pPr>
-        <w:widowControl w:val="0"/>
-        <w:autoSpaceDE w:val="0"/>
-        <w:autoSpaceDN w:val="0"/>
-        <w:adjustRightInd w:val="0"/>
-        <w:rPr>
-          <w:rFonts w:ascii="Calibri" w:hAnsi="Calibri" w:cs="Times"/>
-        </w:rPr>
-      </w:pPr>
-    </w:p>
-    <w:p>
-      <w:pPr>
-        <w:widowControl w:val="0"/>
-        <w:autoSpaceDE w:val="0"/>
-        <w:autoSpaceDN w:val="0"/>
-        <w:adjustRightInd w:val="0"/>
-        <w:rPr>
-          <w:rFonts w:ascii="Calibri" w:hAnsi="Calibri" w:cs="Times"/>
-        </w:rPr>
-      </w:pPr>
-      <w:r>
-        <w:rPr>
-          <w:rFonts w:ascii="Calibri" w:hAnsi="Calibri" w:cs="Times"/>
-        </w:rPr>
-        <w:t>STEP4. Extract gene sequences and KS sequences from all pks-labeled clusters found by antismash.  There are 29987 clusters annotated as t1pks or its derivatives in antismash.</w:t>
-      </w:r>
-    </w:p>
-    <w:p>
-      <w:pPr>
-        <w:widowControl w:val="0"/>
-        <w:autoSpaceDE w:val="0"/>
-        <w:autoSpaceDN w:val="0"/>
-        <w:adjustRightInd w:val="0"/>
-        <w:rPr>
-          <w:rFonts w:ascii="Calibri" w:hAnsi="Calibri" w:cs="Times"/>
-        </w:rPr>
-      </w:pPr>
-      <w:r>
-        <w:rPr>
-          <w:rFonts w:ascii="Calibri" w:hAnsi="Calibri" w:cs="Times"/>
-        </w:rPr>
-        <w:t xml:space="preserve">78 clusters don’t have predicted KS domains (details_data empty) </w:t>
+        <w:t xml:space="preserve">An initial relaxed blast search (e value &lt; 1) identified non-redundant 199 </w:t>
+      </w:r>
+      <w:proofErr w:type="gramStart"/>
+      <w:r>
+        <w:rPr>
+          <w:rFonts w:ascii="Calibri" w:hAnsi="Calibri" w:cs="Times"/>
+        </w:rPr>
+        <w:t>894 protein</w:t>
+      </w:r>
+      <w:proofErr w:type="gramEnd"/>
+      <w:r>
+        <w:rPr>
+          <w:rFonts w:ascii="Calibri" w:hAnsi="Calibri" w:cs="Times"/>
+        </w:rPr>
+        <w:t xml:space="preserve"> records, of which 110174 unique NCBI nucleotide records/genomes (&lt;99% similar). </w:t>
+      </w:r>
+    </w:p>
+    <w:p>
+      <w:pPr>
+        <w:widowControl w:val="0"/>
+        <w:autoSpaceDE w:val="0"/>
+        <w:autoSpaceDN w:val="0"/>
+        <w:adjustRightInd w:val="0"/>
+        <w:rPr>
+          <w:rFonts w:ascii="Calibri" w:hAnsi="Calibri" w:cs="Times"/>
+        </w:rPr>
+      </w:pPr>
+    </w:p>
+    <w:p>
+      <w:pPr>
+        <w:widowControl w:val="0"/>
+        <w:autoSpaceDE w:val="0"/>
+        <w:autoSpaceDN w:val="0"/>
+        <w:adjustRightInd w:val="0"/>
+        <w:rPr>
+          <w:rFonts w:ascii="Calibri" w:hAnsi="Calibri" w:cs="Helvetica"/>
+          <w:bCs/>
+        </w:rPr>
+      </w:pPr>
+      <w:r>
+        <w:rPr>
+          <w:rFonts w:ascii="Calibri" w:hAnsi="Calibri" w:cs="Helvetica"/>
+          <w:bCs/>
+        </w:rPr>
+        <w:t xml:space="preserve">Step 2: Fetch all </w:t>
+      </w:r>
+      <w:proofErr w:type="spellStart"/>
+      <w:r>
+        <w:rPr>
+          <w:rFonts w:ascii="Calibri" w:hAnsi="Calibri" w:cs="Helvetica"/>
+          <w:bCs/>
+        </w:rPr>
+        <w:t>genbank</w:t>
+      </w:r>
+      <w:proofErr w:type="spellEnd"/>
+      <w:r>
+        <w:rPr>
+          <w:rFonts w:ascii="Calibri" w:hAnsi="Calibri" w:cs="Helvetica"/>
+          <w:bCs/>
+        </w:rPr>
+        <w:t xml:space="preserve"> ids that contain a core KS gene. Download all </w:t>
+      </w:r>
+      <w:proofErr w:type="spellStart"/>
+      <w:r>
+        <w:rPr>
+          <w:rFonts w:ascii="Calibri" w:hAnsi="Calibri" w:cs="Helvetica"/>
+          <w:bCs/>
+        </w:rPr>
+        <w:t>genbank</w:t>
+      </w:r>
+      <w:proofErr w:type="spellEnd"/>
+      <w:r>
+        <w:rPr>
+          <w:rFonts w:ascii="Calibri" w:hAnsi="Calibri" w:cs="Helvetica"/>
+          <w:bCs/>
+        </w:rPr>
+        <w:t xml:space="preserve"> files from the traditional databases. The </w:t>
+      </w:r>
+      <w:proofErr w:type="spellStart"/>
+      <w:r>
+        <w:rPr>
+          <w:rFonts w:ascii="Calibri" w:hAnsi="Calibri" w:cs="Helvetica"/>
+          <w:bCs/>
+        </w:rPr>
+        <w:t>genbank</w:t>
+      </w:r>
+      <w:proofErr w:type="spellEnd"/>
+      <w:r>
+        <w:rPr>
+          <w:rFonts w:ascii="Calibri" w:hAnsi="Calibri" w:cs="Helvetica"/>
+          <w:bCs/>
+        </w:rPr>
+        <w:t xml:space="preserve"> files from the Assembly database are already stored locally.</w:t>
+      </w:r>
+    </w:p>
+    <w:p>
+      <w:pPr>
+        <w:widowControl w:val="0"/>
+        <w:autoSpaceDE w:val="0"/>
+        <w:autoSpaceDN w:val="0"/>
+        <w:adjustRightInd w:val="0"/>
+        <w:rPr>
+          <w:rFonts w:ascii="Calibri" w:hAnsi="Calibri" w:cs="Helvetica"/>
+          <w:bCs/>
+        </w:rPr>
+      </w:pPr>
+      <w:r>
+        <w:rPr>
+          <w:rFonts w:ascii="Calibri" w:hAnsi="Calibri" w:cs="Helvetica"/>
+          <w:bCs/>
+        </w:rPr>
+        <w:t xml:space="preserve">       </w:t>
+      </w:r>
+      <w:proofErr w:type="spellStart"/>
+      <w:r>
+        <w:rPr>
+          <w:rFonts w:ascii="Calibri" w:hAnsi="Calibri" w:cs="Helvetica"/>
+          <w:bCs/>
+        </w:rPr>
+        <w:t>Genbank</w:t>
+      </w:r>
+      <w:proofErr w:type="spellEnd"/>
+      <w:r>
+        <w:rPr>
+          <w:rFonts w:ascii="Calibri" w:hAnsi="Calibri" w:cs="Helvetica"/>
+          <w:bCs/>
+        </w:rPr>
+        <w:t>/</w:t>
+      </w:r>
+      <w:proofErr w:type="spellStart"/>
+      <w:r>
+        <w:rPr>
+          <w:rFonts w:ascii="Calibri" w:hAnsi="Calibri" w:cs="Helvetica"/>
+          <w:bCs/>
+        </w:rPr>
+        <w:t>gbdir</w:t>
+      </w:r>
+      <w:proofErr w:type="spellEnd"/>
+      <w:r>
+        <w:rPr>
+          <w:rFonts w:ascii="Calibri" w:hAnsi="Calibri" w:cs="Helvetica"/>
+          <w:bCs/>
+        </w:rPr>
+        <w:t xml:space="preserve"> (89449 </w:t>
+      </w:r>
+      <w:proofErr w:type="spellStart"/>
+      <w:r>
+        <w:rPr>
+          <w:rFonts w:ascii="Calibri" w:hAnsi="Calibri" w:cs="Helvetica"/>
+          <w:bCs/>
+        </w:rPr>
+        <w:t>gbids</w:t>
+      </w:r>
+      <w:proofErr w:type="spellEnd"/>
+      <w:r>
+        <w:rPr>
+          <w:rFonts w:ascii="Calibri" w:hAnsi="Calibri" w:cs="Helvetica"/>
+          <w:bCs/>
+        </w:rPr>
+        <w:t>)</w:t>
+      </w:r>
+    </w:p>
+    <w:p>
+      <w:pPr>
+        <w:widowControl w:val="0"/>
+        <w:autoSpaceDE w:val="0"/>
+        <w:autoSpaceDN w:val="0"/>
+        <w:adjustRightInd w:val="0"/>
+        <w:rPr>
+          <w:rFonts w:ascii="Calibri" w:hAnsi="Calibri" w:cs="Helvetica"/>
+          <w:bCs/>
+        </w:rPr>
+      </w:pPr>
+      <w:r>
+        <w:rPr>
+          <w:rFonts w:ascii="Calibri" w:hAnsi="Calibri" w:cs="Helvetica"/>
+          <w:bCs/>
+        </w:rPr>
+        <w:t xml:space="preserve">       </w:t>
+      </w:r>
+      <w:proofErr w:type="spellStart"/>
+      <w:r>
+        <w:rPr>
+          <w:rFonts w:ascii="Calibri" w:hAnsi="Calibri" w:cs="Helvetica"/>
+          <w:bCs/>
+        </w:rPr>
+        <w:t>Genbank</w:t>
+      </w:r>
+      <w:proofErr w:type="spellEnd"/>
+      <w:r>
+        <w:rPr>
+          <w:rFonts w:ascii="Calibri" w:hAnsi="Calibri" w:cs="Helvetica"/>
+          <w:bCs/>
+        </w:rPr>
+        <w:t>/</w:t>
+      </w:r>
+      <w:proofErr w:type="spellStart"/>
+      <w:r>
+        <w:rPr>
+          <w:rFonts w:ascii="Calibri" w:hAnsi="Calibri" w:cs="Helvetica"/>
+          <w:bCs/>
+        </w:rPr>
+        <w:t>assembly_gb</w:t>
+      </w:r>
+      <w:proofErr w:type="spellEnd"/>
+      <w:r>
+        <w:rPr>
+          <w:rFonts w:ascii="Calibri" w:hAnsi="Calibri" w:cs="Helvetica"/>
+          <w:bCs/>
+        </w:rPr>
+        <w:t xml:space="preserve"> (21080 </w:t>
+      </w:r>
+      <w:proofErr w:type="spellStart"/>
+      <w:r>
+        <w:rPr>
+          <w:rFonts w:ascii="Calibri" w:hAnsi="Calibri" w:cs="Helvetica"/>
+          <w:bCs/>
+        </w:rPr>
+        <w:t>gbids</w:t>
+      </w:r>
+      <w:proofErr w:type="spellEnd"/>
+      <w:r>
+        <w:rPr>
+          <w:rFonts w:ascii="Calibri" w:hAnsi="Calibri" w:cs="Helvetica"/>
+          <w:bCs/>
+        </w:rPr>
+        <w:t xml:space="preserve">) </w:t>
+      </w:r>
+    </w:p>
+    <w:p>
+      <w:pPr>
+        <w:widowControl w:val="0"/>
+        <w:autoSpaceDE w:val="0"/>
+        <w:autoSpaceDN w:val="0"/>
+        <w:adjustRightInd w:val="0"/>
+        <w:rPr>
+          <w:rFonts w:ascii="Calibri" w:hAnsi="Calibri" w:cs="Helvetica"/>
+          <w:bCs/>
+        </w:rPr>
+      </w:pPr>
+    </w:p>
+    <w:p>
+      <w:pPr>
+        <w:widowControl w:val="0"/>
+        <w:autoSpaceDE w:val="0"/>
+        <w:autoSpaceDN w:val="0"/>
+        <w:adjustRightInd w:val="0"/>
+        <w:rPr>
+          <w:rFonts w:ascii="Calibri" w:hAnsi="Calibri" w:cs="Times"/>
+        </w:rPr>
+      </w:pPr>
+      <w:r>
+        <w:rPr>
+          <w:rFonts w:ascii="Calibri" w:hAnsi="Calibri" w:cs="Times"/>
+        </w:rPr>
+        <w:t xml:space="preserve">STEP3. Run </w:t>
+      </w:r>
+      <w:proofErr w:type="spellStart"/>
+      <w:r>
+        <w:rPr>
+          <w:rFonts w:ascii="Calibri" w:hAnsi="Calibri" w:cs="Times"/>
+        </w:rPr>
+        <w:t>Antismash</w:t>
+      </w:r>
+      <w:proofErr w:type="spellEnd"/>
+      <w:r>
+        <w:rPr>
+          <w:rFonts w:ascii="Calibri" w:hAnsi="Calibri" w:cs="Times"/>
+        </w:rPr>
+        <w:t xml:space="preserve"> on all 100174 </w:t>
+      </w:r>
+      <w:proofErr w:type="spellStart"/>
+      <w:r>
+        <w:rPr>
+          <w:rFonts w:ascii="Calibri" w:hAnsi="Calibri" w:cs="Times"/>
+        </w:rPr>
+        <w:t>genbank</w:t>
+      </w:r>
+      <w:proofErr w:type="spellEnd"/>
+      <w:r>
+        <w:rPr>
+          <w:rFonts w:ascii="Calibri" w:hAnsi="Calibri" w:cs="Times"/>
+        </w:rPr>
+        <w:t xml:space="preserve"> files (89k </w:t>
+      </w:r>
+      <w:proofErr w:type="spellStart"/>
+      <w:r>
+        <w:rPr>
+          <w:rFonts w:ascii="Calibri" w:hAnsi="Calibri" w:cs="Times"/>
+        </w:rPr>
+        <w:t>genbank</w:t>
+      </w:r>
+      <w:proofErr w:type="spellEnd"/>
+      <w:r>
+        <w:rPr>
+          <w:rFonts w:ascii="Calibri" w:hAnsi="Calibri" w:cs="Times"/>
+        </w:rPr>
+        <w:t xml:space="preserve"> ids and 21k assembly ids). Some assembly </w:t>
+      </w:r>
+      <w:proofErr w:type="spellStart"/>
+      <w:proofErr w:type="gramStart"/>
+      <w:r>
+        <w:rPr>
+          <w:rFonts w:ascii="Calibri" w:hAnsi="Calibri" w:cs="Times"/>
+        </w:rPr>
+        <w:t>gb</w:t>
+      </w:r>
+      <w:proofErr w:type="spellEnd"/>
+      <w:proofErr w:type="gramEnd"/>
+      <w:r>
+        <w:rPr>
+          <w:rFonts w:ascii="Calibri" w:hAnsi="Calibri" w:cs="Times"/>
+        </w:rPr>
+        <w:t xml:space="preserve"> files were split into smaller files, harboring only a potential </w:t>
+      </w:r>
+      <w:proofErr w:type="spellStart"/>
+      <w:r>
+        <w:rPr>
+          <w:rFonts w:ascii="Calibri" w:hAnsi="Calibri" w:cs="Times"/>
+        </w:rPr>
+        <w:t>pks</w:t>
+      </w:r>
+      <w:proofErr w:type="spellEnd"/>
+      <w:r>
+        <w:rPr>
+          <w:rFonts w:ascii="Calibri" w:hAnsi="Calibri" w:cs="Times"/>
+        </w:rPr>
+        <w:t xml:space="preserve"> cluster (26575 assembly files total). </w:t>
+      </w:r>
+      <w:proofErr w:type="spellStart"/>
+      <w:r>
+        <w:rPr>
+          <w:rFonts w:ascii="Calibri" w:hAnsi="Calibri" w:cs="Times"/>
+        </w:rPr>
+        <w:t>Antismash</w:t>
+      </w:r>
+      <w:proofErr w:type="spellEnd"/>
+      <w:r>
+        <w:rPr>
+          <w:rFonts w:ascii="Calibri" w:hAnsi="Calibri" w:cs="Times"/>
+        </w:rPr>
+        <w:t xml:space="preserve"> 4 with the minimal functionalities was run and total run time was 95h. </w:t>
+      </w:r>
+    </w:p>
+    <w:p>
+      <w:pPr>
+        <w:widowControl w:val="0"/>
+        <w:autoSpaceDE w:val="0"/>
+        <w:autoSpaceDN w:val="0"/>
+        <w:adjustRightInd w:val="0"/>
+        <w:rPr>
+          <w:rFonts w:ascii="Calibri" w:hAnsi="Calibri" w:cs="Times"/>
+        </w:rPr>
+      </w:pPr>
+    </w:p>
+    <w:p>
+      <w:pPr>
+        <w:widowControl w:val="0"/>
+        <w:autoSpaceDE w:val="0"/>
+        <w:autoSpaceDN w:val="0"/>
+        <w:adjustRightInd w:val="0"/>
+        <w:rPr>
+          <w:rFonts w:ascii="Calibri" w:hAnsi="Calibri" w:cs="Times"/>
+        </w:rPr>
+      </w:pPr>
+      <w:r>
+        <w:rPr>
+          <w:rFonts w:ascii="Calibri" w:hAnsi="Calibri" w:cs="Times"/>
+        </w:rPr>
+        <w:t xml:space="preserve">STEP4. Extract gene sequences and KS sequences from all </w:t>
+      </w:r>
+      <w:proofErr w:type="spellStart"/>
+      <w:r>
+        <w:rPr>
+          <w:rFonts w:ascii="Calibri" w:hAnsi="Calibri" w:cs="Times"/>
+        </w:rPr>
+        <w:t>pks</w:t>
+      </w:r>
+      <w:proofErr w:type="spellEnd"/>
+      <w:r>
+        <w:rPr>
+          <w:rFonts w:ascii="Calibri" w:hAnsi="Calibri" w:cs="Times"/>
+        </w:rPr>
+        <w:t xml:space="preserve">-labeled clusters found by </w:t>
+      </w:r>
+      <w:proofErr w:type="spellStart"/>
+      <w:r>
+        <w:rPr>
+          <w:rFonts w:ascii="Calibri" w:hAnsi="Calibri" w:cs="Times"/>
+        </w:rPr>
+        <w:t>antismash</w:t>
+      </w:r>
+      <w:proofErr w:type="spellEnd"/>
+      <w:r>
+        <w:rPr>
+          <w:rFonts w:ascii="Calibri" w:hAnsi="Calibri" w:cs="Times"/>
+        </w:rPr>
+        <w:t xml:space="preserve">.  There are 29987 clusters annotated as t1pks or its derivatives in </w:t>
+      </w:r>
+      <w:proofErr w:type="spellStart"/>
+      <w:r>
+        <w:rPr>
+          <w:rFonts w:ascii="Calibri" w:hAnsi="Calibri" w:cs="Times"/>
+        </w:rPr>
+        <w:t>antismash</w:t>
+      </w:r>
+      <w:proofErr w:type="spellEnd"/>
+      <w:r>
+        <w:rPr>
+          <w:rFonts w:ascii="Calibri" w:hAnsi="Calibri" w:cs="Times"/>
+        </w:rPr>
+        <w:t>.</w:t>
+      </w:r>
+    </w:p>
+    <w:p>
+      <w:pPr>
+        <w:widowControl w:val="0"/>
+        <w:autoSpaceDE w:val="0"/>
+        <w:autoSpaceDN w:val="0"/>
+        <w:adjustRightInd w:val="0"/>
+        <w:rPr>
+          <w:rFonts w:ascii="Calibri" w:hAnsi="Calibri" w:cs="Times"/>
+        </w:rPr>
+      </w:pPr>
+      <w:r>
+        <w:rPr>
+          <w:rFonts w:ascii="Calibri" w:hAnsi="Calibri" w:cs="Times"/>
+        </w:rPr>
+        <w:t>78 clusters don’t have predicted KS domains (</w:t>
+      </w:r>
+      <w:proofErr w:type="spellStart"/>
+      <w:r>
+        <w:rPr>
+          <w:rFonts w:ascii="Calibri" w:hAnsi="Calibri" w:cs="Times"/>
+        </w:rPr>
+        <w:t>details_data</w:t>
+      </w:r>
+      <w:proofErr w:type="spellEnd"/>
+      <w:r>
+        <w:rPr>
+          <w:rFonts w:ascii="Calibri" w:hAnsi="Calibri" w:cs="Times"/>
+        </w:rPr>
+        <w:t xml:space="preserve"> empty) </w:t>
       </w:r>
     </w:p>
     <w:p>
@@ -3025,7 +4909,35 @@
         <w:rPr>
           <w:rFonts w:ascii="Calibri" w:hAnsi="Calibri" w:cs="Times"/>
         </w:rPr>
-        <w:t>STEP6. Blast 12 targets genes against antismash database from 110k genbank ids</w:t>
+        <w:t xml:space="preserve">STEP6. Blast 12 targets genes against </w:t>
+      </w:r>
+      <w:proofErr w:type="spellStart"/>
+      <w:r>
+        <w:rPr>
+          <w:rFonts w:ascii="Calibri" w:hAnsi="Calibri" w:cs="Times"/>
+        </w:rPr>
+        <w:t>antismash</w:t>
+      </w:r>
+      <w:proofErr w:type="spellEnd"/>
+      <w:r>
+        <w:rPr>
+          <w:rFonts w:ascii="Calibri" w:hAnsi="Calibri" w:cs="Times"/>
+        </w:rPr>
+        <w:t xml:space="preserve"> database from 110k </w:t>
+      </w:r>
+      <w:proofErr w:type="spellStart"/>
+      <w:r>
+        <w:rPr>
+          <w:rFonts w:ascii="Calibri" w:hAnsi="Calibri" w:cs="Times"/>
+        </w:rPr>
+        <w:t>genbank</w:t>
+      </w:r>
+      <w:proofErr w:type="spellEnd"/>
+      <w:r>
+        <w:rPr>
+          <w:rFonts w:ascii="Calibri" w:hAnsi="Calibri" w:cs="Times"/>
+        </w:rPr>
+        <w:t xml:space="preserve"> ids</w:t>
       </w:r>
     </w:p>
     <w:p>
@@ -3117,7 +5029,39 @@
           <w:rFonts w:ascii="Calibri" w:hAnsi="Calibri" w:cs="Menlo Regular"/>
           <w:color w:val="000000"/>
         </w:rPr>
-        <w:t>STEP7. Filter blast hits by evalue &lt;1e-8 and identity &gt; 0.3 (and FabB/F identity &gt; 0.6)</w:t>
+        <w:t xml:space="preserve">STEP7. Filter blast hits by </w:t>
+      </w:r>
+      <w:proofErr w:type="spellStart"/>
+      <w:r>
+        <w:rPr>
+          <w:rFonts w:ascii="Calibri" w:hAnsi="Calibri" w:cs="Menlo Regular"/>
+          <w:color w:val="000000"/>
+        </w:rPr>
+        <w:t>evalue</w:t>
+      </w:r>
+      <w:proofErr w:type="spellEnd"/>
+      <w:r>
+        <w:rPr>
+          <w:rFonts w:ascii="Calibri" w:hAnsi="Calibri" w:cs="Menlo Regular"/>
+          <w:color w:val="000000"/>
+        </w:rPr>
+        <w:t xml:space="preserve"> &lt;1e-8 and identity &gt; 0.3 (and </w:t>
+      </w:r>
+      <w:proofErr w:type="spellStart"/>
+      <w:r>
+        <w:rPr>
+          <w:rFonts w:ascii="Calibri" w:hAnsi="Calibri" w:cs="Menlo Regular"/>
+          <w:color w:val="000000"/>
+        </w:rPr>
+        <w:t>FabB</w:t>
+      </w:r>
+      <w:proofErr w:type="spellEnd"/>
+      <w:r>
+        <w:rPr>
+          <w:rFonts w:ascii="Calibri" w:hAnsi="Calibri" w:cs="Menlo Regular"/>
+          <w:color w:val="000000"/>
+        </w:rPr>
+        <w:t>/F identity &gt; 0.6)</w:t>
       </w:r>
     </w:p>
     <w:p>
@@ -3202,8 +5146,17 @@
           <w:rFonts w:ascii="Calibri" w:hAnsi="Calibri" w:cs="Helvetica"/>
           <w:bCs/>
         </w:rPr>
-        <w:t>Require both KS+ target &lt;10kb apart. Extract KS and target sequences.</w:t>
-      </w:r>
+        <w:t xml:space="preserve">Require both KS+ target &lt;10kb apart. </w:t>
+      </w:r>
+      <w:proofErr w:type="gramStart"/>
+      <w:r>
+        <w:rPr>
+          <w:rFonts w:ascii="Calibri" w:hAnsi="Calibri" w:cs="Helvetica"/>
+          <w:bCs/>
+        </w:rPr>
+        <w:t>Extract KS and target sequences.</w:t>
+      </w:r>
+      <w:proofErr w:type="gramEnd"/>
     </w:p>
     <w:p>
       <w:pPr>
@@ -3226,7 +5179,63 @@
         <w:rPr>
           <w:rFonts w:ascii="Calibri" w:hAnsi="Calibri" w:cs="Times"/>
         </w:rPr>
-        <w:t>29987= 0.84%, which is in a good agreement from the discovery rate from known clusters in Mibg (0.44%). The higher rate might indicate that the pks class of natural product is rich in exmaples of self-resistant target genes colocalized with the biosynthetic genes.</w:t>
+        <w:t xml:space="preserve">29987= 0.84%, which is in a good agreement from the discovery rate from known clusters in </w:t>
+      </w:r>
+      <w:proofErr w:type="spellStart"/>
+      <w:r>
+        <w:rPr>
+          <w:rFonts w:ascii="Calibri" w:hAnsi="Calibri" w:cs="Times"/>
+        </w:rPr>
+        <w:t>Mibg</w:t>
+      </w:r>
+      <w:proofErr w:type="spellEnd"/>
+      <w:r>
+        <w:rPr>
+          <w:rFonts w:ascii="Calibri" w:hAnsi="Calibri" w:cs="Times"/>
+        </w:rPr>
+        <w:t xml:space="preserve"> (0.44%). The higher rate might indicate that the </w:t>
+      </w:r>
+      <w:proofErr w:type="spellStart"/>
+      <w:r>
+        <w:rPr>
+          <w:rFonts w:ascii="Calibri" w:hAnsi="Calibri" w:cs="Times"/>
+        </w:rPr>
+        <w:t>pks</w:t>
+      </w:r>
+      <w:proofErr w:type="spellEnd"/>
+      <w:r>
+        <w:rPr>
+          <w:rFonts w:ascii="Calibri" w:hAnsi="Calibri" w:cs="Times"/>
+        </w:rPr>
+        <w:t xml:space="preserve"> class of natural product is rich in </w:t>
+      </w:r>
+      <w:proofErr w:type="spellStart"/>
+      <w:r>
+        <w:rPr>
+          <w:rFonts w:ascii="Calibri" w:hAnsi="Calibri" w:cs="Times"/>
+        </w:rPr>
+        <w:t>exmaples</w:t>
+      </w:r>
+      <w:proofErr w:type="spellEnd"/>
+      <w:r>
+        <w:rPr>
+          <w:rFonts w:ascii="Calibri" w:hAnsi="Calibri" w:cs="Times"/>
+        </w:rPr>
+        <w:t xml:space="preserve"> of self-resistant target genes </w:t>
+      </w:r>
+      <w:proofErr w:type="spellStart"/>
+      <w:r>
+        <w:rPr>
+          <w:rFonts w:ascii="Calibri" w:hAnsi="Calibri" w:cs="Times"/>
+        </w:rPr>
+        <w:t>colocalized</w:t>
+      </w:r>
+      <w:proofErr w:type="spellEnd"/>
+      <w:r>
+        <w:rPr>
+          <w:rFonts w:ascii="Calibri" w:hAnsi="Calibri" w:cs="Times"/>
+        </w:rPr>
+        <w:t xml:space="preserve"> with the biosynthetic genes.</w:t>
       </w:r>
     </w:p>
     <w:p>
@@ -3294,27 +5303,45 @@
           <w:rFonts w:ascii="Calibri" w:hAnsi="Calibri" w:cs="Menlo Regular"/>
           <w:color w:val="000000"/>
         </w:rPr>
-        <w:t>Step 10. Build a MSA with mafft</w:t>
-      </w:r>
-    </w:p>
-    <w:p>
-      <w:pPr>
-        <w:widowControl w:val="0"/>
-        <w:autoSpaceDE w:val="0"/>
-        <w:autoSpaceDN w:val="0"/>
-        <w:adjustRightInd w:val="0"/>
+        <w:t xml:space="preserve">Step 10. Build a MSA with </w:t>
+      </w:r>
+      <w:proofErr w:type="spellStart"/>
+      <w:r>
         <w:rPr>
           <w:rFonts w:ascii="Calibri" w:hAnsi="Calibri" w:cs="Menlo Regular"/>
           <w:color w:val="000000"/>
         </w:rPr>
-      </w:pPr>
-      <w:r>
+        <w:t>mafft</w:t>
+      </w:r>
+      <w:proofErr w:type="spellEnd"/>
+    </w:p>
+    <w:p>
+      <w:pPr>
+        <w:widowControl w:val="0"/>
+        <w:autoSpaceDE w:val="0"/>
+        <w:autoSpaceDN w:val="0"/>
+        <w:adjustRightInd w:val="0"/>
         <w:rPr>
           <w:rFonts w:ascii="Calibri" w:hAnsi="Calibri" w:cs="Menlo Regular"/>
           <w:color w:val="000000"/>
         </w:rPr>
-        <w:t>Step 11. Build a phylogenetic tree with FastTree</w:t>
-      </w:r>
+      </w:pPr>
+      <w:r>
+        <w:rPr>
+          <w:rFonts w:ascii="Calibri" w:hAnsi="Calibri" w:cs="Menlo Regular"/>
+          <w:color w:val="000000"/>
+        </w:rPr>
+        <w:t xml:space="preserve">Step 11. Build a phylogenetic tree with </w:t>
+      </w:r>
+      <w:proofErr w:type="spellStart"/>
+      <w:r>
+        <w:rPr>
+          <w:rFonts w:ascii="Calibri" w:hAnsi="Calibri" w:cs="Menlo Regular"/>
+          <w:color w:val="000000"/>
+        </w:rPr>
+        <w:t>FastTree</w:t>
+      </w:r>
+      <w:proofErr w:type="spellEnd"/>
     </w:p>
     <w:p>
       <w:pPr>
@@ -3419,7 +5446,23 @@
           <w:rFonts w:ascii="Calibri" w:hAnsi="Calibri" w:cs="Helvetica"/>
           <w:bCs/>
         </w:rPr>
-        <w:t>Coevolution of positive set : Add all putative targets (target co-localized with cluster, compound known to inhibit target homolog)</w:t>
+        <w:t xml:space="preserve">Coevolution of positive </w:t>
+      </w:r>
+      <w:proofErr w:type="gramStart"/>
+      <w:r>
+        <w:rPr>
+          <w:rFonts w:ascii="Calibri" w:hAnsi="Calibri" w:cs="Helvetica"/>
+          <w:bCs/>
+        </w:rPr>
+        <w:t>set :</w:t>
+      </w:r>
+      <w:proofErr w:type="gramEnd"/>
+      <w:r>
+        <w:rPr>
+          <w:rFonts w:ascii="Calibri" w:hAnsi="Calibri" w:cs="Helvetica"/>
+          <w:bCs/>
+        </w:rPr>
+        <w:t xml:space="preserve"> Add all putative targets (target co-localized with cluster, compound known to inhibit target homolog)</w:t>
       </w:r>
     </w:p>
     <w:p>
@@ -3470,26 +5513,126 @@
           <w:rFonts w:ascii="Calibri" w:hAnsi="Calibri" w:cs="Helvetica"/>
           <w:bCs/>
         </w:rPr>
-        <w:t xml:space="preserve">      makeblastdb -in KS.12.10kb.fasta -dbtype prot -out KS.12.10kb</w:t>
-      </w:r>
-    </w:p>
-    <w:p>
-      <w:pPr>
-        <w:widowControl w:val="0"/>
-        <w:autoSpaceDE w:val="0"/>
-        <w:autoSpaceDN w:val="0"/>
-        <w:adjustRightInd w:val="0"/>
-        <w:rPr>
-          <w:rFonts w:ascii="Calibri" w:hAnsi="Calibri" w:cs="Helvetica"/>
-          <w:bCs/>
-        </w:rPr>
-      </w:pPr>
-      <w:r>
-        <w:rPr>
-          <w:rFonts w:ascii="Calibri" w:hAnsi="Calibri" w:cs="Helvetica"/>
-          <w:bCs/>
-        </w:rPr>
-        <w:t xml:space="preserve">      makeblastdb -in targets.12.10kb.fasta -dbtype prot -out targets.12.10kb</w:t>
+        <w:t xml:space="preserve">      </w:t>
+      </w:r>
+      <w:proofErr w:type="spellStart"/>
+      <w:proofErr w:type="gramStart"/>
+      <w:r>
+        <w:rPr>
+          <w:rFonts w:ascii="Calibri" w:hAnsi="Calibri" w:cs="Helvetica"/>
+          <w:bCs/>
+        </w:rPr>
+        <w:t>makeblastdb</w:t>
+      </w:r>
+      <w:proofErr w:type="spellEnd"/>
+      <w:proofErr w:type="gramEnd"/>
+      <w:r>
+        <w:rPr>
+          <w:rFonts w:ascii="Calibri" w:hAnsi="Calibri" w:cs="Helvetica"/>
+          <w:bCs/>
+        </w:rPr>
+        <w:t xml:space="preserve"> -in KS.12.10kb.fasta -</w:t>
+      </w:r>
+      <w:proofErr w:type="spellStart"/>
+      <w:r>
+        <w:rPr>
+          <w:rFonts w:ascii="Calibri" w:hAnsi="Calibri" w:cs="Helvetica"/>
+          <w:bCs/>
+        </w:rPr>
+        <w:t>dbtype</w:t>
+      </w:r>
+      <w:proofErr w:type="spellEnd"/>
+      <w:r>
+        <w:rPr>
+          <w:rFonts w:ascii="Calibri" w:hAnsi="Calibri" w:cs="Helvetica"/>
+          <w:bCs/>
+        </w:rPr>
+        <w:t xml:space="preserve"> </w:t>
+      </w:r>
+      <w:proofErr w:type="spellStart"/>
+      <w:r>
+        <w:rPr>
+          <w:rFonts w:ascii="Calibri" w:hAnsi="Calibri" w:cs="Helvetica"/>
+          <w:bCs/>
+        </w:rPr>
+        <w:t>prot</w:t>
+      </w:r>
+      <w:proofErr w:type="spellEnd"/>
+      <w:r>
+        <w:rPr>
+          <w:rFonts w:ascii="Calibri" w:hAnsi="Calibri" w:cs="Helvetica"/>
+          <w:bCs/>
+        </w:rPr>
+        <w:t xml:space="preserve"> -out KS.12.10kb</w:t>
+      </w:r>
+    </w:p>
+    <w:p>
+      <w:pPr>
+        <w:widowControl w:val="0"/>
+        <w:autoSpaceDE w:val="0"/>
+        <w:autoSpaceDN w:val="0"/>
+        <w:adjustRightInd w:val="0"/>
+        <w:rPr>
+          <w:rFonts w:ascii="Calibri" w:hAnsi="Calibri" w:cs="Helvetica"/>
+          <w:bCs/>
+        </w:rPr>
+      </w:pPr>
+      <w:r>
+        <w:rPr>
+          <w:rFonts w:ascii="Calibri" w:hAnsi="Calibri" w:cs="Helvetica"/>
+          <w:bCs/>
+        </w:rPr>
+        <w:t xml:space="preserve">      </w:t>
+      </w:r>
+      <w:proofErr w:type="spellStart"/>
+      <w:proofErr w:type="gramStart"/>
+      <w:r>
+        <w:rPr>
+          <w:rFonts w:ascii="Calibri" w:hAnsi="Calibri" w:cs="Helvetica"/>
+          <w:bCs/>
+        </w:rPr>
+        <w:t>makeblastdb</w:t>
+      </w:r>
+      <w:proofErr w:type="spellEnd"/>
+      <w:proofErr w:type="gramEnd"/>
+      <w:r>
+        <w:rPr>
+          <w:rFonts w:ascii="Calibri" w:hAnsi="Calibri" w:cs="Helvetica"/>
+          <w:bCs/>
+        </w:rPr>
+        <w:t xml:space="preserve"> -in targets.12.10kb.fasta -</w:t>
+      </w:r>
+      <w:proofErr w:type="spellStart"/>
+      <w:r>
+        <w:rPr>
+          <w:rFonts w:ascii="Calibri" w:hAnsi="Calibri" w:cs="Helvetica"/>
+          <w:bCs/>
+        </w:rPr>
+        <w:t>dbtype</w:t>
+      </w:r>
+      <w:proofErr w:type="spellEnd"/>
+      <w:r>
+        <w:rPr>
+          <w:rFonts w:ascii="Calibri" w:hAnsi="Calibri" w:cs="Helvetica"/>
+          <w:bCs/>
+        </w:rPr>
+        <w:t xml:space="preserve"> </w:t>
+      </w:r>
+      <w:proofErr w:type="spellStart"/>
+      <w:r>
+        <w:rPr>
+          <w:rFonts w:ascii="Calibri" w:hAnsi="Calibri" w:cs="Helvetica"/>
+          <w:bCs/>
+        </w:rPr>
+        <w:t>prot</w:t>
+      </w:r>
+      <w:proofErr w:type="spellEnd"/>
+      <w:r>
+        <w:rPr>
+          <w:rFonts w:ascii="Calibri" w:hAnsi="Calibri" w:cs="Helvetica"/>
+          <w:bCs/>
+        </w:rPr>
+        <w:t xml:space="preserve"> -out targets.12.10kb</w:t>
       </w:r>
     </w:p>
     <w:p>
@@ -3539,26 +5682,414 @@
           <w:rFonts w:ascii="Calibri" w:hAnsi="Calibri" w:cs="Helvetica"/>
           <w:bCs/>
         </w:rPr>
-        <w:t xml:space="preserve">      blastp -db blastdb/KS.12.10kb -query KS.12.10kb.fasta -outfmt "6 qseqid sseqid sstart send nident qlen slen evalue" -evalue 1 -out KS.12.10kb.out</w:t>
-      </w:r>
-    </w:p>
-    <w:p>
-      <w:pPr>
-        <w:widowControl w:val="0"/>
-        <w:autoSpaceDE w:val="0"/>
-        <w:autoSpaceDN w:val="0"/>
-        <w:adjustRightInd w:val="0"/>
-        <w:rPr>
-          <w:rFonts w:ascii="Calibri" w:hAnsi="Calibri" w:cs="Helvetica"/>
-          <w:bCs/>
-        </w:rPr>
-      </w:pPr>
-      <w:r>
-        <w:rPr>
-          <w:rFonts w:ascii="Calibri" w:hAnsi="Calibri" w:cs="Helvetica"/>
-          <w:bCs/>
-        </w:rPr>
-        <w:t xml:space="preserve">      blastp -db blastdb/targets.12.10kb -query targets.12.10kb.fasta -outfmt "6 qseqid sseqid sstart send nident qlen slen evalue" -evalue 1 -out targets.12.10kb.out</w:t>
+        <w:t xml:space="preserve">      </w:t>
+      </w:r>
+      <w:proofErr w:type="spellStart"/>
+      <w:proofErr w:type="gramStart"/>
+      <w:r>
+        <w:rPr>
+          <w:rFonts w:ascii="Calibri" w:hAnsi="Calibri" w:cs="Helvetica"/>
+          <w:bCs/>
+        </w:rPr>
+        <w:t>blastp</w:t>
+      </w:r>
+      <w:proofErr w:type="spellEnd"/>
+      <w:proofErr w:type="gramEnd"/>
+      <w:r>
+        <w:rPr>
+          <w:rFonts w:ascii="Calibri" w:hAnsi="Calibri" w:cs="Helvetica"/>
+          <w:bCs/>
+        </w:rPr>
+        <w:t xml:space="preserve"> -</w:t>
+      </w:r>
+      <w:proofErr w:type="spellStart"/>
+      <w:r>
+        <w:rPr>
+          <w:rFonts w:ascii="Calibri" w:hAnsi="Calibri" w:cs="Helvetica"/>
+          <w:bCs/>
+        </w:rPr>
+        <w:t>db</w:t>
+      </w:r>
+      <w:proofErr w:type="spellEnd"/>
+      <w:r>
+        <w:rPr>
+          <w:rFonts w:ascii="Calibri" w:hAnsi="Calibri" w:cs="Helvetica"/>
+          <w:bCs/>
+        </w:rPr>
+        <w:t xml:space="preserve"> </w:t>
+      </w:r>
+      <w:proofErr w:type="spellStart"/>
+      <w:r>
+        <w:rPr>
+          <w:rFonts w:ascii="Calibri" w:hAnsi="Calibri" w:cs="Helvetica"/>
+          <w:bCs/>
+        </w:rPr>
+        <w:t>blastdb</w:t>
+      </w:r>
+      <w:proofErr w:type="spellEnd"/>
+      <w:r>
+        <w:rPr>
+          <w:rFonts w:ascii="Calibri" w:hAnsi="Calibri" w:cs="Helvetica"/>
+          <w:bCs/>
+        </w:rPr>
+        <w:t>/KS.12.10kb -query KS.12.10kb.fasta -</w:t>
+      </w:r>
+      <w:proofErr w:type="spellStart"/>
+      <w:r>
+        <w:rPr>
+          <w:rFonts w:ascii="Calibri" w:hAnsi="Calibri" w:cs="Helvetica"/>
+          <w:bCs/>
+        </w:rPr>
+        <w:t>outfmt</w:t>
+      </w:r>
+      <w:proofErr w:type="spellEnd"/>
+      <w:r>
+        <w:rPr>
+          <w:rFonts w:ascii="Calibri" w:hAnsi="Calibri" w:cs="Helvetica"/>
+          <w:bCs/>
+        </w:rPr>
+        <w:t xml:space="preserve"> "6 </w:t>
+      </w:r>
+      <w:proofErr w:type="spellStart"/>
+      <w:r>
+        <w:rPr>
+          <w:rFonts w:ascii="Calibri" w:hAnsi="Calibri" w:cs="Helvetica"/>
+          <w:bCs/>
+        </w:rPr>
+        <w:t>qseqid</w:t>
+      </w:r>
+      <w:proofErr w:type="spellEnd"/>
+      <w:r>
+        <w:rPr>
+          <w:rFonts w:ascii="Calibri" w:hAnsi="Calibri" w:cs="Helvetica"/>
+          <w:bCs/>
+        </w:rPr>
+        <w:t xml:space="preserve"> </w:t>
+      </w:r>
+      <w:proofErr w:type="spellStart"/>
+      <w:r>
+        <w:rPr>
+          <w:rFonts w:ascii="Calibri" w:hAnsi="Calibri" w:cs="Helvetica"/>
+          <w:bCs/>
+        </w:rPr>
+        <w:t>sseqid</w:t>
+      </w:r>
+      <w:proofErr w:type="spellEnd"/>
+      <w:r>
+        <w:rPr>
+          <w:rFonts w:ascii="Calibri" w:hAnsi="Calibri" w:cs="Helvetica"/>
+          <w:bCs/>
+        </w:rPr>
+        <w:t xml:space="preserve"> </w:t>
+      </w:r>
+      <w:proofErr w:type="spellStart"/>
+      <w:r>
+        <w:rPr>
+          <w:rFonts w:ascii="Calibri" w:hAnsi="Calibri" w:cs="Helvetica"/>
+          <w:bCs/>
+        </w:rPr>
+        <w:t>sstart</w:t>
+      </w:r>
+      <w:proofErr w:type="spellEnd"/>
+      <w:r>
+        <w:rPr>
+          <w:rFonts w:ascii="Calibri" w:hAnsi="Calibri" w:cs="Helvetica"/>
+          <w:bCs/>
+        </w:rPr>
+        <w:t xml:space="preserve"> send </w:t>
+      </w:r>
+      <w:proofErr w:type="spellStart"/>
+      <w:r>
+        <w:rPr>
+          <w:rFonts w:ascii="Calibri" w:hAnsi="Calibri" w:cs="Helvetica"/>
+          <w:bCs/>
+        </w:rPr>
+        <w:t>nident</w:t>
+      </w:r>
+      <w:proofErr w:type="spellEnd"/>
+      <w:r>
+        <w:rPr>
+          <w:rFonts w:ascii="Calibri" w:hAnsi="Calibri" w:cs="Helvetica"/>
+          <w:bCs/>
+        </w:rPr>
+        <w:t xml:space="preserve"> </w:t>
+      </w:r>
+      <w:proofErr w:type="spellStart"/>
+      <w:r>
+        <w:rPr>
+          <w:rFonts w:ascii="Calibri" w:hAnsi="Calibri" w:cs="Helvetica"/>
+          <w:bCs/>
+        </w:rPr>
+        <w:t>qlen</w:t>
+      </w:r>
+      <w:proofErr w:type="spellEnd"/>
+      <w:r>
+        <w:rPr>
+          <w:rFonts w:ascii="Calibri" w:hAnsi="Calibri" w:cs="Helvetica"/>
+          <w:bCs/>
+        </w:rPr>
+        <w:t xml:space="preserve"> </w:t>
+      </w:r>
+      <w:proofErr w:type="spellStart"/>
+      <w:r>
+        <w:rPr>
+          <w:rFonts w:ascii="Calibri" w:hAnsi="Calibri" w:cs="Helvetica"/>
+          <w:bCs/>
+        </w:rPr>
+        <w:t>slen</w:t>
+      </w:r>
+      <w:proofErr w:type="spellEnd"/>
+      <w:r>
+        <w:rPr>
+          <w:rFonts w:ascii="Calibri" w:hAnsi="Calibri" w:cs="Helvetica"/>
+          <w:bCs/>
+        </w:rPr>
+        <w:t xml:space="preserve"> </w:t>
+      </w:r>
+      <w:proofErr w:type="spellStart"/>
+      <w:r>
+        <w:rPr>
+          <w:rFonts w:ascii="Calibri" w:hAnsi="Calibri" w:cs="Helvetica"/>
+          <w:bCs/>
+        </w:rPr>
+        <w:t>evalue</w:t>
+      </w:r>
+      <w:proofErr w:type="spellEnd"/>
+      <w:r>
+        <w:rPr>
+          <w:rFonts w:ascii="Calibri" w:hAnsi="Calibri" w:cs="Helvetica"/>
+          <w:bCs/>
+        </w:rPr>
+        <w:t>" -</w:t>
+      </w:r>
+      <w:proofErr w:type="spellStart"/>
+      <w:r>
+        <w:rPr>
+          <w:rFonts w:ascii="Calibri" w:hAnsi="Calibri" w:cs="Helvetica"/>
+          <w:bCs/>
+        </w:rPr>
+        <w:t>evalue</w:t>
+      </w:r>
+      <w:proofErr w:type="spellEnd"/>
+      <w:r>
+        <w:rPr>
+          <w:rFonts w:ascii="Calibri" w:hAnsi="Calibri" w:cs="Helvetica"/>
+          <w:bCs/>
+        </w:rPr>
+        <w:t xml:space="preserve"> 1 -out KS.12.10kb.out</w:t>
+      </w:r>
+    </w:p>
+    <w:p>
+      <w:pPr>
+        <w:widowControl w:val="0"/>
+        <w:autoSpaceDE w:val="0"/>
+        <w:autoSpaceDN w:val="0"/>
+        <w:adjustRightInd w:val="0"/>
+        <w:rPr>
+          <w:rFonts w:ascii="Calibri" w:hAnsi="Calibri" w:cs="Helvetica"/>
+          <w:bCs/>
+        </w:rPr>
+      </w:pPr>
+      <w:r>
+        <w:rPr>
+          <w:rFonts w:ascii="Calibri" w:hAnsi="Calibri" w:cs="Helvetica"/>
+          <w:bCs/>
+        </w:rPr>
+        <w:t xml:space="preserve">      </w:t>
+      </w:r>
+      <w:proofErr w:type="spellStart"/>
+      <w:proofErr w:type="gramStart"/>
+      <w:r>
+        <w:rPr>
+          <w:rFonts w:ascii="Calibri" w:hAnsi="Calibri" w:cs="Helvetica"/>
+          <w:bCs/>
+        </w:rPr>
+        <w:t>blastp</w:t>
+      </w:r>
+      <w:proofErr w:type="spellEnd"/>
+      <w:proofErr w:type="gramEnd"/>
+      <w:r>
+        <w:rPr>
+          <w:rFonts w:ascii="Calibri" w:hAnsi="Calibri" w:cs="Helvetica"/>
+          <w:bCs/>
+        </w:rPr>
+        <w:t xml:space="preserve"> -</w:t>
+      </w:r>
+      <w:proofErr w:type="spellStart"/>
+      <w:r>
+        <w:rPr>
+          <w:rFonts w:ascii="Calibri" w:hAnsi="Calibri" w:cs="Helvetica"/>
+          <w:bCs/>
+        </w:rPr>
+        <w:t>db</w:t>
+      </w:r>
+      <w:proofErr w:type="spellEnd"/>
+      <w:r>
+        <w:rPr>
+          <w:rFonts w:ascii="Calibri" w:hAnsi="Calibri" w:cs="Helvetica"/>
+          <w:bCs/>
+        </w:rPr>
+        <w:t xml:space="preserve"> </w:t>
+      </w:r>
+      <w:proofErr w:type="spellStart"/>
+      <w:r>
+        <w:rPr>
+          <w:rFonts w:ascii="Calibri" w:hAnsi="Calibri" w:cs="Helvetica"/>
+          <w:bCs/>
+        </w:rPr>
+        <w:t>blastdb</w:t>
+      </w:r>
+      <w:proofErr w:type="spellEnd"/>
+      <w:r>
+        <w:rPr>
+          <w:rFonts w:ascii="Calibri" w:hAnsi="Calibri" w:cs="Helvetica"/>
+          <w:bCs/>
+        </w:rPr>
+        <w:t>/targets.12.10kb -query targets.12.10kb.fasta -</w:t>
+      </w:r>
+      <w:proofErr w:type="spellStart"/>
+      <w:r>
+        <w:rPr>
+          <w:rFonts w:ascii="Calibri" w:hAnsi="Calibri" w:cs="Helvetica"/>
+          <w:bCs/>
+        </w:rPr>
+        <w:t>outfmt</w:t>
+      </w:r>
+      <w:proofErr w:type="spellEnd"/>
+      <w:r>
+        <w:rPr>
+          <w:rFonts w:ascii="Calibri" w:hAnsi="Calibri" w:cs="Helvetica"/>
+          <w:bCs/>
+        </w:rPr>
+        <w:t xml:space="preserve"> "6 </w:t>
+      </w:r>
+      <w:proofErr w:type="spellStart"/>
+      <w:r>
+        <w:rPr>
+          <w:rFonts w:ascii="Calibri" w:hAnsi="Calibri" w:cs="Helvetica"/>
+          <w:bCs/>
+        </w:rPr>
+        <w:t>qseqid</w:t>
+      </w:r>
+      <w:proofErr w:type="spellEnd"/>
+      <w:r>
+        <w:rPr>
+          <w:rFonts w:ascii="Calibri" w:hAnsi="Calibri" w:cs="Helvetica"/>
+          <w:bCs/>
+        </w:rPr>
+        <w:t xml:space="preserve"> </w:t>
+      </w:r>
+      <w:proofErr w:type="spellStart"/>
+      <w:r>
+        <w:rPr>
+          <w:rFonts w:ascii="Calibri" w:hAnsi="Calibri" w:cs="Helvetica"/>
+          <w:bCs/>
+        </w:rPr>
+        <w:t>sseqid</w:t>
+      </w:r>
+      <w:proofErr w:type="spellEnd"/>
+      <w:r>
+        <w:rPr>
+          <w:rFonts w:ascii="Calibri" w:hAnsi="Calibri" w:cs="Helvetica"/>
+          <w:bCs/>
+        </w:rPr>
+        <w:t xml:space="preserve"> </w:t>
+      </w:r>
+      <w:proofErr w:type="spellStart"/>
+      <w:r>
+        <w:rPr>
+          <w:rFonts w:ascii="Calibri" w:hAnsi="Calibri" w:cs="Helvetica"/>
+          <w:bCs/>
+        </w:rPr>
+        <w:t>sstart</w:t>
+      </w:r>
+      <w:proofErr w:type="spellEnd"/>
+      <w:r>
+        <w:rPr>
+          <w:rFonts w:ascii="Calibri" w:hAnsi="Calibri" w:cs="Helvetica"/>
+          <w:bCs/>
+        </w:rPr>
+        <w:t xml:space="preserve"> send </w:t>
+      </w:r>
+      <w:proofErr w:type="spellStart"/>
+      <w:r>
+        <w:rPr>
+          <w:rFonts w:ascii="Calibri" w:hAnsi="Calibri" w:cs="Helvetica"/>
+          <w:bCs/>
+        </w:rPr>
+        <w:t>nident</w:t>
+      </w:r>
+      <w:proofErr w:type="spellEnd"/>
+      <w:r>
+        <w:rPr>
+          <w:rFonts w:ascii="Calibri" w:hAnsi="Calibri" w:cs="Helvetica"/>
+          <w:bCs/>
+        </w:rPr>
+        <w:t xml:space="preserve"> </w:t>
+      </w:r>
+      <w:proofErr w:type="spellStart"/>
+      <w:r>
+        <w:rPr>
+          <w:rFonts w:ascii="Calibri" w:hAnsi="Calibri" w:cs="Helvetica"/>
+          <w:bCs/>
+        </w:rPr>
+        <w:t>qlen</w:t>
+      </w:r>
+      <w:proofErr w:type="spellEnd"/>
+      <w:r>
+        <w:rPr>
+          <w:rFonts w:ascii="Calibri" w:hAnsi="Calibri" w:cs="Helvetica"/>
+          <w:bCs/>
+        </w:rPr>
+        <w:t xml:space="preserve"> </w:t>
+      </w:r>
+      <w:proofErr w:type="spellStart"/>
+      <w:r>
+        <w:rPr>
+          <w:rFonts w:ascii="Calibri" w:hAnsi="Calibri" w:cs="Helvetica"/>
+          <w:bCs/>
+        </w:rPr>
+        <w:t>slen</w:t>
+      </w:r>
+      <w:proofErr w:type="spellEnd"/>
+      <w:r>
+        <w:rPr>
+          <w:rFonts w:ascii="Calibri" w:hAnsi="Calibri" w:cs="Helvetica"/>
+          <w:bCs/>
+        </w:rPr>
+        <w:t xml:space="preserve"> </w:t>
+      </w:r>
+      <w:proofErr w:type="spellStart"/>
+      <w:r>
+        <w:rPr>
+          <w:rFonts w:ascii="Calibri" w:hAnsi="Calibri" w:cs="Helvetica"/>
+          <w:bCs/>
+        </w:rPr>
+        <w:t>evalue</w:t>
+      </w:r>
+      <w:proofErr w:type="spellEnd"/>
+      <w:r>
+        <w:rPr>
+          <w:rFonts w:ascii="Calibri" w:hAnsi="Calibri" w:cs="Helvetica"/>
+          <w:bCs/>
+        </w:rPr>
+        <w:t>" -</w:t>
+      </w:r>
+      <w:proofErr w:type="spellStart"/>
+      <w:r>
+        <w:rPr>
+          <w:rFonts w:ascii="Calibri" w:hAnsi="Calibri" w:cs="Helvetica"/>
+          <w:bCs/>
+        </w:rPr>
+        <w:t>evalue</w:t>
+      </w:r>
+      <w:proofErr w:type="spellEnd"/>
+      <w:r>
+        <w:rPr>
+          <w:rFonts w:ascii="Calibri" w:hAnsi="Calibri" w:cs="Helvetica"/>
+          <w:bCs/>
+        </w:rPr>
+        <w:t xml:space="preserve"> 1 -out targets.12.10kb.out</w:t>
       </w:r>
     </w:p>
     <w:p>
@@ -3631,7 +6162,55 @@
           <w:rFonts w:ascii="Calibri" w:hAnsi="Calibri" w:cs="Helvetica"/>
           <w:bCs/>
         </w:rPr>
-        <w:t xml:space="preserve">     !!! Some low KS-KS seq identity because antismash couldn't recognize the domains, just the active sites. Or there was a CLF domain miss annotated as KS domain. Other reasons?</w:t>
+        <w:t xml:space="preserve">     !!! Some low KS-KS </w:t>
+      </w:r>
+      <w:proofErr w:type="spellStart"/>
+      <w:r>
+        <w:rPr>
+          <w:rFonts w:ascii="Calibri" w:hAnsi="Calibri" w:cs="Helvetica"/>
+          <w:bCs/>
+        </w:rPr>
+        <w:t>seq</w:t>
+      </w:r>
+      <w:proofErr w:type="spellEnd"/>
+      <w:r>
+        <w:rPr>
+          <w:rFonts w:ascii="Calibri" w:hAnsi="Calibri" w:cs="Helvetica"/>
+          <w:bCs/>
+        </w:rPr>
+        <w:t xml:space="preserve"> identity because </w:t>
+      </w:r>
+      <w:proofErr w:type="spellStart"/>
+      <w:r>
+        <w:rPr>
+          <w:rFonts w:ascii="Calibri" w:hAnsi="Calibri" w:cs="Helvetica"/>
+          <w:bCs/>
+        </w:rPr>
+        <w:t>antismash</w:t>
+      </w:r>
+      <w:proofErr w:type="spellEnd"/>
+      <w:r>
+        <w:rPr>
+          <w:rFonts w:ascii="Calibri" w:hAnsi="Calibri" w:cs="Helvetica"/>
+          <w:bCs/>
+        </w:rPr>
+        <w:t xml:space="preserve"> couldn't recognize the domains, just the active sites. Or there was </w:t>
+      </w:r>
+      <w:proofErr w:type="gramStart"/>
+      <w:r>
+        <w:rPr>
+          <w:rFonts w:ascii="Calibri" w:hAnsi="Calibri" w:cs="Helvetica"/>
+          <w:bCs/>
+        </w:rPr>
+        <w:t>a CLF domain miss</w:t>
+      </w:r>
+      <w:proofErr w:type="gramEnd"/>
+      <w:r>
+        <w:rPr>
+          <w:rFonts w:ascii="Calibri" w:hAnsi="Calibri" w:cs="Helvetica"/>
+          <w:bCs/>
+        </w:rPr>
+        <w:t xml:space="preserve"> annotated as KS domain. Other reasons?</w:t>
       </w:r>
     </w:p>
     <w:p>

</xml_diff>